<commit_message>
Subo el formulario de registro de estacionamiento
</commit_message>
<xml_diff>
--- a/Documentacion/Documentacion-0.1.docx
+++ b/Documentacion/Documentacion-0.1.docx
@@ -56,9 +56,14 @@
       </w:pPr>
       <w:bookmarkStart w:id="0" w:name="_Toc432789846"/>
       <w:r>
-        <w:t>IBEX Softworks</w:t>
+        <w:t xml:space="preserve">IBEX </w:t>
+      </w:r>
+      <w:proofErr w:type="spellStart"/>
+      <w:r>
+        <w:t>Softworks</w:t>
       </w:r>
       <w:bookmarkEnd w:id="0"/>
+      <w:proofErr w:type="spellEnd"/>
     </w:p>
     <w:p>
       <w:pPr>
@@ -129,12 +134,14 @@
               <w:lang w:val="en-US"/>
             </w:rPr>
           </w:pPr>
+          <w:proofErr w:type="spellStart"/>
           <w:r>
             <w:rPr>
               <w:lang w:val="en-US"/>
             </w:rPr>
             <w:t>Contenido</w:t>
           </w:r>
+          <w:proofErr w:type="spellEnd"/>
         </w:p>
         <w:p>
           <w:pPr>
@@ -3125,23 +3132,7 @@
                 <w:noProof/>
                 <w:lang w:val="es-419"/>
               </w:rPr>
-              <w:t>DIAGRAMAS DE CA</w:t>
-            </w:r>
-            <w:r>
-              <w:rPr>
-                <w:rStyle w:val="Hipervnculo"/>
-                <w:noProof/>
-                <w:lang w:val="es-419"/>
-              </w:rPr>
-              <w:t>S</w:t>
-            </w:r>
-            <w:r>
-              <w:rPr>
-                <w:rStyle w:val="Hipervnculo"/>
-                <w:noProof/>
-                <w:lang w:val="es-419"/>
-              </w:rPr>
-              <w:t>OS DE USO</w:t>
+              <w:t>DIAGRAMAS DE CASOS DE USO</w:t>
             </w:r>
             <w:r>
               <w:rPr>
@@ -3553,12 +3544,21 @@
           <w:szCs w:val="32"/>
         </w:rPr>
       </w:pPr>
+      <w:proofErr w:type="spellStart"/>
       <w:r>
         <w:rPr>
           <w:sz w:val="32"/>
           <w:szCs w:val="32"/>
         </w:rPr>
-        <w:t>Jain Vargas Juan</w:t>
+        <w:t>Jain</w:t>
+      </w:r>
+      <w:proofErr w:type="spellEnd"/>
+      <w:r>
+        <w:rPr>
+          <w:sz w:val="32"/>
+          <w:szCs w:val="32"/>
+        </w:rPr>
+        <w:t xml:space="preserve"> Vargas Juan</w:t>
       </w:r>
     </w:p>
     <w:p>
@@ -3579,8 +3579,17 @@
           <w:sz w:val="32"/>
           <w:szCs w:val="32"/>
         </w:rPr>
-        <w:t>Estrada Pichardo Jonatán Isúi</w:t>
+        <w:t xml:space="preserve">Estrada Pichardo Jonatán </w:t>
       </w:r>
+      <w:proofErr w:type="spellStart"/>
+      <w:r>
+        <w:rPr>
+          <w:sz w:val="32"/>
+          <w:szCs w:val="32"/>
+        </w:rPr>
+        <w:t>Isúi</w:t>
+      </w:r>
+      <w:proofErr w:type="spellEnd"/>
     </w:p>
     <w:p>
       <w:pPr>
@@ -5181,8 +5190,8 @@
       <w:bookmarkStart w:id="16" w:name="h.d1o7pxotzmyd" w:colFirst="0" w:colLast="0"/>
       <w:bookmarkStart w:id="17" w:name="h.hoebl2riqxrb" w:colFirst="0" w:colLast="0"/>
       <w:bookmarkStart w:id="18" w:name="_Toc430869795"/>
-      <w:bookmarkStart w:id="19" w:name="_Toc430869796"/>
-      <w:bookmarkStart w:id="20" w:name="_Toc432789858"/>
+      <w:bookmarkStart w:id="19" w:name="_Toc432789858"/>
+      <w:bookmarkStart w:id="20" w:name="_Toc430869796"/>
       <w:bookmarkEnd w:id="12"/>
       <w:bookmarkEnd w:id="13"/>
       <w:bookmarkEnd w:id="14"/>
@@ -5196,7 +5205,7 @@
         <w:t>Estacionamientos VIP</w:t>
       </w:r>
       <w:bookmarkEnd w:id="18"/>
-      <w:bookmarkEnd w:id="20"/>
+      <w:bookmarkEnd w:id="19"/>
     </w:p>
     <w:p>
       <w:pPr>
@@ -5225,7 +5234,7 @@
         <w:lastRenderedPageBreak/>
         <w:t>DESCRIPCIÓN DEL PROBLEMA</w:t>
       </w:r>
-      <w:bookmarkEnd w:id="19"/>
+      <w:bookmarkEnd w:id="20"/>
       <w:bookmarkEnd w:id="21"/>
     </w:p>
     <w:p>
@@ -5380,8 +5389,13 @@
         <w:jc w:val="both"/>
       </w:pPr>
       <w:r>
-        <w:t>Promocionar los lugares y servicios que ofrecen los estacionamientos .</w:t>
+        <w:t xml:space="preserve">Promocionar los lugares y servicios que ofrecen los </w:t>
       </w:r>
+      <w:proofErr w:type="gramStart"/>
+      <w:r>
+        <w:t>estacionamientos .</w:t>
+      </w:r>
+      <w:proofErr w:type="gramEnd"/>
     </w:p>
     <w:p>
       <w:pPr>
@@ -5503,7 +5517,15 @@
         <w:jc w:val="both"/>
       </w:pPr>
       <w:r>
-        <w:t>El administrador del sistema podrá revisar los fallos reportados, así como, la gestión de los estacionamientos y brindarle las actualizaciones necesarios para su buen funcionamiento, en ambas cuestiones , el estacionamiento y el sistema en sí.</w:t>
+        <w:t xml:space="preserve">El administrador del sistema podrá revisar los fallos reportados, así como, la gestión de los estacionamientos y brindarle las actualizaciones necesarios para su buen funcionamiento, en ambas </w:t>
+      </w:r>
+      <w:proofErr w:type="gramStart"/>
+      <w:r>
+        <w:t>cuestiones ,</w:t>
+      </w:r>
+      <w:proofErr w:type="gramEnd"/>
+      <w:r>
+        <w:t xml:space="preserve"> el estacionamiento y el sistema en sí.</w:t>
       </w:r>
     </w:p>
     <w:p>
@@ -5525,7 +5547,15 @@
         <w:jc w:val="both"/>
       </w:pPr>
       <w:r>
-        <w:t>Se podrán realizar las acciones necesarias para la alta,, consulta, baja y configuración de las cuentas de usuario, conductor, estacionamiento y administrador</w:t>
+        <w:t>Se podrán realizar las acciones necesarias para la alta</w:t>
+      </w:r>
+      <w:proofErr w:type="gramStart"/>
+      <w:r>
+        <w:t>,,</w:t>
+      </w:r>
+      <w:proofErr w:type="gramEnd"/>
+      <w:r>
+        <w:t xml:space="preserve"> consulta, baja y configuración de las cuentas de usuario, conductor, estacionamiento y administrador</w:t>
       </w:r>
     </w:p>
     <w:p>
@@ -5581,7 +5611,15 @@
         <w:t>ubicación</w:t>
       </w:r>
       <w:r>
-        <w:t>, consultar una guía para llegar a él, marcar sus estacionamientos preferidos, ver, los estacionamientos que recientemente a visitado, ver las tarifas que ofrece el estacionamiento, así como, los servicios adicionales y limitaciones del mismo.</w:t>
+        <w:t xml:space="preserve">, consultar una guía para llegar a él, marcar sus estacionamientos preferidos, ver, los estacionamientos que recientemente </w:t>
+      </w:r>
+      <w:proofErr w:type="spellStart"/>
+      <w:r>
+        <w:t>a</w:t>
+      </w:r>
+      <w:proofErr w:type="spellEnd"/>
+      <w:r>
+        <w:t xml:space="preserve"> visitado, ver las tarifas que ofrece el estacionamiento, así como, los servicios adicionales y limitaciones del mismo.</w:t>
       </w:r>
     </w:p>
     <w:p>
@@ -5937,10 +5975,10 @@
             <v:path o:extrusionok="f" gradientshapeok="t" o:connecttype="rect"/>
             <o:lock v:ext="edit" aspectratio="t"/>
           </v:shapetype>
-          <v:shape id="_x0000_i1025" type="#_x0000_t75" style="width:718.5pt;height:267pt" o:ole="">
+          <v:shape id="_x0000_i1025" type="#_x0000_t75" style="width:718.15pt;height:267.05pt" o:ole="">
             <v:imagedata r:id="rId12" o:title=""/>
           </v:shape>
-          <o:OLEObject Type="Embed" ProgID="Visio.Drawing.15" ShapeID="_x0000_i1025" DrawAspect="Content" ObjectID="_1506531692" r:id="rId13"/>
+          <o:OLEObject Type="Embed" ProgID="Visio.Drawing.15" ShapeID="_x0000_i1025" DrawAspect="Content" ObjectID="_1506953733" r:id="rId13"/>
         </w:object>
       </w:r>
     </w:p>
@@ -6019,7 +6057,13 @@
         <w:jc w:val="both"/>
       </w:pPr>
       <w:r>
-        <w:t xml:space="preserve">El dueño del estacionamiento llenará un formulario con sus datos, incluyendo su correo </w:t>
+        <w:t>El dueño del estacionamiento llenará un formulario</w:t>
+      </w:r>
+      <w:r>
+        <w:t>, desde la aplicación de escritorio,</w:t>
+      </w:r>
+      <w:r>
+        <w:t xml:space="preserve"> con sus datos, incluyendo su correo </w:t>
       </w:r>
       <w:r>
         <w:t>electrónico,</w:t>
@@ -6050,6 +6094,8 @@
       <w:r>
         <w:tab/>
       </w:r>
+      <w:bookmarkStart w:id="52" w:name="_GoBack"/>
+      <w:bookmarkEnd w:id="52"/>
     </w:p>
     <w:p>
       <w:pPr>
@@ -6177,13 +6223,13 @@
       <w:pPr>
         <w:pStyle w:val="subSeccion"/>
       </w:pPr>
-      <w:bookmarkStart w:id="52" w:name="_Toc430869808"/>
-      <w:bookmarkStart w:id="53" w:name="_Toc432789871"/>
+      <w:bookmarkStart w:id="53" w:name="_Toc430869808"/>
+      <w:bookmarkStart w:id="54" w:name="_Toc432789871"/>
       <w:r>
         <w:t>Estacionamiento</w:t>
       </w:r>
-      <w:bookmarkEnd w:id="52"/>
       <w:bookmarkEnd w:id="53"/>
+      <w:bookmarkEnd w:id="54"/>
     </w:p>
     <w:p>
       <w:pPr>
@@ -6567,7 +6613,15 @@
         <w:jc w:val="both"/>
       </w:pPr>
       <w:r>
-        <w:t>El estacionamiento podrá modificar el estado de los lugares manualmente al seleccionar uno de ellos, esto pone al lugar en modo manual y asi poder elegir uno de los siguientes modos</w:t>
+        <w:t xml:space="preserve">El estacionamiento podrá modificar el estado de los lugares manualmente al seleccionar uno de ellos, esto pone al lugar en modo manual y </w:t>
+      </w:r>
+      <w:proofErr w:type="spellStart"/>
+      <w:r>
+        <w:t>asi</w:t>
+      </w:r>
+      <w:proofErr w:type="spellEnd"/>
+      <w:r>
+        <w:t xml:space="preserve"> poder elegir uno de los siguientes modos</w:t>
       </w:r>
     </w:p>
     <w:p>
@@ -6638,9 +6692,11 @@
       <w:pPr>
         <w:pStyle w:val="subSubSeccion"/>
       </w:pPr>
+      <w:proofErr w:type="spellStart"/>
       <w:r>
         <w:t>Feedback</w:t>
       </w:r>
+      <w:proofErr w:type="spellEnd"/>
     </w:p>
     <w:p>
       <w:pPr>
@@ -6656,26 +6712,42 @@
         <w:t>El estacionamiento podrá mandar sus quejas y sugerencias al administrador para poder generar una mejora continua en el servicio</w:t>
       </w:r>
       <w:r>
-        <w:t>, al ser enviada por una cuenta de estacionamiento a este registro de feedback se le dará prioridad alta</w:t>
+        <w:t xml:space="preserve">, al ser enviada por una cuenta de estacionamiento a este registro de </w:t>
+      </w:r>
+      <w:proofErr w:type="spellStart"/>
+      <w:r>
+        <w:t>feedback</w:t>
+      </w:r>
+      <w:proofErr w:type="spellEnd"/>
+      <w:r>
+        <w:t xml:space="preserve"> se le dará prioridad alta</w:t>
       </w:r>
       <w:r>
         <w:t>.</w:t>
       </w:r>
       <w:r>
-        <w:t xml:space="preserve"> A si mismo podrá ver los avisos que le envie el administrador los cuales se eliminaran semanalmente</w:t>
+        <w:t xml:space="preserve"> A si mismo podrá ver los avisos que le </w:t>
+      </w:r>
+      <w:proofErr w:type="spellStart"/>
+      <w:r>
+        <w:t>envie</w:t>
+      </w:r>
+      <w:proofErr w:type="spellEnd"/>
+      <w:r>
+        <w:t xml:space="preserve"> el administrador los cuales se eliminaran semanalmente</w:t>
       </w:r>
     </w:p>
     <w:p>
       <w:pPr>
         <w:pStyle w:val="subSeccion"/>
       </w:pPr>
-      <w:bookmarkStart w:id="54" w:name="_Toc430869809"/>
-      <w:bookmarkStart w:id="55" w:name="_Toc432789872"/>
+      <w:bookmarkStart w:id="55" w:name="_Toc430869809"/>
+      <w:bookmarkStart w:id="56" w:name="_Toc432789872"/>
       <w:r>
         <w:t>Conductores</w:t>
       </w:r>
-      <w:bookmarkEnd w:id="54"/>
       <w:bookmarkEnd w:id="55"/>
+      <w:bookmarkEnd w:id="56"/>
     </w:p>
     <w:p>
       <w:pPr>
@@ -6788,8 +6860,13 @@
         <w:contextualSpacing/>
         <w:jc w:val="both"/>
       </w:pPr>
+      <w:proofErr w:type="spellStart"/>
       <w:r>
-        <w:t>Mas : al seleccionar esta opción podrá ver:</w:t>
+        <w:t>Mas</w:t>
+      </w:r>
+      <w:proofErr w:type="spellEnd"/>
+      <w:r>
+        <w:t xml:space="preserve"> : al seleccionar esta opción podrá ver:</w:t>
       </w:r>
     </w:p>
     <w:p>
@@ -6938,9 +7015,11 @@
       <w:pPr>
         <w:pStyle w:val="subSubSeccion"/>
       </w:pPr>
+      <w:proofErr w:type="spellStart"/>
       <w:r>
         <w:t>Feedback</w:t>
       </w:r>
+      <w:proofErr w:type="spellEnd"/>
     </w:p>
     <w:p>
       <w:pPr>
@@ -6956,28 +7035,46 @@
         <w:t>El conductor podrá mandar sus quejas y sugerencias al administrador para poder generar una</w:t>
       </w:r>
       <w:r>
-        <w:t xml:space="preserve"> mejora continua en el servicio, al ser enviado un registro de feedback por una cuenta conductor se le dara una prioridad media al mensaje</w:t>
+        <w:t xml:space="preserve"> mejora continua en el servicio, al ser enviado un registro de </w:t>
+      </w:r>
+      <w:proofErr w:type="spellStart"/>
+      <w:r>
+        <w:t>feedback</w:t>
+      </w:r>
+      <w:proofErr w:type="spellEnd"/>
+      <w:r>
+        <w:t xml:space="preserve"> por una cuenta conductor se le </w:t>
+      </w:r>
+      <w:proofErr w:type="spellStart"/>
+      <w:r>
+        <w:t>dara</w:t>
+      </w:r>
+      <w:proofErr w:type="spellEnd"/>
+      <w:r>
+        <w:t xml:space="preserve"> una prioridad media al mensaje</w:t>
       </w:r>
     </w:p>
     <w:p>
       <w:pPr>
         <w:pStyle w:val="subSeccion"/>
       </w:pPr>
-      <w:bookmarkStart w:id="56" w:name="_Toc430869810"/>
-      <w:bookmarkStart w:id="57" w:name="_Toc432789873"/>
+      <w:bookmarkStart w:id="57" w:name="_Toc430869810"/>
+      <w:bookmarkStart w:id="58" w:name="_Toc432789873"/>
       <w:r>
         <w:t>Herramientas del administrador</w:t>
       </w:r>
-      <w:bookmarkEnd w:id="56"/>
       <w:bookmarkEnd w:id="57"/>
+      <w:bookmarkEnd w:id="58"/>
     </w:p>
     <w:p>
       <w:pPr>
         <w:pStyle w:val="subSubSeccion"/>
       </w:pPr>
+      <w:proofErr w:type="spellStart"/>
       <w:r>
         <w:t>Feedback</w:t>
       </w:r>
+      <w:proofErr w:type="spellEnd"/>
     </w:p>
     <w:p>
       <w:pPr>
@@ -6992,9 +7089,11 @@
       <w:r>
         <w:t xml:space="preserve">En esta sección el usuario podrá ver todos los reportes de </w:t>
       </w:r>
+      <w:proofErr w:type="spellStart"/>
       <w:r>
         <w:t>Feedback</w:t>
       </w:r>
+      <w:proofErr w:type="spellEnd"/>
       <w:r>
         <w:t xml:space="preserve"> que han mandado los usuarios</w:t>
       </w:r>
@@ -7166,14 +7265,14 @@
           <w:rStyle w:val="Textoennegrita"/>
         </w:rPr>
       </w:pPr>
-      <w:bookmarkStart w:id="58" w:name="_Toc432789874"/>
+      <w:bookmarkStart w:id="59" w:name="_Toc432789874"/>
       <w:r>
         <w:rPr>
           <w:lang w:val="es-419"/>
         </w:rPr>
         <w:t>REQUERIMIENTOS NO FUNCIONALES</w:t>
       </w:r>
-      <w:bookmarkEnd w:id="58"/>
+      <w:bookmarkEnd w:id="59"/>
     </w:p>
     <w:p>
       <w:pPr>
@@ -7188,13 +7287,13 @@
       <w:pPr>
         <w:pStyle w:val="subSeccion"/>
       </w:pPr>
-      <w:bookmarkStart w:id="59" w:name="_Toc430869812"/>
-      <w:bookmarkStart w:id="60" w:name="_Toc432789875"/>
+      <w:bookmarkStart w:id="60" w:name="_Toc430869812"/>
+      <w:bookmarkStart w:id="61" w:name="_Toc432789875"/>
       <w:r>
         <w:t>Seguridad</w:t>
       </w:r>
-      <w:bookmarkEnd w:id="59"/>
       <w:bookmarkEnd w:id="60"/>
+      <w:bookmarkEnd w:id="61"/>
     </w:p>
     <w:p>
       <w:pPr>
@@ -7218,13 +7317,13 @@
       <w:pPr>
         <w:pStyle w:val="subSeccion"/>
       </w:pPr>
-      <w:bookmarkStart w:id="61" w:name="_Toc430869813"/>
-      <w:bookmarkStart w:id="62" w:name="_Toc432789876"/>
+      <w:bookmarkStart w:id="62" w:name="_Toc430869813"/>
+      <w:bookmarkStart w:id="63" w:name="_Toc432789876"/>
       <w:r>
         <w:t>Disponibilidad</w:t>
       </w:r>
-      <w:bookmarkEnd w:id="61"/>
       <w:bookmarkEnd w:id="62"/>
+      <w:bookmarkEnd w:id="63"/>
       <w:r>
         <w:t xml:space="preserve"> </w:t>
       </w:r>
@@ -7251,8 +7350,8 @@
       <w:pPr>
         <w:pStyle w:val="subSeccion"/>
       </w:pPr>
-      <w:bookmarkStart w:id="63" w:name="_Toc430869814"/>
-      <w:bookmarkStart w:id="64" w:name="_Toc432789877"/>
+      <w:bookmarkStart w:id="64" w:name="_Toc430869814"/>
+      <w:bookmarkStart w:id="65" w:name="_Toc432789877"/>
       <w:r>
         <w:lastRenderedPageBreak/>
         <w:t>Manteni</w:t>
@@ -7260,8 +7359,8 @@
       <w:r>
         <w:t>bilidad</w:t>
       </w:r>
-      <w:bookmarkEnd w:id="63"/>
       <w:bookmarkEnd w:id="64"/>
+      <w:bookmarkEnd w:id="65"/>
       <w:r>
         <w:t xml:space="preserve"> </w:t>
       </w:r>
@@ -7316,13 +7415,13 @@
           <w:lang w:val="es-419"/>
         </w:rPr>
       </w:pPr>
-      <w:bookmarkStart w:id="65" w:name="_Toc430869815"/>
-      <w:bookmarkStart w:id="66" w:name="_Toc432789878"/>
+      <w:bookmarkStart w:id="66" w:name="_Toc430869815"/>
+      <w:bookmarkStart w:id="67" w:name="_Toc432789878"/>
       <w:r>
         <w:t>Accesibilidad</w:t>
       </w:r>
-      <w:bookmarkEnd w:id="65"/>
       <w:bookmarkEnd w:id="66"/>
+      <w:bookmarkEnd w:id="67"/>
     </w:p>
     <w:p>
       <w:pPr>
@@ -7356,23 +7455,23 @@
       <w:pPr>
         <w:pStyle w:val="Seccion"/>
       </w:pPr>
-      <w:bookmarkStart w:id="67" w:name="_Toc432789879"/>
+      <w:bookmarkStart w:id="68" w:name="_Toc432789879"/>
       <w:r>
         <w:t>REQUERIMIENTOS DE SISTEMA</w:t>
       </w:r>
-      <w:bookmarkEnd w:id="67"/>
+      <w:bookmarkEnd w:id="68"/>
     </w:p>
     <w:p>
       <w:pPr>
         <w:pStyle w:val="subSeccion"/>
       </w:pPr>
-      <w:bookmarkStart w:id="68" w:name="_Toc430869817"/>
-      <w:bookmarkStart w:id="69" w:name="_Toc432789880"/>
+      <w:bookmarkStart w:id="69" w:name="_Toc430869817"/>
+      <w:bookmarkStart w:id="70" w:name="_Toc432789880"/>
       <w:r>
         <w:t>Escritorio y web:</w:t>
       </w:r>
-      <w:bookmarkEnd w:id="68"/>
       <w:bookmarkEnd w:id="69"/>
+      <w:bookmarkEnd w:id="70"/>
     </w:p>
     <w:p>
       <w:pPr>
@@ -7422,13 +7521,13 @@
       <w:pPr>
         <w:pStyle w:val="subSeccion"/>
       </w:pPr>
-      <w:bookmarkStart w:id="70" w:name="_Toc430869818"/>
-      <w:bookmarkStart w:id="71" w:name="_Toc432789881"/>
+      <w:bookmarkStart w:id="71" w:name="_Toc430869818"/>
+      <w:bookmarkStart w:id="72" w:name="_Toc432789881"/>
       <w:r>
         <w:t>Móvil:</w:t>
       </w:r>
-      <w:bookmarkEnd w:id="70"/>
       <w:bookmarkEnd w:id="71"/>
+      <w:bookmarkEnd w:id="72"/>
     </w:p>
     <w:p>
       <w:pPr>
@@ -7532,12 +7631,12 @@
       <w:pPr>
         <w:pStyle w:val="Seccion"/>
       </w:pPr>
-      <w:bookmarkStart w:id="72" w:name="_Toc432789882"/>
+      <w:bookmarkStart w:id="73" w:name="_Toc432789882"/>
       <w:r>
         <w:lastRenderedPageBreak/>
         <w:t>MAPA DE NAVEGACION</w:t>
       </w:r>
-      <w:bookmarkEnd w:id="72"/>
+      <w:bookmarkEnd w:id="73"/>
     </w:p>
     <w:p>
       <w:pPr>
@@ -7595,12 +7694,12 @@
       <w:pPr>
         <w:pStyle w:val="Seccion"/>
       </w:pPr>
-      <w:bookmarkStart w:id="73" w:name="_Toc432789883"/>
+      <w:bookmarkStart w:id="74" w:name="_Toc432789883"/>
       <w:r>
         <w:lastRenderedPageBreak/>
         <w:t>ESPECIFICACION DE CASOS DE USO</w:t>
       </w:r>
-      <w:bookmarkEnd w:id="73"/>
+      <w:bookmarkEnd w:id="74"/>
     </w:p>
     <w:p>
       <w:pPr>
@@ -7609,7 +7708,7 @@
           <w:lang w:val="es-419"/>
         </w:rPr>
       </w:pPr>
-      <w:bookmarkStart w:id="74" w:name="_Toc432789884"/>
+      <w:bookmarkStart w:id="75" w:name="_Toc432789884"/>
       <w:r>
         <w:rPr>
           <w:lang w:val="es-419"/>
@@ -7628,7 +7727,7 @@
         </w:rPr>
         <w:t>Cuentas de usuario</w:t>
       </w:r>
-      <w:bookmarkEnd w:id="74"/>
+      <w:bookmarkEnd w:id="75"/>
     </w:p>
     <w:p>
       <w:pPr>
@@ -7796,7 +7895,15 @@
           </w:tcPr>
           <w:p>
             <w:r>
-              <w:t>Entrar a la página web o la aplicación movil y dirigirse al link de “registro Conductor”</w:t>
+              <w:t xml:space="preserve">Entrar a la página web o la aplicación </w:t>
+            </w:r>
+            <w:proofErr w:type="spellStart"/>
+            <w:r>
+              <w:t>movil</w:t>
+            </w:r>
+            <w:proofErr w:type="spellEnd"/>
+            <w:r>
+              <w:t xml:space="preserve"> y dirigirse al link de “registro Conductor”</w:t>
             </w:r>
           </w:p>
         </w:tc>
@@ -7949,8 +8056,13 @@
             <w:hideMark/>
           </w:tcPr>
           <w:p>
-            <w:r>
-              <w:t>Pos condición</w:t>
+            <w:proofErr w:type="spellStart"/>
+            <w:r>
+              <w:t>Pos</w:t>
+            </w:r>
+            <w:proofErr w:type="spellEnd"/>
+            <w:r>
+              <w:t xml:space="preserve"> condición</w:t>
             </w:r>
           </w:p>
         </w:tc>
@@ -8401,9 +8513,14 @@
             <w:hideMark/>
           </w:tcPr>
           <w:p>
+            <w:proofErr w:type="spellStart"/>
             <w:r>
               <w:lastRenderedPageBreak/>
-              <w:t>Pos condición</w:t>
+              <w:t>Pos</w:t>
+            </w:r>
+            <w:proofErr w:type="spellEnd"/>
+            <w:r>
+              <w:t xml:space="preserve"> condición</w:t>
             </w:r>
           </w:p>
         </w:tc>
@@ -8682,8 +8799,13 @@
             <w:hideMark/>
           </w:tcPr>
           <w:p>
-            <w:r>
-              <w:t>Pos condición</w:t>
+            <w:proofErr w:type="spellStart"/>
+            <w:r>
+              <w:t>Pos</w:t>
+            </w:r>
+            <w:proofErr w:type="spellEnd"/>
+            <w:r>
+              <w:t xml:space="preserve"> condición</w:t>
             </w:r>
           </w:p>
         </w:tc>
@@ -8965,8 +9087,13 @@
             <w:hideMark/>
           </w:tcPr>
           <w:p>
-            <w:r>
-              <w:t>Pos condición</w:t>
+            <w:proofErr w:type="spellStart"/>
+            <w:r>
+              <w:t>Pos</w:t>
+            </w:r>
+            <w:proofErr w:type="spellEnd"/>
+            <w:r>
+              <w:t xml:space="preserve"> condición</w:t>
             </w:r>
           </w:p>
         </w:tc>
@@ -9282,9 +9409,14 @@
             <w:hideMark/>
           </w:tcPr>
           <w:p>
+            <w:proofErr w:type="spellStart"/>
             <w:r>
               <w:lastRenderedPageBreak/>
-              <w:t>Pos condición</w:t>
+              <w:t>Pos</w:t>
+            </w:r>
+            <w:proofErr w:type="spellEnd"/>
+            <w:r>
+              <w:t xml:space="preserve"> condición</w:t>
             </w:r>
           </w:p>
         </w:tc>
@@ -9599,8 +9731,13 @@
             <w:hideMark/>
           </w:tcPr>
           <w:p>
-            <w:r>
-              <w:t>Pos condición</w:t>
+            <w:proofErr w:type="spellStart"/>
+            <w:r>
+              <w:t>Pos</w:t>
+            </w:r>
+            <w:proofErr w:type="spellEnd"/>
+            <w:r>
+              <w:t xml:space="preserve"> condición</w:t>
             </w:r>
           </w:p>
         </w:tc>
@@ -9894,8 +10031,13 @@
             <w:hideMark/>
           </w:tcPr>
           <w:p>
-            <w:r>
-              <w:t>Pos condición</w:t>
+            <w:proofErr w:type="spellStart"/>
+            <w:r>
+              <w:t>Pos</w:t>
+            </w:r>
+            <w:proofErr w:type="spellEnd"/>
+            <w:r>
+              <w:t xml:space="preserve"> condición</w:t>
             </w:r>
           </w:p>
         </w:tc>
@@ -9948,6 +10090,7 @@
                 <w:lang w:val="es-MX" w:eastAsia="en-US"/>
               </w:rPr>
             </w:pPr>
+            <w:proofErr w:type="spellStart"/>
             <w:r>
               <w:rPr>
                 <w:rFonts w:eastAsiaTheme="minorHAnsi"/>
@@ -9955,6 +10098,7 @@
               </w:rPr>
               <w:t>Feedback</w:t>
             </w:r>
+            <w:proofErr w:type="spellEnd"/>
           </w:p>
           <w:p>
             <w:pPr>
@@ -10031,14 +10175,14 @@
           <w:lang w:val="es-419"/>
         </w:rPr>
       </w:pPr>
-      <w:bookmarkStart w:id="75" w:name="_Toc432789885"/>
+      <w:bookmarkStart w:id="76" w:name="_Toc432789885"/>
       <w:r>
         <w:rPr>
           <w:lang w:val="es-419"/>
         </w:rPr>
         <w:t>Módulo 2: Estacionamiento</w:t>
       </w:r>
-      <w:bookmarkEnd w:id="75"/>
+      <w:bookmarkEnd w:id="76"/>
     </w:p>
     <w:p>
       <w:pPr>
@@ -10417,11 +10561,19 @@
                 <w:b/>
               </w:rPr>
             </w:pPr>
+            <w:proofErr w:type="spellStart"/>
             <w:r>
               <w:rPr>
                 <w:b/>
               </w:rPr>
-              <w:t xml:space="preserve">Postcondición </w:t>
+              <w:t>Postcondición</w:t>
+            </w:r>
+            <w:proofErr w:type="spellEnd"/>
+            <w:r>
+              <w:rPr>
+                <w:b/>
+              </w:rPr>
+              <w:t xml:space="preserve"> </w:t>
             </w:r>
           </w:p>
         </w:tc>
@@ -10837,11 +10989,19 @@
                 <w:b/>
               </w:rPr>
             </w:pPr>
+            <w:proofErr w:type="spellStart"/>
             <w:r>
               <w:rPr>
                 <w:b/>
               </w:rPr>
-              <w:t xml:space="preserve">Postcondición </w:t>
+              <w:t>Postcondición</w:t>
+            </w:r>
+            <w:proofErr w:type="spellEnd"/>
+            <w:r>
+              <w:rPr>
+                <w:b/>
+              </w:rPr>
+              <w:t xml:space="preserve"> </w:t>
             </w:r>
           </w:p>
         </w:tc>
@@ -11192,11 +11352,19 @@
                 <w:b/>
               </w:rPr>
             </w:pPr>
+            <w:proofErr w:type="spellStart"/>
             <w:r>
               <w:rPr>
                 <w:b/>
               </w:rPr>
-              <w:t xml:space="preserve">Postcondición </w:t>
+              <w:t>Postcondición</w:t>
+            </w:r>
+            <w:proofErr w:type="spellEnd"/>
+            <w:r>
+              <w:rPr>
+                <w:b/>
+              </w:rPr>
+              <w:t xml:space="preserve"> </w:t>
             </w:r>
           </w:p>
         </w:tc>
@@ -11227,14 +11395,22 @@
           <w:lang w:val="es-419"/>
         </w:rPr>
       </w:pPr>
-      <w:bookmarkStart w:id="76" w:name="_Toc430869820"/>
+      <w:bookmarkStart w:id="77" w:name="_Toc430869820"/>
+      <w:proofErr w:type="spellStart"/>
       <w:r>
         <w:rPr>
           <w:lang w:val="es-419"/>
         </w:rPr>
-        <w:t>Informacion de estacionamiento</w:t>
+        <w:t>Informacion</w:t>
       </w:r>
-      <w:bookmarkEnd w:id="76"/>
+      <w:proofErr w:type="spellEnd"/>
+      <w:r>
+        <w:rPr>
+          <w:lang w:val="es-419"/>
+        </w:rPr>
+        <w:t xml:space="preserve"> de estacionamiento</w:t>
+      </w:r>
+      <w:bookmarkEnd w:id="77"/>
     </w:p>
     <w:tbl>
       <w:tblPr>
@@ -11678,11 +11854,19 @@
                 <w:b/>
               </w:rPr>
             </w:pPr>
+            <w:proofErr w:type="spellStart"/>
             <w:r>
               <w:rPr>
                 <w:b/>
               </w:rPr>
-              <w:t xml:space="preserve">Postcondición </w:t>
+              <w:t>Postcondición</w:t>
+            </w:r>
+            <w:proofErr w:type="spellEnd"/>
+            <w:r>
+              <w:rPr>
+                <w:b/>
+              </w:rPr>
+              <w:t xml:space="preserve"> </w:t>
             </w:r>
           </w:p>
         </w:tc>
@@ -11747,7 +11931,7 @@
                 <w:b/>
               </w:rPr>
             </w:pPr>
-            <w:bookmarkStart w:id="77" w:name="_Toc430869821"/>
+            <w:bookmarkStart w:id="78" w:name="_Toc430869821"/>
             <w:r>
               <w:rPr>
                 <w:b/>
@@ -12160,11 +12344,19 @@
                 <w:b/>
               </w:rPr>
             </w:pPr>
+            <w:proofErr w:type="spellStart"/>
             <w:r>
               <w:rPr>
                 <w:b/>
               </w:rPr>
-              <w:t xml:space="preserve">Postcondición </w:t>
+              <w:t>Postcondición</w:t>
+            </w:r>
+            <w:proofErr w:type="spellEnd"/>
+            <w:r>
+              <w:rPr>
+                <w:b/>
+              </w:rPr>
+              <w:t xml:space="preserve"> </w:t>
             </w:r>
           </w:p>
         </w:tc>
@@ -12598,11 +12790,19 @@
                 <w:b/>
               </w:rPr>
             </w:pPr>
+            <w:proofErr w:type="spellStart"/>
             <w:r>
               <w:rPr>
                 <w:b/>
               </w:rPr>
-              <w:t xml:space="preserve">Postcondición </w:t>
+              <w:t>Postcondición</w:t>
+            </w:r>
+            <w:proofErr w:type="spellEnd"/>
+            <w:r>
+              <w:rPr>
+                <w:b/>
+              </w:rPr>
+              <w:t xml:space="preserve"> </w:t>
             </w:r>
           </w:p>
         </w:tc>
@@ -12642,7 +12842,7 @@
           <w:tcPr>
             <w:tcW w:w="4489" w:type="dxa"/>
           </w:tcPr>
-          <w:bookmarkEnd w:id="77"/>
+          <w:bookmarkEnd w:id="78"/>
           <w:p>
             <w:pPr>
               <w:rPr>
@@ -12903,9 +13103,19 @@
                 <w:lang w:val="es-MX" w:eastAsia="en-US"/>
               </w:rPr>
             </w:pPr>
-            <w:r>
-              <w:t>Confirmar la acción</w:t>
-            </w:r>
+            <w:proofErr w:type="spellStart"/>
+            <w:r>
+              <w:t>Confirmar</w:t>
+            </w:r>
+            <w:proofErr w:type="spellEnd"/>
+            <w:r>
+              <w:t xml:space="preserve"> la </w:t>
+            </w:r>
+            <w:proofErr w:type="spellStart"/>
+            <w:r>
+              <w:t>acción</w:t>
+            </w:r>
+            <w:proofErr w:type="spellEnd"/>
           </w:p>
         </w:tc>
       </w:tr>
@@ -12990,11 +13200,19 @@
                 <w:b/>
               </w:rPr>
             </w:pPr>
+            <w:proofErr w:type="spellStart"/>
             <w:r>
               <w:rPr>
                 <w:b/>
               </w:rPr>
-              <w:t xml:space="preserve">Postcondición </w:t>
+              <w:t>Postcondición</w:t>
+            </w:r>
+            <w:proofErr w:type="spellEnd"/>
+            <w:r>
+              <w:rPr>
+                <w:b/>
+              </w:rPr>
+              <w:t xml:space="preserve"> </w:t>
             </w:r>
           </w:p>
         </w:tc>
@@ -13043,7 +13261,7 @@
           <w:lang w:val="es-419"/>
         </w:rPr>
       </w:pPr>
-      <w:bookmarkStart w:id="78" w:name="_Toc430869822"/>
+      <w:bookmarkStart w:id="79" w:name="_Toc430869822"/>
       <w:r>
         <w:rPr>
           <w:lang w:val="es-419"/>
@@ -13071,7 +13289,7 @@
         </w:rPr>
         <w:t>Lugares de aparcamiento</w:t>
       </w:r>
-      <w:bookmarkEnd w:id="78"/>
+      <w:bookmarkEnd w:id="79"/>
     </w:p>
     <w:p>
       <w:pPr>
@@ -13407,11 +13625,19 @@
                 <w:b/>
               </w:rPr>
             </w:pPr>
+            <w:proofErr w:type="spellStart"/>
             <w:r>
               <w:rPr>
                 <w:b/>
               </w:rPr>
-              <w:t xml:space="preserve">Postcondición </w:t>
+              <w:t>Postcondición</w:t>
+            </w:r>
+            <w:proofErr w:type="spellEnd"/>
+            <w:r>
+              <w:rPr>
+                <w:b/>
+              </w:rPr>
+              <w:t xml:space="preserve"> </w:t>
             </w:r>
           </w:p>
         </w:tc>
@@ -13875,12 +14101,20 @@
                 <w:b/>
               </w:rPr>
             </w:pPr>
+            <w:proofErr w:type="spellStart"/>
             <w:r>
               <w:rPr>
                 <w:b/>
               </w:rPr>
               <w:lastRenderedPageBreak/>
-              <w:t xml:space="preserve">Postcondición </w:t>
+              <w:t>Postcondición</w:t>
+            </w:r>
+            <w:proofErr w:type="spellEnd"/>
+            <w:r>
+              <w:rPr>
+                <w:b/>
+              </w:rPr>
+              <w:t xml:space="preserve"> </w:t>
             </w:r>
           </w:p>
         </w:tc>
@@ -13931,14 +14165,16 @@
           <w:lang w:val="es-419"/>
         </w:rPr>
       </w:pPr>
-      <w:bookmarkStart w:id="79" w:name="_Toc430869823"/>
+      <w:bookmarkStart w:id="80" w:name="_Toc430869823"/>
+      <w:proofErr w:type="spellStart"/>
       <w:r>
         <w:rPr>
           <w:lang w:val="es-419"/>
         </w:rPr>
         <w:t>Feedback</w:t>
       </w:r>
-      <w:bookmarkEnd w:id="79"/>
+      <w:bookmarkEnd w:id="80"/>
+      <w:proofErr w:type="spellEnd"/>
     </w:p>
     <w:p>
       <w:pPr>
@@ -13987,9 +14223,11 @@
                 <w:tab w:val="center" w:pos="2136"/>
               </w:tabs>
             </w:pPr>
+            <w:proofErr w:type="spellStart"/>
             <w:r>
               <w:t>Feedback</w:t>
             </w:r>
+            <w:proofErr w:type="spellEnd"/>
           </w:p>
         </w:tc>
       </w:tr>
@@ -14169,7 +14407,23 @@
                 <w:rFonts w:eastAsiaTheme="minorHAnsi"/>
                 <w:lang w:val="es-419" w:eastAsia="en-US"/>
               </w:rPr>
-              <w:t>Ir a la opción “Feedback”</w:t>
+              <w:t>Ir a la opción “</w:t>
+            </w:r>
+            <w:proofErr w:type="spellStart"/>
+            <w:r>
+              <w:rPr>
+                <w:rFonts w:eastAsiaTheme="minorHAnsi"/>
+                <w:lang w:val="es-419" w:eastAsia="en-US"/>
+              </w:rPr>
+              <w:t>Feedback</w:t>
+            </w:r>
+            <w:proofErr w:type="spellEnd"/>
+            <w:r>
+              <w:rPr>
+                <w:rFonts w:eastAsiaTheme="minorHAnsi"/>
+                <w:lang w:val="es-419" w:eastAsia="en-US"/>
+              </w:rPr>
+              <w:t>”</w:t>
             </w:r>
           </w:p>
           <w:p>
@@ -14261,7 +14515,21 @@
               <w:rPr>
                 <w:lang w:val="es-419"/>
               </w:rPr>
-              <w:t>La aplicación envía el feedback al administrador</w:t>
+              <w:t xml:space="preserve">La aplicación envía el </w:t>
+            </w:r>
+            <w:proofErr w:type="spellStart"/>
+            <w:r>
+              <w:rPr>
+                <w:lang w:val="es-419"/>
+              </w:rPr>
+              <w:t>feedback</w:t>
+            </w:r>
+            <w:proofErr w:type="spellEnd"/>
+            <w:r>
+              <w:rPr>
+                <w:lang w:val="es-419"/>
+              </w:rPr>
+              <w:t xml:space="preserve"> al administrador</w:t>
             </w:r>
           </w:p>
         </w:tc>
@@ -14277,11 +14545,19 @@
                 <w:b/>
               </w:rPr>
             </w:pPr>
+            <w:proofErr w:type="spellStart"/>
             <w:r>
               <w:rPr>
                 <w:b/>
               </w:rPr>
-              <w:t xml:space="preserve">Postcondición </w:t>
+              <w:t>Postcondición</w:t>
+            </w:r>
+            <w:proofErr w:type="spellEnd"/>
+            <w:r>
+              <w:rPr>
+                <w:b/>
+              </w:rPr>
+              <w:t xml:space="preserve"> </w:t>
             </w:r>
           </w:p>
         </w:tc>
@@ -14340,14 +14616,14 @@
         </w:rPr>
         <w:t xml:space="preserve"> </w:t>
       </w:r>
-      <w:bookmarkStart w:id="80" w:name="_Toc432789886"/>
+      <w:bookmarkStart w:id="81" w:name="_Toc432789886"/>
       <w:r>
         <w:rPr>
           <w:lang w:val="es-419"/>
         </w:rPr>
         <w:t>Módulo 3: Conductor</w:t>
       </w:r>
-      <w:bookmarkEnd w:id="80"/>
+      <w:bookmarkEnd w:id="81"/>
     </w:p>
     <w:p>
       <w:pPr>
@@ -14726,11 +15002,19 @@
                 <w:b/>
               </w:rPr>
             </w:pPr>
+            <w:proofErr w:type="spellStart"/>
             <w:r>
               <w:rPr>
                 <w:b/>
               </w:rPr>
-              <w:t xml:space="preserve">Postcondición </w:t>
+              <w:t>Postcondición</w:t>
+            </w:r>
+            <w:proofErr w:type="spellEnd"/>
+            <w:r>
+              <w:rPr>
+                <w:b/>
+              </w:rPr>
+              <w:t xml:space="preserve"> </w:t>
             </w:r>
           </w:p>
         </w:tc>
@@ -15090,8 +15374,16 @@
               <w:rPr>
                 <w:lang w:val="es-419"/>
               </w:rPr>
-              <w:t>Posicionar el mapa en la ubicación del usuerio</w:t>
-            </w:r>
+              <w:t xml:space="preserve">Posicionar el mapa en la ubicación del </w:t>
+            </w:r>
+            <w:proofErr w:type="spellStart"/>
+            <w:r>
+              <w:rPr>
+                <w:lang w:val="es-419"/>
+              </w:rPr>
+              <w:t>usuerio</w:t>
+            </w:r>
+            <w:proofErr w:type="spellEnd"/>
           </w:p>
           <w:p>
             <w:pPr>
@@ -15127,11 +15419,19 @@
                 <w:b/>
               </w:rPr>
             </w:pPr>
+            <w:proofErr w:type="spellStart"/>
             <w:r>
               <w:rPr>
                 <w:b/>
               </w:rPr>
-              <w:t xml:space="preserve">Postcondición </w:t>
+              <w:t>Postcondición</w:t>
+            </w:r>
+            <w:proofErr w:type="spellEnd"/>
+            <w:r>
+              <w:rPr>
+                <w:b/>
+              </w:rPr>
+              <w:t xml:space="preserve"> </w:t>
             </w:r>
           </w:p>
         </w:tc>
@@ -15485,11 +15785,19 @@
                 <w:b/>
               </w:rPr>
             </w:pPr>
+            <w:proofErr w:type="spellStart"/>
             <w:r>
               <w:rPr>
                 <w:b/>
               </w:rPr>
-              <w:t xml:space="preserve">Postcondición </w:t>
+              <w:t>Postcondición</w:t>
+            </w:r>
+            <w:proofErr w:type="spellEnd"/>
+            <w:r>
+              <w:rPr>
+                <w:b/>
+              </w:rPr>
+              <w:t xml:space="preserve"> </w:t>
             </w:r>
           </w:p>
         </w:tc>
@@ -15520,12 +15828,14 @@
           <w:lang w:val="es-419"/>
         </w:rPr>
       </w:pPr>
+      <w:proofErr w:type="spellStart"/>
       <w:r>
         <w:rPr>
           <w:lang w:val="es-419"/>
         </w:rPr>
         <w:t>Feedback</w:t>
       </w:r>
+      <w:proofErr w:type="spellEnd"/>
     </w:p>
     <w:p>
       <w:pPr>
@@ -15571,9 +15881,11 @@
             <w:pPr>
               <w:jc w:val="both"/>
             </w:pPr>
+            <w:proofErr w:type="spellStart"/>
             <w:r>
               <w:t>Feedback</w:t>
             </w:r>
+            <w:proofErr w:type="spellEnd"/>
           </w:p>
         </w:tc>
       </w:tr>
@@ -15744,7 +16056,21 @@
               <w:rPr>
                 <w:lang w:val="es-419"/>
               </w:rPr>
-              <w:t>Ir a la sección de Feedback.</w:t>
+              <w:t xml:space="preserve">Ir a la sección de </w:t>
+            </w:r>
+            <w:proofErr w:type="spellStart"/>
+            <w:r>
+              <w:rPr>
+                <w:lang w:val="es-419"/>
+              </w:rPr>
+              <w:t>Feedback</w:t>
+            </w:r>
+            <w:proofErr w:type="spellEnd"/>
+            <w:r>
+              <w:rPr>
+                <w:lang w:val="es-419"/>
+              </w:rPr>
+              <w:t>.</w:t>
             </w:r>
           </w:p>
           <w:p>
@@ -15828,11 +16154,19 @@
                 <w:b/>
               </w:rPr>
             </w:pPr>
+            <w:proofErr w:type="spellStart"/>
             <w:r>
               <w:rPr>
                 <w:b/>
               </w:rPr>
-              <w:t xml:space="preserve">Postcondición </w:t>
+              <w:t>Postcondición</w:t>
+            </w:r>
+            <w:proofErr w:type="spellEnd"/>
+            <w:r>
+              <w:rPr>
+                <w:b/>
+              </w:rPr>
+              <w:t xml:space="preserve"> </w:t>
             </w:r>
           </w:p>
         </w:tc>
@@ -15912,14 +16246,14 @@
           <w:lang w:val="es-419"/>
         </w:rPr>
       </w:pPr>
-      <w:bookmarkStart w:id="81" w:name="_Toc432789887"/>
+      <w:bookmarkStart w:id="82" w:name="_Toc432789887"/>
       <w:r>
         <w:rPr>
           <w:lang w:val="es-419"/>
         </w:rPr>
         <w:t>Módulo 4: Herramientas de administrador</w:t>
       </w:r>
-      <w:bookmarkEnd w:id="81"/>
+      <w:bookmarkEnd w:id="82"/>
     </w:p>
     <w:p>
       <w:pPr>
@@ -15934,12 +16268,14 @@
         </w:rPr>
         <w:t xml:space="preserve"> </w:t>
       </w:r>
+      <w:proofErr w:type="spellStart"/>
       <w:r>
         <w:rPr>
           <w:lang w:val="es-419"/>
         </w:rPr>
         <w:t>Feedback</w:t>
       </w:r>
+      <w:proofErr w:type="spellEnd"/>
     </w:p>
     <w:tbl>
       <w:tblPr>
@@ -15978,9 +16314,11 @@
             <w:pPr>
               <w:jc w:val="both"/>
             </w:pPr>
+            <w:proofErr w:type="spellStart"/>
             <w:r>
               <w:t>Feedback</w:t>
             </w:r>
+            <w:proofErr w:type="spellEnd"/>
           </w:p>
         </w:tc>
       </w:tr>
@@ -16050,7 +16388,21 @@
               <w:rPr>
                 <w:lang w:val="es-419"/>
               </w:rPr>
-              <w:t>El administrador podrá revisar el feedback que envían los usuarios para poder enfocarse en un área en la que podrá mejorar.</w:t>
+              <w:t xml:space="preserve">El administrador podrá revisar el </w:t>
+            </w:r>
+            <w:proofErr w:type="spellStart"/>
+            <w:r>
+              <w:rPr>
+                <w:lang w:val="es-419"/>
+              </w:rPr>
+              <w:t>feedback</w:t>
+            </w:r>
+            <w:proofErr w:type="spellEnd"/>
+            <w:r>
+              <w:rPr>
+                <w:lang w:val="es-419"/>
+              </w:rPr>
+              <w:t xml:space="preserve"> que envían los usuarios para poder enfocarse en un área en la que podrá mejorar.</w:t>
             </w:r>
           </w:p>
         </w:tc>
@@ -16088,7 +16440,21 @@
               <w:rPr>
                 <w:lang w:val="es-419"/>
               </w:rPr>
-              <w:t>El administrador tendrá que haber iniciado sesión y un usuario deberá enviar previamente feedback.</w:t>
+              <w:t xml:space="preserve">El administrador tendrá que haber iniciado sesión y un usuario deberá enviar previamente </w:t>
+            </w:r>
+            <w:proofErr w:type="spellStart"/>
+            <w:r>
+              <w:rPr>
+                <w:lang w:val="es-419"/>
+              </w:rPr>
+              <w:t>feedback</w:t>
+            </w:r>
+            <w:proofErr w:type="spellEnd"/>
+            <w:r>
+              <w:rPr>
+                <w:lang w:val="es-419"/>
+              </w:rPr>
+              <w:t>.</w:t>
             </w:r>
           </w:p>
         </w:tc>
@@ -16164,14 +16530,22 @@
               <w:rPr>
                 <w:lang w:val="es-419"/>
               </w:rPr>
-              <w:t xml:space="preserve">Ir a la sección de Herramientas de administrador </w:t>
-            </w:r>
+              <w:t xml:space="preserve">Ir a la sección de Herramientas de </w:t>
+            </w:r>
+            <w:proofErr w:type="gramStart"/>
             <w:r>
               <w:rPr>
                 <w:lang w:val="es-419"/>
               </w:rPr>
+              <w:t xml:space="preserve">administrador </w:t>
+            </w:r>
+            <w:r>
+              <w:rPr>
+                <w:lang w:val="es-419"/>
+              </w:rPr>
               <w:t>.</w:t>
             </w:r>
+            <w:proofErr w:type="gramEnd"/>
           </w:p>
           <w:p>
             <w:pPr>
@@ -16189,7 +16563,21 @@
               <w:rPr>
                 <w:lang w:val="es-419"/>
               </w:rPr>
-              <w:t>Revisar el feedback enviado por usuarios</w:t>
+              <w:t xml:space="preserve">Revisar el </w:t>
+            </w:r>
+            <w:proofErr w:type="spellStart"/>
+            <w:r>
+              <w:rPr>
+                <w:lang w:val="es-419"/>
+              </w:rPr>
+              <w:t>feedback</w:t>
+            </w:r>
+            <w:proofErr w:type="spellEnd"/>
+            <w:r>
+              <w:rPr>
+                <w:lang w:val="es-419"/>
+              </w:rPr>
+              <w:t xml:space="preserve"> enviado por usuarios</w:t>
             </w:r>
           </w:p>
         </w:tc>
@@ -16254,11 +16642,19 @@
                 <w:b/>
               </w:rPr>
             </w:pPr>
+            <w:proofErr w:type="spellStart"/>
             <w:r>
               <w:rPr>
                 <w:b/>
               </w:rPr>
-              <w:t xml:space="preserve">Postcondición </w:t>
+              <w:t>Postcondición</w:t>
+            </w:r>
+            <w:proofErr w:type="spellEnd"/>
+            <w:r>
+              <w:rPr>
+                <w:b/>
+              </w:rPr>
+              <w:t xml:space="preserve"> </w:t>
             </w:r>
           </w:p>
         </w:tc>
@@ -16276,7 +16672,21 @@
               <w:rPr>
                 <w:lang w:val="es-419"/>
               </w:rPr>
-              <w:t>El feedback quedara registrado</w:t>
+              <w:t xml:space="preserve">El </w:t>
+            </w:r>
+            <w:proofErr w:type="spellStart"/>
+            <w:r>
+              <w:rPr>
+                <w:lang w:val="es-419"/>
+              </w:rPr>
+              <w:t>feedback</w:t>
+            </w:r>
+            <w:proofErr w:type="spellEnd"/>
+            <w:r>
+              <w:rPr>
+                <w:lang w:val="es-419"/>
+              </w:rPr>
+              <w:t xml:space="preserve"> quedara registrado</w:t>
             </w:r>
           </w:p>
         </w:tc>
@@ -16444,7 +16854,49 @@
               <w:rPr>
                 <w:lang w:val="es-419"/>
               </w:rPr>
-              <w:t>El administrador tendra que haber inicado sesion y tiene que seleccionar un estacionamiento que haya registrado previamente</w:t>
+              <w:t xml:space="preserve">El administrador </w:t>
+            </w:r>
+            <w:proofErr w:type="spellStart"/>
+            <w:r>
+              <w:rPr>
+                <w:lang w:val="es-419"/>
+              </w:rPr>
+              <w:t>tendra</w:t>
+            </w:r>
+            <w:proofErr w:type="spellEnd"/>
+            <w:r>
+              <w:rPr>
+                <w:lang w:val="es-419"/>
+              </w:rPr>
+              <w:t xml:space="preserve"> que haber </w:t>
+            </w:r>
+            <w:proofErr w:type="spellStart"/>
+            <w:r>
+              <w:rPr>
+                <w:lang w:val="es-419"/>
+              </w:rPr>
+              <w:t>inicado</w:t>
+            </w:r>
+            <w:proofErr w:type="spellEnd"/>
+            <w:r>
+              <w:rPr>
+                <w:lang w:val="es-419"/>
+              </w:rPr>
+              <w:t xml:space="preserve"> </w:t>
+            </w:r>
+            <w:proofErr w:type="spellStart"/>
+            <w:r>
+              <w:rPr>
+                <w:lang w:val="es-419"/>
+              </w:rPr>
+              <w:t>sesion</w:t>
+            </w:r>
+            <w:proofErr w:type="spellEnd"/>
+            <w:r>
+              <w:rPr>
+                <w:lang w:val="es-419"/>
+              </w:rPr>
+              <w:t xml:space="preserve"> y tiene que seleccionar un estacionamiento que haya registrado previamente</w:t>
             </w:r>
           </w:p>
         </w:tc>
@@ -16511,8 +16963,17 @@
                 <w:rFonts w:eastAsiaTheme="minorHAnsi"/>
                 <w:lang w:val="es-419" w:eastAsia="en-US"/>
               </w:rPr>
-              <w:t>Iniciar sesion</w:t>
-            </w:r>
+              <w:t xml:space="preserve">Iniciar </w:t>
+            </w:r>
+            <w:proofErr w:type="spellStart"/>
+            <w:r>
+              <w:rPr>
+                <w:rFonts w:eastAsiaTheme="minorHAnsi"/>
+                <w:lang w:val="es-419" w:eastAsia="en-US"/>
+              </w:rPr>
+              <w:t>sesion</w:t>
+            </w:r>
+            <w:proofErr w:type="spellEnd"/>
           </w:p>
           <w:p>
             <w:pPr>
@@ -16603,7 +17064,21 @@
               <w:rPr>
                 <w:lang w:val="es-419"/>
               </w:rPr>
-              <w:t>4.1 elegir opcion entre dar de baja, dar aviso o suspender</w:t>
+              <w:t xml:space="preserve">4.1 elegir </w:t>
+            </w:r>
+            <w:proofErr w:type="spellStart"/>
+            <w:r>
+              <w:rPr>
+                <w:lang w:val="es-419"/>
+              </w:rPr>
+              <w:t>opcion</w:t>
+            </w:r>
+            <w:proofErr w:type="spellEnd"/>
+            <w:r>
+              <w:rPr>
+                <w:lang w:val="es-419"/>
+              </w:rPr>
+              <w:t xml:space="preserve"> entre dar de baja, dar aviso o suspender</w:t>
             </w:r>
           </w:p>
         </w:tc>
@@ -16619,11 +17094,19 @@
                 <w:b/>
               </w:rPr>
             </w:pPr>
+            <w:proofErr w:type="spellStart"/>
             <w:r>
               <w:rPr>
                 <w:b/>
               </w:rPr>
-              <w:t xml:space="preserve">Postcondición </w:t>
+              <w:t>Postcondición</w:t>
+            </w:r>
+            <w:proofErr w:type="spellEnd"/>
+            <w:r>
+              <w:rPr>
+                <w:b/>
+              </w:rPr>
+              <w:t xml:space="preserve"> </w:t>
             </w:r>
           </w:p>
         </w:tc>
@@ -16637,11 +17120,19 @@
                 <w:lang w:val="es-419"/>
               </w:rPr>
             </w:pPr>
+            <w:proofErr w:type="spellStart"/>
             <w:r>
               <w:rPr>
                 <w:lang w:val="es-419"/>
               </w:rPr>
-              <w:t>Debera confirmar los cambios</w:t>
+              <w:t>Debera</w:t>
+            </w:r>
+            <w:proofErr w:type="spellEnd"/>
+            <w:r>
+              <w:rPr>
+                <w:lang w:val="es-419"/>
+              </w:rPr>
+              <w:t xml:space="preserve"> confirmar los cambios</w:t>
             </w:r>
           </w:p>
         </w:tc>
@@ -16719,9 +17210,7 @@
           <w:lang w:val="es-419"/>
         </w:rPr>
       </w:pPr>
-      <w:bookmarkStart w:id="82" w:name="_Toc432789888"/>
-      <w:bookmarkStart w:id="83" w:name="_GoBack"/>
-      <w:bookmarkEnd w:id="83"/>
+      <w:bookmarkStart w:id="83" w:name="_Toc432789888"/>
       <w:r>
         <w:rPr>
           <w:lang w:val="es-419"/>
@@ -16729,7 +17218,7 @@
         <w:lastRenderedPageBreak/>
         <w:t>DIAGRAMAS DE CASOS DE USO</w:t>
       </w:r>
-      <w:bookmarkEnd w:id="82"/>
+      <w:bookmarkEnd w:id="83"/>
     </w:p>
     <w:p>
       <w:pPr>
@@ -17147,7 +17636,7 @@
         <w:sz w:val="26"/>
         <w:szCs w:val="26"/>
       </w:rPr>
-      <w:t>26</w:t>
+      <w:t>16</w:t>
     </w:r>
     <w:r>
       <w:rPr>
@@ -28685,269 +29174,269 @@
     </dgm:pt>
   </dgm:ptLst>
   <dgm:cxnLst>
+    <dgm:cxn modelId="{BB926140-68FB-4D14-B985-F98AC734E918}" type="presOf" srcId="{56ADD705-A4A8-4618-8F15-D1A3F2A04337}" destId="{0F439F5E-F58C-4A63-AE90-E018BBC65702}" srcOrd="1" destOrd="0" presId="urn:microsoft.com/office/officeart/2005/8/layout/orgChart1"/>
+    <dgm:cxn modelId="{03B3150B-B7FA-4B20-BEA5-1C096A1E0343}" type="presOf" srcId="{C0D09452-9BBB-4CFE-829A-A0AC5D540F37}" destId="{82893F5C-0E1F-415D-8AC9-6474C3F85CD4}" srcOrd="0" destOrd="0" presId="urn:microsoft.com/office/officeart/2005/8/layout/orgChart1"/>
+    <dgm:cxn modelId="{D471DD40-7870-47A5-BBF4-DF20E6503256}" type="presOf" srcId="{9A5BBC1F-EAC3-45D6-88F0-BD0FDC97CF4A}" destId="{477FF09D-E9DA-4DAD-BC17-C9A46DE006B1}" srcOrd="1" destOrd="0" presId="urn:microsoft.com/office/officeart/2005/8/layout/orgChart1"/>
+    <dgm:cxn modelId="{74D68286-A699-4587-93D9-E1E5C87E87B8}" srcId="{56ADD705-A4A8-4618-8F15-D1A3F2A04337}" destId="{F3725E7C-97EC-4357-8C83-834B707DD2A4}" srcOrd="1" destOrd="0" parTransId="{FC1C9363-6E19-47CD-9033-AAB5B6537CCC}" sibTransId="{02AA5B72-CB69-4A66-9C0B-09E7DE6F3DE6}"/>
+    <dgm:cxn modelId="{5D5D8498-7CF3-468D-8B09-CA2C318A7438}" type="presOf" srcId="{2FE173AE-0EE0-4856-9960-2AAC36D8F7C2}" destId="{88502C43-22FF-402A-856D-185BF2450900}" srcOrd="0" destOrd="0" presId="urn:microsoft.com/office/officeart/2005/8/layout/orgChart1"/>
+    <dgm:cxn modelId="{6B0732BC-9E91-4D3E-9D54-A25B30186171}" type="presOf" srcId="{B95F4914-A6FC-4A8D-A641-4F5490C25831}" destId="{B8079C6B-2AAF-4079-8107-1DDC33116C0A}" srcOrd="1" destOrd="0" presId="urn:microsoft.com/office/officeart/2005/8/layout/orgChart1"/>
+    <dgm:cxn modelId="{59459300-B624-4CAC-AFBF-BC1765BA3DDF}" srcId="{377ABEC7-EE34-493D-9575-898DF858A503}" destId="{D590E660-F3A9-4A16-8F6F-BDAFC67F7E6B}" srcOrd="3" destOrd="0" parTransId="{6799F43F-68D9-48DA-B7C5-0BB265B210CB}" sibTransId="{55FCD7E3-B2C6-4134-8083-0287EA76C4CC}"/>
+    <dgm:cxn modelId="{B5EAED2C-D900-453E-98FD-02D5EE45BD8D}" type="presOf" srcId="{7DDCB00B-98DD-4C86-A010-8114467570AB}" destId="{B185A711-F0FB-42D9-9F95-91DBDCA098BF}" srcOrd="0" destOrd="0" presId="urn:microsoft.com/office/officeart/2005/8/layout/orgChart1"/>
+    <dgm:cxn modelId="{47AC94D0-F732-42DC-91F3-58EA5CC0BA0E}" type="presOf" srcId="{4AC0130F-34EE-4F06-A200-446A2783D611}" destId="{016F780F-62E3-4C3F-9706-3ADFD1B6FE4E}" srcOrd="1" destOrd="0" presId="urn:microsoft.com/office/officeart/2005/8/layout/orgChart1"/>
+    <dgm:cxn modelId="{702B2999-4F72-4C6E-AD74-3121B0E2B81A}" type="presOf" srcId="{38492057-2865-482F-A301-8C40498CD077}" destId="{3D3E59D4-586E-485D-A02F-B10FC4A24622}" srcOrd="0" destOrd="0" presId="urn:microsoft.com/office/officeart/2005/8/layout/orgChart1"/>
+    <dgm:cxn modelId="{E39D39D8-2541-4B24-B1D9-4B6E74D64D61}" type="presOf" srcId="{25C33440-DB19-4B6B-85BB-71DE83CED3C1}" destId="{4B7BD147-52A6-4B0B-BF43-E08FE3E5158B}" srcOrd="1" destOrd="0" presId="urn:microsoft.com/office/officeart/2005/8/layout/orgChart1"/>
+    <dgm:cxn modelId="{BB513759-3E22-44D9-ACEC-6C6C39134353}" type="presOf" srcId="{4261EE8A-5655-4755-BD76-DC46D8B77F27}" destId="{77C99415-3010-46C5-870E-C4919ECD9D75}" srcOrd="1" destOrd="0" presId="urn:microsoft.com/office/officeart/2005/8/layout/orgChart1"/>
+    <dgm:cxn modelId="{D29404D5-C87F-4EE0-B3A6-1B7AE2076FF7}" type="presOf" srcId="{C8369144-5915-4554-B8CD-7F06693C46ED}" destId="{EFE439C2-52CB-4F55-B6EC-52F5815D7B56}" srcOrd="0" destOrd="0" presId="urn:microsoft.com/office/officeart/2005/8/layout/orgChart1"/>
+    <dgm:cxn modelId="{5BD4D912-3566-4791-B5E6-790196283B0D}" type="presOf" srcId="{6799F43F-68D9-48DA-B7C5-0BB265B210CB}" destId="{6B5B1EED-AAD5-41CB-B1F8-5C29ED603754}" srcOrd="0" destOrd="0" presId="urn:microsoft.com/office/officeart/2005/8/layout/orgChart1"/>
+    <dgm:cxn modelId="{57FA1187-2CCD-4596-A64F-074812E21814}" srcId="{C8B9E6F6-0506-4EE7-9C21-4BEBDB0689C0}" destId="{38492057-2865-482F-A301-8C40498CD077}" srcOrd="0" destOrd="0" parTransId="{C6E70420-D450-4011-A137-86BA5B99FD2F}" sibTransId="{E3B30D49-2BE1-414F-BF0A-02D316A4287B}"/>
+    <dgm:cxn modelId="{E1B3132F-47C5-485C-BB8A-83670AAA06C6}" type="presOf" srcId="{B95F4914-A6FC-4A8D-A641-4F5490C25831}" destId="{ECB66948-CDE8-4BC9-A8DA-AC98417E84B4}" srcOrd="0" destOrd="0" presId="urn:microsoft.com/office/officeart/2005/8/layout/orgChart1"/>
+    <dgm:cxn modelId="{7AB1A73F-C4E0-47AD-A96F-D7A99E257268}" type="presOf" srcId="{1F9ECC2B-DB5A-48C4-82B4-2E5E1A8DF16E}" destId="{0B313F8B-33AE-48ED-90CC-7E3056247B4E}" srcOrd="0" destOrd="0" presId="urn:microsoft.com/office/officeart/2005/8/layout/orgChart1"/>
+    <dgm:cxn modelId="{7327DFCD-AA3F-44ED-B863-F55F2022DA29}" srcId="{377ABEC7-EE34-493D-9575-898DF858A503}" destId="{E10DFB7B-0883-49D8-B805-B44BF21AAAEB}" srcOrd="2" destOrd="0" parTransId="{752B18FF-0B0F-4B85-9398-47F5CCD64888}" sibTransId="{238734CD-6F71-4646-959D-7DECDF4AE5C3}"/>
+    <dgm:cxn modelId="{36CAE374-0447-4BBF-A813-1F7041F0A7CB}" type="presOf" srcId="{CC33AA0E-D5D5-45F9-8510-16DEB5C477DE}" destId="{E224CE68-8626-43C1-827F-EAB97EE1754D}" srcOrd="0" destOrd="0" presId="urn:microsoft.com/office/officeart/2005/8/layout/orgChart1"/>
+    <dgm:cxn modelId="{9DB77041-D3D5-4E4C-BC56-1CA6491FBA99}" srcId="{38492057-2865-482F-A301-8C40498CD077}" destId="{53D15F49-7CBB-4434-A929-3FB8D0BDCAE6}" srcOrd="0" destOrd="0" parTransId="{1643CB44-1D32-40D7-9228-D801DC9D46B6}" sibTransId="{EA427CAB-CC65-48E3-8C30-77882DBE63B1}"/>
+    <dgm:cxn modelId="{69808E22-E41E-4A3F-AC47-07F2EB860CDD}" type="presOf" srcId="{7003E852-2758-40E6-AC18-F70B0E63115F}" destId="{D0409C93-5F64-4644-9359-837E5F6449D0}" srcOrd="0" destOrd="0" presId="urn:microsoft.com/office/officeart/2005/8/layout/orgChart1"/>
+    <dgm:cxn modelId="{A13356F1-9351-4750-932D-3C9C2885EA98}" type="presOf" srcId="{4538E597-C7AF-4823-868C-68E5519B9BCD}" destId="{0ECD2A48-9BA6-4100-A2D7-2E9C9EE6727E}" srcOrd="0" destOrd="0" presId="urn:microsoft.com/office/officeart/2005/8/layout/orgChart1"/>
+    <dgm:cxn modelId="{2288D888-C524-4181-9290-0EE16E1F282E}" type="presOf" srcId="{D590E660-F3A9-4A16-8F6F-BDAFC67F7E6B}" destId="{EB86F599-8AC6-4D77-84E9-AB666D263D62}" srcOrd="1" destOrd="0" presId="urn:microsoft.com/office/officeart/2005/8/layout/orgChart1"/>
+    <dgm:cxn modelId="{7CF0A08D-A008-45BC-98F5-12E91CD9A11F}" type="presOf" srcId="{C8B9E6F6-0506-4EE7-9C21-4BEBDB0689C0}" destId="{48834FAA-CB7C-4F03-AB78-610695B7E90E}" srcOrd="1" destOrd="0" presId="urn:microsoft.com/office/officeart/2005/8/layout/orgChart1"/>
+    <dgm:cxn modelId="{942CD8B9-003D-4159-A2B6-5E9AFDEE5B18}" type="presOf" srcId="{FA3FC5CF-BA33-45FA-A301-E0088D4566F1}" destId="{D012E598-ADA9-41C0-8B0E-F6586C588558}" srcOrd="1" destOrd="0" presId="urn:microsoft.com/office/officeart/2005/8/layout/orgChart1"/>
+    <dgm:cxn modelId="{F0B75303-DB43-4B8F-8801-91325CD5A86C}" type="presOf" srcId="{7FE5AA58-7461-4BB8-956A-D974854169D6}" destId="{509E1568-59DD-4883-B88B-3E4AE5B88FCA}" srcOrd="1" destOrd="0" presId="urn:microsoft.com/office/officeart/2005/8/layout/orgChart1"/>
+    <dgm:cxn modelId="{3EF2F831-790A-4DCE-814A-B5169178CCB2}" type="presOf" srcId="{4AA6A5CA-CB56-4EDE-BF59-E781E27B19B3}" destId="{2A43148B-4205-48D7-AF8B-6557D66C377C}" srcOrd="0" destOrd="0" presId="urn:microsoft.com/office/officeart/2005/8/layout/orgChart1"/>
+    <dgm:cxn modelId="{B1FFC642-44EB-4AE1-A916-12DADDA0A5DE}" type="presOf" srcId="{E10DFB7B-0883-49D8-B805-B44BF21AAAEB}" destId="{47FB99D6-1159-4437-BECD-D5DF269B1CCC}" srcOrd="0" destOrd="0" presId="urn:microsoft.com/office/officeart/2005/8/layout/orgChart1"/>
+    <dgm:cxn modelId="{99E8FE5A-F8A8-487F-9BAA-4A54FBBFAC59}" type="presOf" srcId="{FC1C9363-6E19-47CD-9033-AAB5B6537CCC}" destId="{06542DB0-BE10-4B5D-BD56-41DC93A2B68B}" srcOrd="0" destOrd="0" presId="urn:microsoft.com/office/officeart/2005/8/layout/orgChart1"/>
+    <dgm:cxn modelId="{6DB59811-5807-400A-B045-A71427E51D6D}" srcId="{4AC0130F-34EE-4F06-A200-446A2783D611}" destId="{7003E852-2758-40E6-AC18-F70B0E63115F}" srcOrd="0" destOrd="0" parTransId="{1F9ECC2B-DB5A-48C4-82B4-2E5E1A8DF16E}" sibTransId="{C8E43BCC-E918-4E9C-B49F-B63CE31853F1}"/>
+    <dgm:cxn modelId="{1BE11C7C-9D8B-40D5-8D9F-7DE1C39112D5}" type="presOf" srcId="{C6E70420-D450-4011-A137-86BA5B99FD2F}" destId="{0FFB5739-1796-4A8E-9751-7B7E72B21FC6}" srcOrd="0" destOrd="0" presId="urn:microsoft.com/office/officeart/2005/8/layout/orgChart1"/>
+    <dgm:cxn modelId="{996113E9-A5A3-4746-88B2-D50B55FDAFA9}" srcId="{25C33440-DB19-4B6B-85BB-71DE83CED3C1}" destId="{FA3FC5CF-BA33-45FA-A301-E0088D4566F1}" srcOrd="0" destOrd="0" parTransId="{4538E597-C7AF-4823-868C-68E5519B9BCD}" sibTransId="{EBC4A419-22F1-4789-B8A5-654824E51DFF}"/>
+    <dgm:cxn modelId="{1259E2CD-A22E-4CEB-9B9D-1C791E193E2D}" type="presOf" srcId="{F2F6E925-2A8F-41A9-9AC1-10D17EE27CF1}" destId="{BAB96DC3-2838-4D61-B1B7-A10F281D18B3}" srcOrd="0" destOrd="0" presId="urn:microsoft.com/office/officeart/2005/8/layout/orgChart1"/>
+    <dgm:cxn modelId="{5FF0DB09-613F-4BCF-92D0-D0E29F8389B0}" type="presOf" srcId="{47C330CF-E497-4E71-B4AA-634321A449DA}" destId="{71CA74E9-0425-40C0-A225-3EA96D04D8C9}" srcOrd="0" destOrd="0" presId="urn:microsoft.com/office/officeart/2005/8/layout/orgChart1"/>
+    <dgm:cxn modelId="{2D855C36-F50C-45D6-8BC0-6150DC8F0B97}" type="presOf" srcId="{00DBD172-5262-4574-B973-2905209B12BF}" destId="{74B475A8-0D89-4808-A198-A0C3B45C4C03}" srcOrd="0" destOrd="0" presId="urn:microsoft.com/office/officeart/2005/8/layout/orgChart1"/>
+    <dgm:cxn modelId="{4ACC3F06-8C78-48A8-8EFF-73E5207D4243}" type="presOf" srcId="{4261EE8A-5655-4755-BD76-DC46D8B77F27}" destId="{60ED6ABD-8794-4144-A015-458C185D5B42}" srcOrd="0" destOrd="0" presId="urn:microsoft.com/office/officeart/2005/8/layout/orgChart1"/>
+    <dgm:cxn modelId="{584B1D20-DAFD-4B52-B31C-A9F7AF099D0B}" type="presOf" srcId="{F3725E7C-97EC-4357-8C83-834B707DD2A4}" destId="{7A066AE4-ACEE-4E69-BD0E-9B90C68B6E46}" srcOrd="1" destOrd="0" presId="urn:microsoft.com/office/officeart/2005/8/layout/orgChart1"/>
+    <dgm:cxn modelId="{6D0BF5A1-B4D9-4654-9F80-95D0B0CECD9E}" srcId="{C8B9E6F6-0506-4EE7-9C21-4BEBDB0689C0}" destId="{25C33440-DB19-4B6B-85BB-71DE83CED3C1}" srcOrd="6" destOrd="0" parTransId="{FF0A8EC6-38E3-4A1F-A076-A338F1403EFA}" sibTransId="{7BC36B0E-26D7-4FD6-8A55-E804C73DF8A4}"/>
+    <dgm:cxn modelId="{8F5D6DF6-ED2F-4E37-B797-A81C8566D53B}" srcId="{C8B9E6F6-0506-4EE7-9C21-4BEBDB0689C0}" destId="{4261EE8A-5655-4755-BD76-DC46D8B77F27}" srcOrd="3" destOrd="0" parTransId="{E4BD77C7-4EF3-4A60-A5BD-64C43E6C1C4D}" sibTransId="{A09CA496-AF58-43B7-B9C3-08290511CD79}"/>
+    <dgm:cxn modelId="{B5226615-632F-40BF-9202-3467FFBBCF0B}" type="presOf" srcId="{5203A30D-6D75-4269-BD68-FBF5FC11F556}" destId="{783C2A5D-4F9F-45CE-AAB2-C939C659662F}" srcOrd="0" destOrd="0" presId="urn:microsoft.com/office/officeart/2005/8/layout/orgChart1"/>
+    <dgm:cxn modelId="{1A99EA48-BE72-435D-AB99-80BBAFF56240}" type="presOf" srcId="{C8B9E6F6-0506-4EE7-9C21-4BEBDB0689C0}" destId="{4165B59A-4AC0-4AED-80AD-90AFFFE48BB4}" srcOrd="0" destOrd="0" presId="urn:microsoft.com/office/officeart/2005/8/layout/orgChart1"/>
+    <dgm:cxn modelId="{711EF5C2-54C7-41E4-955D-D4CF866DDB16}" type="presOf" srcId="{56ADD705-A4A8-4618-8F15-D1A3F2A04337}" destId="{C5A9732E-B5D4-4D5B-A984-3B0808547CB7}" srcOrd="0" destOrd="0" presId="urn:microsoft.com/office/officeart/2005/8/layout/orgChart1"/>
+    <dgm:cxn modelId="{CE7212B5-916C-4D7A-BF45-93D46811107F}" type="presOf" srcId="{377ABEC7-EE34-493D-9575-898DF858A503}" destId="{A3E05D60-637E-4152-B7C1-AE717280EDAD}" srcOrd="0" destOrd="0" presId="urn:microsoft.com/office/officeart/2005/8/layout/orgChart1"/>
+    <dgm:cxn modelId="{753399A8-0E15-46D2-A5C7-23C0FA99A566}" type="presOf" srcId="{E37FECDD-EE58-4FAC-BE0A-A22DF95E1F85}" destId="{97B4AFB4-6CA2-49D1-A1E9-C69BECF3AC57}" srcOrd="0" destOrd="0" presId="urn:microsoft.com/office/officeart/2005/8/layout/orgChart1"/>
+    <dgm:cxn modelId="{F66FCE2D-ADBF-4E5C-9ED2-834659378CFF}" type="presOf" srcId="{9A5BBC1F-EAC3-45D6-88F0-BD0FDC97CF4A}" destId="{3E2B43CF-A4BB-4E78-9609-FFD5F949BE2F}" srcOrd="0" destOrd="0" presId="urn:microsoft.com/office/officeart/2005/8/layout/orgChart1"/>
+    <dgm:cxn modelId="{070B54E1-B220-41FC-BDDC-50EDF6A80029}" type="presOf" srcId="{857688B0-7012-4700-9095-C393EE262B00}" destId="{C490178F-51D7-48C7-AA7D-2B0174BEFF81}" srcOrd="0" destOrd="0" presId="urn:microsoft.com/office/officeart/2005/8/layout/orgChart1"/>
+    <dgm:cxn modelId="{2642FDA2-6AA0-4F1C-9B30-A521074EC581}" type="presOf" srcId="{49BC4D48-2569-414E-9DEF-8376C5800F03}" destId="{B91418ED-1693-4F38-B0F1-10AFA9E9C613}" srcOrd="0" destOrd="0" presId="urn:microsoft.com/office/officeart/2005/8/layout/orgChart1"/>
+    <dgm:cxn modelId="{037C0777-A813-4458-A454-D06A58FA81F5}" srcId="{7FE5AA58-7461-4BB8-956A-D974854169D6}" destId="{B95F4914-A6FC-4A8D-A641-4F5490C25831}" srcOrd="0" destOrd="0" parTransId="{C8369144-5915-4554-B8CD-7F06693C46ED}" sibTransId="{AC6C7FA6-7EC6-4F83-B575-3E9D181B5237}"/>
+    <dgm:cxn modelId="{FDE2B84D-3BFC-469B-AA11-CD11D40DB33B}" type="presOf" srcId="{2FE173AE-0EE0-4856-9960-2AAC36D8F7C2}" destId="{38E98EF4-DDA3-4D34-B40F-6C759B9001D7}" srcOrd="1" destOrd="0" presId="urn:microsoft.com/office/officeart/2005/8/layout/orgChart1"/>
+    <dgm:cxn modelId="{39C59BAC-BC59-4DF1-957D-03F068D11446}" type="presOf" srcId="{91BA68BA-E323-4D16-BDEB-2CA1F77EF57A}" destId="{841C1C1F-3B99-4BBA-B255-25C5572253C2}" srcOrd="0" destOrd="0" presId="urn:microsoft.com/office/officeart/2005/8/layout/orgChart1"/>
+    <dgm:cxn modelId="{C8056B20-A458-4033-935E-DFC3DCD5AF21}" type="presOf" srcId="{43CAE774-3C5A-458A-B572-E2F690D5E839}" destId="{F6633F56-6C75-4059-8CB2-694383B7B7B4}" srcOrd="0" destOrd="0" presId="urn:microsoft.com/office/officeart/2005/8/layout/orgChart1"/>
+    <dgm:cxn modelId="{0C406EFE-637F-4D1C-9D36-C06A9571D436}" type="presOf" srcId="{377ABEC7-EE34-493D-9575-898DF858A503}" destId="{C43A92B1-45FE-45F3-B904-49B55859ACE8}" srcOrd="1" destOrd="0" presId="urn:microsoft.com/office/officeart/2005/8/layout/orgChart1"/>
+    <dgm:cxn modelId="{091D775B-B472-4DE3-855F-CA5A96F908DC}" type="presOf" srcId="{F3725E7C-97EC-4357-8C83-834B707DD2A4}" destId="{5E4BD612-A1F9-49DF-9F9B-202CAA25B533}" srcOrd="0" destOrd="0" presId="urn:microsoft.com/office/officeart/2005/8/layout/orgChart1"/>
+    <dgm:cxn modelId="{CFB74AB7-0671-4BEE-B73D-E15C904C5CB7}" type="presOf" srcId="{E4BD77C7-4EF3-4A60-A5BD-64C43E6C1C4D}" destId="{6C487FF7-9DA5-4D42-AFEA-00E5077628C0}" srcOrd="0" destOrd="0" presId="urn:microsoft.com/office/officeart/2005/8/layout/orgChart1"/>
+    <dgm:cxn modelId="{26DB76D5-E0E8-42B1-BB42-D6D2F250903C}" srcId="{25C33440-DB19-4B6B-85BB-71DE83CED3C1}" destId="{5C41FF03-95DE-45C0-A377-234E4FE631C8}" srcOrd="1" destOrd="0" parTransId="{49BC4D48-2569-414E-9DEF-8376C5800F03}" sibTransId="{093F7709-5AEC-4213-BA94-FE51C1A314B0}"/>
+    <dgm:cxn modelId="{FDF8BE49-16E2-4B86-8444-CB1D14D70AED}" type="presOf" srcId="{E10DFB7B-0883-49D8-B805-B44BF21AAAEB}" destId="{9ADE805B-6A8E-42C7-AB44-1CDB9E4163C1}" srcOrd="1" destOrd="0" presId="urn:microsoft.com/office/officeart/2005/8/layout/orgChart1"/>
+    <dgm:cxn modelId="{AC1E8B0C-C8EC-4D91-8AFA-AD766B166E2E}" type="presOf" srcId="{5C41FF03-95DE-45C0-A377-234E4FE631C8}" destId="{504AC891-5F57-4E60-9309-6093BAAF9833}" srcOrd="0" destOrd="0" presId="urn:microsoft.com/office/officeart/2005/8/layout/orgChart1"/>
+    <dgm:cxn modelId="{FAB11C7F-3AA3-410D-A02A-9B611E8A447E}" type="presOf" srcId="{5C41FF03-95DE-45C0-A377-234E4FE631C8}" destId="{F00915F4-4CB0-455C-A8A2-9661CC9F9FEA}" srcOrd="1" destOrd="0" presId="urn:microsoft.com/office/officeart/2005/8/layout/orgChart1"/>
+    <dgm:cxn modelId="{F4AB9771-2598-405F-989D-E04439A7E93D}" type="presOf" srcId="{7A5AF140-1E3A-42C2-B825-7DF55752EDE0}" destId="{7A6F1D8F-4B11-4118-80B8-1274609055AA}" srcOrd="1" destOrd="0" presId="urn:microsoft.com/office/officeart/2005/8/layout/orgChart1"/>
+    <dgm:cxn modelId="{8BA1FFFF-FFF8-4A3A-907F-6B211FC8B6CA}" srcId="{377ABEC7-EE34-493D-9575-898DF858A503}" destId="{857688B0-7012-4700-9095-C393EE262B00}" srcOrd="1" destOrd="0" parTransId="{D09CACAC-2406-4764-BDC7-457426221341}" sibTransId="{5A1A7848-DB49-4349-8626-2FFA9B5F17B0}"/>
+    <dgm:cxn modelId="{7BD181D6-417C-4D73-88E8-448BF56D906C}" type="presOf" srcId="{81960E33-8402-416E-ABC7-BB4F937317BF}" destId="{AB71D7D7-9D64-4175-9741-3940FC62430B}" srcOrd="0" destOrd="0" presId="urn:microsoft.com/office/officeart/2005/8/layout/orgChart1"/>
+    <dgm:cxn modelId="{6B36DAFB-6454-4797-8517-DA26505B3B23}" type="presOf" srcId="{857688B0-7012-4700-9095-C393EE262B00}" destId="{A398CCB2-4401-4E65-B69C-89003D740336}" srcOrd="1" destOrd="0" presId="urn:microsoft.com/office/officeart/2005/8/layout/orgChart1"/>
+    <dgm:cxn modelId="{B2C7AAB0-D5CE-4802-8365-45ACEBF4FECB}" type="presOf" srcId="{A66990A4-43FE-4CCE-980E-EB0E68B92666}" destId="{832F7CAD-916E-4089-81E0-5DE70538B4E8}" srcOrd="0" destOrd="0" presId="urn:microsoft.com/office/officeart/2005/8/layout/orgChart1"/>
+    <dgm:cxn modelId="{9E848CDB-0606-45A2-B7F5-4560B5963B4F}" srcId="{4261EE8A-5655-4755-BD76-DC46D8B77F27}" destId="{74B79303-EFBE-459D-A66F-D71E84B280BC}" srcOrd="0" destOrd="0" parTransId="{7DDCB00B-98DD-4C86-A010-8114467570AB}" sibTransId="{2668A5D6-10CB-47B5-8E8B-900D0BBC553D}"/>
+    <dgm:cxn modelId="{1C9855CF-596C-47CA-A067-C59E9F0345D6}" srcId="{56ADD705-A4A8-4618-8F15-D1A3F2A04337}" destId="{9A5BBC1F-EAC3-45D6-88F0-BD0FDC97CF4A}" srcOrd="4" destOrd="0" parTransId="{CC33AA0E-D5D5-45F9-8510-16DEB5C477DE}" sibTransId="{4AF79F99-5F89-4EB4-A612-F8292EC0F740}"/>
+    <dgm:cxn modelId="{C7DA5D6D-BC87-4324-B302-3DB4A67F7A04}" type="presOf" srcId="{D590E660-F3A9-4A16-8F6F-BDAFC67F7E6B}" destId="{994BCDDF-D51A-4968-A546-CEEED7A9AC37}" srcOrd="0" destOrd="0" presId="urn:microsoft.com/office/officeart/2005/8/layout/orgChart1"/>
+    <dgm:cxn modelId="{9EDE2947-DE10-46CD-ADFF-495227F20B5F}" srcId="{377ABEC7-EE34-493D-9575-898DF858A503}" destId="{7A5AF140-1E3A-42C2-B825-7DF55752EDE0}" srcOrd="0" destOrd="0" parTransId="{81960E33-8402-416E-ABC7-BB4F937317BF}" sibTransId="{F64AC004-FF7A-47AB-BFA2-16BF85D1227B}"/>
+    <dgm:cxn modelId="{E1BDCE4D-160A-4ACB-9A63-B6B394073F17}" srcId="{C8B9E6F6-0506-4EE7-9C21-4BEBDB0689C0}" destId="{56ADD705-A4A8-4618-8F15-D1A3F2A04337}" srcOrd="4" destOrd="0" parTransId="{91BA68BA-E323-4D16-BDEB-2CA1F77EF57A}" sibTransId="{73D355F5-FAFA-48E6-B872-50777BA46226}"/>
+    <dgm:cxn modelId="{010B9CD1-B608-4455-811E-3D61ACDBC779}" srcId="{56ADD705-A4A8-4618-8F15-D1A3F2A04337}" destId="{FF6A0F34-F6EB-4861-99F1-3D2546967FB8}" srcOrd="2" destOrd="0" parTransId="{5577F1A8-184A-41BE-B23D-9D7D447D1253}" sibTransId="{F4FEE68D-59E9-4EAB-81D7-95F18D224D67}"/>
+    <dgm:cxn modelId="{468EB231-842A-475A-80C2-7F58632791B2}" srcId="{47C330CF-E497-4E71-B4AA-634321A449DA}" destId="{C8B9E6F6-0506-4EE7-9C21-4BEBDB0689C0}" srcOrd="0" destOrd="0" parTransId="{602334D9-472A-49F6-8420-5ABE5A39F0E3}" sibTransId="{0926E749-89F9-4BAE-B284-3C25358B834B}"/>
+    <dgm:cxn modelId="{83C7B7F6-3D9D-446C-AE15-D7A54CD33F53}" type="presOf" srcId="{F2F6E925-2A8F-41A9-9AC1-10D17EE27CF1}" destId="{2376E0A8-D876-477F-940B-2EA2D178F003}" srcOrd="1" destOrd="0" presId="urn:microsoft.com/office/officeart/2005/8/layout/orgChart1"/>
+    <dgm:cxn modelId="{EB146167-57EB-4132-9819-FB8D5AAA5E5C}" type="presOf" srcId="{7FE5AA58-7461-4BB8-956A-D974854169D6}" destId="{295E0097-32FB-4469-94EB-483A6D6803B2}" srcOrd="0" destOrd="0" presId="urn:microsoft.com/office/officeart/2005/8/layout/orgChart1"/>
+    <dgm:cxn modelId="{33EBAE46-1BF4-4D94-B808-E182BB011DF6}" type="presOf" srcId="{FF6A0F34-F6EB-4861-99F1-3D2546967FB8}" destId="{08D76618-FA46-4683-8CE2-F20AD9BABA4F}" srcOrd="1" destOrd="0" presId="urn:microsoft.com/office/officeart/2005/8/layout/orgChart1"/>
+    <dgm:cxn modelId="{E33289D4-9AF0-448A-BF2A-16B90EC475CB}" type="presOf" srcId="{74B79303-EFBE-459D-A66F-D71E84B280BC}" destId="{2BC05C86-BABD-40F4-8B3C-963EEDEBDA82}" srcOrd="0" destOrd="0" presId="urn:microsoft.com/office/officeart/2005/8/layout/orgChart1"/>
+    <dgm:cxn modelId="{86171214-92C8-495F-B447-8A29D3963F42}" type="presOf" srcId="{7003E852-2758-40E6-AC18-F70B0E63115F}" destId="{5D6CF49E-052F-479A-9A0A-2F08A3635934}" srcOrd="1" destOrd="0" presId="urn:microsoft.com/office/officeart/2005/8/layout/orgChart1"/>
+    <dgm:cxn modelId="{3EF99305-72C8-4B91-AB2B-B2E808C0773E}" type="presOf" srcId="{FA3FC5CF-BA33-45FA-A301-E0088D4566F1}" destId="{B537A1EE-4249-4074-B5BA-12585CDB8984}" srcOrd="0" destOrd="0" presId="urn:microsoft.com/office/officeart/2005/8/layout/orgChart1"/>
+    <dgm:cxn modelId="{6A4FD592-71A1-4E8F-8B82-B72C27A44008}" type="presOf" srcId="{A66990A4-43FE-4CCE-980E-EB0E68B92666}" destId="{38DA4120-F81A-4E7D-9B00-036B8D121194}" srcOrd="1" destOrd="0" presId="urn:microsoft.com/office/officeart/2005/8/layout/orgChart1"/>
+    <dgm:cxn modelId="{1F49300A-BB94-48B6-99E8-E3B768C50686}" type="presOf" srcId="{5577F1A8-184A-41BE-B23D-9D7D447D1253}" destId="{B041167E-70C9-4B4B-895B-27C6815E67D6}" srcOrd="0" destOrd="0" presId="urn:microsoft.com/office/officeart/2005/8/layout/orgChart1"/>
+    <dgm:cxn modelId="{BD23A659-0CC6-45AC-9A8E-62D45B8CE7E3}" type="presOf" srcId="{7A5AF140-1E3A-42C2-B825-7DF55752EDE0}" destId="{9320737E-AEA9-4104-8551-1B2A47E75A3B}" srcOrd="0" destOrd="0" presId="urn:microsoft.com/office/officeart/2005/8/layout/orgChart1"/>
+    <dgm:cxn modelId="{8F512DF0-9136-4433-8705-C4A066EFAB13}" srcId="{4261EE8A-5655-4755-BD76-DC46D8B77F27}" destId="{A66990A4-43FE-4CCE-980E-EB0E68B92666}" srcOrd="1" destOrd="0" parTransId="{E37FECDD-EE58-4FAC-BE0A-A22DF95E1F85}" sibTransId="{5A9E9811-FE55-4FD2-83D1-AFFF130A8867}"/>
+    <dgm:cxn modelId="{3839C908-9DD1-4E42-A41D-CBE3241ACE8D}" srcId="{C8B9E6F6-0506-4EE7-9C21-4BEBDB0689C0}" destId="{4AC0130F-34EE-4F06-A200-446A2783D611}" srcOrd="2" destOrd="0" parTransId="{4AA6A5CA-CB56-4EDE-BF59-E781E27B19B3}" sibTransId="{C2A6DA4A-26C1-478C-8068-6EE0272E9CE7}"/>
+    <dgm:cxn modelId="{93C7A88C-0378-4E27-9109-A6EF2BC2D3E8}" type="presOf" srcId="{74B79303-EFBE-459D-A66F-D71E84B280BC}" destId="{42F58706-68D8-4201-A3F1-9608DDC975A9}" srcOrd="1" destOrd="0" presId="urn:microsoft.com/office/officeart/2005/8/layout/orgChart1"/>
+    <dgm:cxn modelId="{53E84B7A-9327-45BB-B54A-0CA3CA0ACF1F}" type="presOf" srcId="{FF6A0F34-F6EB-4861-99F1-3D2546967FB8}" destId="{59A7E882-1009-48A3-B05C-92383365C96B}" srcOrd="0" destOrd="0" presId="urn:microsoft.com/office/officeart/2005/8/layout/orgChart1"/>
+    <dgm:cxn modelId="{5C8F48F3-8E0F-4B37-838E-41DCF332FA11}" type="presOf" srcId="{53D15F49-7CBB-4434-A929-3FB8D0BDCAE6}" destId="{42F8333C-4E87-4F75-9170-3352DF7AE77A}" srcOrd="1" destOrd="0" presId="urn:microsoft.com/office/officeart/2005/8/layout/orgChart1"/>
+    <dgm:cxn modelId="{E691E93E-E7C1-4B3C-8964-683676133274}" type="presOf" srcId="{38492057-2865-482F-A301-8C40498CD077}" destId="{BB30C418-5FEE-4D52-A902-98ADE0CC8F98}" srcOrd="1" destOrd="0" presId="urn:microsoft.com/office/officeart/2005/8/layout/orgChart1"/>
+    <dgm:cxn modelId="{7F1A64A6-FA4F-4172-BD2F-190111E7CBAC}" type="presOf" srcId="{25C33440-DB19-4B6B-85BB-71DE83CED3C1}" destId="{D8D9B911-A26F-4E81-B107-C8C4E1452DE4}" srcOrd="0" destOrd="0" presId="urn:microsoft.com/office/officeart/2005/8/layout/orgChart1"/>
+    <dgm:cxn modelId="{8EF724A3-5B7D-4BDF-8204-67D5522ADE96}" type="presOf" srcId="{1643CB44-1D32-40D7-9228-D801DC9D46B6}" destId="{69B844C9-2F7A-4A50-9DB6-FF7D522B1369}" srcOrd="0" destOrd="0" presId="urn:microsoft.com/office/officeart/2005/8/layout/orgChart1"/>
+    <dgm:cxn modelId="{507BCCC3-4AEC-4143-86F6-CE061714F36A}" type="presOf" srcId="{53D15F49-7CBB-4434-A929-3FB8D0BDCAE6}" destId="{E042E7F8-77CC-44DE-B329-080F0C628381}" srcOrd="0" destOrd="0" presId="urn:microsoft.com/office/officeart/2005/8/layout/orgChart1"/>
+    <dgm:cxn modelId="{43BB67C3-E17A-4F19-B939-573D19F84969}" srcId="{C8B9E6F6-0506-4EE7-9C21-4BEBDB0689C0}" destId="{377ABEC7-EE34-493D-9575-898DF858A503}" srcOrd="5" destOrd="0" parTransId="{5203A30D-6D75-4269-BD68-FBF5FC11F556}" sibTransId="{BAC8DC11-94EF-45F0-B2FA-6849F5717781}"/>
+    <dgm:cxn modelId="{DB7707D1-B900-4C9E-8F73-5CE685AF7038}" srcId="{C8B9E6F6-0506-4EE7-9C21-4BEBDB0689C0}" destId="{7FE5AA58-7461-4BB8-956A-D974854169D6}" srcOrd="1" destOrd="0" parTransId="{43CAE774-3C5A-458A-B572-E2F690D5E839}" sibTransId="{5B9116E6-F340-40B7-BBAE-C769AA2C26CE}"/>
     <dgm:cxn modelId="{C46CF4EE-BE06-42D7-870E-9486AFC29B58}" srcId="{56ADD705-A4A8-4618-8F15-D1A3F2A04337}" destId="{2FE173AE-0EE0-4856-9960-2AAC36D8F7C2}" srcOrd="3" destOrd="0" parTransId="{00DBD172-5262-4574-B973-2905209B12BF}" sibTransId="{9A5F495A-2BCD-4EA6-86B8-44A03180DEE1}"/>
-    <dgm:cxn modelId="{1AE303B4-7B3E-49F5-90A1-3AF94410E459}" type="presOf" srcId="{A66990A4-43FE-4CCE-980E-EB0E68B92666}" destId="{38DA4120-F81A-4E7D-9B00-036B8D121194}" srcOrd="1" destOrd="0" presId="urn:microsoft.com/office/officeart/2005/8/layout/orgChart1"/>
-    <dgm:cxn modelId="{8F5D6DF6-ED2F-4E37-B797-A81C8566D53B}" srcId="{C8B9E6F6-0506-4EE7-9C21-4BEBDB0689C0}" destId="{4261EE8A-5655-4755-BD76-DC46D8B77F27}" srcOrd="3" destOrd="0" parTransId="{E4BD77C7-4EF3-4A60-A5BD-64C43E6C1C4D}" sibTransId="{A09CA496-AF58-43B7-B9C3-08290511CD79}"/>
-    <dgm:cxn modelId="{57FA1187-2CCD-4596-A64F-074812E21814}" srcId="{C8B9E6F6-0506-4EE7-9C21-4BEBDB0689C0}" destId="{38492057-2865-482F-A301-8C40498CD077}" srcOrd="0" destOrd="0" parTransId="{C6E70420-D450-4011-A137-86BA5B99FD2F}" sibTransId="{E3B30D49-2BE1-414F-BF0A-02D316A4287B}"/>
-    <dgm:cxn modelId="{30C8C472-4225-4B53-A5E6-C2733B4BE405}" type="presOf" srcId="{752B18FF-0B0F-4B85-9398-47F5CCD64888}" destId="{2C9C744D-559C-4FFB-A1C8-D0265CA90E77}" srcOrd="0" destOrd="0" presId="urn:microsoft.com/office/officeart/2005/8/layout/orgChart1"/>
-    <dgm:cxn modelId="{CE3B4257-5ACC-447A-A7BF-B8391A2241D9}" type="presOf" srcId="{F2F6E925-2A8F-41A9-9AC1-10D17EE27CF1}" destId="{2376E0A8-D876-477F-940B-2EA2D178F003}" srcOrd="1" destOrd="0" presId="urn:microsoft.com/office/officeart/2005/8/layout/orgChart1"/>
-    <dgm:cxn modelId="{92471140-A92B-437D-8E79-207AD504E104}" type="presOf" srcId="{1643CB44-1D32-40D7-9228-D801DC9D46B6}" destId="{69B844C9-2F7A-4A50-9DB6-FF7D522B1369}" srcOrd="0" destOrd="0" presId="urn:microsoft.com/office/officeart/2005/8/layout/orgChart1"/>
-    <dgm:cxn modelId="{D50507C3-1941-4D09-AC6D-232285DDA620}" type="presOf" srcId="{C8B9E6F6-0506-4EE7-9C21-4BEBDB0689C0}" destId="{48834FAA-CB7C-4F03-AB78-610695B7E90E}" srcOrd="1" destOrd="0" presId="urn:microsoft.com/office/officeart/2005/8/layout/orgChart1"/>
-    <dgm:cxn modelId="{9A773081-C42E-4B3F-A9C3-F3347ED4D083}" type="presOf" srcId="{00DBD172-5262-4574-B973-2905209B12BF}" destId="{74B475A8-0D89-4808-A198-A0C3B45C4C03}" srcOrd="0" destOrd="0" presId="urn:microsoft.com/office/officeart/2005/8/layout/orgChart1"/>
-    <dgm:cxn modelId="{36FF0B4C-B8E5-437D-B4C2-612E126A4AEB}" type="presOf" srcId="{7A5AF140-1E3A-42C2-B825-7DF55752EDE0}" destId="{9320737E-AEA9-4104-8551-1B2A47E75A3B}" srcOrd="0" destOrd="0" presId="urn:microsoft.com/office/officeart/2005/8/layout/orgChart1"/>
-    <dgm:cxn modelId="{479C1B31-BDBA-498A-811E-9622B499A158}" type="presOf" srcId="{FA3FC5CF-BA33-45FA-A301-E0088D4566F1}" destId="{B537A1EE-4249-4074-B5BA-12585CDB8984}" srcOrd="0" destOrd="0" presId="urn:microsoft.com/office/officeart/2005/8/layout/orgChart1"/>
-    <dgm:cxn modelId="{5D0B9C0E-94A4-426A-B5BF-22AD0333654C}" type="presOf" srcId="{5C41FF03-95DE-45C0-A377-234E4FE631C8}" destId="{F00915F4-4CB0-455C-A8A2-9661CC9F9FEA}" srcOrd="1" destOrd="0" presId="urn:microsoft.com/office/officeart/2005/8/layout/orgChart1"/>
-    <dgm:cxn modelId="{234C0B35-200E-4706-9615-1933D3496BAB}" type="presOf" srcId="{FC1C9363-6E19-47CD-9033-AAB5B6537CCC}" destId="{06542DB0-BE10-4B5D-BD56-41DC93A2B68B}" srcOrd="0" destOrd="0" presId="urn:microsoft.com/office/officeart/2005/8/layout/orgChart1"/>
-    <dgm:cxn modelId="{26DB76D5-E0E8-42B1-BB42-D6D2F250903C}" srcId="{25C33440-DB19-4B6B-85BB-71DE83CED3C1}" destId="{5C41FF03-95DE-45C0-A377-234E4FE631C8}" srcOrd="1" destOrd="0" parTransId="{49BC4D48-2569-414E-9DEF-8376C5800F03}" sibTransId="{093F7709-5AEC-4213-BA94-FE51C1A314B0}"/>
-    <dgm:cxn modelId="{A29540DE-176D-4DEB-9BB0-97E49EE74626}" type="presOf" srcId="{D590E660-F3A9-4A16-8F6F-BDAFC67F7E6B}" destId="{994BCDDF-D51A-4968-A546-CEEED7A9AC37}" srcOrd="0" destOrd="0" presId="urn:microsoft.com/office/officeart/2005/8/layout/orgChart1"/>
-    <dgm:cxn modelId="{4C36A5F9-5900-472D-9105-1353FB52B934}" type="presOf" srcId="{2FE173AE-0EE0-4856-9960-2AAC36D8F7C2}" destId="{38E98EF4-DDA3-4D34-B40F-6C759B9001D7}" srcOrd="1" destOrd="0" presId="urn:microsoft.com/office/officeart/2005/8/layout/orgChart1"/>
-    <dgm:cxn modelId="{9DB77041-D3D5-4E4C-BC56-1CA6491FBA99}" srcId="{38492057-2865-482F-A301-8C40498CD077}" destId="{53D15F49-7CBB-4434-A929-3FB8D0BDCAE6}" srcOrd="0" destOrd="0" parTransId="{1643CB44-1D32-40D7-9228-D801DC9D46B6}" sibTransId="{EA427CAB-CC65-48E3-8C30-77882DBE63B1}"/>
-    <dgm:cxn modelId="{90032A8D-FB79-4C74-9412-8899E4FAF373}" type="presOf" srcId="{74B79303-EFBE-459D-A66F-D71E84B280BC}" destId="{2BC05C86-BABD-40F4-8B3C-963EEDEBDA82}" srcOrd="0" destOrd="0" presId="urn:microsoft.com/office/officeart/2005/8/layout/orgChart1"/>
-    <dgm:cxn modelId="{31032B56-4AE6-4E10-A5E9-1C2106A4BF49}" type="presOf" srcId="{49BC4D48-2569-414E-9DEF-8376C5800F03}" destId="{B91418ED-1693-4F38-B0F1-10AFA9E9C613}" srcOrd="0" destOrd="0" presId="urn:microsoft.com/office/officeart/2005/8/layout/orgChart1"/>
-    <dgm:cxn modelId="{18ECE153-F7B5-4ACA-9C65-780754F4519A}" type="presOf" srcId="{7003E852-2758-40E6-AC18-F70B0E63115F}" destId="{5D6CF49E-052F-479A-9A0A-2F08A3635934}" srcOrd="1" destOrd="0" presId="urn:microsoft.com/office/officeart/2005/8/layout/orgChart1"/>
-    <dgm:cxn modelId="{395F2816-BBA5-452F-B2D1-1046C5D78E78}" type="presOf" srcId="{857688B0-7012-4700-9095-C393EE262B00}" destId="{A398CCB2-4401-4E65-B69C-89003D740336}" srcOrd="1" destOrd="0" presId="urn:microsoft.com/office/officeart/2005/8/layout/orgChart1"/>
-    <dgm:cxn modelId="{5483F800-761C-4504-A0A6-2CD928A2967B}" type="presOf" srcId="{2FE173AE-0EE0-4856-9960-2AAC36D8F7C2}" destId="{88502C43-22FF-402A-856D-185BF2450900}" srcOrd="0" destOrd="0" presId="urn:microsoft.com/office/officeart/2005/8/layout/orgChart1"/>
-    <dgm:cxn modelId="{8BA1FFFF-FFF8-4A3A-907F-6B211FC8B6CA}" srcId="{377ABEC7-EE34-493D-9575-898DF858A503}" destId="{857688B0-7012-4700-9095-C393EE262B00}" srcOrd="1" destOrd="0" parTransId="{D09CACAC-2406-4764-BDC7-457426221341}" sibTransId="{5A1A7848-DB49-4349-8626-2FFA9B5F17B0}"/>
-    <dgm:cxn modelId="{F23A03D3-4D2F-45A4-9AB7-3F2CE2D62356}" type="presOf" srcId="{7FE5AA58-7461-4BB8-956A-D974854169D6}" destId="{509E1568-59DD-4883-B88B-3E4AE5B88FCA}" srcOrd="1" destOrd="0" presId="urn:microsoft.com/office/officeart/2005/8/layout/orgChart1"/>
-    <dgm:cxn modelId="{C733466C-55F7-4006-8A38-A5DED14DE500}" type="presOf" srcId="{C0D09452-9BBB-4CFE-829A-A0AC5D540F37}" destId="{82893F5C-0E1F-415D-8AC9-6474C3F85CD4}" srcOrd="0" destOrd="0" presId="urn:microsoft.com/office/officeart/2005/8/layout/orgChart1"/>
-    <dgm:cxn modelId="{E42E54BC-9C04-45EB-B38F-AB22D3112C55}" type="presOf" srcId="{25C33440-DB19-4B6B-85BB-71DE83CED3C1}" destId="{4B7BD147-52A6-4B0B-BF43-E08FE3E5158B}" srcOrd="1" destOrd="0" presId="urn:microsoft.com/office/officeart/2005/8/layout/orgChart1"/>
-    <dgm:cxn modelId="{59459300-B624-4CAC-AFBF-BC1765BA3DDF}" srcId="{377ABEC7-EE34-493D-9575-898DF858A503}" destId="{D590E660-F3A9-4A16-8F6F-BDAFC67F7E6B}" srcOrd="3" destOrd="0" parTransId="{6799F43F-68D9-48DA-B7C5-0BB265B210CB}" sibTransId="{55FCD7E3-B2C6-4134-8083-0287EA76C4CC}"/>
-    <dgm:cxn modelId="{F38CD75E-18F7-4EE0-89F3-ACDEA185CADE}" type="presOf" srcId="{C6E70420-D450-4011-A137-86BA5B99FD2F}" destId="{0FFB5739-1796-4A8E-9751-7B7E72B21FC6}" srcOrd="0" destOrd="0" presId="urn:microsoft.com/office/officeart/2005/8/layout/orgChart1"/>
-    <dgm:cxn modelId="{8F87F86E-3435-44B9-8656-9BB2A796FCAA}" type="presOf" srcId="{1F9ECC2B-DB5A-48C4-82B4-2E5E1A8DF16E}" destId="{0B313F8B-33AE-48ED-90CC-7E3056247B4E}" srcOrd="0" destOrd="0" presId="urn:microsoft.com/office/officeart/2005/8/layout/orgChart1"/>
-    <dgm:cxn modelId="{4FB1765F-BABA-49FE-B164-ADEB407035A5}" type="presOf" srcId="{D590E660-F3A9-4A16-8F6F-BDAFC67F7E6B}" destId="{EB86F599-8AC6-4D77-84E9-AB666D263D62}" srcOrd="1" destOrd="0" presId="urn:microsoft.com/office/officeart/2005/8/layout/orgChart1"/>
-    <dgm:cxn modelId="{E7D87D82-B022-404D-8770-45B730828D72}" type="presOf" srcId="{857688B0-7012-4700-9095-C393EE262B00}" destId="{C490178F-51D7-48C7-AA7D-2B0174BEFF81}" srcOrd="0" destOrd="0" presId="urn:microsoft.com/office/officeart/2005/8/layout/orgChart1"/>
-    <dgm:cxn modelId="{EDE0AF95-0BB6-4D6D-9533-7E8E1DF6B60A}" type="presOf" srcId="{53D15F49-7CBB-4434-A929-3FB8D0BDCAE6}" destId="{E042E7F8-77CC-44DE-B329-080F0C628381}" srcOrd="0" destOrd="0" presId="urn:microsoft.com/office/officeart/2005/8/layout/orgChart1"/>
-    <dgm:cxn modelId="{9EDE2947-DE10-46CD-ADFF-495227F20B5F}" srcId="{377ABEC7-EE34-493D-9575-898DF858A503}" destId="{7A5AF140-1E3A-42C2-B825-7DF55752EDE0}" srcOrd="0" destOrd="0" parTransId="{81960E33-8402-416E-ABC7-BB4F937317BF}" sibTransId="{F64AC004-FF7A-47AB-BFA2-16BF85D1227B}"/>
-    <dgm:cxn modelId="{C9FE88D5-B2AD-43F9-934E-DE2D35AF5DF3}" type="presOf" srcId="{E37FECDD-EE58-4FAC-BE0A-A22DF95E1F85}" destId="{97B4AFB4-6CA2-49D1-A1E9-C69BECF3AC57}" srcOrd="0" destOrd="0" presId="urn:microsoft.com/office/officeart/2005/8/layout/orgChart1"/>
-    <dgm:cxn modelId="{593C41D6-C5EF-4254-9D1C-BDB7D0DAD34A}" type="presOf" srcId="{74B79303-EFBE-459D-A66F-D71E84B280BC}" destId="{42F58706-68D8-4201-A3F1-9608DDC975A9}" srcOrd="1" destOrd="0" presId="urn:microsoft.com/office/officeart/2005/8/layout/orgChart1"/>
-    <dgm:cxn modelId="{6D0BF5A1-B4D9-4654-9F80-95D0B0CECD9E}" srcId="{C8B9E6F6-0506-4EE7-9C21-4BEBDB0689C0}" destId="{25C33440-DB19-4B6B-85BB-71DE83CED3C1}" srcOrd="6" destOrd="0" parTransId="{FF0A8EC6-38E3-4A1F-A076-A338F1403EFA}" sibTransId="{7BC36B0E-26D7-4FD6-8A55-E804C73DF8A4}"/>
-    <dgm:cxn modelId="{74CFBE8C-E07D-40B0-8CBD-95CB4562FE11}" type="presOf" srcId="{43CAE774-3C5A-458A-B572-E2F690D5E839}" destId="{F6633F56-6C75-4059-8CB2-694383B7B7B4}" srcOrd="0" destOrd="0" presId="urn:microsoft.com/office/officeart/2005/8/layout/orgChart1"/>
-    <dgm:cxn modelId="{DB7707D1-B900-4C9E-8F73-5CE685AF7038}" srcId="{C8B9E6F6-0506-4EE7-9C21-4BEBDB0689C0}" destId="{7FE5AA58-7461-4BB8-956A-D974854169D6}" srcOrd="1" destOrd="0" parTransId="{43CAE774-3C5A-458A-B572-E2F690D5E839}" sibTransId="{5B9116E6-F340-40B7-BBAE-C769AA2C26CE}"/>
-    <dgm:cxn modelId="{F8CDD86B-5E25-4EE4-87C5-DE3582D7EDFF}" type="presOf" srcId="{FF0A8EC6-38E3-4A1F-A076-A338F1403EFA}" destId="{52E6DA1D-4F70-49F7-A5CF-362EF40F6EC7}" srcOrd="0" destOrd="0" presId="urn:microsoft.com/office/officeart/2005/8/layout/orgChart1"/>
-    <dgm:cxn modelId="{CB84D0A8-A4BB-4C00-A1A5-0ACB06A3E25E}" type="presOf" srcId="{47C330CF-E497-4E71-B4AA-634321A449DA}" destId="{71CA74E9-0425-40C0-A225-3EA96D04D8C9}" srcOrd="0" destOrd="0" presId="urn:microsoft.com/office/officeart/2005/8/layout/orgChart1"/>
-    <dgm:cxn modelId="{355E9B9D-405B-41DA-9760-40FE7173EE30}" type="presOf" srcId="{C8369144-5915-4554-B8CD-7F06693C46ED}" destId="{EFE439C2-52CB-4F55-B6EC-52F5815D7B56}" srcOrd="0" destOrd="0" presId="urn:microsoft.com/office/officeart/2005/8/layout/orgChart1"/>
-    <dgm:cxn modelId="{468EB231-842A-475A-80C2-7F58632791B2}" srcId="{47C330CF-E497-4E71-B4AA-634321A449DA}" destId="{C8B9E6F6-0506-4EE7-9C21-4BEBDB0689C0}" srcOrd="0" destOrd="0" parTransId="{602334D9-472A-49F6-8420-5ABE5A39F0E3}" sibTransId="{0926E749-89F9-4BAE-B284-3C25358B834B}"/>
-    <dgm:cxn modelId="{E1BDCE4D-160A-4ACB-9A63-B6B394073F17}" srcId="{C8B9E6F6-0506-4EE7-9C21-4BEBDB0689C0}" destId="{56ADD705-A4A8-4618-8F15-D1A3F2A04337}" srcOrd="4" destOrd="0" parTransId="{91BA68BA-E323-4D16-BDEB-2CA1F77EF57A}" sibTransId="{73D355F5-FAFA-48E6-B872-50777BA46226}"/>
-    <dgm:cxn modelId="{D57FFD5C-5D1D-4EB1-9FEA-2199E5169FE2}" type="presOf" srcId="{4AC0130F-34EE-4F06-A200-446A2783D611}" destId="{679BE6C1-65AC-497F-8147-54AB56CDF270}" srcOrd="0" destOrd="0" presId="urn:microsoft.com/office/officeart/2005/8/layout/orgChart1"/>
-    <dgm:cxn modelId="{037C0777-A813-4458-A454-D06A58FA81F5}" srcId="{7FE5AA58-7461-4BB8-956A-D974854169D6}" destId="{B95F4914-A6FC-4A8D-A641-4F5490C25831}" srcOrd="0" destOrd="0" parTransId="{C8369144-5915-4554-B8CD-7F06693C46ED}" sibTransId="{AC6C7FA6-7EC6-4F83-B575-3E9D181B5237}"/>
-    <dgm:cxn modelId="{957126B5-2A0C-49BE-A1F6-AB3E96BB9AE5}" type="presOf" srcId="{FA3FC5CF-BA33-45FA-A301-E0088D4566F1}" destId="{D012E598-ADA9-41C0-8B0E-F6586C588558}" srcOrd="1" destOrd="0" presId="urn:microsoft.com/office/officeart/2005/8/layout/orgChart1"/>
-    <dgm:cxn modelId="{CF8C571C-74BD-4B69-9BFC-2B8735AA235A}" type="presOf" srcId="{F2F6E925-2A8F-41A9-9AC1-10D17EE27CF1}" destId="{BAB96DC3-2838-4D61-B1B7-A10F281D18B3}" srcOrd="0" destOrd="0" presId="urn:microsoft.com/office/officeart/2005/8/layout/orgChart1"/>
-    <dgm:cxn modelId="{6562E7A3-DFAE-4D49-8030-8FAF7D95243C}" type="presOf" srcId="{D09CACAC-2406-4764-BDC7-457426221341}" destId="{3B4D4F5E-593C-4AAD-94BC-BBA095052D5B}" srcOrd="0" destOrd="0" presId="urn:microsoft.com/office/officeart/2005/8/layout/orgChart1"/>
-    <dgm:cxn modelId="{26B45D68-B912-437E-A347-C16DDB47C4B8}" type="presOf" srcId="{56ADD705-A4A8-4618-8F15-D1A3F2A04337}" destId="{C5A9732E-B5D4-4D5B-A984-3B0808547CB7}" srcOrd="0" destOrd="0" presId="urn:microsoft.com/office/officeart/2005/8/layout/orgChart1"/>
-    <dgm:cxn modelId="{52369EA1-BD30-42AA-94D6-A0D5E67E6B1E}" type="presOf" srcId="{6799F43F-68D9-48DA-B7C5-0BB265B210CB}" destId="{6B5B1EED-AAD5-41CB-B1F8-5C29ED603754}" srcOrd="0" destOrd="0" presId="urn:microsoft.com/office/officeart/2005/8/layout/orgChart1"/>
-    <dgm:cxn modelId="{E84CB063-FE4D-4AE5-839E-4810EDA72F2D}" type="presOf" srcId="{4AC0130F-34EE-4F06-A200-446A2783D611}" destId="{016F780F-62E3-4C3F-9706-3ADFD1B6FE4E}" srcOrd="1" destOrd="0" presId="urn:microsoft.com/office/officeart/2005/8/layout/orgChart1"/>
-    <dgm:cxn modelId="{31EDD699-AFF4-4A0B-A427-25BBE780E0EC}" type="presOf" srcId="{F3725E7C-97EC-4357-8C83-834B707DD2A4}" destId="{5E4BD612-A1F9-49DF-9F9B-202CAA25B533}" srcOrd="0" destOrd="0" presId="urn:microsoft.com/office/officeart/2005/8/layout/orgChart1"/>
-    <dgm:cxn modelId="{77712864-A815-40F1-8274-BAF507797AB3}" type="presOf" srcId="{C8B9E6F6-0506-4EE7-9C21-4BEBDB0689C0}" destId="{4165B59A-4AC0-4AED-80AD-90AFFFE48BB4}" srcOrd="0" destOrd="0" presId="urn:microsoft.com/office/officeart/2005/8/layout/orgChart1"/>
-    <dgm:cxn modelId="{3839C908-9DD1-4E42-A41D-CBE3241ACE8D}" srcId="{C8B9E6F6-0506-4EE7-9C21-4BEBDB0689C0}" destId="{4AC0130F-34EE-4F06-A200-446A2783D611}" srcOrd="2" destOrd="0" parTransId="{4AA6A5CA-CB56-4EDE-BF59-E781E27B19B3}" sibTransId="{C2A6DA4A-26C1-478C-8068-6EE0272E9CE7}"/>
-    <dgm:cxn modelId="{FE6AC35E-3A1E-4E63-9251-F6533A217AF5}" type="presOf" srcId="{7003E852-2758-40E6-AC18-F70B0E63115F}" destId="{D0409C93-5F64-4644-9359-837E5F6449D0}" srcOrd="0" destOrd="0" presId="urn:microsoft.com/office/officeart/2005/8/layout/orgChart1"/>
-    <dgm:cxn modelId="{F10609A2-0417-4644-81BC-1BD942AECC85}" type="presOf" srcId="{7A5AF140-1E3A-42C2-B825-7DF55752EDE0}" destId="{7A6F1D8F-4B11-4118-80B8-1274609055AA}" srcOrd="1" destOrd="0" presId="urn:microsoft.com/office/officeart/2005/8/layout/orgChart1"/>
-    <dgm:cxn modelId="{6D4E114F-2AD9-4E08-931B-E985B514E8B3}" type="presOf" srcId="{25C33440-DB19-4B6B-85BB-71DE83CED3C1}" destId="{D8D9B911-A26F-4E81-B107-C8C4E1452DE4}" srcOrd="0" destOrd="0" presId="urn:microsoft.com/office/officeart/2005/8/layout/orgChart1"/>
-    <dgm:cxn modelId="{4B5B9D76-8EE7-4A3E-B6ED-DF7E5DAB1FBA}" type="presOf" srcId="{7FE5AA58-7461-4BB8-956A-D974854169D6}" destId="{295E0097-32FB-4469-94EB-483A6D6803B2}" srcOrd="0" destOrd="0" presId="urn:microsoft.com/office/officeart/2005/8/layout/orgChart1"/>
-    <dgm:cxn modelId="{18571DA3-BE83-4EAF-8E11-855F927C1E4C}" type="presOf" srcId="{A66990A4-43FE-4CCE-980E-EB0E68B92666}" destId="{832F7CAD-916E-4089-81E0-5DE70538B4E8}" srcOrd="0" destOrd="0" presId="urn:microsoft.com/office/officeart/2005/8/layout/orgChart1"/>
-    <dgm:cxn modelId="{6DB59811-5807-400A-B045-A71427E51D6D}" srcId="{4AC0130F-34EE-4F06-A200-446A2783D611}" destId="{7003E852-2758-40E6-AC18-F70B0E63115F}" srcOrd="0" destOrd="0" parTransId="{1F9ECC2B-DB5A-48C4-82B4-2E5E1A8DF16E}" sibTransId="{C8E43BCC-E918-4E9C-B49F-B63CE31853F1}"/>
-    <dgm:cxn modelId="{74D68286-A699-4587-93D9-E1E5C87E87B8}" srcId="{56ADD705-A4A8-4618-8F15-D1A3F2A04337}" destId="{F3725E7C-97EC-4357-8C83-834B707DD2A4}" srcOrd="1" destOrd="0" parTransId="{FC1C9363-6E19-47CD-9033-AAB5B6537CCC}" sibTransId="{02AA5B72-CB69-4A66-9C0B-09E7DE6F3DE6}"/>
-    <dgm:cxn modelId="{DB4AED7A-F37E-48F6-B907-0D62402902DC}" type="presOf" srcId="{F3725E7C-97EC-4357-8C83-834B707DD2A4}" destId="{7A066AE4-ACEE-4E69-BD0E-9B90C68B6E46}" srcOrd="1" destOrd="0" presId="urn:microsoft.com/office/officeart/2005/8/layout/orgChart1"/>
-    <dgm:cxn modelId="{CD8C3585-19F8-4F2F-BB68-A8E07BB361B1}" type="presOf" srcId="{5203A30D-6D75-4269-BD68-FBF5FC11F556}" destId="{783C2A5D-4F9F-45CE-AAB2-C939C659662F}" srcOrd="0" destOrd="0" presId="urn:microsoft.com/office/officeart/2005/8/layout/orgChart1"/>
+    <dgm:cxn modelId="{1E80AA0D-9A8D-442F-AA7E-4C773AAA2978}" type="presOf" srcId="{FF0A8EC6-38E3-4A1F-A076-A338F1403EFA}" destId="{52E6DA1D-4F70-49F7-A5CF-362EF40F6EC7}" srcOrd="0" destOrd="0" presId="urn:microsoft.com/office/officeart/2005/8/layout/orgChart1"/>
+    <dgm:cxn modelId="{89A7148D-7E18-48CE-AAD4-7CD64973F756}" type="presOf" srcId="{D09CACAC-2406-4764-BDC7-457426221341}" destId="{3B4D4F5E-593C-4AAD-94BC-BBA095052D5B}" srcOrd="0" destOrd="0" presId="urn:microsoft.com/office/officeart/2005/8/layout/orgChart1"/>
     <dgm:cxn modelId="{26D4A6A3-ED2F-4A1A-844B-3E923BD46F9D}" srcId="{56ADD705-A4A8-4618-8F15-D1A3F2A04337}" destId="{F2F6E925-2A8F-41A9-9AC1-10D17EE27CF1}" srcOrd="0" destOrd="0" parTransId="{C0D09452-9BBB-4CFE-829A-A0AC5D540F37}" sibTransId="{A2E02319-7206-449A-B1C9-C8858E8B49FF}"/>
-    <dgm:cxn modelId="{B2F69D59-5106-4308-8BC7-935F97B79A2E}" type="presOf" srcId="{377ABEC7-EE34-493D-9575-898DF858A503}" destId="{C43A92B1-45FE-45F3-B904-49B55859ACE8}" srcOrd="1" destOrd="0" presId="urn:microsoft.com/office/officeart/2005/8/layout/orgChart1"/>
-    <dgm:cxn modelId="{48365709-7820-41BD-8F83-11FF2C125E36}" type="presOf" srcId="{CC33AA0E-D5D5-45F9-8510-16DEB5C477DE}" destId="{E224CE68-8626-43C1-827F-EAB97EE1754D}" srcOrd="0" destOrd="0" presId="urn:microsoft.com/office/officeart/2005/8/layout/orgChart1"/>
-    <dgm:cxn modelId="{B8AD93C6-18DF-4E78-94DE-A116EF78588D}" type="presOf" srcId="{91BA68BA-E323-4D16-BDEB-2CA1F77EF57A}" destId="{841C1C1F-3B99-4BBA-B255-25C5572253C2}" srcOrd="0" destOrd="0" presId="urn:microsoft.com/office/officeart/2005/8/layout/orgChart1"/>
-    <dgm:cxn modelId="{0A5DFCAF-A581-403A-87EF-5F0CFA73C387}" type="presOf" srcId="{53D15F49-7CBB-4434-A929-3FB8D0BDCAE6}" destId="{42F8333C-4E87-4F75-9170-3352DF7AE77A}" srcOrd="1" destOrd="0" presId="urn:microsoft.com/office/officeart/2005/8/layout/orgChart1"/>
-    <dgm:cxn modelId="{ABFBEC8F-F8CA-4B10-95C2-DC8789B02747}" type="presOf" srcId="{38492057-2865-482F-A301-8C40498CD077}" destId="{3D3E59D4-586E-485D-A02F-B10FC4A24622}" srcOrd="0" destOrd="0" presId="urn:microsoft.com/office/officeart/2005/8/layout/orgChart1"/>
-    <dgm:cxn modelId="{87B056FA-3E8E-4BA7-BC6E-0439AD7D3F2F}" type="presOf" srcId="{E10DFB7B-0883-49D8-B805-B44BF21AAAEB}" destId="{9ADE805B-6A8E-42C7-AB44-1CDB9E4163C1}" srcOrd="1" destOrd="0" presId="urn:microsoft.com/office/officeart/2005/8/layout/orgChart1"/>
-    <dgm:cxn modelId="{1A2E725B-00CE-4CEE-A447-9DC3112CB13E}" type="presOf" srcId="{B95F4914-A6FC-4A8D-A641-4F5490C25831}" destId="{ECB66948-CDE8-4BC9-A8DA-AC98417E84B4}" srcOrd="0" destOrd="0" presId="urn:microsoft.com/office/officeart/2005/8/layout/orgChart1"/>
-    <dgm:cxn modelId="{A40ED9CF-1F6E-4B0F-808C-341BDAF9BB51}" type="presOf" srcId="{E10DFB7B-0883-49D8-B805-B44BF21AAAEB}" destId="{47FB99D6-1159-4437-BECD-D5DF269B1CCC}" srcOrd="0" destOrd="0" presId="urn:microsoft.com/office/officeart/2005/8/layout/orgChart1"/>
-    <dgm:cxn modelId="{F456EF70-8254-4C91-91EE-FCB6273C175B}" type="presOf" srcId="{9A5BBC1F-EAC3-45D6-88F0-BD0FDC97CF4A}" destId="{3E2B43CF-A4BB-4E78-9609-FFD5F949BE2F}" srcOrd="0" destOrd="0" presId="urn:microsoft.com/office/officeart/2005/8/layout/orgChart1"/>
-    <dgm:cxn modelId="{99847DD8-A3FA-41DC-BBEF-8085545945A3}" type="presOf" srcId="{FF6A0F34-F6EB-4861-99F1-3D2546967FB8}" destId="{08D76618-FA46-4683-8CE2-F20AD9BABA4F}" srcOrd="1" destOrd="0" presId="urn:microsoft.com/office/officeart/2005/8/layout/orgChart1"/>
-    <dgm:cxn modelId="{658E0DF6-F591-41CB-9696-B53AD7B60F73}" type="presOf" srcId="{FF6A0F34-F6EB-4861-99F1-3D2546967FB8}" destId="{59A7E882-1009-48A3-B05C-92383365C96B}" srcOrd="0" destOrd="0" presId="urn:microsoft.com/office/officeart/2005/8/layout/orgChart1"/>
-    <dgm:cxn modelId="{1670349E-14D2-495A-B6F9-80CF38789DE4}" type="presOf" srcId="{4261EE8A-5655-4755-BD76-DC46D8B77F27}" destId="{60ED6ABD-8794-4144-A015-458C185D5B42}" srcOrd="0" destOrd="0" presId="urn:microsoft.com/office/officeart/2005/8/layout/orgChart1"/>
-    <dgm:cxn modelId="{102BD432-D952-476A-BDEC-08A3484A362A}" type="presOf" srcId="{7DDCB00B-98DD-4C86-A010-8114467570AB}" destId="{B185A711-F0FB-42D9-9F95-91DBDCA098BF}" srcOrd="0" destOrd="0" presId="urn:microsoft.com/office/officeart/2005/8/layout/orgChart1"/>
-    <dgm:cxn modelId="{E567DF76-7827-4D7B-A86D-D28DCD640BD3}" type="presOf" srcId="{56ADD705-A4A8-4618-8F15-D1A3F2A04337}" destId="{0F439F5E-F58C-4A63-AE90-E018BBC65702}" srcOrd="1" destOrd="0" presId="urn:microsoft.com/office/officeart/2005/8/layout/orgChart1"/>
-    <dgm:cxn modelId="{92A2269B-2467-4C6C-816A-EE398F20F2E7}" type="presOf" srcId="{38492057-2865-482F-A301-8C40498CD077}" destId="{BB30C418-5FEE-4D52-A902-98ADE0CC8F98}" srcOrd="1" destOrd="0" presId="urn:microsoft.com/office/officeart/2005/8/layout/orgChart1"/>
-    <dgm:cxn modelId="{010B9CD1-B608-4455-811E-3D61ACDBC779}" srcId="{56ADD705-A4A8-4618-8F15-D1A3F2A04337}" destId="{FF6A0F34-F6EB-4861-99F1-3D2546967FB8}" srcOrd="2" destOrd="0" parTransId="{5577F1A8-184A-41BE-B23D-9D7D447D1253}" sibTransId="{F4FEE68D-59E9-4EAB-81D7-95F18D224D67}"/>
-    <dgm:cxn modelId="{1C9855CF-596C-47CA-A067-C59E9F0345D6}" srcId="{56ADD705-A4A8-4618-8F15-D1A3F2A04337}" destId="{9A5BBC1F-EAC3-45D6-88F0-BD0FDC97CF4A}" srcOrd="4" destOrd="0" parTransId="{CC33AA0E-D5D5-45F9-8510-16DEB5C477DE}" sibTransId="{4AF79F99-5F89-4EB4-A612-F8292EC0F740}"/>
-    <dgm:cxn modelId="{43F8F43B-8FC3-4138-8C66-6E5BA012E296}" type="presOf" srcId="{377ABEC7-EE34-493D-9575-898DF858A503}" destId="{A3E05D60-637E-4152-B7C1-AE717280EDAD}" srcOrd="0" destOrd="0" presId="urn:microsoft.com/office/officeart/2005/8/layout/orgChart1"/>
-    <dgm:cxn modelId="{31AA949C-75FA-4ED0-B7EB-AC08C9D7488F}" type="presOf" srcId="{5577F1A8-184A-41BE-B23D-9D7D447D1253}" destId="{B041167E-70C9-4B4B-895B-27C6815E67D6}" srcOrd="0" destOrd="0" presId="urn:microsoft.com/office/officeart/2005/8/layout/orgChart1"/>
-    <dgm:cxn modelId="{9E848CDB-0606-45A2-B7F5-4560B5963B4F}" srcId="{4261EE8A-5655-4755-BD76-DC46D8B77F27}" destId="{74B79303-EFBE-459D-A66F-D71E84B280BC}" srcOrd="0" destOrd="0" parTransId="{7DDCB00B-98DD-4C86-A010-8114467570AB}" sibTransId="{2668A5D6-10CB-47B5-8E8B-900D0BBC553D}"/>
-    <dgm:cxn modelId="{BBF2EFE9-8210-4754-AE21-E8FC956F15BE}" type="presOf" srcId="{9A5BBC1F-EAC3-45D6-88F0-BD0FDC97CF4A}" destId="{477FF09D-E9DA-4DAD-BC17-C9A46DE006B1}" srcOrd="1" destOrd="0" presId="urn:microsoft.com/office/officeart/2005/8/layout/orgChart1"/>
-    <dgm:cxn modelId="{7327DFCD-AA3F-44ED-B863-F55F2022DA29}" srcId="{377ABEC7-EE34-493D-9575-898DF858A503}" destId="{E10DFB7B-0883-49D8-B805-B44BF21AAAEB}" srcOrd="2" destOrd="0" parTransId="{752B18FF-0B0F-4B85-9398-47F5CCD64888}" sibTransId="{238734CD-6F71-4646-959D-7DECDF4AE5C3}"/>
-    <dgm:cxn modelId="{18A3B05A-5586-4EE7-8F99-F3E37F12A441}" type="presOf" srcId="{B95F4914-A6FC-4A8D-A641-4F5490C25831}" destId="{B8079C6B-2AAF-4079-8107-1DDC33116C0A}" srcOrd="1" destOrd="0" presId="urn:microsoft.com/office/officeart/2005/8/layout/orgChart1"/>
-    <dgm:cxn modelId="{47E79D31-3633-4A65-822B-1A5FA84CDB96}" type="presOf" srcId="{4538E597-C7AF-4823-868C-68E5519B9BCD}" destId="{0ECD2A48-9BA6-4100-A2D7-2E9C9EE6727E}" srcOrd="0" destOrd="0" presId="urn:microsoft.com/office/officeart/2005/8/layout/orgChart1"/>
-    <dgm:cxn modelId="{18BE81E4-4FB1-4CD9-B193-61E8983218C5}" type="presOf" srcId="{5C41FF03-95DE-45C0-A377-234E4FE631C8}" destId="{504AC891-5F57-4E60-9309-6093BAAF9833}" srcOrd="0" destOrd="0" presId="urn:microsoft.com/office/officeart/2005/8/layout/orgChart1"/>
-    <dgm:cxn modelId="{91D72C8D-49B7-46DE-90DE-AB12C22C3A5E}" type="presOf" srcId="{4261EE8A-5655-4755-BD76-DC46D8B77F27}" destId="{77C99415-3010-46C5-870E-C4919ECD9D75}" srcOrd="1" destOrd="0" presId="urn:microsoft.com/office/officeart/2005/8/layout/orgChart1"/>
-    <dgm:cxn modelId="{43BB67C3-E17A-4F19-B939-573D19F84969}" srcId="{C8B9E6F6-0506-4EE7-9C21-4BEBDB0689C0}" destId="{377ABEC7-EE34-493D-9575-898DF858A503}" srcOrd="5" destOrd="0" parTransId="{5203A30D-6D75-4269-BD68-FBF5FC11F556}" sibTransId="{BAC8DC11-94EF-45F0-B2FA-6849F5717781}"/>
-    <dgm:cxn modelId="{266F89C3-1F46-4A6C-8AD7-5EE185D48F46}" type="presOf" srcId="{E4BD77C7-4EF3-4A60-A5BD-64C43E6C1C4D}" destId="{6C487FF7-9DA5-4D42-AFEA-00E5077628C0}" srcOrd="0" destOrd="0" presId="urn:microsoft.com/office/officeart/2005/8/layout/orgChart1"/>
-    <dgm:cxn modelId="{996113E9-A5A3-4746-88B2-D50B55FDAFA9}" srcId="{25C33440-DB19-4B6B-85BB-71DE83CED3C1}" destId="{FA3FC5CF-BA33-45FA-A301-E0088D4566F1}" srcOrd="0" destOrd="0" parTransId="{4538E597-C7AF-4823-868C-68E5519B9BCD}" sibTransId="{EBC4A419-22F1-4789-B8A5-654824E51DFF}"/>
-    <dgm:cxn modelId="{8F512DF0-9136-4433-8705-C4A066EFAB13}" srcId="{4261EE8A-5655-4755-BD76-DC46D8B77F27}" destId="{A66990A4-43FE-4CCE-980E-EB0E68B92666}" srcOrd="1" destOrd="0" parTransId="{E37FECDD-EE58-4FAC-BE0A-A22DF95E1F85}" sibTransId="{5A9E9811-FE55-4FD2-83D1-AFFF130A8867}"/>
-    <dgm:cxn modelId="{4EE0E51D-5284-4024-8832-E1A66579CCD1}" type="presOf" srcId="{4AA6A5CA-CB56-4EDE-BF59-E781E27B19B3}" destId="{2A43148B-4205-48D7-AF8B-6557D66C377C}" srcOrd="0" destOrd="0" presId="urn:microsoft.com/office/officeart/2005/8/layout/orgChart1"/>
-    <dgm:cxn modelId="{D821FFEB-ED9A-45A7-B63C-A9DDD42E63F8}" type="presOf" srcId="{81960E33-8402-416E-ABC7-BB4F937317BF}" destId="{AB71D7D7-9D64-4175-9741-3940FC62430B}" srcOrd="0" destOrd="0" presId="urn:microsoft.com/office/officeart/2005/8/layout/orgChart1"/>
-    <dgm:cxn modelId="{A6FE3CB3-3311-43D4-ACC3-6C4875259C1C}" type="presParOf" srcId="{71CA74E9-0425-40C0-A225-3EA96D04D8C9}" destId="{42534A47-E293-4B98-A20A-B60959D0115E}" srcOrd="0" destOrd="0" presId="urn:microsoft.com/office/officeart/2005/8/layout/orgChart1"/>
-    <dgm:cxn modelId="{E7B6A388-1F30-42AE-9110-9A27B366B15B}" type="presParOf" srcId="{42534A47-E293-4B98-A20A-B60959D0115E}" destId="{525909C9-436F-4606-9334-9404E9467484}" srcOrd="0" destOrd="0" presId="urn:microsoft.com/office/officeart/2005/8/layout/orgChart1"/>
-    <dgm:cxn modelId="{0139E8F8-C308-4977-91B7-2ECE7B6115FC}" type="presParOf" srcId="{525909C9-436F-4606-9334-9404E9467484}" destId="{4165B59A-4AC0-4AED-80AD-90AFFFE48BB4}" srcOrd="0" destOrd="0" presId="urn:microsoft.com/office/officeart/2005/8/layout/orgChart1"/>
-    <dgm:cxn modelId="{916D96CE-9DF2-4C73-8128-BF888DD4AFDC}" type="presParOf" srcId="{525909C9-436F-4606-9334-9404E9467484}" destId="{48834FAA-CB7C-4F03-AB78-610695B7E90E}" srcOrd="1" destOrd="0" presId="urn:microsoft.com/office/officeart/2005/8/layout/orgChart1"/>
-    <dgm:cxn modelId="{3D612A7B-CACB-4922-B9D5-3F094A3E0727}" type="presParOf" srcId="{42534A47-E293-4B98-A20A-B60959D0115E}" destId="{CA53F23B-23DE-4B61-9C52-F95EAF527CC6}" srcOrd="1" destOrd="0" presId="urn:microsoft.com/office/officeart/2005/8/layout/orgChart1"/>
-    <dgm:cxn modelId="{6D2884D6-5636-4153-B89B-CED4D357B7D1}" type="presParOf" srcId="{CA53F23B-23DE-4B61-9C52-F95EAF527CC6}" destId="{0FFB5739-1796-4A8E-9751-7B7E72B21FC6}" srcOrd="0" destOrd="0" presId="urn:microsoft.com/office/officeart/2005/8/layout/orgChart1"/>
-    <dgm:cxn modelId="{CADFE08D-32C7-4EB1-99F5-6A6A2B2162F0}" type="presParOf" srcId="{CA53F23B-23DE-4B61-9C52-F95EAF527CC6}" destId="{5EC5E795-9E5C-4FE1-A4EA-034B9AD72087}" srcOrd="1" destOrd="0" presId="urn:microsoft.com/office/officeart/2005/8/layout/orgChart1"/>
-    <dgm:cxn modelId="{B1191F67-B397-4E89-95BE-E4B532493866}" type="presParOf" srcId="{5EC5E795-9E5C-4FE1-A4EA-034B9AD72087}" destId="{E438B531-829B-44E9-828E-289FF66FDCA1}" srcOrd="0" destOrd="0" presId="urn:microsoft.com/office/officeart/2005/8/layout/orgChart1"/>
-    <dgm:cxn modelId="{F04496F4-49DB-44BD-9019-B1FDD5EE29C9}" type="presParOf" srcId="{E438B531-829B-44E9-828E-289FF66FDCA1}" destId="{3D3E59D4-586E-485D-A02F-B10FC4A24622}" srcOrd="0" destOrd="0" presId="urn:microsoft.com/office/officeart/2005/8/layout/orgChart1"/>
-    <dgm:cxn modelId="{2AFAD133-F46D-4475-AA7B-872AD1475B93}" type="presParOf" srcId="{E438B531-829B-44E9-828E-289FF66FDCA1}" destId="{BB30C418-5FEE-4D52-A902-98ADE0CC8F98}" srcOrd="1" destOrd="0" presId="urn:microsoft.com/office/officeart/2005/8/layout/orgChart1"/>
-    <dgm:cxn modelId="{C56A4B2B-763E-4A28-8DA3-59DC4D32882C}" type="presParOf" srcId="{5EC5E795-9E5C-4FE1-A4EA-034B9AD72087}" destId="{7D24DC27-02A7-4078-B22B-4161643DBB9A}" srcOrd="1" destOrd="0" presId="urn:microsoft.com/office/officeart/2005/8/layout/orgChart1"/>
-    <dgm:cxn modelId="{626650AE-8E17-4BB8-95E4-B06FB510719D}" type="presParOf" srcId="{7D24DC27-02A7-4078-B22B-4161643DBB9A}" destId="{69B844C9-2F7A-4A50-9DB6-FF7D522B1369}" srcOrd="0" destOrd="0" presId="urn:microsoft.com/office/officeart/2005/8/layout/orgChart1"/>
-    <dgm:cxn modelId="{D01A8578-B262-4AB1-BBE0-F03A4987B9B5}" type="presParOf" srcId="{7D24DC27-02A7-4078-B22B-4161643DBB9A}" destId="{D0342E9C-0BEF-4347-9F33-4CFA38B0EFFC}" srcOrd="1" destOrd="0" presId="urn:microsoft.com/office/officeart/2005/8/layout/orgChart1"/>
-    <dgm:cxn modelId="{A433DE70-A884-4A4A-AA8D-D76161CF2A34}" type="presParOf" srcId="{D0342E9C-0BEF-4347-9F33-4CFA38B0EFFC}" destId="{36E8BA03-C971-47B2-94C0-14858734B168}" srcOrd="0" destOrd="0" presId="urn:microsoft.com/office/officeart/2005/8/layout/orgChart1"/>
-    <dgm:cxn modelId="{BF93779D-02C3-4AE5-8A1F-B486DAC101F4}" type="presParOf" srcId="{36E8BA03-C971-47B2-94C0-14858734B168}" destId="{E042E7F8-77CC-44DE-B329-080F0C628381}" srcOrd="0" destOrd="0" presId="urn:microsoft.com/office/officeart/2005/8/layout/orgChart1"/>
-    <dgm:cxn modelId="{1F2A0AC1-A945-4213-B54E-BD5A75D62D47}" type="presParOf" srcId="{36E8BA03-C971-47B2-94C0-14858734B168}" destId="{42F8333C-4E87-4F75-9170-3352DF7AE77A}" srcOrd="1" destOrd="0" presId="urn:microsoft.com/office/officeart/2005/8/layout/orgChart1"/>
-    <dgm:cxn modelId="{7246F5E0-A6F5-4542-A361-7C961A59E40C}" type="presParOf" srcId="{D0342E9C-0BEF-4347-9F33-4CFA38B0EFFC}" destId="{F1422271-5BCF-45AA-9664-B55CC3FA36A2}" srcOrd="1" destOrd="0" presId="urn:microsoft.com/office/officeart/2005/8/layout/orgChart1"/>
-    <dgm:cxn modelId="{E361C62C-C9C2-47AD-8EED-555F9D088AB2}" type="presParOf" srcId="{D0342E9C-0BEF-4347-9F33-4CFA38B0EFFC}" destId="{6F91E5E1-94B7-4B80-BE6E-93839524F984}" srcOrd="2" destOrd="0" presId="urn:microsoft.com/office/officeart/2005/8/layout/orgChart1"/>
-    <dgm:cxn modelId="{216528E5-AD62-4835-B0BD-C6F82962E74B}" type="presParOf" srcId="{5EC5E795-9E5C-4FE1-A4EA-034B9AD72087}" destId="{702B4011-EC25-4D97-842F-A1DABD624B8E}" srcOrd="2" destOrd="0" presId="urn:microsoft.com/office/officeart/2005/8/layout/orgChart1"/>
-    <dgm:cxn modelId="{198E1996-7F65-470C-BB14-A5261B99F5C9}" type="presParOf" srcId="{CA53F23B-23DE-4B61-9C52-F95EAF527CC6}" destId="{F6633F56-6C75-4059-8CB2-694383B7B7B4}" srcOrd="2" destOrd="0" presId="urn:microsoft.com/office/officeart/2005/8/layout/orgChart1"/>
-    <dgm:cxn modelId="{1B325AE0-1481-4194-B635-F67694357647}" type="presParOf" srcId="{CA53F23B-23DE-4B61-9C52-F95EAF527CC6}" destId="{2622A5A2-3D33-4232-9B9F-0DEDBD4F4DE7}" srcOrd="3" destOrd="0" presId="urn:microsoft.com/office/officeart/2005/8/layout/orgChart1"/>
-    <dgm:cxn modelId="{74C66F77-B4B0-4604-9352-DBD106A330D7}" type="presParOf" srcId="{2622A5A2-3D33-4232-9B9F-0DEDBD4F4DE7}" destId="{E66AA66C-836A-43B8-AEFA-46D8C95286A7}" srcOrd="0" destOrd="0" presId="urn:microsoft.com/office/officeart/2005/8/layout/orgChart1"/>
-    <dgm:cxn modelId="{4E6F7073-E1BE-434F-9638-31B20995B5D7}" type="presParOf" srcId="{E66AA66C-836A-43B8-AEFA-46D8C95286A7}" destId="{295E0097-32FB-4469-94EB-483A6D6803B2}" srcOrd="0" destOrd="0" presId="urn:microsoft.com/office/officeart/2005/8/layout/orgChart1"/>
-    <dgm:cxn modelId="{EB902242-349E-4DAB-90FE-925FE0074452}" type="presParOf" srcId="{E66AA66C-836A-43B8-AEFA-46D8C95286A7}" destId="{509E1568-59DD-4883-B88B-3E4AE5B88FCA}" srcOrd="1" destOrd="0" presId="urn:microsoft.com/office/officeart/2005/8/layout/orgChart1"/>
-    <dgm:cxn modelId="{9ABDDDDE-6085-4AD5-ACA8-772551CB453C}" type="presParOf" srcId="{2622A5A2-3D33-4232-9B9F-0DEDBD4F4DE7}" destId="{56520729-68BD-4102-B5FA-D22454FDAB96}" srcOrd="1" destOrd="0" presId="urn:microsoft.com/office/officeart/2005/8/layout/orgChart1"/>
-    <dgm:cxn modelId="{10857C1D-55EB-4EE4-BB27-59E3F6A6BE63}" type="presParOf" srcId="{56520729-68BD-4102-B5FA-D22454FDAB96}" destId="{EFE439C2-52CB-4F55-B6EC-52F5815D7B56}" srcOrd="0" destOrd="0" presId="urn:microsoft.com/office/officeart/2005/8/layout/orgChart1"/>
-    <dgm:cxn modelId="{8369AA81-7596-44A7-B818-4E185F5DACC0}" type="presParOf" srcId="{56520729-68BD-4102-B5FA-D22454FDAB96}" destId="{A36D5457-770B-425B-AAC6-431C16A5CFA1}" srcOrd="1" destOrd="0" presId="urn:microsoft.com/office/officeart/2005/8/layout/orgChart1"/>
-    <dgm:cxn modelId="{CC71B9CB-3175-4885-B82D-81CC2E424228}" type="presParOf" srcId="{A36D5457-770B-425B-AAC6-431C16A5CFA1}" destId="{678C1D93-C481-49D5-9F96-1F1767F6A152}" srcOrd="0" destOrd="0" presId="urn:microsoft.com/office/officeart/2005/8/layout/orgChart1"/>
-    <dgm:cxn modelId="{1527792B-D1D0-4A13-B6C2-CEC201A49C3E}" type="presParOf" srcId="{678C1D93-C481-49D5-9F96-1F1767F6A152}" destId="{ECB66948-CDE8-4BC9-A8DA-AC98417E84B4}" srcOrd="0" destOrd="0" presId="urn:microsoft.com/office/officeart/2005/8/layout/orgChart1"/>
-    <dgm:cxn modelId="{B6AEA118-4D7A-441F-8237-DE0EFBB293E6}" type="presParOf" srcId="{678C1D93-C481-49D5-9F96-1F1767F6A152}" destId="{B8079C6B-2AAF-4079-8107-1DDC33116C0A}" srcOrd="1" destOrd="0" presId="urn:microsoft.com/office/officeart/2005/8/layout/orgChart1"/>
-    <dgm:cxn modelId="{AA240379-D4AC-4596-B376-958A513CD8FF}" type="presParOf" srcId="{A36D5457-770B-425B-AAC6-431C16A5CFA1}" destId="{09AFD7EC-4BFB-413C-A0AD-AC7B9A182A65}" srcOrd="1" destOrd="0" presId="urn:microsoft.com/office/officeart/2005/8/layout/orgChart1"/>
-    <dgm:cxn modelId="{DCB70FBD-A01D-4AAF-BB28-5000AD4FDE35}" type="presParOf" srcId="{A36D5457-770B-425B-AAC6-431C16A5CFA1}" destId="{63BCE137-23EE-46DF-8E92-AB58B994E0C8}" srcOrd="2" destOrd="0" presId="urn:microsoft.com/office/officeart/2005/8/layout/orgChart1"/>
-    <dgm:cxn modelId="{CF7A056A-AFE9-4F7D-98DB-F33290E12619}" type="presParOf" srcId="{2622A5A2-3D33-4232-9B9F-0DEDBD4F4DE7}" destId="{50868219-E32B-4FA1-8408-68F06768DAA4}" srcOrd="2" destOrd="0" presId="urn:microsoft.com/office/officeart/2005/8/layout/orgChart1"/>
-    <dgm:cxn modelId="{6F253319-C4E4-4135-B53B-7618A76F884C}" type="presParOf" srcId="{CA53F23B-23DE-4B61-9C52-F95EAF527CC6}" destId="{2A43148B-4205-48D7-AF8B-6557D66C377C}" srcOrd="4" destOrd="0" presId="urn:microsoft.com/office/officeart/2005/8/layout/orgChart1"/>
-    <dgm:cxn modelId="{3034EF1A-DD23-4BD1-BE99-DE651E9C7664}" type="presParOf" srcId="{CA53F23B-23DE-4B61-9C52-F95EAF527CC6}" destId="{67C69175-96DB-4512-A3B9-982AAFC3D4C1}" srcOrd="5" destOrd="0" presId="urn:microsoft.com/office/officeart/2005/8/layout/orgChart1"/>
-    <dgm:cxn modelId="{2E741848-B06D-47C4-95EB-1ABEC04C0E38}" type="presParOf" srcId="{67C69175-96DB-4512-A3B9-982AAFC3D4C1}" destId="{417F6662-DABC-4156-A5EE-B774BBE8C2C7}" srcOrd="0" destOrd="0" presId="urn:microsoft.com/office/officeart/2005/8/layout/orgChart1"/>
-    <dgm:cxn modelId="{6AFFF2F8-039E-4CAA-80DA-0B514511A2CA}" type="presParOf" srcId="{417F6662-DABC-4156-A5EE-B774BBE8C2C7}" destId="{679BE6C1-65AC-497F-8147-54AB56CDF270}" srcOrd="0" destOrd="0" presId="urn:microsoft.com/office/officeart/2005/8/layout/orgChart1"/>
-    <dgm:cxn modelId="{055293F2-26D4-4719-BEE5-BABCF88AF27E}" type="presParOf" srcId="{417F6662-DABC-4156-A5EE-B774BBE8C2C7}" destId="{016F780F-62E3-4C3F-9706-3ADFD1B6FE4E}" srcOrd="1" destOrd="0" presId="urn:microsoft.com/office/officeart/2005/8/layout/orgChart1"/>
-    <dgm:cxn modelId="{42250EFE-C140-4C77-83D8-C75FE7717FE1}" type="presParOf" srcId="{67C69175-96DB-4512-A3B9-982AAFC3D4C1}" destId="{1D74F39B-6870-4596-A79C-090CAD0DDC70}" srcOrd="1" destOrd="0" presId="urn:microsoft.com/office/officeart/2005/8/layout/orgChart1"/>
-    <dgm:cxn modelId="{CB36F0B5-DB75-4FF7-8B3E-5DBD5866D587}" type="presParOf" srcId="{1D74F39B-6870-4596-A79C-090CAD0DDC70}" destId="{0B313F8B-33AE-48ED-90CC-7E3056247B4E}" srcOrd="0" destOrd="0" presId="urn:microsoft.com/office/officeart/2005/8/layout/orgChart1"/>
-    <dgm:cxn modelId="{E9ABDED1-E56C-4D4B-99CF-14FE4BFD25E3}" type="presParOf" srcId="{1D74F39B-6870-4596-A79C-090CAD0DDC70}" destId="{6F8CD13F-A2B2-49B5-8310-B338B79CD698}" srcOrd="1" destOrd="0" presId="urn:microsoft.com/office/officeart/2005/8/layout/orgChart1"/>
-    <dgm:cxn modelId="{F4100F50-E872-4A62-AAB2-A8645B13BB9E}" type="presParOf" srcId="{6F8CD13F-A2B2-49B5-8310-B338B79CD698}" destId="{09B08E98-39D5-4608-86AE-E882460C3AF6}" srcOrd="0" destOrd="0" presId="urn:microsoft.com/office/officeart/2005/8/layout/orgChart1"/>
-    <dgm:cxn modelId="{3EF3BDB1-F976-4883-882F-8048E1A49702}" type="presParOf" srcId="{09B08E98-39D5-4608-86AE-E882460C3AF6}" destId="{D0409C93-5F64-4644-9359-837E5F6449D0}" srcOrd="0" destOrd="0" presId="urn:microsoft.com/office/officeart/2005/8/layout/orgChart1"/>
-    <dgm:cxn modelId="{47BD8F81-56CE-4FF0-A08E-6F3BE47A81BF}" type="presParOf" srcId="{09B08E98-39D5-4608-86AE-E882460C3AF6}" destId="{5D6CF49E-052F-479A-9A0A-2F08A3635934}" srcOrd="1" destOrd="0" presId="urn:microsoft.com/office/officeart/2005/8/layout/orgChart1"/>
-    <dgm:cxn modelId="{E06C4FC9-B17E-4C67-B64F-333E7A4315BE}" type="presParOf" srcId="{6F8CD13F-A2B2-49B5-8310-B338B79CD698}" destId="{8E122639-C240-4DA9-9F0A-DCEA4AE6475A}" srcOrd="1" destOrd="0" presId="urn:microsoft.com/office/officeart/2005/8/layout/orgChart1"/>
-    <dgm:cxn modelId="{E0AF51AB-BF9F-40B7-8AF0-71199F305226}" type="presParOf" srcId="{6F8CD13F-A2B2-49B5-8310-B338B79CD698}" destId="{171E11B4-2AA2-4BE4-8499-712A6B6F0656}" srcOrd="2" destOrd="0" presId="urn:microsoft.com/office/officeart/2005/8/layout/orgChart1"/>
-    <dgm:cxn modelId="{C992857F-DA3A-4C7D-8B51-1A44010E46FD}" type="presParOf" srcId="{67C69175-96DB-4512-A3B9-982AAFC3D4C1}" destId="{C76F7797-1A37-4A0F-A186-C068588C47B6}" srcOrd="2" destOrd="0" presId="urn:microsoft.com/office/officeart/2005/8/layout/orgChart1"/>
-    <dgm:cxn modelId="{2E5792D8-C009-4DB2-9C86-C47CEA5FDA30}" type="presParOf" srcId="{CA53F23B-23DE-4B61-9C52-F95EAF527CC6}" destId="{6C487FF7-9DA5-4D42-AFEA-00E5077628C0}" srcOrd="6" destOrd="0" presId="urn:microsoft.com/office/officeart/2005/8/layout/orgChart1"/>
-    <dgm:cxn modelId="{F1897C94-12E6-4FA7-B003-17657BF0DBD4}" type="presParOf" srcId="{CA53F23B-23DE-4B61-9C52-F95EAF527CC6}" destId="{0D169990-9D25-4C74-A71D-16EA8D1D3D67}" srcOrd="7" destOrd="0" presId="urn:microsoft.com/office/officeart/2005/8/layout/orgChart1"/>
-    <dgm:cxn modelId="{04B355C9-3494-4205-950C-729D8107CAFF}" type="presParOf" srcId="{0D169990-9D25-4C74-A71D-16EA8D1D3D67}" destId="{9CAD2A99-9435-47A6-B161-77E1B21E2BCB}" srcOrd="0" destOrd="0" presId="urn:microsoft.com/office/officeart/2005/8/layout/orgChart1"/>
-    <dgm:cxn modelId="{5C6D3845-E863-4A61-9C7D-0D4BD4003EE9}" type="presParOf" srcId="{9CAD2A99-9435-47A6-B161-77E1B21E2BCB}" destId="{60ED6ABD-8794-4144-A015-458C185D5B42}" srcOrd="0" destOrd="0" presId="urn:microsoft.com/office/officeart/2005/8/layout/orgChart1"/>
-    <dgm:cxn modelId="{CA1D4AB4-0D03-4F58-B6B0-F64AA49ED515}" type="presParOf" srcId="{9CAD2A99-9435-47A6-B161-77E1B21E2BCB}" destId="{77C99415-3010-46C5-870E-C4919ECD9D75}" srcOrd="1" destOrd="0" presId="urn:microsoft.com/office/officeart/2005/8/layout/orgChart1"/>
-    <dgm:cxn modelId="{BD7837F8-060A-4344-8F8E-7F2596C27576}" type="presParOf" srcId="{0D169990-9D25-4C74-A71D-16EA8D1D3D67}" destId="{94D4F46E-A9EE-483D-A84E-214D8CB1500C}" srcOrd="1" destOrd="0" presId="urn:microsoft.com/office/officeart/2005/8/layout/orgChart1"/>
-    <dgm:cxn modelId="{72384253-B6CE-4DB5-A612-3AE1C5156D65}" type="presParOf" srcId="{94D4F46E-A9EE-483D-A84E-214D8CB1500C}" destId="{B185A711-F0FB-42D9-9F95-91DBDCA098BF}" srcOrd="0" destOrd="0" presId="urn:microsoft.com/office/officeart/2005/8/layout/orgChart1"/>
-    <dgm:cxn modelId="{BA1E3862-F9FB-4419-957E-23FC2D7FE45A}" type="presParOf" srcId="{94D4F46E-A9EE-483D-A84E-214D8CB1500C}" destId="{8BD51A87-8469-4F05-B54B-F35AE33DE4F0}" srcOrd="1" destOrd="0" presId="urn:microsoft.com/office/officeart/2005/8/layout/orgChart1"/>
-    <dgm:cxn modelId="{19F17B1D-B4DF-4689-AA7D-319D61706EE9}" type="presParOf" srcId="{8BD51A87-8469-4F05-B54B-F35AE33DE4F0}" destId="{9BAA052F-75E1-4D28-99F5-31FA5EA3CACC}" srcOrd="0" destOrd="0" presId="urn:microsoft.com/office/officeart/2005/8/layout/orgChart1"/>
-    <dgm:cxn modelId="{B9B874D3-BBDA-4146-B6EA-C987AA5E0A3E}" type="presParOf" srcId="{9BAA052F-75E1-4D28-99F5-31FA5EA3CACC}" destId="{2BC05C86-BABD-40F4-8B3C-963EEDEBDA82}" srcOrd="0" destOrd="0" presId="urn:microsoft.com/office/officeart/2005/8/layout/orgChart1"/>
-    <dgm:cxn modelId="{D9E09AB4-B8C4-4F46-989D-2D78B48EB61D}" type="presParOf" srcId="{9BAA052F-75E1-4D28-99F5-31FA5EA3CACC}" destId="{42F58706-68D8-4201-A3F1-9608DDC975A9}" srcOrd="1" destOrd="0" presId="urn:microsoft.com/office/officeart/2005/8/layout/orgChart1"/>
-    <dgm:cxn modelId="{498911B6-2B40-4FBD-9153-38642B02964D}" type="presParOf" srcId="{8BD51A87-8469-4F05-B54B-F35AE33DE4F0}" destId="{E37A6529-50A3-4DA1-B34B-BE550737EEB0}" srcOrd="1" destOrd="0" presId="urn:microsoft.com/office/officeart/2005/8/layout/orgChart1"/>
-    <dgm:cxn modelId="{77D0370F-7913-48ED-BE8B-10C07CB8CA65}" type="presParOf" srcId="{8BD51A87-8469-4F05-B54B-F35AE33DE4F0}" destId="{3CCE1F50-4430-47FF-8E79-C46E75174682}" srcOrd="2" destOrd="0" presId="urn:microsoft.com/office/officeart/2005/8/layout/orgChart1"/>
-    <dgm:cxn modelId="{39E3EEC1-522E-4B7C-816A-34AFC7428075}" type="presParOf" srcId="{94D4F46E-A9EE-483D-A84E-214D8CB1500C}" destId="{97B4AFB4-6CA2-49D1-A1E9-C69BECF3AC57}" srcOrd="2" destOrd="0" presId="urn:microsoft.com/office/officeart/2005/8/layout/orgChart1"/>
-    <dgm:cxn modelId="{78179BEA-6018-46B2-928A-8E519C08E941}" type="presParOf" srcId="{94D4F46E-A9EE-483D-A84E-214D8CB1500C}" destId="{02DFC37A-F3B9-4803-9FAE-866E1594DDEC}" srcOrd="3" destOrd="0" presId="urn:microsoft.com/office/officeart/2005/8/layout/orgChart1"/>
-    <dgm:cxn modelId="{C024CFA4-2A82-4C0C-90ED-8BB5C77ACC42}" type="presParOf" srcId="{02DFC37A-F3B9-4803-9FAE-866E1594DDEC}" destId="{CE915095-1323-4F8D-8D01-70847904029F}" srcOrd="0" destOrd="0" presId="urn:microsoft.com/office/officeart/2005/8/layout/orgChart1"/>
-    <dgm:cxn modelId="{1B1A5000-0B91-4434-B810-5DF21861D2CE}" type="presParOf" srcId="{CE915095-1323-4F8D-8D01-70847904029F}" destId="{832F7CAD-916E-4089-81E0-5DE70538B4E8}" srcOrd="0" destOrd="0" presId="urn:microsoft.com/office/officeart/2005/8/layout/orgChart1"/>
-    <dgm:cxn modelId="{5AF27576-CE6C-448C-89D3-828486ED2140}" type="presParOf" srcId="{CE915095-1323-4F8D-8D01-70847904029F}" destId="{38DA4120-F81A-4E7D-9B00-036B8D121194}" srcOrd="1" destOrd="0" presId="urn:microsoft.com/office/officeart/2005/8/layout/orgChart1"/>
-    <dgm:cxn modelId="{10C22DB6-E551-470E-BDAB-141C1DFDF6DF}" type="presParOf" srcId="{02DFC37A-F3B9-4803-9FAE-866E1594DDEC}" destId="{389F5021-0605-4BD9-95CB-0FF44E21471E}" srcOrd="1" destOrd="0" presId="urn:microsoft.com/office/officeart/2005/8/layout/orgChart1"/>
-    <dgm:cxn modelId="{41A45670-6EA9-4424-B7A0-B798FC030B84}" type="presParOf" srcId="{02DFC37A-F3B9-4803-9FAE-866E1594DDEC}" destId="{F841E710-10AA-4E79-A9C1-4F1E7220A6C9}" srcOrd="2" destOrd="0" presId="urn:microsoft.com/office/officeart/2005/8/layout/orgChart1"/>
-    <dgm:cxn modelId="{3B21DCC1-795A-4946-9C66-48B209BBC2E9}" type="presParOf" srcId="{0D169990-9D25-4C74-A71D-16EA8D1D3D67}" destId="{E59BE5BD-EBF1-4C0E-BE7E-593711991EB2}" srcOrd="2" destOrd="0" presId="urn:microsoft.com/office/officeart/2005/8/layout/orgChart1"/>
-    <dgm:cxn modelId="{19721E87-DCED-4E73-93FF-5A82A90745A5}" type="presParOf" srcId="{CA53F23B-23DE-4B61-9C52-F95EAF527CC6}" destId="{841C1C1F-3B99-4BBA-B255-25C5572253C2}" srcOrd="8" destOrd="0" presId="urn:microsoft.com/office/officeart/2005/8/layout/orgChart1"/>
-    <dgm:cxn modelId="{DDE7D0EC-D64B-45E6-87D1-5F284156FC8E}" type="presParOf" srcId="{CA53F23B-23DE-4B61-9C52-F95EAF527CC6}" destId="{701F0963-CC8F-4D66-9885-B86DE51BF998}" srcOrd="9" destOrd="0" presId="urn:microsoft.com/office/officeart/2005/8/layout/orgChart1"/>
-    <dgm:cxn modelId="{64FAC1DA-935E-4B21-A701-1597D85ABB5E}" type="presParOf" srcId="{701F0963-CC8F-4D66-9885-B86DE51BF998}" destId="{A065C68F-5D89-4966-A760-FC75569C9610}" srcOrd="0" destOrd="0" presId="urn:microsoft.com/office/officeart/2005/8/layout/orgChart1"/>
-    <dgm:cxn modelId="{B7FB5BFD-02BA-4BF1-9AA1-CAAF67BE73AB}" type="presParOf" srcId="{A065C68F-5D89-4966-A760-FC75569C9610}" destId="{C5A9732E-B5D4-4D5B-A984-3B0808547CB7}" srcOrd="0" destOrd="0" presId="urn:microsoft.com/office/officeart/2005/8/layout/orgChart1"/>
-    <dgm:cxn modelId="{B8EE707B-17F9-4A32-A471-67976FF252D9}" type="presParOf" srcId="{A065C68F-5D89-4966-A760-FC75569C9610}" destId="{0F439F5E-F58C-4A63-AE90-E018BBC65702}" srcOrd="1" destOrd="0" presId="urn:microsoft.com/office/officeart/2005/8/layout/orgChart1"/>
-    <dgm:cxn modelId="{42226103-50D2-4915-983F-A8733AAB17C1}" type="presParOf" srcId="{701F0963-CC8F-4D66-9885-B86DE51BF998}" destId="{A31CA775-2706-4B5A-8345-A2CD14FCB353}" srcOrd="1" destOrd="0" presId="urn:microsoft.com/office/officeart/2005/8/layout/orgChart1"/>
-    <dgm:cxn modelId="{F2F02A18-509D-4070-945C-88C916C422F9}" type="presParOf" srcId="{A31CA775-2706-4B5A-8345-A2CD14FCB353}" destId="{82893F5C-0E1F-415D-8AC9-6474C3F85CD4}" srcOrd="0" destOrd="0" presId="urn:microsoft.com/office/officeart/2005/8/layout/orgChart1"/>
-    <dgm:cxn modelId="{69F42C78-1E69-404A-AF78-9B0D725AC2F0}" type="presParOf" srcId="{A31CA775-2706-4B5A-8345-A2CD14FCB353}" destId="{ABBD2C47-58CA-43A0-A8E5-3D8509B55D58}" srcOrd="1" destOrd="0" presId="urn:microsoft.com/office/officeart/2005/8/layout/orgChart1"/>
-    <dgm:cxn modelId="{9726AB21-666D-4494-B5EE-DBBE61C44EAF}" type="presParOf" srcId="{ABBD2C47-58CA-43A0-A8E5-3D8509B55D58}" destId="{3307B81A-5F00-4DAA-81F7-21C752DBF807}" srcOrd="0" destOrd="0" presId="urn:microsoft.com/office/officeart/2005/8/layout/orgChart1"/>
-    <dgm:cxn modelId="{5364ACDC-A569-40C7-B477-792060D49ED6}" type="presParOf" srcId="{3307B81A-5F00-4DAA-81F7-21C752DBF807}" destId="{BAB96DC3-2838-4D61-B1B7-A10F281D18B3}" srcOrd="0" destOrd="0" presId="urn:microsoft.com/office/officeart/2005/8/layout/orgChart1"/>
-    <dgm:cxn modelId="{C0280E3E-5C12-4746-95A8-6A60BAB3EF64}" type="presParOf" srcId="{3307B81A-5F00-4DAA-81F7-21C752DBF807}" destId="{2376E0A8-D876-477F-940B-2EA2D178F003}" srcOrd="1" destOrd="0" presId="urn:microsoft.com/office/officeart/2005/8/layout/orgChart1"/>
-    <dgm:cxn modelId="{91AF3321-F78D-46C2-BB3C-40957472471E}" type="presParOf" srcId="{ABBD2C47-58CA-43A0-A8E5-3D8509B55D58}" destId="{B226FEF2-DC67-48BA-8F64-B142A3119CC2}" srcOrd="1" destOrd="0" presId="urn:microsoft.com/office/officeart/2005/8/layout/orgChart1"/>
-    <dgm:cxn modelId="{BED167DE-A97A-4349-B79A-BC9E11590BFF}" type="presParOf" srcId="{ABBD2C47-58CA-43A0-A8E5-3D8509B55D58}" destId="{002FD7EC-C3EF-410B-98CB-04FBD7AE8EC4}" srcOrd="2" destOrd="0" presId="urn:microsoft.com/office/officeart/2005/8/layout/orgChart1"/>
-    <dgm:cxn modelId="{691EF29C-3003-4A59-9EA9-451F977A5CE5}" type="presParOf" srcId="{A31CA775-2706-4B5A-8345-A2CD14FCB353}" destId="{06542DB0-BE10-4B5D-BD56-41DC93A2B68B}" srcOrd="2" destOrd="0" presId="urn:microsoft.com/office/officeart/2005/8/layout/orgChart1"/>
-    <dgm:cxn modelId="{798A2034-401C-49BD-B46C-5CA9809329E8}" type="presParOf" srcId="{A31CA775-2706-4B5A-8345-A2CD14FCB353}" destId="{CDDC3481-FC47-4BD7-914F-85E0A75DC26B}" srcOrd="3" destOrd="0" presId="urn:microsoft.com/office/officeart/2005/8/layout/orgChart1"/>
-    <dgm:cxn modelId="{CA5E000E-B81A-43D3-AAB4-BCEE21CF050D}" type="presParOf" srcId="{CDDC3481-FC47-4BD7-914F-85E0A75DC26B}" destId="{06A7E6E6-D386-40B4-9EF6-27658899E853}" srcOrd="0" destOrd="0" presId="urn:microsoft.com/office/officeart/2005/8/layout/orgChart1"/>
-    <dgm:cxn modelId="{C2BB29FA-229A-4615-A151-843894C04B11}" type="presParOf" srcId="{06A7E6E6-D386-40B4-9EF6-27658899E853}" destId="{5E4BD612-A1F9-49DF-9F9B-202CAA25B533}" srcOrd="0" destOrd="0" presId="urn:microsoft.com/office/officeart/2005/8/layout/orgChart1"/>
-    <dgm:cxn modelId="{54B23BFC-7168-4A47-B75D-F1AF2B320ED9}" type="presParOf" srcId="{06A7E6E6-D386-40B4-9EF6-27658899E853}" destId="{7A066AE4-ACEE-4E69-BD0E-9B90C68B6E46}" srcOrd="1" destOrd="0" presId="urn:microsoft.com/office/officeart/2005/8/layout/orgChart1"/>
-    <dgm:cxn modelId="{FB4B803B-7BAE-4E23-A2B6-28DDF9DF8FE5}" type="presParOf" srcId="{CDDC3481-FC47-4BD7-914F-85E0A75DC26B}" destId="{12C0AB47-ACD0-4C8F-8151-57DFE21CBD30}" srcOrd="1" destOrd="0" presId="urn:microsoft.com/office/officeart/2005/8/layout/orgChart1"/>
-    <dgm:cxn modelId="{7B219017-DA8D-4447-B040-63236E8FC191}" type="presParOf" srcId="{CDDC3481-FC47-4BD7-914F-85E0A75DC26B}" destId="{7A165BEA-2E4D-4228-8CE8-A4DD1E8D8DD3}" srcOrd="2" destOrd="0" presId="urn:microsoft.com/office/officeart/2005/8/layout/orgChart1"/>
-    <dgm:cxn modelId="{096F9D86-7815-41D3-879D-0C90A58182CC}" type="presParOf" srcId="{A31CA775-2706-4B5A-8345-A2CD14FCB353}" destId="{B041167E-70C9-4B4B-895B-27C6815E67D6}" srcOrd="4" destOrd="0" presId="urn:microsoft.com/office/officeart/2005/8/layout/orgChart1"/>
-    <dgm:cxn modelId="{21EF138D-6B2A-4B6A-9E9A-3FE37C024F6D}" type="presParOf" srcId="{A31CA775-2706-4B5A-8345-A2CD14FCB353}" destId="{7CF2BFB6-A8F2-44BC-BA9A-EADF19EB9572}" srcOrd="5" destOrd="0" presId="urn:microsoft.com/office/officeart/2005/8/layout/orgChart1"/>
-    <dgm:cxn modelId="{6C97BE82-D8DF-472C-B03F-C5B287AD13FE}" type="presParOf" srcId="{7CF2BFB6-A8F2-44BC-BA9A-EADF19EB9572}" destId="{2CD327B9-5D7A-4746-9127-D9A87A5DCD4D}" srcOrd="0" destOrd="0" presId="urn:microsoft.com/office/officeart/2005/8/layout/orgChart1"/>
-    <dgm:cxn modelId="{801C0031-867C-449D-A7A0-0AEC81E1FE83}" type="presParOf" srcId="{2CD327B9-5D7A-4746-9127-D9A87A5DCD4D}" destId="{59A7E882-1009-48A3-B05C-92383365C96B}" srcOrd="0" destOrd="0" presId="urn:microsoft.com/office/officeart/2005/8/layout/orgChart1"/>
-    <dgm:cxn modelId="{BDC16F83-F0F2-45E8-8165-859AF25A623E}" type="presParOf" srcId="{2CD327B9-5D7A-4746-9127-D9A87A5DCD4D}" destId="{08D76618-FA46-4683-8CE2-F20AD9BABA4F}" srcOrd="1" destOrd="0" presId="urn:microsoft.com/office/officeart/2005/8/layout/orgChart1"/>
-    <dgm:cxn modelId="{DF79520E-F151-4A43-9E7B-8D7BEB104E41}" type="presParOf" srcId="{7CF2BFB6-A8F2-44BC-BA9A-EADF19EB9572}" destId="{E841BF1B-2B07-4EA8-83E9-71625BED54EA}" srcOrd="1" destOrd="0" presId="urn:microsoft.com/office/officeart/2005/8/layout/orgChart1"/>
-    <dgm:cxn modelId="{1D34B456-C02A-4C6B-888D-084F8950CFA7}" type="presParOf" srcId="{7CF2BFB6-A8F2-44BC-BA9A-EADF19EB9572}" destId="{97D16C28-692B-4A2E-ABFA-CB7D52A8E42C}" srcOrd="2" destOrd="0" presId="urn:microsoft.com/office/officeart/2005/8/layout/orgChart1"/>
-    <dgm:cxn modelId="{3F56AE36-ECBA-4F00-906C-8892C625E538}" type="presParOf" srcId="{A31CA775-2706-4B5A-8345-A2CD14FCB353}" destId="{74B475A8-0D89-4808-A198-A0C3B45C4C03}" srcOrd="6" destOrd="0" presId="urn:microsoft.com/office/officeart/2005/8/layout/orgChart1"/>
-    <dgm:cxn modelId="{BBDD7F95-58EE-46CE-AEF0-AB9BD7E51E5F}" type="presParOf" srcId="{A31CA775-2706-4B5A-8345-A2CD14FCB353}" destId="{444D6B4E-9AC1-46D4-873B-21AE81DB1257}" srcOrd="7" destOrd="0" presId="urn:microsoft.com/office/officeart/2005/8/layout/orgChart1"/>
-    <dgm:cxn modelId="{CDD34D8E-22BE-4CF9-B810-99B4094D5B2C}" type="presParOf" srcId="{444D6B4E-9AC1-46D4-873B-21AE81DB1257}" destId="{BD74AFED-68F0-4E8D-89AA-70AAA29F8BFB}" srcOrd="0" destOrd="0" presId="urn:microsoft.com/office/officeart/2005/8/layout/orgChart1"/>
-    <dgm:cxn modelId="{AB7FB9EF-1AFE-484C-9636-09C584BDBB38}" type="presParOf" srcId="{BD74AFED-68F0-4E8D-89AA-70AAA29F8BFB}" destId="{88502C43-22FF-402A-856D-185BF2450900}" srcOrd="0" destOrd="0" presId="urn:microsoft.com/office/officeart/2005/8/layout/orgChart1"/>
-    <dgm:cxn modelId="{103DC9B8-F067-476F-BF85-76CEF1839BBB}" type="presParOf" srcId="{BD74AFED-68F0-4E8D-89AA-70AAA29F8BFB}" destId="{38E98EF4-DDA3-4D34-B40F-6C759B9001D7}" srcOrd="1" destOrd="0" presId="urn:microsoft.com/office/officeart/2005/8/layout/orgChart1"/>
-    <dgm:cxn modelId="{7F6EAF11-DF2D-4B2E-AE97-14D10F04072D}" type="presParOf" srcId="{444D6B4E-9AC1-46D4-873B-21AE81DB1257}" destId="{8DE4F08C-8831-42B9-A33F-6CB7DBA9CD30}" srcOrd="1" destOrd="0" presId="urn:microsoft.com/office/officeart/2005/8/layout/orgChart1"/>
-    <dgm:cxn modelId="{0EFE5E12-013D-4645-AA8D-4C84B2A42953}" type="presParOf" srcId="{444D6B4E-9AC1-46D4-873B-21AE81DB1257}" destId="{0618E550-69C6-4CE2-93DA-A61718D75CF6}" srcOrd="2" destOrd="0" presId="urn:microsoft.com/office/officeart/2005/8/layout/orgChart1"/>
-    <dgm:cxn modelId="{07468C7D-0750-4C3A-A47B-F0DD440D4C62}" type="presParOf" srcId="{A31CA775-2706-4B5A-8345-A2CD14FCB353}" destId="{E224CE68-8626-43C1-827F-EAB97EE1754D}" srcOrd="8" destOrd="0" presId="urn:microsoft.com/office/officeart/2005/8/layout/orgChart1"/>
-    <dgm:cxn modelId="{A9308BD2-511B-4D09-8879-C2317EC30F01}" type="presParOf" srcId="{A31CA775-2706-4B5A-8345-A2CD14FCB353}" destId="{57382897-85D1-4871-B135-1F8BC685AD02}" srcOrd="9" destOrd="0" presId="urn:microsoft.com/office/officeart/2005/8/layout/orgChart1"/>
-    <dgm:cxn modelId="{91B3CA08-9E5E-4E86-AD3E-F6801794DFE0}" type="presParOf" srcId="{57382897-85D1-4871-B135-1F8BC685AD02}" destId="{B6A22CB6-FFA7-4C9D-A0B7-3F5CAC7B3467}" srcOrd="0" destOrd="0" presId="urn:microsoft.com/office/officeart/2005/8/layout/orgChart1"/>
-    <dgm:cxn modelId="{C369679B-D7F5-40D8-A068-0C725EEA4EF1}" type="presParOf" srcId="{B6A22CB6-FFA7-4C9D-A0B7-3F5CAC7B3467}" destId="{3E2B43CF-A4BB-4E78-9609-FFD5F949BE2F}" srcOrd="0" destOrd="0" presId="urn:microsoft.com/office/officeart/2005/8/layout/orgChart1"/>
-    <dgm:cxn modelId="{C8C0DC55-9575-4479-AEC0-B3DBA4D728ED}" type="presParOf" srcId="{B6A22CB6-FFA7-4C9D-A0B7-3F5CAC7B3467}" destId="{477FF09D-E9DA-4DAD-BC17-C9A46DE006B1}" srcOrd="1" destOrd="0" presId="urn:microsoft.com/office/officeart/2005/8/layout/orgChart1"/>
-    <dgm:cxn modelId="{E5F96096-7E11-4EF3-BB5B-BBE1486399E6}" type="presParOf" srcId="{57382897-85D1-4871-B135-1F8BC685AD02}" destId="{08D2CEF8-DB12-4633-90AF-669A2E0D6FB0}" srcOrd="1" destOrd="0" presId="urn:microsoft.com/office/officeart/2005/8/layout/orgChart1"/>
-    <dgm:cxn modelId="{6660DBB4-3F9A-4567-B36E-63BEBB5E65D6}" type="presParOf" srcId="{57382897-85D1-4871-B135-1F8BC685AD02}" destId="{A31CACE7-5C15-4E12-88EE-2AF3DDBB4330}" srcOrd="2" destOrd="0" presId="urn:microsoft.com/office/officeart/2005/8/layout/orgChart1"/>
-    <dgm:cxn modelId="{F0C51DBB-E5EF-42A1-B593-C19FA664F10C}" type="presParOf" srcId="{701F0963-CC8F-4D66-9885-B86DE51BF998}" destId="{95D3A866-FFE1-48FA-B592-C181E49095D6}" srcOrd="2" destOrd="0" presId="urn:microsoft.com/office/officeart/2005/8/layout/orgChart1"/>
-    <dgm:cxn modelId="{CD96CD09-5AF8-45A7-8E73-EA02EEDA4136}" type="presParOf" srcId="{CA53F23B-23DE-4B61-9C52-F95EAF527CC6}" destId="{783C2A5D-4F9F-45CE-AAB2-C939C659662F}" srcOrd="10" destOrd="0" presId="urn:microsoft.com/office/officeart/2005/8/layout/orgChart1"/>
-    <dgm:cxn modelId="{3AA8E7AB-AAFB-4B05-82C0-E8BCAEF80528}" type="presParOf" srcId="{CA53F23B-23DE-4B61-9C52-F95EAF527CC6}" destId="{64F55494-5A6E-4ABF-8BEB-7202C78A1517}" srcOrd="11" destOrd="0" presId="urn:microsoft.com/office/officeart/2005/8/layout/orgChart1"/>
-    <dgm:cxn modelId="{7CD4ABB1-CCFB-42F3-A6C8-F0E729DC005B}" type="presParOf" srcId="{64F55494-5A6E-4ABF-8BEB-7202C78A1517}" destId="{3A18FDA1-598A-448B-B9FC-CD3DEC195EB7}" srcOrd="0" destOrd="0" presId="urn:microsoft.com/office/officeart/2005/8/layout/orgChart1"/>
-    <dgm:cxn modelId="{BF711440-855A-4993-975A-7C5D3ECBABD9}" type="presParOf" srcId="{3A18FDA1-598A-448B-B9FC-CD3DEC195EB7}" destId="{A3E05D60-637E-4152-B7C1-AE717280EDAD}" srcOrd="0" destOrd="0" presId="urn:microsoft.com/office/officeart/2005/8/layout/orgChart1"/>
-    <dgm:cxn modelId="{AE5E633F-6BCF-41E9-BDA0-9537EA36E471}" type="presParOf" srcId="{3A18FDA1-598A-448B-B9FC-CD3DEC195EB7}" destId="{C43A92B1-45FE-45F3-B904-49B55859ACE8}" srcOrd="1" destOrd="0" presId="urn:microsoft.com/office/officeart/2005/8/layout/orgChart1"/>
-    <dgm:cxn modelId="{992155B0-546D-4E99-A4C6-1FFF43A2EFFA}" type="presParOf" srcId="{64F55494-5A6E-4ABF-8BEB-7202C78A1517}" destId="{F0D1EE0C-259D-46F8-BE41-6FAD9B12F24F}" srcOrd="1" destOrd="0" presId="urn:microsoft.com/office/officeart/2005/8/layout/orgChart1"/>
-    <dgm:cxn modelId="{9D26D176-CF1C-4CEE-8500-8977570048E9}" type="presParOf" srcId="{F0D1EE0C-259D-46F8-BE41-6FAD9B12F24F}" destId="{AB71D7D7-9D64-4175-9741-3940FC62430B}" srcOrd="0" destOrd="0" presId="urn:microsoft.com/office/officeart/2005/8/layout/orgChart1"/>
-    <dgm:cxn modelId="{1882B5B3-15D8-4F4E-B682-4D3B0855F68E}" type="presParOf" srcId="{F0D1EE0C-259D-46F8-BE41-6FAD9B12F24F}" destId="{0C660666-49BE-482E-923B-330FC338C221}" srcOrd="1" destOrd="0" presId="urn:microsoft.com/office/officeart/2005/8/layout/orgChart1"/>
-    <dgm:cxn modelId="{C5459332-AB10-4F18-9372-939EBDB63109}" type="presParOf" srcId="{0C660666-49BE-482E-923B-330FC338C221}" destId="{E4BF7A45-9BE3-4DE6-8575-593923A71DCA}" srcOrd="0" destOrd="0" presId="urn:microsoft.com/office/officeart/2005/8/layout/orgChart1"/>
-    <dgm:cxn modelId="{D62CF0FF-24DC-4CB3-8A58-6B17A68B03FB}" type="presParOf" srcId="{E4BF7A45-9BE3-4DE6-8575-593923A71DCA}" destId="{9320737E-AEA9-4104-8551-1B2A47E75A3B}" srcOrd="0" destOrd="0" presId="urn:microsoft.com/office/officeart/2005/8/layout/orgChart1"/>
-    <dgm:cxn modelId="{63B618E9-95A4-45CE-A187-7D5661BEA317}" type="presParOf" srcId="{E4BF7A45-9BE3-4DE6-8575-593923A71DCA}" destId="{7A6F1D8F-4B11-4118-80B8-1274609055AA}" srcOrd="1" destOrd="0" presId="urn:microsoft.com/office/officeart/2005/8/layout/orgChart1"/>
-    <dgm:cxn modelId="{409A6E7E-A785-403C-8028-BB2ADD98DA04}" type="presParOf" srcId="{0C660666-49BE-482E-923B-330FC338C221}" destId="{03816911-1839-46D2-91EA-925FC6A0A7EB}" srcOrd="1" destOrd="0" presId="urn:microsoft.com/office/officeart/2005/8/layout/orgChart1"/>
-    <dgm:cxn modelId="{58FAA82E-450F-45AE-8657-3F43FA2164BB}" type="presParOf" srcId="{0C660666-49BE-482E-923B-330FC338C221}" destId="{124B1213-4E85-4F81-8B9F-16087B258430}" srcOrd="2" destOrd="0" presId="urn:microsoft.com/office/officeart/2005/8/layout/orgChart1"/>
-    <dgm:cxn modelId="{900BBAFD-1EBB-4403-8D0E-42ACEB0ACD37}" type="presParOf" srcId="{F0D1EE0C-259D-46F8-BE41-6FAD9B12F24F}" destId="{3B4D4F5E-593C-4AAD-94BC-BBA095052D5B}" srcOrd="2" destOrd="0" presId="urn:microsoft.com/office/officeart/2005/8/layout/orgChart1"/>
-    <dgm:cxn modelId="{2FBF2662-A811-4C12-8BF0-2B6FADDAEB01}" type="presParOf" srcId="{F0D1EE0C-259D-46F8-BE41-6FAD9B12F24F}" destId="{7BF4BE64-0E9D-41E5-8F26-38844E1C6FB5}" srcOrd="3" destOrd="0" presId="urn:microsoft.com/office/officeart/2005/8/layout/orgChart1"/>
-    <dgm:cxn modelId="{92E71ADC-C4DD-46DB-97AA-CCC9A62420C8}" type="presParOf" srcId="{7BF4BE64-0E9D-41E5-8F26-38844E1C6FB5}" destId="{16DF47A6-8B8F-427C-B057-E57900D1F2AC}" srcOrd="0" destOrd="0" presId="urn:microsoft.com/office/officeart/2005/8/layout/orgChart1"/>
-    <dgm:cxn modelId="{B91E73C0-46FC-411B-8EA2-3B56CA3078A7}" type="presParOf" srcId="{16DF47A6-8B8F-427C-B057-E57900D1F2AC}" destId="{C490178F-51D7-48C7-AA7D-2B0174BEFF81}" srcOrd="0" destOrd="0" presId="urn:microsoft.com/office/officeart/2005/8/layout/orgChart1"/>
-    <dgm:cxn modelId="{1D4FB893-CA05-4429-87AB-C9109BE90E29}" type="presParOf" srcId="{16DF47A6-8B8F-427C-B057-E57900D1F2AC}" destId="{A398CCB2-4401-4E65-B69C-89003D740336}" srcOrd="1" destOrd="0" presId="urn:microsoft.com/office/officeart/2005/8/layout/orgChart1"/>
-    <dgm:cxn modelId="{EC845ED8-7A09-4E9B-8EE5-9446D7C13688}" type="presParOf" srcId="{7BF4BE64-0E9D-41E5-8F26-38844E1C6FB5}" destId="{9FA91EA2-CEA4-4460-8DF4-980971895FB9}" srcOrd="1" destOrd="0" presId="urn:microsoft.com/office/officeart/2005/8/layout/orgChart1"/>
-    <dgm:cxn modelId="{F82F7642-08DF-42E5-BCFA-E53359AC4449}" type="presParOf" srcId="{7BF4BE64-0E9D-41E5-8F26-38844E1C6FB5}" destId="{EDD1C21B-3426-485B-BE71-722985CCD31A}" srcOrd="2" destOrd="0" presId="urn:microsoft.com/office/officeart/2005/8/layout/orgChart1"/>
-    <dgm:cxn modelId="{E77EE226-38D8-4CB7-A45F-355C7A01A4CA}" type="presParOf" srcId="{F0D1EE0C-259D-46F8-BE41-6FAD9B12F24F}" destId="{2C9C744D-559C-4FFB-A1C8-D0265CA90E77}" srcOrd="4" destOrd="0" presId="urn:microsoft.com/office/officeart/2005/8/layout/orgChart1"/>
-    <dgm:cxn modelId="{060E490B-4864-48DD-9353-E9558A209C2F}" type="presParOf" srcId="{F0D1EE0C-259D-46F8-BE41-6FAD9B12F24F}" destId="{AE537027-A315-4CF1-BCE0-4A7250E7BFF5}" srcOrd="5" destOrd="0" presId="urn:microsoft.com/office/officeart/2005/8/layout/orgChart1"/>
-    <dgm:cxn modelId="{74155356-EA25-4FDF-B5EB-5F6343AECF4C}" type="presParOf" srcId="{AE537027-A315-4CF1-BCE0-4A7250E7BFF5}" destId="{1BAACA3A-B6AF-4516-B997-B6C1BD7D750F}" srcOrd="0" destOrd="0" presId="urn:microsoft.com/office/officeart/2005/8/layout/orgChart1"/>
-    <dgm:cxn modelId="{1C777687-9669-433A-AC3B-23FA2C304027}" type="presParOf" srcId="{1BAACA3A-B6AF-4516-B997-B6C1BD7D750F}" destId="{47FB99D6-1159-4437-BECD-D5DF269B1CCC}" srcOrd="0" destOrd="0" presId="urn:microsoft.com/office/officeart/2005/8/layout/orgChart1"/>
-    <dgm:cxn modelId="{B056C73F-0F54-4568-8BF7-F7E5B48ED607}" type="presParOf" srcId="{1BAACA3A-B6AF-4516-B997-B6C1BD7D750F}" destId="{9ADE805B-6A8E-42C7-AB44-1CDB9E4163C1}" srcOrd="1" destOrd="0" presId="urn:microsoft.com/office/officeart/2005/8/layout/orgChart1"/>
-    <dgm:cxn modelId="{0A5A31F7-3C1E-47AE-8E13-83694C8A061F}" type="presParOf" srcId="{AE537027-A315-4CF1-BCE0-4A7250E7BFF5}" destId="{5B55C1DB-DAC8-4AA7-A1D7-A321B16719E8}" srcOrd="1" destOrd="0" presId="urn:microsoft.com/office/officeart/2005/8/layout/orgChart1"/>
-    <dgm:cxn modelId="{E34FD98E-3F0B-4F80-AD1D-77160C5F6ADE}" type="presParOf" srcId="{AE537027-A315-4CF1-BCE0-4A7250E7BFF5}" destId="{A0BF66E8-8B6A-4CBB-BE85-A656DD932EF5}" srcOrd="2" destOrd="0" presId="urn:microsoft.com/office/officeart/2005/8/layout/orgChart1"/>
-    <dgm:cxn modelId="{BD8CCF00-7F2D-4546-869B-E7B1276B369D}" type="presParOf" srcId="{F0D1EE0C-259D-46F8-BE41-6FAD9B12F24F}" destId="{6B5B1EED-AAD5-41CB-B1F8-5C29ED603754}" srcOrd="6" destOrd="0" presId="urn:microsoft.com/office/officeart/2005/8/layout/orgChart1"/>
-    <dgm:cxn modelId="{128081C7-9E4F-4357-9446-163B0F58F628}" type="presParOf" srcId="{F0D1EE0C-259D-46F8-BE41-6FAD9B12F24F}" destId="{0867E055-5AC9-495E-9583-EA7AF8460D5D}" srcOrd="7" destOrd="0" presId="urn:microsoft.com/office/officeart/2005/8/layout/orgChart1"/>
-    <dgm:cxn modelId="{48DB87BB-A2AA-4D62-9D5F-C7AC97544977}" type="presParOf" srcId="{0867E055-5AC9-495E-9583-EA7AF8460D5D}" destId="{D8294BEF-3E58-4F4F-B0BE-01CA747C0981}" srcOrd="0" destOrd="0" presId="urn:microsoft.com/office/officeart/2005/8/layout/orgChart1"/>
-    <dgm:cxn modelId="{3846BD13-9281-43EB-A26D-6672F67477A5}" type="presParOf" srcId="{D8294BEF-3E58-4F4F-B0BE-01CA747C0981}" destId="{994BCDDF-D51A-4968-A546-CEEED7A9AC37}" srcOrd="0" destOrd="0" presId="urn:microsoft.com/office/officeart/2005/8/layout/orgChart1"/>
-    <dgm:cxn modelId="{B9C8AE1F-4B8B-44FE-A779-68EFDAD1586E}" type="presParOf" srcId="{D8294BEF-3E58-4F4F-B0BE-01CA747C0981}" destId="{EB86F599-8AC6-4D77-84E9-AB666D263D62}" srcOrd="1" destOrd="0" presId="urn:microsoft.com/office/officeart/2005/8/layout/orgChart1"/>
-    <dgm:cxn modelId="{73301FEE-3E44-4E5B-A7D8-B2A7523DDC34}" type="presParOf" srcId="{0867E055-5AC9-495E-9583-EA7AF8460D5D}" destId="{871BF957-9C97-410E-A1D7-9C83BE0663B8}" srcOrd="1" destOrd="0" presId="urn:microsoft.com/office/officeart/2005/8/layout/orgChart1"/>
-    <dgm:cxn modelId="{4FEAE240-1C9A-4B35-9E64-1333883FE84A}" type="presParOf" srcId="{0867E055-5AC9-495E-9583-EA7AF8460D5D}" destId="{DC4899F8-5AB0-466D-9264-A090AC83248E}" srcOrd="2" destOrd="0" presId="urn:microsoft.com/office/officeart/2005/8/layout/orgChart1"/>
-    <dgm:cxn modelId="{0C613ACE-7D21-450D-9F4C-A0C81C001E58}" type="presParOf" srcId="{64F55494-5A6E-4ABF-8BEB-7202C78A1517}" destId="{7DB92DAE-8778-4152-878D-8C6DC89001BE}" srcOrd="2" destOrd="0" presId="urn:microsoft.com/office/officeart/2005/8/layout/orgChart1"/>
-    <dgm:cxn modelId="{732B6D98-4E63-47EF-BDA7-9E1A0708CE3C}" type="presParOf" srcId="{CA53F23B-23DE-4B61-9C52-F95EAF527CC6}" destId="{52E6DA1D-4F70-49F7-A5CF-362EF40F6EC7}" srcOrd="12" destOrd="0" presId="urn:microsoft.com/office/officeart/2005/8/layout/orgChart1"/>
-    <dgm:cxn modelId="{017471BE-EE86-4352-AC5A-D79B4F765361}" type="presParOf" srcId="{CA53F23B-23DE-4B61-9C52-F95EAF527CC6}" destId="{64A578CA-3512-4149-B82A-C3FB37CD32D1}" srcOrd="13" destOrd="0" presId="urn:microsoft.com/office/officeart/2005/8/layout/orgChart1"/>
-    <dgm:cxn modelId="{9A4B90E4-98CD-492B-AF7D-1719CCEF85B8}" type="presParOf" srcId="{64A578CA-3512-4149-B82A-C3FB37CD32D1}" destId="{E10FB2C8-A9C6-4786-B1CB-9E931D372B31}" srcOrd="0" destOrd="0" presId="urn:microsoft.com/office/officeart/2005/8/layout/orgChart1"/>
-    <dgm:cxn modelId="{18EAC899-58F0-414C-868C-4ADEB2E84E3B}" type="presParOf" srcId="{E10FB2C8-A9C6-4786-B1CB-9E931D372B31}" destId="{D8D9B911-A26F-4E81-B107-C8C4E1452DE4}" srcOrd="0" destOrd="0" presId="urn:microsoft.com/office/officeart/2005/8/layout/orgChart1"/>
-    <dgm:cxn modelId="{EF585F66-77B7-4EA8-8D2B-A9C30DE75FD6}" type="presParOf" srcId="{E10FB2C8-A9C6-4786-B1CB-9E931D372B31}" destId="{4B7BD147-52A6-4B0B-BF43-E08FE3E5158B}" srcOrd="1" destOrd="0" presId="urn:microsoft.com/office/officeart/2005/8/layout/orgChart1"/>
-    <dgm:cxn modelId="{BC0F4D3B-9A77-40C1-BD09-DE6D892DC438}" type="presParOf" srcId="{64A578CA-3512-4149-B82A-C3FB37CD32D1}" destId="{E2BBAFE6-A85F-4A45-ABE4-58709A446E5D}" srcOrd="1" destOrd="0" presId="urn:microsoft.com/office/officeart/2005/8/layout/orgChart1"/>
-    <dgm:cxn modelId="{518606D5-C072-4F53-9B25-A8EA83009D4F}" type="presParOf" srcId="{E2BBAFE6-A85F-4A45-ABE4-58709A446E5D}" destId="{0ECD2A48-9BA6-4100-A2D7-2E9C9EE6727E}" srcOrd="0" destOrd="0" presId="urn:microsoft.com/office/officeart/2005/8/layout/orgChart1"/>
-    <dgm:cxn modelId="{47104066-3030-4B59-9A3F-E43BF82113F3}" type="presParOf" srcId="{E2BBAFE6-A85F-4A45-ABE4-58709A446E5D}" destId="{ED918CB5-A3BA-4CF3-ADEA-AFFD76B3D3EA}" srcOrd="1" destOrd="0" presId="urn:microsoft.com/office/officeart/2005/8/layout/orgChart1"/>
-    <dgm:cxn modelId="{E39E0BAC-DBC9-4930-893B-74C0CE4823DC}" type="presParOf" srcId="{ED918CB5-A3BA-4CF3-ADEA-AFFD76B3D3EA}" destId="{2A494D29-6DDD-49BD-AE8A-4B70B6CB3AE2}" srcOrd="0" destOrd="0" presId="urn:microsoft.com/office/officeart/2005/8/layout/orgChart1"/>
-    <dgm:cxn modelId="{764E9F6D-4C42-41A1-8707-57AEE3452CC3}" type="presParOf" srcId="{2A494D29-6DDD-49BD-AE8A-4B70B6CB3AE2}" destId="{B537A1EE-4249-4074-B5BA-12585CDB8984}" srcOrd="0" destOrd="0" presId="urn:microsoft.com/office/officeart/2005/8/layout/orgChart1"/>
-    <dgm:cxn modelId="{B7BAE2A1-F2F6-4178-A6A6-E6C15336FFEE}" type="presParOf" srcId="{2A494D29-6DDD-49BD-AE8A-4B70B6CB3AE2}" destId="{D012E598-ADA9-41C0-8B0E-F6586C588558}" srcOrd="1" destOrd="0" presId="urn:microsoft.com/office/officeart/2005/8/layout/orgChart1"/>
-    <dgm:cxn modelId="{50965DFB-5998-4A1E-A525-A63D6A098037}" type="presParOf" srcId="{ED918CB5-A3BA-4CF3-ADEA-AFFD76B3D3EA}" destId="{C80A6CD5-33C4-429A-B602-62D56DA9B43A}" srcOrd="1" destOrd="0" presId="urn:microsoft.com/office/officeart/2005/8/layout/orgChart1"/>
-    <dgm:cxn modelId="{DCF2813C-1A3E-45BF-A06D-63BECB1F3978}" type="presParOf" srcId="{ED918CB5-A3BA-4CF3-ADEA-AFFD76B3D3EA}" destId="{1A4929DA-069A-4AF6-B20A-E137EBF7B208}" srcOrd="2" destOrd="0" presId="urn:microsoft.com/office/officeart/2005/8/layout/orgChart1"/>
-    <dgm:cxn modelId="{05947AEF-AB3E-43EB-9892-027E5064CC39}" type="presParOf" srcId="{E2BBAFE6-A85F-4A45-ABE4-58709A446E5D}" destId="{B91418ED-1693-4F38-B0F1-10AFA9E9C613}" srcOrd="2" destOrd="0" presId="urn:microsoft.com/office/officeart/2005/8/layout/orgChart1"/>
-    <dgm:cxn modelId="{6537D955-9332-486A-ACD7-C86EEEBCEDF1}" type="presParOf" srcId="{E2BBAFE6-A85F-4A45-ABE4-58709A446E5D}" destId="{269C1852-7A34-4A07-BF23-EEC001B6B6E8}" srcOrd="3" destOrd="0" presId="urn:microsoft.com/office/officeart/2005/8/layout/orgChart1"/>
-    <dgm:cxn modelId="{26821A2E-4960-48C3-8CDF-0D0BFF9EDD24}" type="presParOf" srcId="{269C1852-7A34-4A07-BF23-EEC001B6B6E8}" destId="{BD9BE302-5C5C-4679-951A-A59E33C58876}" srcOrd="0" destOrd="0" presId="urn:microsoft.com/office/officeart/2005/8/layout/orgChart1"/>
-    <dgm:cxn modelId="{CFA6CC59-C449-44A3-AFC6-B9205FB79D2F}" type="presParOf" srcId="{BD9BE302-5C5C-4679-951A-A59E33C58876}" destId="{504AC891-5F57-4E60-9309-6093BAAF9833}" srcOrd="0" destOrd="0" presId="urn:microsoft.com/office/officeart/2005/8/layout/orgChart1"/>
-    <dgm:cxn modelId="{53837169-24D1-4AC5-A9D0-4F21935FF1BC}" type="presParOf" srcId="{BD9BE302-5C5C-4679-951A-A59E33C58876}" destId="{F00915F4-4CB0-455C-A8A2-9661CC9F9FEA}" srcOrd="1" destOrd="0" presId="urn:microsoft.com/office/officeart/2005/8/layout/orgChart1"/>
-    <dgm:cxn modelId="{AE6DEF3E-171A-4212-8F0C-B5BEAC6F27A6}" type="presParOf" srcId="{269C1852-7A34-4A07-BF23-EEC001B6B6E8}" destId="{B90FBA34-8B3A-4691-A0CD-8CB30338645D}" srcOrd="1" destOrd="0" presId="urn:microsoft.com/office/officeart/2005/8/layout/orgChart1"/>
-    <dgm:cxn modelId="{2799F000-3977-4956-8B5F-35B3BECD6140}" type="presParOf" srcId="{269C1852-7A34-4A07-BF23-EEC001B6B6E8}" destId="{880EF911-83B6-4A84-9FAE-AE771DA927EA}" srcOrd="2" destOrd="0" presId="urn:microsoft.com/office/officeart/2005/8/layout/orgChart1"/>
-    <dgm:cxn modelId="{93995CCC-D0ED-4544-875C-BAA6BC553ABB}" type="presParOf" srcId="{64A578CA-3512-4149-B82A-C3FB37CD32D1}" destId="{DB477691-AB70-401A-866B-F9EEF92F851E}" srcOrd="2" destOrd="0" presId="urn:microsoft.com/office/officeart/2005/8/layout/orgChart1"/>
-    <dgm:cxn modelId="{0FB02F7C-5270-41FB-9BEF-F33BC901ACC1}" type="presParOf" srcId="{42534A47-E293-4B98-A20A-B60959D0115E}" destId="{9654071F-8BC0-4130-BBF0-D57582CA4881}" srcOrd="2" destOrd="0" presId="urn:microsoft.com/office/officeart/2005/8/layout/orgChart1"/>
+    <dgm:cxn modelId="{E9C4A0E0-D447-4E4E-8E7D-8593B8A609EF}" type="presOf" srcId="{4AC0130F-34EE-4F06-A200-446A2783D611}" destId="{679BE6C1-65AC-497F-8147-54AB56CDF270}" srcOrd="0" destOrd="0" presId="urn:microsoft.com/office/officeart/2005/8/layout/orgChart1"/>
+    <dgm:cxn modelId="{E1ABB636-72CE-48C0-9646-AE6F5D153336}" type="presOf" srcId="{752B18FF-0B0F-4B85-9398-47F5CCD64888}" destId="{2C9C744D-559C-4FFB-A1C8-D0265CA90E77}" srcOrd="0" destOrd="0" presId="urn:microsoft.com/office/officeart/2005/8/layout/orgChart1"/>
+    <dgm:cxn modelId="{C65DE829-ACE7-4C16-ACEA-9C19D6BAA14B}" type="presParOf" srcId="{71CA74E9-0425-40C0-A225-3EA96D04D8C9}" destId="{42534A47-E293-4B98-A20A-B60959D0115E}" srcOrd="0" destOrd="0" presId="urn:microsoft.com/office/officeart/2005/8/layout/orgChart1"/>
+    <dgm:cxn modelId="{9EB2FDBC-3FE8-4FE2-A532-8D12045D9FA4}" type="presParOf" srcId="{42534A47-E293-4B98-A20A-B60959D0115E}" destId="{525909C9-436F-4606-9334-9404E9467484}" srcOrd="0" destOrd="0" presId="urn:microsoft.com/office/officeart/2005/8/layout/orgChart1"/>
+    <dgm:cxn modelId="{F55B9898-AB5A-48C9-8763-9B357ABE4B6E}" type="presParOf" srcId="{525909C9-436F-4606-9334-9404E9467484}" destId="{4165B59A-4AC0-4AED-80AD-90AFFFE48BB4}" srcOrd="0" destOrd="0" presId="urn:microsoft.com/office/officeart/2005/8/layout/orgChart1"/>
+    <dgm:cxn modelId="{8BA6481B-927D-4175-A825-78EE8DF0095C}" type="presParOf" srcId="{525909C9-436F-4606-9334-9404E9467484}" destId="{48834FAA-CB7C-4F03-AB78-610695B7E90E}" srcOrd="1" destOrd="0" presId="urn:microsoft.com/office/officeart/2005/8/layout/orgChart1"/>
+    <dgm:cxn modelId="{8F218A74-67EF-45E5-82A1-0281D7DBF33C}" type="presParOf" srcId="{42534A47-E293-4B98-A20A-B60959D0115E}" destId="{CA53F23B-23DE-4B61-9C52-F95EAF527CC6}" srcOrd="1" destOrd="0" presId="urn:microsoft.com/office/officeart/2005/8/layout/orgChart1"/>
+    <dgm:cxn modelId="{27BADA91-22AD-4997-95EC-18C364603FA8}" type="presParOf" srcId="{CA53F23B-23DE-4B61-9C52-F95EAF527CC6}" destId="{0FFB5739-1796-4A8E-9751-7B7E72B21FC6}" srcOrd="0" destOrd="0" presId="urn:microsoft.com/office/officeart/2005/8/layout/orgChart1"/>
+    <dgm:cxn modelId="{1F57847B-4F65-4DCE-BE8C-EA35BC1605D7}" type="presParOf" srcId="{CA53F23B-23DE-4B61-9C52-F95EAF527CC6}" destId="{5EC5E795-9E5C-4FE1-A4EA-034B9AD72087}" srcOrd="1" destOrd="0" presId="urn:microsoft.com/office/officeart/2005/8/layout/orgChart1"/>
+    <dgm:cxn modelId="{80522E3E-4D3F-4C2B-814B-78C0901B2CCE}" type="presParOf" srcId="{5EC5E795-9E5C-4FE1-A4EA-034B9AD72087}" destId="{E438B531-829B-44E9-828E-289FF66FDCA1}" srcOrd="0" destOrd="0" presId="urn:microsoft.com/office/officeart/2005/8/layout/orgChart1"/>
+    <dgm:cxn modelId="{ABBDC078-F37E-4A6B-A7D0-BA29D812A118}" type="presParOf" srcId="{E438B531-829B-44E9-828E-289FF66FDCA1}" destId="{3D3E59D4-586E-485D-A02F-B10FC4A24622}" srcOrd="0" destOrd="0" presId="urn:microsoft.com/office/officeart/2005/8/layout/orgChart1"/>
+    <dgm:cxn modelId="{08C588FF-42EE-42FF-AAE9-B0F5599DA176}" type="presParOf" srcId="{E438B531-829B-44E9-828E-289FF66FDCA1}" destId="{BB30C418-5FEE-4D52-A902-98ADE0CC8F98}" srcOrd="1" destOrd="0" presId="urn:microsoft.com/office/officeart/2005/8/layout/orgChart1"/>
+    <dgm:cxn modelId="{4AE480D0-16EE-4BA7-9B13-3D9300C4DF53}" type="presParOf" srcId="{5EC5E795-9E5C-4FE1-A4EA-034B9AD72087}" destId="{7D24DC27-02A7-4078-B22B-4161643DBB9A}" srcOrd="1" destOrd="0" presId="urn:microsoft.com/office/officeart/2005/8/layout/orgChart1"/>
+    <dgm:cxn modelId="{D0ED88EB-A415-40C7-9C49-4E18CC194720}" type="presParOf" srcId="{7D24DC27-02A7-4078-B22B-4161643DBB9A}" destId="{69B844C9-2F7A-4A50-9DB6-FF7D522B1369}" srcOrd="0" destOrd="0" presId="urn:microsoft.com/office/officeart/2005/8/layout/orgChart1"/>
+    <dgm:cxn modelId="{974CB884-8CC7-45B2-9A68-51E94FC26FD9}" type="presParOf" srcId="{7D24DC27-02A7-4078-B22B-4161643DBB9A}" destId="{D0342E9C-0BEF-4347-9F33-4CFA38B0EFFC}" srcOrd="1" destOrd="0" presId="urn:microsoft.com/office/officeart/2005/8/layout/orgChart1"/>
+    <dgm:cxn modelId="{0D286879-1A98-4894-A753-65911697E802}" type="presParOf" srcId="{D0342E9C-0BEF-4347-9F33-4CFA38B0EFFC}" destId="{36E8BA03-C971-47B2-94C0-14858734B168}" srcOrd="0" destOrd="0" presId="urn:microsoft.com/office/officeart/2005/8/layout/orgChart1"/>
+    <dgm:cxn modelId="{DE2E369D-6FCA-44F9-9168-A5FAD16A30D9}" type="presParOf" srcId="{36E8BA03-C971-47B2-94C0-14858734B168}" destId="{E042E7F8-77CC-44DE-B329-080F0C628381}" srcOrd="0" destOrd="0" presId="urn:microsoft.com/office/officeart/2005/8/layout/orgChart1"/>
+    <dgm:cxn modelId="{D369F166-C01C-4E8A-A7E6-95E209A06410}" type="presParOf" srcId="{36E8BA03-C971-47B2-94C0-14858734B168}" destId="{42F8333C-4E87-4F75-9170-3352DF7AE77A}" srcOrd="1" destOrd="0" presId="urn:microsoft.com/office/officeart/2005/8/layout/orgChart1"/>
+    <dgm:cxn modelId="{BA2198B1-3326-43AF-94E3-F826B2FA8C72}" type="presParOf" srcId="{D0342E9C-0BEF-4347-9F33-4CFA38B0EFFC}" destId="{F1422271-5BCF-45AA-9664-B55CC3FA36A2}" srcOrd="1" destOrd="0" presId="urn:microsoft.com/office/officeart/2005/8/layout/orgChart1"/>
+    <dgm:cxn modelId="{428987A4-3044-4806-8302-B76E583F9C63}" type="presParOf" srcId="{D0342E9C-0BEF-4347-9F33-4CFA38B0EFFC}" destId="{6F91E5E1-94B7-4B80-BE6E-93839524F984}" srcOrd="2" destOrd="0" presId="urn:microsoft.com/office/officeart/2005/8/layout/orgChart1"/>
+    <dgm:cxn modelId="{094C6F8B-59EE-4C2C-9F93-A5AD0320CD96}" type="presParOf" srcId="{5EC5E795-9E5C-4FE1-A4EA-034B9AD72087}" destId="{702B4011-EC25-4D97-842F-A1DABD624B8E}" srcOrd="2" destOrd="0" presId="urn:microsoft.com/office/officeart/2005/8/layout/orgChart1"/>
+    <dgm:cxn modelId="{A5C722B3-F459-4C3B-AAD4-2EBB05C85FF0}" type="presParOf" srcId="{CA53F23B-23DE-4B61-9C52-F95EAF527CC6}" destId="{F6633F56-6C75-4059-8CB2-694383B7B7B4}" srcOrd="2" destOrd="0" presId="urn:microsoft.com/office/officeart/2005/8/layout/orgChart1"/>
+    <dgm:cxn modelId="{827329D7-A00D-45A8-89DC-EFC43FC9525D}" type="presParOf" srcId="{CA53F23B-23DE-4B61-9C52-F95EAF527CC6}" destId="{2622A5A2-3D33-4232-9B9F-0DEDBD4F4DE7}" srcOrd="3" destOrd="0" presId="urn:microsoft.com/office/officeart/2005/8/layout/orgChart1"/>
+    <dgm:cxn modelId="{013B90FA-DC19-4EE5-BB50-92CED72FE24D}" type="presParOf" srcId="{2622A5A2-3D33-4232-9B9F-0DEDBD4F4DE7}" destId="{E66AA66C-836A-43B8-AEFA-46D8C95286A7}" srcOrd="0" destOrd="0" presId="urn:microsoft.com/office/officeart/2005/8/layout/orgChart1"/>
+    <dgm:cxn modelId="{8ED12FA3-5BCC-4D1C-93AA-A62ADD450BA1}" type="presParOf" srcId="{E66AA66C-836A-43B8-AEFA-46D8C95286A7}" destId="{295E0097-32FB-4469-94EB-483A6D6803B2}" srcOrd="0" destOrd="0" presId="urn:microsoft.com/office/officeart/2005/8/layout/orgChart1"/>
+    <dgm:cxn modelId="{464CA72A-09E5-4A42-BD1E-9D001F1191AF}" type="presParOf" srcId="{E66AA66C-836A-43B8-AEFA-46D8C95286A7}" destId="{509E1568-59DD-4883-B88B-3E4AE5B88FCA}" srcOrd="1" destOrd="0" presId="urn:microsoft.com/office/officeart/2005/8/layout/orgChart1"/>
+    <dgm:cxn modelId="{BEF0056A-8BC5-450E-8E84-B82F1C056DB1}" type="presParOf" srcId="{2622A5A2-3D33-4232-9B9F-0DEDBD4F4DE7}" destId="{56520729-68BD-4102-B5FA-D22454FDAB96}" srcOrd="1" destOrd="0" presId="urn:microsoft.com/office/officeart/2005/8/layout/orgChart1"/>
+    <dgm:cxn modelId="{90715511-0D70-4160-9E45-25229B0A3FA1}" type="presParOf" srcId="{56520729-68BD-4102-B5FA-D22454FDAB96}" destId="{EFE439C2-52CB-4F55-B6EC-52F5815D7B56}" srcOrd="0" destOrd="0" presId="urn:microsoft.com/office/officeart/2005/8/layout/orgChart1"/>
+    <dgm:cxn modelId="{B769FAAC-466C-4757-90F1-B6E3991D3FA9}" type="presParOf" srcId="{56520729-68BD-4102-B5FA-D22454FDAB96}" destId="{A36D5457-770B-425B-AAC6-431C16A5CFA1}" srcOrd="1" destOrd="0" presId="urn:microsoft.com/office/officeart/2005/8/layout/orgChart1"/>
+    <dgm:cxn modelId="{529A4DFD-B471-4364-A297-D21CDFF30484}" type="presParOf" srcId="{A36D5457-770B-425B-AAC6-431C16A5CFA1}" destId="{678C1D93-C481-49D5-9F96-1F1767F6A152}" srcOrd="0" destOrd="0" presId="urn:microsoft.com/office/officeart/2005/8/layout/orgChart1"/>
+    <dgm:cxn modelId="{81444B83-2E14-4AEC-A7E1-6DECA0342F9C}" type="presParOf" srcId="{678C1D93-C481-49D5-9F96-1F1767F6A152}" destId="{ECB66948-CDE8-4BC9-A8DA-AC98417E84B4}" srcOrd="0" destOrd="0" presId="urn:microsoft.com/office/officeart/2005/8/layout/orgChart1"/>
+    <dgm:cxn modelId="{5EFAA787-EB94-4669-8CA4-A8355639864A}" type="presParOf" srcId="{678C1D93-C481-49D5-9F96-1F1767F6A152}" destId="{B8079C6B-2AAF-4079-8107-1DDC33116C0A}" srcOrd="1" destOrd="0" presId="urn:microsoft.com/office/officeart/2005/8/layout/orgChart1"/>
+    <dgm:cxn modelId="{08D19933-CC88-41A2-BF4D-58CDA7F17E72}" type="presParOf" srcId="{A36D5457-770B-425B-AAC6-431C16A5CFA1}" destId="{09AFD7EC-4BFB-413C-A0AD-AC7B9A182A65}" srcOrd="1" destOrd="0" presId="urn:microsoft.com/office/officeart/2005/8/layout/orgChart1"/>
+    <dgm:cxn modelId="{4BF4F1CD-EE99-4281-9563-CA087298535D}" type="presParOf" srcId="{A36D5457-770B-425B-AAC6-431C16A5CFA1}" destId="{63BCE137-23EE-46DF-8E92-AB58B994E0C8}" srcOrd="2" destOrd="0" presId="urn:microsoft.com/office/officeart/2005/8/layout/orgChart1"/>
+    <dgm:cxn modelId="{EAF29395-2325-4096-A3E5-92EA815C9DB9}" type="presParOf" srcId="{2622A5A2-3D33-4232-9B9F-0DEDBD4F4DE7}" destId="{50868219-E32B-4FA1-8408-68F06768DAA4}" srcOrd="2" destOrd="0" presId="urn:microsoft.com/office/officeart/2005/8/layout/orgChart1"/>
+    <dgm:cxn modelId="{74297AC7-002C-4A7A-9C60-E6A9E6E919CF}" type="presParOf" srcId="{CA53F23B-23DE-4B61-9C52-F95EAF527CC6}" destId="{2A43148B-4205-48D7-AF8B-6557D66C377C}" srcOrd="4" destOrd="0" presId="urn:microsoft.com/office/officeart/2005/8/layout/orgChart1"/>
+    <dgm:cxn modelId="{2806BD1E-A0CC-4F9E-8120-3BDB3F6EAEDE}" type="presParOf" srcId="{CA53F23B-23DE-4B61-9C52-F95EAF527CC6}" destId="{67C69175-96DB-4512-A3B9-982AAFC3D4C1}" srcOrd="5" destOrd="0" presId="urn:microsoft.com/office/officeart/2005/8/layout/orgChart1"/>
+    <dgm:cxn modelId="{CC3433EC-D273-4EBD-A230-7AE50F8F7CCD}" type="presParOf" srcId="{67C69175-96DB-4512-A3B9-982AAFC3D4C1}" destId="{417F6662-DABC-4156-A5EE-B774BBE8C2C7}" srcOrd="0" destOrd="0" presId="urn:microsoft.com/office/officeart/2005/8/layout/orgChart1"/>
+    <dgm:cxn modelId="{6EA929A1-CB03-41E7-8DE2-D5C221303D7C}" type="presParOf" srcId="{417F6662-DABC-4156-A5EE-B774BBE8C2C7}" destId="{679BE6C1-65AC-497F-8147-54AB56CDF270}" srcOrd="0" destOrd="0" presId="urn:microsoft.com/office/officeart/2005/8/layout/orgChart1"/>
+    <dgm:cxn modelId="{CCDC600B-77FF-4C02-B2B1-9175EC6809DB}" type="presParOf" srcId="{417F6662-DABC-4156-A5EE-B774BBE8C2C7}" destId="{016F780F-62E3-4C3F-9706-3ADFD1B6FE4E}" srcOrd="1" destOrd="0" presId="urn:microsoft.com/office/officeart/2005/8/layout/orgChart1"/>
+    <dgm:cxn modelId="{CA52D147-916C-4C16-9C47-245374274035}" type="presParOf" srcId="{67C69175-96DB-4512-A3B9-982AAFC3D4C1}" destId="{1D74F39B-6870-4596-A79C-090CAD0DDC70}" srcOrd="1" destOrd="0" presId="urn:microsoft.com/office/officeart/2005/8/layout/orgChart1"/>
+    <dgm:cxn modelId="{7AC32727-95B3-40B1-A45F-90271609470D}" type="presParOf" srcId="{1D74F39B-6870-4596-A79C-090CAD0DDC70}" destId="{0B313F8B-33AE-48ED-90CC-7E3056247B4E}" srcOrd="0" destOrd="0" presId="urn:microsoft.com/office/officeart/2005/8/layout/orgChart1"/>
+    <dgm:cxn modelId="{F46983FE-2E4F-4AFB-89C2-D2DF0B1A34CD}" type="presParOf" srcId="{1D74F39B-6870-4596-A79C-090CAD0DDC70}" destId="{6F8CD13F-A2B2-49B5-8310-B338B79CD698}" srcOrd="1" destOrd="0" presId="urn:microsoft.com/office/officeart/2005/8/layout/orgChart1"/>
+    <dgm:cxn modelId="{3600D118-9317-41CB-AF99-9C18AEA8425E}" type="presParOf" srcId="{6F8CD13F-A2B2-49B5-8310-B338B79CD698}" destId="{09B08E98-39D5-4608-86AE-E882460C3AF6}" srcOrd="0" destOrd="0" presId="urn:microsoft.com/office/officeart/2005/8/layout/orgChart1"/>
+    <dgm:cxn modelId="{0094B6E5-215E-4B47-9BC0-4A7266A13D0E}" type="presParOf" srcId="{09B08E98-39D5-4608-86AE-E882460C3AF6}" destId="{D0409C93-5F64-4644-9359-837E5F6449D0}" srcOrd="0" destOrd="0" presId="urn:microsoft.com/office/officeart/2005/8/layout/orgChart1"/>
+    <dgm:cxn modelId="{B2FD9E5A-2600-4940-BFBD-E2924B6894F5}" type="presParOf" srcId="{09B08E98-39D5-4608-86AE-E882460C3AF6}" destId="{5D6CF49E-052F-479A-9A0A-2F08A3635934}" srcOrd="1" destOrd="0" presId="urn:microsoft.com/office/officeart/2005/8/layout/orgChart1"/>
+    <dgm:cxn modelId="{7F9C181C-FB4D-4030-A047-3973CFA49603}" type="presParOf" srcId="{6F8CD13F-A2B2-49B5-8310-B338B79CD698}" destId="{8E122639-C240-4DA9-9F0A-DCEA4AE6475A}" srcOrd="1" destOrd="0" presId="urn:microsoft.com/office/officeart/2005/8/layout/orgChart1"/>
+    <dgm:cxn modelId="{0C469550-0CAE-4BEC-9425-749E86090A97}" type="presParOf" srcId="{6F8CD13F-A2B2-49B5-8310-B338B79CD698}" destId="{171E11B4-2AA2-4BE4-8499-712A6B6F0656}" srcOrd="2" destOrd="0" presId="urn:microsoft.com/office/officeart/2005/8/layout/orgChart1"/>
+    <dgm:cxn modelId="{0AA2DF21-DC1E-4F90-9D38-EC6B03F4EDDB}" type="presParOf" srcId="{67C69175-96DB-4512-A3B9-982AAFC3D4C1}" destId="{C76F7797-1A37-4A0F-A186-C068588C47B6}" srcOrd="2" destOrd="0" presId="urn:microsoft.com/office/officeart/2005/8/layout/orgChart1"/>
+    <dgm:cxn modelId="{53EBAF2F-1BD3-4078-A62E-5BF62349282B}" type="presParOf" srcId="{CA53F23B-23DE-4B61-9C52-F95EAF527CC6}" destId="{6C487FF7-9DA5-4D42-AFEA-00E5077628C0}" srcOrd="6" destOrd="0" presId="urn:microsoft.com/office/officeart/2005/8/layout/orgChart1"/>
+    <dgm:cxn modelId="{64E7D18C-24CF-4A09-9253-A180274D48F7}" type="presParOf" srcId="{CA53F23B-23DE-4B61-9C52-F95EAF527CC6}" destId="{0D169990-9D25-4C74-A71D-16EA8D1D3D67}" srcOrd="7" destOrd="0" presId="urn:microsoft.com/office/officeart/2005/8/layout/orgChart1"/>
+    <dgm:cxn modelId="{A940299D-1ED0-4793-86C4-D3DFA4AED9BE}" type="presParOf" srcId="{0D169990-9D25-4C74-A71D-16EA8D1D3D67}" destId="{9CAD2A99-9435-47A6-B161-77E1B21E2BCB}" srcOrd="0" destOrd="0" presId="urn:microsoft.com/office/officeart/2005/8/layout/orgChart1"/>
+    <dgm:cxn modelId="{3D6A70A2-A6C5-45EF-9C0A-47A886F466B8}" type="presParOf" srcId="{9CAD2A99-9435-47A6-B161-77E1B21E2BCB}" destId="{60ED6ABD-8794-4144-A015-458C185D5B42}" srcOrd="0" destOrd="0" presId="urn:microsoft.com/office/officeart/2005/8/layout/orgChart1"/>
+    <dgm:cxn modelId="{401ADC6A-F57C-4A1B-B925-D84428A3B647}" type="presParOf" srcId="{9CAD2A99-9435-47A6-B161-77E1B21E2BCB}" destId="{77C99415-3010-46C5-870E-C4919ECD9D75}" srcOrd="1" destOrd="0" presId="urn:microsoft.com/office/officeart/2005/8/layout/orgChart1"/>
+    <dgm:cxn modelId="{26C2AD18-28D3-4BAE-8413-95E086FCED60}" type="presParOf" srcId="{0D169990-9D25-4C74-A71D-16EA8D1D3D67}" destId="{94D4F46E-A9EE-483D-A84E-214D8CB1500C}" srcOrd="1" destOrd="0" presId="urn:microsoft.com/office/officeart/2005/8/layout/orgChart1"/>
+    <dgm:cxn modelId="{306DE22D-67D6-4DB1-BB5E-6C6B6609D478}" type="presParOf" srcId="{94D4F46E-A9EE-483D-A84E-214D8CB1500C}" destId="{B185A711-F0FB-42D9-9F95-91DBDCA098BF}" srcOrd="0" destOrd="0" presId="urn:microsoft.com/office/officeart/2005/8/layout/orgChart1"/>
+    <dgm:cxn modelId="{894C8BFC-9350-4EDF-9C19-BB217FBA6526}" type="presParOf" srcId="{94D4F46E-A9EE-483D-A84E-214D8CB1500C}" destId="{8BD51A87-8469-4F05-B54B-F35AE33DE4F0}" srcOrd="1" destOrd="0" presId="urn:microsoft.com/office/officeart/2005/8/layout/orgChart1"/>
+    <dgm:cxn modelId="{1DB699B8-3F3A-4230-AB00-55B795DB8D74}" type="presParOf" srcId="{8BD51A87-8469-4F05-B54B-F35AE33DE4F0}" destId="{9BAA052F-75E1-4D28-99F5-31FA5EA3CACC}" srcOrd="0" destOrd="0" presId="urn:microsoft.com/office/officeart/2005/8/layout/orgChart1"/>
+    <dgm:cxn modelId="{A3E77347-6220-4C3C-B2E9-C3F7DB645E55}" type="presParOf" srcId="{9BAA052F-75E1-4D28-99F5-31FA5EA3CACC}" destId="{2BC05C86-BABD-40F4-8B3C-963EEDEBDA82}" srcOrd="0" destOrd="0" presId="urn:microsoft.com/office/officeart/2005/8/layout/orgChart1"/>
+    <dgm:cxn modelId="{C1222AE0-49CD-4323-BE4C-DC377AEFE067}" type="presParOf" srcId="{9BAA052F-75E1-4D28-99F5-31FA5EA3CACC}" destId="{42F58706-68D8-4201-A3F1-9608DDC975A9}" srcOrd="1" destOrd="0" presId="urn:microsoft.com/office/officeart/2005/8/layout/orgChart1"/>
+    <dgm:cxn modelId="{0AF7C6CC-70BD-4FC0-A549-89CB6EB7D6B9}" type="presParOf" srcId="{8BD51A87-8469-4F05-B54B-F35AE33DE4F0}" destId="{E37A6529-50A3-4DA1-B34B-BE550737EEB0}" srcOrd="1" destOrd="0" presId="urn:microsoft.com/office/officeart/2005/8/layout/orgChart1"/>
+    <dgm:cxn modelId="{91DCE28B-1CC4-45AD-85C8-40777B4308DF}" type="presParOf" srcId="{8BD51A87-8469-4F05-B54B-F35AE33DE4F0}" destId="{3CCE1F50-4430-47FF-8E79-C46E75174682}" srcOrd="2" destOrd="0" presId="urn:microsoft.com/office/officeart/2005/8/layout/orgChart1"/>
+    <dgm:cxn modelId="{B7BCAF6F-4C4D-484D-9F7A-BCF513DE1E41}" type="presParOf" srcId="{94D4F46E-A9EE-483D-A84E-214D8CB1500C}" destId="{97B4AFB4-6CA2-49D1-A1E9-C69BECF3AC57}" srcOrd="2" destOrd="0" presId="urn:microsoft.com/office/officeart/2005/8/layout/orgChart1"/>
+    <dgm:cxn modelId="{412449BB-B9DF-4D45-B49C-B34F4ACE4081}" type="presParOf" srcId="{94D4F46E-A9EE-483D-A84E-214D8CB1500C}" destId="{02DFC37A-F3B9-4803-9FAE-866E1594DDEC}" srcOrd="3" destOrd="0" presId="urn:microsoft.com/office/officeart/2005/8/layout/orgChart1"/>
+    <dgm:cxn modelId="{40E76703-B1F0-45C8-88D1-6C3DEF3ECA5A}" type="presParOf" srcId="{02DFC37A-F3B9-4803-9FAE-866E1594DDEC}" destId="{CE915095-1323-4F8D-8D01-70847904029F}" srcOrd="0" destOrd="0" presId="urn:microsoft.com/office/officeart/2005/8/layout/orgChart1"/>
+    <dgm:cxn modelId="{75F387AC-9975-4CF8-8244-B679277ADD22}" type="presParOf" srcId="{CE915095-1323-4F8D-8D01-70847904029F}" destId="{832F7CAD-916E-4089-81E0-5DE70538B4E8}" srcOrd="0" destOrd="0" presId="urn:microsoft.com/office/officeart/2005/8/layout/orgChart1"/>
+    <dgm:cxn modelId="{AB3F32DC-95CE-493D-AD81-0D38AE77A5C7}" type="presParOf" srcId="{CE915095-1323-4F8D-8D01-70847904029F}" destId="{38DA4120-F81A-4E7D-9B00-036B8D121194}" srcOrd="1" destOrd="0" presId="urn:microsoft.com/office/officeart/2005/8/layout/orgChart1"/>
+    <dgm:cxn modelId="{95995580-1D19-4E16-A340-31AB9CCE86E9}" type="presParOf" srcId="{02DFC37A-F3B9-4803-9FAE-866E1594DDEC}" destId="{389F5021-0605-4BD9-95CB-0FF44E21471E}" srcOrd="1" destOrd="0" presId="urn:microsoft.com/office/officeart/2005/8/layout/orgChart1"/>
+    <dgm:cxn modelId="{2AAC8718-0E48-43AC-B402-8603A2DB023B}" type="presParOf" srcId="{02DFC37A-F3B9-4803-9FAE-866E1594DDEC}" destId="{F841E710-10AA-4E79-A9C1-4F1E7220A6C9}" srcOrd="2" destOrd="0" presId="urn:microsoft.com/office/officeart/2005/8/layout/orgChart1"/>
+    <dgm:cxn modelId="{E879E661-178A-4ED8-92A1-9D366CC3D370}" type="presParOf" srcId="{0D169990-9D25-4C74-A71D-16EA8D1D3D67}" destId="{E59BE5BD-EBF1-4C0E-BE7E-593711991EB2}" srcOrd="2" destOrd="0" presId="urn:microsoft.com/office/officeart/2005/8/layout/orgChart1"/>
+    <dgm:cxn modelId="{8B0A698A-3520-4233-83A5-8787FE18F804}" type="presParOf" srcId="{CA53F23B-23DE-4B61-9C52-F95EAF527CC6}" destId="{841C1C1F-3B99-4BBA-B255-25C5572253C2}" srcOrd="8" destOrd="0" presId="urn:microsoft.com/office/officeart/2005/8/layout/orgChart1"/>
+    <dgm:cxn modelId="{F7999DE3-82E9-40BE-BC0D-73E66EF22E82}" type="presParOf" srcId="{CA53F23B-23DE-4B61-9C52-F95EAF527CC6}" destId="{701F0963-CC8F-4D66-9885-B86DE51BF998}" srcOrd="9" destOrd="0" presId="urn:microsoft.com/office/officeart/2005/8/layout/orgChart1"/>
+    <dgm:cxn modelId="{8DE876F9-9DAE-43C5-9880-82D74B127E44}" type="presParOf" srcId="{701F0963-CC8F-4D66-9885-B86DE51BF998}" destId="{A065C68F-5D89-4966-A760-FC75569C9610}" srcOrd="0" destOrd="0" presId="urn:microsoft.com/office/officeart/2005/8/layout/orgChart1"/>
+    <dgm:cxn modelId="{53DCA515-F832-4B5F-8729-E2675275AB4F}" type="presParOf" srcId="{A065C68F-5D89-4966-A760-FC75569C9610}" destId="{C5A9732E-B5D4-4D5B-A984-3B0808547CB7}" srcOrd="0" destOrd="0" presId="urn:microsoft.com/office/officeart/2005/8/layout/orgChart1"/>
+    <dgm:cxn modelId="{848BEB5B-ED08-4AB6-9AEB-636D0DE70935}" type="presParOf" srcId="{A065C68F-5D89-4966-A760-FC75569C9610}" destId="{0F439F5E-F58C-4A63-AE90-E018BBC65702}" srcOrd="1" destOrd="0" presId="urn:microsoft.com/office/officeart/2005/8/layout/orgChart1"/>
+    <dgm:cxn modelId="{B0113E1E-9563-4E2C-A1CE-2EE3E4DFA9A3}" type="presParOf" srcId="{701F0963-CC8F-4D66-9885-B86DE51BF998}" destId="{A31CA775-2706-4B5A-8345-A2CD14FCB353}" srcOrd="1" destOrd="0" presId="urn:microsoft.com/office/officeart/2005/8/layout/orgChart1"/>
+    <dgm:cxn modelId="{500AC68A-A234-49A2-87E1-E51A135275B5}" type="presParOf" srcId="{A31CA775-2706-4B5A-8345-A2CD14FCB353}" destId="{82893F5C-0E1F-415D-8AC9-6474C3F85CD4}" srcOrd="0" destOrd="0" presId="urn:microsoft.com/office/officeart/2005/8/layout/orgChart1"/>
+    <dgm:cxn modelId="{A584CAD9-84E8-4577-A528-EEDCCF0DA00A}" type="presParOf" srcId="{A31CA775-2706-4B5A-8345-A2CD14FCB353}" destId="{ABBD2C47-58CA-43A0-A8E5-3D8509B55D58}" srcOrd="1" destOrd="0" presId="urn:microsoft.com/office/officeart/2005/8/layout/orgChart1"/>
+    <dgm:cxn modelId="{4A96C898-096F-42AD-A0A1-75451F9177D1}" type="presParOf" srcId="{ABBD2C47-58CA-43A0-A8E5-3D8509B55D58}" destId="{3307B81A-5F00-4DAA-81F7-21C752DBF807}" srcOrd="0" destOrd="0" presId="urn:microsoft.com/office/officeart/2005/8/layout/orgChart1"/>
+    <dgm:cxn modelId="{7EDDEE3B-BA48-4F7B-A6F3-E24102EAE9E3}" type="presParOf" srcId="{3307B81A-5F00-4DAA-81F7-21C752DBF807}" destId="{BAB96DC3-2838-4D61-B1B7-A10F281D18B3}" srcOrd="0" destOrd="0" presId="urn:microsoft.com/office/officeart/2005/8/layout/orgChart1"/>
+    <dgm:cxn modelId="{626BE19C-A046-4B4E-B89F-03A6F9BE2DD3}" type="presParOf" srcId="{3307B81A-5F00-4DAA-81F7-21C752DBF807}" destId="{2376E0A8-D876-477F-940B-2EA2D178F003}" srcOrd="1" destOrd="0" presId="urn:microsoft.com/office/officeart/2005/8/layout/orgChart1"/>
+    <dgm:cxn modelId="{86E06155-7CD5-4088-ABAE-84CDF462CF3C}" type="presParOf" srcId="{ABBD2C47-58CA-43A0-A8E5-3D8509B55D58}" destId="{B226FEF2-DC67-48BA-8F64-B142A3119CC2}" srcOrd="1" destOrd="0" presId="urn:microsoft.com/office/officeart/2005/8/layout/orgChart1"/>
+    <dgm:cxn modelId="{D0A376E2-70D1-4AD9-83EC-617EC021D5D3}" type="presParOf" srcId="{ABBD2C47-58CA-43A0-A8E5-3D8509B55D58}" destId="{002FD7EC-C3EF-410B-98CB-04FBD7AE8EC4}" srcOrd="2" destOrd="0" presId="urn:microsoft.com/office/officeart/2005/8/layout/orgChart1"/>
+    <dgm:cxn modelId="{E81D9237-17C3-4441-8C7A-FE55E17820F3}" type="presParOf" srcId="{A31CA775-2706-4B5A-8345-A2CD14FCB353}" destId="{06542DB0-BE10-4B5D-BD56-41DC93A2B68B}" srcOrd="2" destOrd="0" presId="urn:microsoft.com/office/officeart/2005/8/layout/orgChart1"/>
+    <dgm:cxn modelId="{F8D594A5-2F55-4049-8C79-88665D905FF3}" type="presParOf" srcId="{A31CA775-2706-4B5A-8345-A2CD14FCB353}" destId="{CDDC3481-FC47-4BD7-914F-85E0A75DC26B}" srcOrd="3" destOrd="0" presId="urn:microsoft.com/office/officeart/2005/8/layout/orgChart1"/>
+    <dgm:cxn modelId="{9416B937-C6CD-4F68-9A23-C4D9B979B0FD}" type="presParOf" srcId="{CDDC3481-FC47-4BD7-914F-85E0A75DC26B}" destId="{06A7E6E6-D386-40B4-9EF6-27658899E853}" srcOrd="0" destOrd="0" presId="urn:microsoft.com/office/officeart/2005/8/layout/orgChart1"/>
+    <dgm:cxn modelId="{941F85C1-3FBF-49B5-B2EE-0B373CC35342}" type="presParOf" srcId="{06A7E6E6-D386-40B4-9EF6-27658899E853}" destId="{5E4BD612-A1F9-49DF-9F9B-202CAA25B533}" srcOrd="0" destOrd="0" presId="urn:microsoft.com/office/officeart/2005/8/layout/orgChart1"/>
+    <dgm:cxn modelId="{78EC33B5-9D9C-4BA0-9135-5D1A3FCDDCC5}" type="presParOf" srcId="{06A7E6E6-D386-40B4-9EF6-27658899E853}" destId="{7A066AE4-ACEE-4E69-BD0E-9B90C68B6E46}" srcOrd="1" destOrd="0" presId="urn:microsoft.com/office/officeart/2005/8/layout/orgChart1"/>
+    <dgm:cxn modelId="{593AD4E1-838D-4F81-8710-5D28861DE34A}" type="presParOf" srcId="{CDDC3481-FC47-4BD7-914F-85E0A75DC26B}" destId="{12C0AB47-ACD0-4C8F-8151-57DFE21CBD30}" srcOrd="1" destOrd="0" presId="urn:microsoft.com/office/officeart/2005/8/layout/orgChart1"/>
+    <dgm:cxn modelId="{00C10540-8D46-4FA6-8960-F7E1677FE052}" type="presParOf" srcId="{CDDC3481-FC47-4BD7-914F-85E0A75DC26B}" destId="{7A165BEA-2E4D-4228-8CE8-A4DD1E8D8DD3}" srcOrd="2" destOrd="0" presId="urn:microsoft.com/office/officeart/2005/8/layout/orgChart1"/>
+    <dgm:cxn modelId="{23E4FA6E-2EDF-48C6-AF27-AB317381E0EA}" type="presParOf" srcId="{A31CA775-2706-4B5A-8345-A2CD14FCB353}" destId="{B041167E-70C9-4B4B-895B-27C6815E67D6}" srcOrd="4" destOrd="0" presId="urn:microsoft.com/office/officeart/2005/8/layout/orgChart1"/>
+    <dgm:cxn modelId="{0A858943-88EE-4B55-9E8F-565F4121F6D6}" type="presParOf" srcId="{A31CA775-2706-4B5A-8345-A2CD14FCB353}" destId="{7CF2BFB6-A8F2-44BC-BA9A-EADF19EB9572}" srcOrd="5" destOrd="0" presId="urn:microsoft.com/office/officeart/2005/8/layout/orgChart1"/>
+    <dgm:cxn modelId="{8E242D45-34CF-4A77-B3F0-E520AA9E146E}" type="presParOf" srcId="{7CF2BFB6-A8F2-44BC-BA9A-EADF19EB9572}" destId="{2CD327B9-5D7A-4746-9127-D9A87A5DCD4D}" srcOrd="0" destOrd="0" presId="urn:microsoft.com/office/officeart/2005/8/layout/orgChart1"/>
+    <dgm:cxn modelId="{1E2889AF-6F71-44B1-8AB0-BFC1BAB2DDD1}" type="presParOf" srcId="{2CD327B9-5D7A-4746-9127-D9A87A5DCD4D}" destId="{59A7E882-1009-48A3-B05C-92383365C96B}" srcOrd="0" destOrd="0" presId="urn:microsoft.com/office/officeart/2005/8/layout/orgChart1"/>
+    <dgm:cxn modelId="{4696A1BB-74F4-434E-B1A1-8C1A76D58BE6}" type="presParOf" srcId="{2CD327B9-5D7A-4746-9127-D9A87A5DCD4D}" destId="{08D76618-FA46-4683-8CE2-F20AD9BABA4F}" srcOrd="1" destOrd="0" presId="urn:microsoft.com/office/officeart/2005/8/layout/orgChart1"/>
+    <dgm:cxn modelId="{6E95B775-D187-44F6-B0E1-6C08FE99E55A}" type="presParOf" srcId="{7CF2BFB6-A8F2-44BC-BA9A-EADF19EB9572}" destId="{E841BF1B-2B07-4EA8-83E9-71625BED54EA}" srcOrd="1" destOrd="0" presId="urn:microsoft.com/office/officeart/2005/8/layout/orgChart1"/>
+    <dgm:cxn modelId="{FD9C7DCB-021F-4936-B86E-2F461DE0EAB9}" type="presParOf" srcId="{7CF2BFB6-A8F2-44BC-BA9A-EADF19EB9572}" destId="{97D16C28-692B-4A2E-ABFA-CB7D52A8E42C}" srcOrd="2" destOrd="0" presId="urn:microsoft.com/office/officeart/2005/8/layout/orgChart1"/>
+    <dgm:cxn modelId="{A5BF2FDD-152E-489E-8EC7-A2464427BE98}" type="presParOf" srcId="{A31CA775-2706-4B5A-8345-A2CD14FCB353}" destId="{74B475A8-0D89-4808-A198-A0C3B45C4C03}" srcOrd="6" destOrd="0" presId="urn:microsoft.com/office/officeart/2005/8/layout/orgChart1"/>
+    <dgm:cxn modelId="{1BAE146D-B52A-4EF3-8AE2-08B27002A1A2}" type="presParOf" srcId="{A31CA775-2706-4B5A-8345-A2CD14FCB353}" destId="{444D6B4E-9AC1-46D4-873B-21AE81DB1257}" srcOrd="7" destOrd="0" presId="urn:microsoft.com/office/officeart/2005/8/layout/orgChart1"/>
+    <dgm:cxn modelId="{1193AD18-10F9-4412-A46C-8C2847377BAD}" type="presParOf" srcId="{444D6B4E-9AC1-46D4-873B-21AE81DB1257}" destId="{BD74AFED-68F0-4E8D-89AA-70AAA29F8BFB}" srcOrd="0" destOrd="0" presId="urn:microsoft.com/office/officeart/2005/8/layout/orgChart1"/>
+    <dgm:cxn modelId="{AFDED267-ACAF-4191-82A1-2A1E9F4708B3}" type="presParOf" srcId="{BD74AFED-68F0-4E8D-89AA-70AAA29F8BFB}" destId="{88502C43-22FF-402A-856D-185BF2450900}" srcOrd="0" destOrd="0" presId="urn:microsoft.com/office/officeart/2005/8/layout/orgChart1"/>
+    <dgm:cxn modelId="{942DEF54-77BE-49F4-87D0-F34CE32DE9CA}" type="presParOf" srcId="{BD74AFED-68F0-4E8D-89AA-70AAA29F8BFB}" destId="{38E98EF4-DDA3-4D34-B40F-6C759B9001D7}" srcOrd="1" destOrd="0" presId="urn:microsoft.com/office/officeart/2005/8/layout/orgChart1"/>
+    <dgm:cxn modelId="{303A0696-A2B4-4A78-BAED-445DCD5E62A5}" type="presParOf" srcId="{444D6B4E-9AC1-46D4-873B-21AE81DB1257}" destId="{8DE4F08C-8831-42B9-A33F-6CB7DBA9CD30}" srcOrd="1" destOrd="0" presId="urn:microsoft.com/office/officeart/2005/8/layout/orgChart1"/>
+    <dgm:cxn modelId="{5D887F60-AEF8-4207-9928-DA747EFFE369}" type="presParOf" srcId="{444D6B4E-9AC1-46D4-873B-21AE81DB1257}" destId="{0618E550-69C6-4CE2-93DA-A61718D75CF6}" srcOrd="2" destOrd="0" presId="urn:microsoft.com/office/officeart/2005/8/layout/orgChart1"/>
+    <dgm:cxn modelId="{5DDDB446-791C-4C60-940A-711B24C61893}" type="presParOf" srcId="{A31CA775-2706-4B5A-8345-A2CD14FCB353}" destId="{E224CE68-8626-43C1-827F-EAB97EE1754D}" srcOrd="8" destOrd="0" presId="urn:microsoft.com/office/officeart/2005/8/layout/orgChart1"/>
+    <dgm:cxn modelId="{BB726B08-B06C-4B05-9417-BA58303774A8}" type="presParOf" srcId="{A31CA775-2706-4B5A-8345-A2CD14FCB353}" destId="{57382897-85D1-4871-B135-1F8BC685AD02}" srcOrd="9" destOrd="0" presId="urn:microsoft.com/office/officeart/2005/8/layout/orgChart1"/>
+    <dgm:cxn modelId="{31F59EC8-704D-4360-8ED3-B5DA3311697D}" type="presParOf" srcId="{57382897-85D1-4871-B135-1F8BC685AD02}" destId="{B6A22CB6-FFA7-4C9D-A0B7-3F5CAC7B3467}" srcOrd="0" destOrd="0" presId="urn:microsoft.com/office/officeart/2005/8/layout/orgChart1"/>
+    <dgm:cxn modelId="{FA2257FD-52CB-4DEE-A241-D66D8E62EB0C}" type="presParOf" srcId="{B6A22CB6-FFA7-4C9D-A0B7-3F5CAC7B3467}" destId="{3E2B43CF-A4BB-4E78-9609-FFD5F949BE2F}" srcOrd="0" destOrd="0" presId="urn:microsoft.com/office/officeart/2005/8/layout/orgChart1"/>
+    <dgm:cxn modelId="{F69AE519-4B87-430E-982A-023C87589C77}" type="presParOf" srcId="{B6A22CB6-FFA7-4C9D-A0B7-3F5CAC7B3467}" destId="{477FF09D-E9DA-4DAD-BC17-C9A46DE006B1}" srcOrd="1" destOrd="0" presId="urn:microsoft.com/office/officeart/2005/8/layout/orgChart1"/>
+    <dgm:cxn modelId="{4D547F1B-0982-4C7C-9814-3699ACCC1F10}" type="presParOf" srcId="{57382897-85D1-4871-B135-1F8BC685AD02}" destId="{08D2CEF8-DB12-4633-90AF-669A2E0D6FB0}" srcOrd="1" destOrd="0" presId="urn:microsoft.com/office/officeart/2005/8/layout/orgChart1"/>
+    <dgm:cxn modelId="{079EDF55-ECF6-4EFC-ABE1-366F8BF6E507}" type="presParOf" srcId="{57382897-85D1-4871-B135-1F8BC685AD02}" destId="{A31CACE7-5C15-4E12-88EE-2AF3DDBB4330}" srcOrd="2" destOrd="0" presId="urn:microsoft.com/office/officeart/2005/8/layout/orgChart1"/>
+    <dgm:cxn modelId="{DF053542-9C44-44D3-8B92-6E0F4E7B3A00}" type="presParOf" srcId="{701F0963-CC8F-4D66-9885-B86DE51BF998}" destId="{95D3A866-FFE1-48FA-B592-C181E49095D6}" srcOrd="2" destOrd="0" presId="urn:microsoft.com/office/officeart/2005/8/layout/orgChart1"/>
+    <dgm:cxn modelId="{F6B0EEEC-9D90-42C1-A4C5-17DDEEB660CA}" type="presParOf" srcId="{CA53F23B-23DE-4B61-9C52-F95EAF527CC6}" destId="{783C2A5D-4F9F-45CE-AAB2-C939C659662F}" srcOrd="10" destOrd="0" presId="urn:microsoft.com/office/officeart/2005/8/layout/orgChart1"/>
+    <dgm:cxn modelId="{8841B141-04A4-4BB0-836F-074CE0075D87}" type="presParOf" srcId="{CA53F23B-23DE-4B61-9C52-F95EAF527CC6}" destId="{64F55494-5A6E-4ABF-8BEB-7202C78A1517}" srcOrd="11" destOrd="0" presId="urn:microsoft.com/office/officeart/2005/8/layout/orgChart1"/>
+    <dgm:cxn modelId="{3965194E-3A08-4CEB-8E00-D1E57E7A9DCE}" type="presParOf" srcId="{64F55494-5A6E-4ABF-8BEB-7202C78A1517}" destId="{3A18FDA1-598A-448B-B9FC-CD3DEC195EB7}" srcOrd="0" destOrd="0" presId="urn:microsoft.com/office/officeart/2005/8/layout/orgChart1"/>
+    <dgm:cxn modelId="{EE5722B7-07BD-4523-B8B7-F12B2294BB5C}" type="presParOf" srcId="{3A18FDA1-598A-448B-B9FC-CD3DEC195EB7}" destId="{A3E05D60-637E-4152-B7C1-AE717280EDAD}" srcOrd="0" destOrd="0" presId="urn:microsoft.com/office/officeart/2005/8/layout/orgChart1"/>
+    <dgm:cxn modelId="{0E78A7D2-3A38-4E58-9AFB-8E8205BCFFB0}" type="presParOf" srcId="{3A18FDA1-598A-448B-B9FC-CD3DEC195EB7}" destId="{C43A92B1-45FE-45F3-B904-49B55859ACE8}" srcOrd="1" destOrd="0" presId="urn:microsoft.com/office/officeart/2005/8/layout/orgChart1"/>
+    <dgm:cxn modelId="{3CC82549-5CDA-4787-820A-141DECB3C1F9}" type="presParOf" srcId="{64F55494-5A6E-4ABF-8BEB-7202C78A1517}" destId="{F0D1EE0C-259D-46F8-BE41-6FAD9B12F24F}" srcOrd="1" destOrd="0" presId="urn:microsoft.com/office/officeart/2005/8/layout/orgChart1"/>
+    <dgm:cxn modelId="{502E1D45-EECD-42A6-8568-C7102E353487}" type="presParOf" srcId="{F0D1EE0C-259D-46F8-BE41-6FAD9B12F24F}" destId="{AB71D7D7-9D64-4175-9741-3940FC62430B}" srcOrd="0" destOrd="0" presId="urn:microsoft.com/office/officeart/2005/8/layout/orgChart1"/>
+    <dgm:cxn modelId="{6D89C6DF-9B8C-4B66-A8E5-5990C385B659}" type="presParOf" srcId="{F0D1EE0C-259D-46F8-BE41-6FAD9B12F24F}" destId="{0C660666-49BE-482E-923B-330FC338C221}" srcOrd="1" destOrd="0" presId="urn:microsoft.com/office/officeart/2005/8/layout/orgChart1"/>
+    <dgm:cxn modelId="{A5414992-42F9-4E58-9A57-38D0EC2848EC}" type="presParOf" srcId="{0C660666-49BE-482E-923B-330FC338C221}" destId="{E4BF7A45-9BE3-4DE6-8575-593923A71DCA}" srcOrd="0" destOrd="0" presId="urn:microsoft.com/office/officeart/2005/8/layout/orgChart1"/>
+    <dgm:cxn modelId="{AEC6C53E-BDF6-4309-B9AF-D53A529A98D6}" type="presParOf" srcId="{E4BF7A45-9BE3-4DE6-8575-593923A71DCA}" destId="{9320737E-AEA9-4104-8551-1B2A47E75A3B}" srcOrd="0" destOrd="0" presId="urn:microsoft.com/office/officeart/2005/8/layout/orgChart1"/>
+    <dgm:cxn modelId="{8DB8D594-BB76-4BBA-AAA7-8B1B1CE9A85C}" type="presParOf" srcId="{E4BF7A45-9BE3-4DE6-8575-593923A71DCA}" destId="{7A6F1D8F-4B11-4118-80B8-1274609055AA}" srcOrd="1" destOrd="0" presId="urn:microsoft.com/office/officeart/2005/8/layout/orgChart1"/>
+    <dgm:cxn modelId="{C8DA527D-E2BA-4627-8E2B-23215B6FA226}" type="presParOf" srcId="{0C660666-49BE-482E-923B-330FC338C221}" destId="{03816911-1839-46D2-91EA-925FC6A0A7EB}" srcOrd="1" destOrd="0" presId="urn:microsoft.com/office/officeart/2005/8/layout/orgChart1"/>
+    <dgm:cxn modelId="{D1138135-9AF8-4C84-95CD-733A273E3041}" type="presParOf" srcId="{0C660666-49BE-482E-923B-330FC338C221}" destId="{124B1213-4E85-4F81-8B9F-16087B258430}" srcOrd="2" destOrd="0" presId="urn:microsoft.com/office/officeart/2005/8/layout/orgChart1"/>
+    <dgm:cxn modelId="{F5B20100-C7C5-4118-A9C1-4CA11310989D}" type="presParOf" srcId="{F0D1EE0C-259D-46F8-BE41-6FAD9B12F24F}" destId="{3B4D4F5E-593C-4AAD-94BC-BBA095052D5B}" srcOrd="2" destOrd="0" presId="urn:microsoft.com/office/officeart/2005/8/layout/orgChart1"/>
+    <dgm:cxn modelId="{259C540C-A0FD-4945-96DD-38245A15E0CA}" type="presParOf" srcId="{F0D1EE0C-259D-46F8-BE41-6FAD9B12F24F}" destId="{7BF4BE64-0E9D-41E5-8F26-38844E1C6FB5}" srcOrd="3" destOrd="0" presId="urn:microsoft.com/office/officeart/2005/8/layout/orgChart1"/>
+    <dgm:cxn modelId="{D30F49B7-D266-4B56-9D33-040177EEB5BB}" type="presParOf" srcId="{7BF4BE64-0E9D-41E5-8F26-38844E1C6FB5}" destId="{16DF47A6-8B8F-427C-B057-E57900D1F2AC}" srcOrd="0" destOrd="0" presId="urn:microsoft.com/office/officeart/2005/8/layout/orgChart1"/>
+    <dgm:cxn modelId="{15A96ADE-CEF9-4806-97DC-189DDC42DE83}" type="presParOf" srcId="{16DF47A6-8B8F-427C-B057-E57900D1F2AC}" destId="{C490178F-51D7-48C7-AA7D-2B0174BEFF81}" srcOrd="0" destOrd="0" presId="urn:microsoft.com/office/officeart/2005/8/layout/orgChart1"/>
+    <dgm:cxn modelId="{FA61A295-F234-44D0-9C7C-EF4AB65F2E7E}" type="presParOf" srcId="{16DF47A6-8B8F-427C-B057-E57900D1F2AC}" destId="{A398CCB2-4401-4E65-B69C-89003D740336}" srcOrd="1" destOrd="0" presId="urn:microsoft.com/office/officeart/2005/8/layout/orgChart1"/>
+    <dgm:cxn modelId="{C187AF9F-0F28-4A56-9DCB-DF716EE670F5}" type="presParOf" srcId="{7BF4BE64-0E9D-41E5-8F26-38844E1C6FB5}" destId="{9FA91EA2-CEA4-4460-8DF4-980971895FB9}" srcOrd="1" destOrd="0" presId="urn:microsoft.com/office/officeart/2005/8/layout/orgChart1"/>
+    <dgm:cxn modelId="{FDA1A4B5-3798-4CEB-A57B-B4AC49EF11D2}" type="presParOf" srcId="{7BF4BE64-0E9D-41E5-8F26-38844E1C6FB5}" destId="{EDD1C21B-3426-485B-BE71-722985CCD31A}" srcOrd="2" destOrd="0" presId="urn:microsoft.com/office/officeart/2005/8/layout/orgChart1"/>
+    <dgm:cxn modelId="{E5EBF4C7-7A68-4C55-800F-C62269AE3AF2}" type="presParOf" srcId="{F0D1EE0C-259D-46F8-BE41-6FAD9B12F24F}" destId="{2C9C744D-559C-4FFB-A1C8-D0265CA90E77}" srcOrd="4" destOrd="0" presId="urn:microsoft.com/office/officeart/2005/8/layout/orgChart1"/>
+    <dgm:cxn modelId="{B523644A-425B-4172-B328-A92158A6151A}" type="presParOf" srcId="{F0D1EE0C-259D-46F8-BE41-6FAD9B12F24F}" destId="{AE537027-A315-4CF1-BCE0-4A7250E7BFF5}" srcOrd="5" destOrd="0" presId="urn:microsoft.com/office/officeart/2005/8/layout/orgChart1"/>
+    <dgm:cxn modelId="{0928AB45-F3EB-41A8-82A2-D7E998F77C53}" type="presParOf" srcId="{AE537027-A315-4CF1-BCE0-4A7250E7BFF5}" destId="{1BAACA3A-B6AF-4516-B997-B6C1BD7D750F}" srcOrd="0" destOrd="0" presId="urn:microsoft.com/office/officeart/2005/8/layout/orgChart1"/>
+    <dgm:cxn modelId="{4CB67581-9AE8-487E-B1F1-A2BA83D551BD}" type="presParOf" srcId="{1BAACA3A-B6AF-4516-B997-B6C1BD7D750F}" destId="{47FB99D6-1159-4437-BECD-D5DF269B1CCC}" srcOrd="0" destOrd="0" presId="urn:microsoft.com/office/officeart/2005/8/layout/orgChart1"/>
+    <dgm:cxn modelId="{44FB8BD2-5549-47BA-BC88-66ABCCABCE8F}" type="presParOf" srcId="{1BAACA3A-B6AF-4516-B997-B6C1BD7D750F}" destId="{9ADE805B-6A8E-42C7-AB44-1CDB9E4163C1}" srcOrd="1" destOrd="0" presId="urn:microsoft.com/office/officeart/2005/8/layout/orgChart1"/>
+    <dgm:cxn modelId="{6CF0F1FF-D1CB-457E-B33F-BA8C35466AB0}" type="presParOf" srcId="{AE537027-A315-4CF1-BCE0-4A7250E7BFF5}" destId="{5B55C1DB-DAC8-4AA7-A1D7-A321B16719E8}" srcOrd="1" destOrd="0" presId="urn:microsoft.com/office/officeart/2005/8/layout/orgChart1"/>
+    <dgm:cxn modelId="{7B227824-41F0-45DF-90DA-3E48BCF44B55}" type="presParOf" srcId="{AE537027-A315-4CF1-BCE0-4A7250E7BFF5}" destId="{A0BF66E8-8B6A-4CBB-BE85-A656DD932EF5}" srcOrd="2" destOrd="0" presId="urn:microsoft.com/office/officeart/2005/8/layout/orgChart1"/>
+    <dgm:cxn modelId="{A0736781-9FFF-4DA3-8F04-7C01F0BAC435}" type="presParOf" srcId="{F0D1EE0C-259D-46F8-BE41-6FAD9B12F24F}" destId="{6B5B1EED-AAD5-41CB-B1F8-5C29ED603754}" srcOrd="6" destOrd="0" presId="urn:microsoft.com/office/officeart/2005/8/layout/orgChart1"/>
+    <dgm:cxn modelId="{27A57357-3827-4DEA-A424-8883F94056AF}" type="presParOf" srcId="{F0D1EE0C-259D-46F8-BE41-6FAD9B12F24F}" destId="{0867E055-5AC9-495E-9583-EA7AF8460D5D}" srcOrd="7" destOrd="0" presId="urn:microsoft.com/office/officeart/2005/8/layout/orgChart1"/>
+    <dgm:cxn modelId="{5236D264-D922-47D3-8B69-9287DCB496CC}" type="presParOf" srcId="{0867E055-5AC9-495E-9583-EA7AF8460D5D}" destId="{D8294BEF-3E58-4F4F-B0BE-01CA747C0981}" srcOrd="0" destOrd="0" presId="urn:microsoft.com/office/officeart/2005/8/layout/orgChart1"/>
+    <dgm:cxn modelId="{4B666EAE-CACE-4EF1-9E45-79C087740657}" type="presParOf" srcId="{D8294BEF-3E58-4F4F-B0BE-01CA747C0981}" destId="{994BCDDF-D51A-4968-A546-CEEED7A9AC37}" srcOrd="0" destOrd="0" presId="urn:microsoft.com/office/officeart/2005/8/layout/orgChart1"/>
+    <dgm:cxn modelId="{E21AA6C5-DD8B-4859-A57E-AE285887409C}" type="presParOf" srcId="{D8294BEF-3E58-4F4F-B0BE-01CA747C0981}" destId="{EB86F599-8AC6-4D77-84E9-AB666D263D62}" srcOrd="1" destOrd="0" presId="urn:microsoft.com/office/officeart/2005/8/layout/orgChart1"/>
+    <dgm:cxn modelId="{19F2B7F1-3EE1-4027-B456-5AFB067C8B5A}" type="presParOf" srcId="{0867E055-5AC9-495E-9583-EA7AF8460D5D}" destId="{871BF957-9C97-410E-A1D7-9C83BE0663B8}" srcOrd="1" destOrd="0" presId="urn:microsoft.com/office/officeart/2005/8/layout/orgChart1"/>
+    <dgm:cxn modelId="{77F26989-037F-431D-96FE-AEB55F44E75C}" type="presParOf" srcId="{0867E055-5AC9-495E-9583-EA7AF8460D5D}" destId="{DC4899F8-5AB0-466D-9264-A090AC83248E}" srcOrd="2" destOrd="0" presId="urn:microsoft.com/office/officeart/2005/8/layout/orgChart1"/>
+    <dgm:cxn modelId="{E01C11DE-2DA7-4EE3-8B4B-58679F2B21A7}" type="presParOf" srcId="{64F55494-5A6E-4ABF-8BEB-7202C78A1517}" destId="{7DB92DAE-8778-4152-878D-8C6DC89001BE}" srcOrd="2" destOrd="0" presId="urn:microsoft.com/office/officeart/2005/8/layout/orgChart1"/>
+    <dgm:cxn modelId="{23E8207E-0CF2-41B7-8711-B9507B282BA8}" type="presParOf" srcId="{CA53F23B-23DE-4B61-9C52-F95EAF527CC6}" destId="{52E6DA1D-4F70-49F7-A5CF-362EF40F6EC7}" srcOrd="12" destOrd="0" presId="urn:microsoft.com/office/officeart/2005/8/layout/orgChart1"/>
+    <dgm:cxn modelId="{BF41AEDF-8B6C-421E-9409-560E5C8BC40E}" type="presParOf" srcId="{CA53F23B-23DE-4B61-9C52-F95EAF527CC6}" destId="{64A578CA-3512-4149-B82A-C3FB37CD32D1}" srcOrd="13" destOrd="0" presId="urn:microsoft.com/office/officeart/2005/8/layout/orgChart1"/>
+    <dgm:cxn modelId="{C23CD323-380B-4626-ABE4-BE112991AC28}" type="presParOf" srcId="{64A578CA-3512-4149-B82A-C3FB37CD32D1}" destId="{E10FB2C8-A9C6-4786-B1CB-9E931D372B31}" srcOrd="0" destOrd="0" presId="urn:microsoft.com/office/officeart/2005/8/layout/orgChart1"/>
+    <dgm:cxn modelId="{F3C74D50-D04F-4ABB-B38F-75743574D5B8}" type="presParOf" srcId="{E10FB2C8-A9C6-4786-B1CB-9E931D372B31}" destId="{D8D9B911-A26F-4E81-B107-C8C4E1452DE4}" srcOrd="0" destOrd="0" presId="urn:microsoft.com/office/officeart/2005/8/layout/orgChart1"/>
+    <dgm:cxn modelId="{76BF43BA-4665-4BAA-A132-94126EB76473}" type="presParOf" srcId="{E10FB2C8-A9C6-4786-B1CB-9E931D372B31}" destId="{4B7BD147-52A6-4B0B-BF43-E08FE3E5158B}" srcOrd="1" destOrd="0" presId="urn:microsoft.com/office/officeart/2005/8/layout/orgChart1"/>
+    <dgm:cxn modelId="{EB47966A-0DD1-444C-9211-540ED7B964A8}" type="presParOf" srcId="{64A578CA-3512-4149-B82A-C3FB37CD32D1}" destId="{E2BBAFE6-A85F-4A45-ABE4-58709A446E5D}" srcOrd="1" destOrd="0" presId="urn:microsoft.com/office/officeart/2005/8/layout/orgChart1"/>
+    <dgm:cxn modelId="{0B65113B-FA8F-462F-B686-225472AE5FF5}" type="presParOf" srcId="{E2BBAFE6-A85F-4A45-ABE4-58709A446E5D}" destId="{0ECD2A48-9BA6-4100-A2D7-2E9C9EE6727E}" srcOrd="0" destOrd="0" presId="urn:microsoft.com/office/officeart/2005/8/layout/orgChart1"/>
+    <dgm:cxn modelId="{14B3CF77-74C2-4D52-908A-9B2F51B4B565}" type="presParOf" srcId="{E2BBAFE6-A85F-4A45-ABE4-58709A446E5D}" destId="{ED918CB5-A3BA-4CF3-ADEA-AFFD76B3D3EA}" srcOrd="1" destOrd="0" presId="urn:microsoft.com/office/officeart/2005/8/layout/orgChart1"/>
+    <dgm:cxn modelId="{A51FC204-218D-4258-9BC1-D681C1F09D57}" type="presParOf" srcId="{ED918CB5-A3BA-4CF3-ADEA-AFFD76B3D3EA}" destId="{2A494D29-6DDD-49BD-AE8A-4B70B6CB3AE2}" srcOrd="0" destOrd="0" presId="urn:microsoft.com/office/officeart/2005/8/layout/orgChart1"/>
+    <dgm:cxn modelId="{53F55143-56A0-413F-80A5-37E23CB370C4}" type="presParOf" srcId="{2A494D29-6DDD-49BD-AE8A-4B70B6CB3AE2}" destId="{B537A1EE-4249-4074-B5BA-12585CDB8984}" srcOrd="0" destOrd="0" presId="urn:microsoft.com/office/officeart/2005/8/layout/orgChart1"/>
+    <dgm:cxn modelId="{EE9472F2-AB86-4F4F-99E9-F90905B5AC6E}" type="presParOf" srcId="{2A494D29-6DDD-49BD-AE8A-4B70B6CB3AE2}" destId="{D012E598-ADA9-41C0-8B0E-F6586C588558}" srcOrd="1" destOrd="0" presId="urn:microsoft.com/office/officeart/2005/8/layout/orgChart1"/>
+    <dgm:cxn modelId="{C8FC278A-5291-42A1-8C60-95A870E2CFB5}" type="presParOf" srcId="{ED918CB5-A3BA-4CF3-ADEA-AFFD76B3D3EA}" destId="{C80A6CD5-33C4-429A-B602-62D56DA9B43A}" srcOrd="1" destOrd="0" presId="urn:microsoft.com/office/officeart/2005/8/layout/orgChart1"/>
+    <dgm:cxn modelId="{B5B6FD53-5CBF-46D1-8F60-112577582B30}" type="presParOf" srcId="{ED918CB5-A3BA-4CF3-ADEA-AFFD76B3D3EA}" destId="{1A4929DA-069A-4AF6-B20A-E137EBF7B208}" srcOrd="2" destOrd="0" presId="urn:microsoft.com/office/officeart/2005/8/layout/orgChart1"/>
+    <dgm:cxn modelId="{6AD8C1A7-8792-47D7-8812-DB0AF48C176E}" type="presParOf" srcId="{E2BBAFE6-A85F-4A45-ABE4-58709A446E5D}" destId="{B91418ED-1693-4F38-B0F1-10AFA9E9C613}" srcOrd="2" destOrd="0" presId="urn:microsoft.com/office/officeart/2005/8/layout/orgChart1"/>
+    <dgm:cxn modelId="{645FB843-FF6D-4EAC-B3D8-856298E6F8E9}" type="presParOf" srcId="{E2BBAFE6-A85F-4A45-ABE4-58709A446E5D}" destId="{269C1852-7A34-4A07-BF23-EEC001B6B6E8}" srcOrd="3" destOrd="0" presId="urn:microsoft.com/office/officeart/2005/8/layout/orgChart1"/>
+    <dgm:cxn modelId="{0B5BA934-3BF2-47C8-93F4-5E56DC04A8A0}" type="presParOf" srcId="{269C1852-7A34-4A07-BF23-EEC001B6B6E8}" destId="{BD9BE302-5C5C-4679-951A-A59E33C58876}" srcOrd="0" destOrd="0" presId="urn:microsoft.com/office/officeart/2005/8/layout/orgChart1"/>
+    <dgm:cxn modelId="{B8F3282A-D011-4597-B980-151BB05A07CF}" type="presParOf" srcId="{BD9BE302-5C5C-4679-951A-A59E33C58876}" destId="{504AC891-5F57-4E60-9309-6093BAAF9833}" srcOrd="0" destOrd="0" presId="urn:microsoft.com/office/officeart/2005/8/layout/orgChart1"/>
+    <dgm:cxn modelId="{A497B7C1-AD4D-439E-9412-859A75A78554}" type="presParOf" srcId="{BD9BE302-5C5C-4679-951A-A59E33C58876}" destId="{F00915F4-4CB0-455C-A8A2-9661CC9F9FEA}" srcOrd="1" destOrd="0" presId="urn:microsoft.com/office/officeart/2005/8/layout/orgChart1"/>
+    <dgm:cxn modelId="{FA9F3971-9500-4AF8-AFC6-B4748AB006E7}" type="presParOf" srcId="{269C1852-7A34-4A07-BF23-EEC001B6B6E8}" destId="{B90FBA34-8B3A-4691-A0CD-8CB30338645D}" srcOrd="1" destOrd="0" presId="urn:microsoft.com/office/officeart/2005/8/layout/orgChart1"/>
+    <dgm:cxn modelId="{700C6140-88A8-4C38-A741-A15542E23407}" type="presParOf" srcId="{269C1852-7A34-4A07-BF23-EEC001B6B6E8}" destId="{880EF911-83B6-4A84-9FAE-AE771DA927EA}" srcOrd="2" destOrd="0" presId="urn:microsoft.com/office/officeart/2005/8/layout/orgChart1"/>
+    <dgm:cxn modelId="{272728D5-A108-4C72-B739-D5AED6CB542D}" type="presParOf" srcId="{64A578CA-3512-4149-B82A-C3FB37CD32D1}" destId="{DB477691-AB70-401A-866B-F9EEF92F851E}" srcOrd="2" destOrd="0" presId="urn:microsoft.com/office/officeart/2005/8/layout/orgChart1"/>
+    <dgm:cxn modelId="{E5E76076-6B55-4676-A040-43C9CC6C34EF}" type="presParOf" srcId="{42534A47-E293-4B98-A20A-B60959D0115E}" destId="{9654071F-8BC0-4130-BBF0-D57582CA4881}" srcOrd="2" destOrd="0" presId="urn:microsoft.com/office/officeart/2005/8/layout/orgChart1"/>
   </dgm:cxnLst>
   <dgm:bg/>
   <dgm:whole/>
@@ -35286,7 +35775,7 @@
 </file>
 
 <file path=customXml/itemProps1.xml><?xml version="1.0" encoding="utf-8"?>
-<ds:datastoreItem xmlns:ds="http://schemas.openxmlformats.org/officeDocument/2006/customXml" ds:itemID="{D4196962-547A-4113-9645-DF74E9960AAD}">
+<ds:datastoreItem xmlns:ds="http://schemas.openxmlformats.org/officeDocument/2006/customXml" ds:itemID="{F2E38CDF-1278-475E-8AF9-E98E141C7B8B}">
   <ds:schemaRefs>
     <ds:schemaRef ds:uri="http://schemas.openxmlformats.org/officeDocument/2006/bibliography"/>
   </ds:schemaRefs>

</xml_diff>

<commit_message>
Diagramas de actividades :cake:
Modulo 1
</commit_message>
<xml_diff>
--- a/Documentacion/Documentacion-0.1.docx
+++ b/Documentacion/Documentacion-0.1.docx
@@ -5341,8 +5341,8 @@
       <w:bookmarkStart w:id="16" w:name="h.d1o7pxotzmyd" w:colFirst="0" w:colLast="0"/>
       <w:bookmarkStart w:id="17" w:name="h.hoebl2riqxrb" w:colFirst="0" w:colLast="0"/>
       <w:bookmarkStart w:id="18" w:name="_Toc430869795"/>
-      <w:bookmarkStart w:id="19" w:name="_Toc430869796"/>
-      <w:bookmarkStart w:id="20" w:name="_Toc433744571"/>
+      <w:bookmarkStart w:id="19" w:name="_Toc433744571"/>
+      <w:bookmarkStart w:id="20" w:name="_Toc430869796"/>
       <w:bookmarkEnd w:id="12"/>
       <w:bookmarkEnd w:id="13"/>
       <w:bookmarkEnd w:id="14"/>
@@ -5356,7 +5356,7 @@
         <w:t>Estacionamientos VIP</w:t>
       </w:r>
       <w:bookmarkEnd w:id="18"/>
-      <w:bookmarkEnd w:id="20"/>
+      <w:bookmarkEnd w:id="19"/>
     </w:p>
     <w:p>
       <w:pPr>
@@ -5385,7 +5385,7 @@
         <w:lastRenderedPageBreak/>
         <w:t>DESCRIPCIÓN DEL PROBLEMA</w:t>
       </w:r>
-      <w:bookmarkEnd w:id="19"/>
+      <w:bookmarkEnd w:id="20"/>
       <w:bookmarkEnd w:id="21"/>
     </w:p>
     <w:p>
@@ -5862,14 +5862,14 @@
       <w:pPr>
         <w:pStyle w:val="Seccion"/>
       </w:pPr>
-      <w:bookmarkStart w:id="47" w:name="_Toc430869805"/>
-      <w:bookmarkStart w:id="48" w:name="_Toc433744581"/>
+      <w:bookmarkStart w:id="46" w:name="_Toc430869805"/>
+      <w:bookmarkStart w:id="47" w:name="_Toc433744581"/>
       <w:r>
         <w:lastRenderedPageBreak/>
         <w:t>PROCESO DE NEGOCIOS</w:t>
       </w:r>
+      <w:bookmarkEnd w:id="46"/>
       <w:bookmarkEnd w:id="47"/>
-      <w:bookmarkEnd w:id="48"/>
     </w:p>
     <w:p>
       <w:pPr>
@@ -6130,10 +6130,10 @@
             <v:path o:extrusionok="f" gradientshapeok="t" o:connecttype="rect"/>
             <o:lock v:ext="edit" aspectratio="t"/>
           </v:shapetype>
-          <v:shape id="_x0000_i1025" type="#_x0000_t75" style="width:718.5pt;height:267pt" o:ole="">
+          <v:shape id="_x0000_i1025" type="#_x0000_t75" style="width:718.15pt;height:267.05pt" o:ole="">
             <v:imagedata r:id="rId16" o:title=""/>
           </v:shape>
-          <o:OLEObject Type="Embed" ProgID="Visio.Drawing.15" ShapeID="_x0000_i1025" DrawAspect="Content" ObjectID="_1507487222" r:id="rId17"/>
+          <o:OLEObject Type="Embed" ProgID="Visio.Drawing.15" ShapeID="_x0000_i1025" DrawAspect="Content" ObjectID="_1507644594" r:id="rId17"/>
         </w:object>
       </w:r>
     </w:p>
@@ -6141,29 +6141,29 @@
       <w:pPr>
         <w:pStyle w:val="Seccion"/>
       </w:pPr>
-      <w:bookmarkStart w:id="49" w:name="_Toc430869806"/>
-      <w:bookmarkStart w:id="50" w:name="_Toc433744582"/>
+      <w:bookmarkStart w:id="48" w:name="_Toc430869806"/>
+      <w:bookmarkStart w:id="49" w:name="_Toc433744582"/>
       <w:r>
         <w:lastRenderedPageBreak/>
         <w:t>R</w:t>
       </w:r>
-      <w:bookmarkEnd w:id="49"/>
+      <w:bookmarkEnd w:id="48"/>
       <w:r>
         <w:t>EQUERIMIENTOS FUNCIONALES</w:t>
       </w:r>
-      <w:bookmarkEnd w:id="50"/>
+      <w:bookmarkEnd w:id="49"/>
     </w:p>
     <w:p>
       <w:pPr>
         <w:pStyle w:val="subSeccion"/>
       </w:pPr>
-      <w:bookmarkStart w:id="51" w:name="_Toc430869807"/>
-      <w:bookmarkStart w:id="52" w:name="_Toc433744583"/>
+      <w:bookmarkStart w:id="50" w:name="_Toc430869807"/>
+      <w:bookmarkStart w:id="51" w:name="_Toc433744583"/>
       <w:r>
         <w:t>Cuentas de usuario</w:t>
       </w:r>
+      <w:bookmarkEnd w:id="50"/>
       <w:bookmarkEnd w:id="51"/>
-      <w:bookmarkEnd w:id="52"/>
     </w:p>
     <w:p>
       <w:pPr>
@@ -6376,13 +6376,13 @@
       <w:pPr>
         <w:pStyle w:val="subSeccion"/>
       </w:pPr>
-      <w:bookmarkStart w:id="53" w:name="_Toc430869808"/>
-      <w:bookmarkStart w:id="54" w:name="_Toc433744584"/>
+      <w:bookmarkStart w:id="52" w:name="_Toc430869808"/>
+      <w:bookmarkStart w:id="53" w:name="_Toc433744584"/>
       <w:r>
         <w:t>Estacionamiento</w:t>
       </w:r>
+      <w:bookmarkEnd w:id="52"/>
       <w:bookmarkEnd w:id="53"/>
-      <w:bookmarkEnd w:id="54"/>
     </w:p>
     <w:p>
       <w:pPr>
@@ -6894,13 +6894,13 @@
       <w:pPr>
         <w:pStyle w:val="subSeccion"/>
       </w:pPr>
-      <w:bookmarkStart w:id="55" w:name="_Toc430869809"/>
-      <w:bookmarkStart w:id="56" w:name="_Toc433744585"/>
+      <w:bookmarkStart w:id="54" w:name="_Toc430869809"/>
+      <w:bookmarkStart w:id="55" w:name="_Toc433744585"/>
       <w:r>
         <w:t>Conductores</w:t>
       </w:r>
+      <w:bookmarkEnd w:id="54"/>
       <w:bookmarkEnd w:id="55"/>
-      <w:bookmarkEnd w:id="56"/>
     </w:p>
     <w:p>
       <w:pPr>
@@ -7211,13 +7211,13 @@
       <w:pPr>
         <w:pStyle w:val="subSeccion"/>
       </w:pPr>
-      <w:bookmarkStart w:id="57" w:name="_Toc430869810"/>
-      <w:bookmarkStart w:id="58" w:name="_Toc433744586"/>
+      <w:bookmarkStart w:id="56" w:name="_Toc430869810"/>
+      <w:bookmarkStart w:id="57" w:name="_Toc433744586"/>
       <w:r>
         <w:t>Herramientas del administrador</w:t>
       </w:r>
+      <w:bookmarkEnd w:id="56"/>
       <w:bookmarkEnd w:id="57"/>
-      <w:bookmarkEnd w:id="58"/>
     </w:p>
     <w:p>
       <w:pPr>
@@ -7418,14 +7418,14 @@
           <w:rStyle w:val="Textoennegrita"/>
         </w:rPr>
       </w:pPr>
-      <w:bookmarkStart w:id="59" w:name="_Toc433744587"/>
+      <w:bookmarkStart w:id="58" w:name="_Toc433744587"/>
       <w:r>
         <w:rPr>
           <w:lang w:val="es-419"/>
         </w:rPr>
         <w:t>REQUERIMIENTOS NO FUNCIONALES</w:t>
       </w:r>
-      <w:bookmarkEnd w:id="59"/>
+      <w:bookmarkEnd w:id="58"/>
     </w:p>
     <w:p>
       <w:pPr>
@@ -7440,13 +7440,13 @@
       <w:pPr>
         <w:pStyle w:val="subSeccion"/>
       </w:pPr>
-      <w:bookmarkStart w:id="60" w:name="_Toc430869812"/>
-      <w:bookmarkStart w:id="61" w:name="_Toc433744588"/>
+      <w:bookmarkStart w:id="59" w:name="_Toc430869812"/>
+      <w:bookmarkStart w:id="60" w:name="_Toc433744588"/>
       <w:r>
         <w:t>Seguridad</w:t>
       </w:r>
+      <w:bookmarkEnd w:id="59"/>
       <w:bookmarkEnd w:id="60"/>
-      <w:bookmarkEnd w:id="61"/>
     </w:p>
     <w:p>
       <w:pPr>
@@ -7470,13 +7470,13 @@
       <w:pPr>
         <w:pStyle w:val="subSeccion"/>
       </w:pPr>
-      <w:bookmarkStart w:id="62" w:name="_Toc430869813"/>
-      <w:bookmarkStart w:id="63" w:name="_Toc433744589"/>
+      <w:bookmarkStart w:id="61" w:name="_Toc430869813"/>
+      <w:bookmarkStart w:id="62" w:name="_Toc433744589"/>
       <w:r>
         <w:t>Disponibilidad</w:t>
       </w:r>
+      <w:bookmarkEnd w:id="61"/>
       <w:bookmarkEnd w:id="62"/>
-      <w:bookmarkEnd w:id="63"/>
       <w:r>
         <w:t xml:space="preserve"> </w:t>
       </w:r>
@@ -7503,8 +7503,8 @@
       <w:pPr>
         <w:pStyle w:val="subSeccion"/>
       </w:pPr>
-      <w:bookmarkStart w:id="64" w:name="_Toc430869814"/>
-      <w:bookmarkStart w:id="65" w:name="_Toc433744590"/>
+      <w:bookmarkStart w:id="63" w:name="_Toc430869814"/>
+      <w:bookmarkStart w:id="64" w:name="_Toc433744590"/>
       <w:r>
         <w:lastRenderedPageBreak/>
         <w:t>Manteni</w:t>
@@ -7512,8 +7512,8 @@
       <w:r>
         <w:t>bilidad</w:t>
       </w:r>
+      <w:bookmarkEnd w:id="63"/>
       <w:bookmarkEnd w:id="64"/>
-      <w:bookmarkEnd w:id="65"/>
       <w:r>
         <w:t xml:space="preserve"> </w:t>
       </w:r>
@@ -7568,13 +7568,13 @@
           <w:lang w:val="es-419"/>
         </w:rPr>
       </w:pPr>
-      <w:bookmarkStart w:id="66" w:name="_Toc430869815"/>
-      <w:bookmarkStart w:id="67" w:name="_Toc433744591"/>
+      <w:bookmarkStart w:id="65" w:name="_Toc430869815"/>
+      <w:bookmarkStart w:id="66" w:name="_Toc433744591"/>
       <w:r>
         <w:t>Accesibilidad</w:t>
       </w:r>
+      <w:bookmarkEnd w:id="65"/>
       <w:bookmarkEnd w:id="66"/>
-      <w:bookmarkEnd w:id="67"/>
     </w:p>
     <w:p>
       <w:pPr>
@@ -7608,23 +7608,23 @@
       <w:pPr>
         <w:pStyle w:val="Seccion"/>
       </w:pPr>
-      <w:bookmarkStart w:id="68" w:name="_Toc433744592"/>
+      <w:bookmarkStart w:id="67" w:name="_Toc433744592"/>
       <w:r>
         <w:t>REQUERIMIENTOS DE SISTEMA</w:t>
       </w:r>
-      <w:bookmarkEnd w:id="68"/>
+      <w:bookmarkEnd w:id="67"/>
     </w:p>
     <w:p>
       <w:pPr>
         <w:pStyle w:val="subSeccion"/>
       </w:pPr>
-      <w:bookmarkStart w:id="69" w:name="_Toc430869817"/>
-      <w:bookmarkStart w:id="70" w:name="_Toc433744593"/>
+      <w:bookmarkStart w:id="68" w:name="_Toc430869817"/>
+      <w:bookmarkStart w:id="69" w:name="_Toc433744593"/>
       <w:r>
         <w:t>Escritorio y web:</w:t>
       </w:r>
+      <w:bookmarkEnd w:id="68"/>
       <w:bookmarkEnd w:id="69"/>
-      <w:bookmarkEnd w:id="70"/>
     </w:p>
     <w:p>
       <w:pPr>
@@ -7674,13 +7674,13 @@
       <w:pPr>
         <w:pStyle w:val="subSeccion"/>
       </w:pPr>
-      <w:bookmarkStart w:id="71" w:name="_Toc430869818"/>
-      <w:bookmarkStart w:id="72" w:name="_Toc433744594"/>
+      <w:bookmarkStart w:id="70" w:name="_Toc430869818"/>
+      <w:bookmarkStart w:id="71" w:name="_Toc433744594"/>
       <w:r>
         <w:t>Móvil:</w:t>
       </w:r>
+      <w:bookmarkEnd w:id="70"/>
       <w:bookmarkEnd w:id="71"/>
-      <w:bookmarkEnd w:id="72"/>
     </w:p>
     <w:p>
       <w:pPr>
@@ -7784,12 +7784,12 @@
       <w:pPr>
         <w:pStyle w:val="Seccion"/>
       </w:pPr>
-      <w:bookmarkStart w:id="73" w:name="_Toc433744595"/>
+      <w:bookmarkStart w:id="72" w:name="_Toc433744595"/>
       <w:r>
         <w:lastRenderedPageBreak/>
         <w:t>MAPA DE NAVEGACION</w:t>
       </w:r>
-      <w:bookmarkEnd w:id="73"/>
+      <w:bookmarkEnd w:id="72"/>
     </w:p>
     <w:p>
       <w:pPr>
@@ -7847,12 +7847,12 @@
       <w:pPr>
         <w:pStyle w:val="Seccion"/>
       </w:pPr>
-      <w:bookmarkStart w:id="74" w:name="_Toc433744596"/>
+      <w:bookmarkStart w:id="73" w:name="_Toc433744596"/>
       <w:r>
         <w:lastRenderedPageBreak/>
         <w:t>ESPECIFICACION DE CASOS DE USO</w:t>
       </w:r>
-      <w:bookmarkEnd w:id="74"/>
+      <w:bookmarkEnd w:id="73"/>
     </w:p>
     <w:p>
       <w:pPr>
@@ -7861,7 +7861,7 @@
           <w:lang w:val="es-419"/>
         </w:rPr>
       </w:pPr>
-      <w:bookmarkStart w:id="75" w:name="_Toc433744597"/>
+      <w:bookmarkStart w:id="74" w:name="_Toc433744597"/>
       <w:r>
         <w:rPr>
           <w:lang w:val="es-419"/>
@@ -7880,7 +7880,7 @@
         </w:rPr>
         <w:t>Cuentas de usuario</w:t>
       </w:r>
-      <w:bookmarkEnd w:id="75"/>
+      <w:bookmarkEnd w:id="74"/>
     </w:p>
     <w:p>
       <w:pPr>
@@ -9924,7 +9924,21 @@
         <w:rPr>
           <w:lang w:val="es-419"/>
         </w:rPr>
-        <w:t>Manejo de la cuenta administrador</w:t>
+        <w:t>Inicio de Sesión</w:t>
+      </w:r>
+      <w:bookmarkStart w:id="75" w:name="_GoBack"/>
+      <w:bookmarkEnd w:id="75"/>
+      <w:r>
+        <w:rPr>
+          <w:lang w:val="es-419"/>
+        </w:rPr>
+        <w:t xml:space="preserve"> </w:t>
+      </w:r>
+      <w:r>
+        <w:rPr>
+          <w:lang w:val="es-419"/>
+        </w:rPr>
+        <w:t xml:space="preserve"> cuenta administrador</w:t>
       </w:r>
     </w:p>
     <w:p/>
@@ -21498,7 +21512,7 @@
         <w:sz w:val="26"/>
         <w:szCs w:val="26"/>
       </w:rPr>
-      <w:t>2</w:t>
+      <w:t>16</w:t>
     </w:r>
     <w:r>
       <w:rPr>
@@ -21518,8 +21532,6 @@
       </w:rPr>
       <w:tab/>
     </w:r>
-    <w:bookmarkStart w:id="46" w:name="_GoBack"/>
-    <w:bookmarkEnd w:id="46"/>
   </w:p>
   <w:p>
     <w:pPr>
@@ -29624,6 +29636,7 @@
   <w:style w:type="character" w:default="1" w:styleId="Fuentedeprrafopredeter">
     <w:name w:val="Default Paragraph Font"/>
     <w:uiPriority w:val="1"/>
+    <w:semiHidden/>
     <w:unhideWhenUsed/>
   </w:style>
   <w:style w:type="table" w:default="1" w:styleId="Tablanormal">
@@ -33181,269 +33194,269 @@
     </dgm:pt>
   </dgm:ptLst>
   <dgm:cxnLst>
-    <dgm:cxn modelId="{0E261307-68E3-4A16-B758-354369EEEAAC}" type="presOf" srcId="{FA3FC5CF-BA33-45FA-A301-E0088D4566F1}" destId="{B537A1EE-4249-4074-B5BA-12585CDB8984}" srcOrd="0" destOrd="0" presId="urn:microsoft.com/office/officeart/2005/8/layout/orgChart1"/>
-    <dgm:cxn modelId="{2105B02B-8C1E-4E00-96D3-DB3C56E3FC7B}" type="presOf" srcId="{377ABEC7-EE34-493D-9575-898DF858A503}" destId="{A3E05D60-637E-4152-B7C1-AE717280EDAD}" srcOrd="0" destOrd="0" presId="urn:microsoft.com/office/officeart/2005/8/layout/orgChart1"/>
-    <dgm:cxn modelId="{A3C41DB3-8725-4C91-9823-9CA2E6EBB649}" type="presOf" srcId="{F3725E7C-97EC-4357-8C83-834B707DD2A4}" destId="{7A066AE4-ACEE-4E69-BD0E-9B90C68B6E46}" srcOrd="1" destOrd="0" presId="urn:microsoft.com/office/officeart/2005/8/layout/orgChart1"/>
-    <dgm:cxn modelId="{7D30CB4A-2AF0-45AF-81D2-D79C3FC45950}" type="presOf" srcId="{4AA6A5CA-CB56-4EDE-BF59-E781E27B19B3}" destId="{2A43148B-4205-48D7-AF8B-6557D66C377C}" srcOrd="0" destOrd="0" presId="urn:microsoft.com/office/officeart/2005/8/layout/orgChart1"/>
-    <dgm:cxn modelId="{47F0758D-1563-4941-BA93-557321F2BF8B}" type="presOf" srcId="{7DDCB00B-98DD-4C86-A010-8114467570AB}" destId="{B185A711-F0FB-42D9-9F95-91DBDCA098BF}" srcOrd="0" destOrd="0" presId="urn:microsoft.com/office/officeart/2005/8/layout/orgChart1"/>
+    <dgm:cxn modelId="{D859573F-5641-4591-93DA-39F7E65F5B7E}" type="presOf" srcId="{47C330CF-E497-4E71-B4AA-634321A449DA}" destId="{71CA74E9-0425-40C0-A225-3EA96D04D8C9}" srcOrd="0" destOrd="0" presId="urn:microsoft.com/office/officeart/2005/8/layout/orgChart1"/>
+    <dgm:cxn modelId="{DABAD9D5-44D4-4ECC-A2BE-8CF5C89D16E6}" type="presOf" srcId="{7A5AF140-1E3A-42C2-B825-7DF55752EDE0}" destId="{9320737E-AEA9-4104-8551-1B2A47E75A3B}" srcOrd="0" destOrd="0" presId="urn:microsoft.com/office/officeart/2005/8/layout/orgChart1"/>
+    <dgm:cxn modelId="{1ABB8B9B-231E-4498-9EC4-899C52158A83}" type="presOf" srcId="{74B79303-EFBE-459D-A66F-D71E84B280BC}" destId="{2BC05C86-BABD-40F4-8B3C-963EEDEBDA82}" srcOrd="0" destOrd="0" presId="urn:microsoft.com/office/officeart/2005/8/layout/orgChart1"/>
+    <dgm:cxn modelId="{F0C5CA65-B6FB-456C-9901-D48DC795B72F}" type="presOf" srcId="{56ADD705-A4A8-4618-8F15-D1A3F2A04337}" destId="{C5A9732E-B5D4-4D5B-A984-3B0808547CB7}" srcOrd="0" destOrd="0" presId="urn:microsoft.com/office/officeart/2005/8/layout/orgChart1"/>
+    <dgm:cxn modelId="{A87174EE-E4CA-4083-BD76-A2EB751A9D74}" type="presOf" srcId="{5577F1A8-184A-41BE-B23D-9D7D447D1253}" destId="{B041167E-70C9-4B4B-895B-27C6815E67D6}" srcOrd="0" destOrd="0" presId="urn:microsoft.com/office/officeart/2005/8/layout/orgChart1"/>
     <dgm:cxn modelId="{74D68286-A699-4587-93D9-E1E5C87E87B8}" srcId="{56ADD705-A4A8-4618-8F15-D1A3F2A04337}" destId="{F3725E7C-97EC-4357-8C83-834B707DD2A4}" srcOrd="1" destOrd="0" parTransId="{FC1C9363-6E19-47CD-9033-AAB5B6537CCC}" sibTransId="{02AA5B72-CB69-4A66-9C0B-09E7DE6F3DE6}"/>
-    <dgm:cxn modelId="{A203B7DA-A305-4351-BD5E-064B4154EB19}" type="presOf" srcId="{D590E660-F3A9-4A16-8F6F-BDAFC67F7E6B}" destId="{994BCDDF-D51A-4968-A546-CEEED7A9AC37}" srcOrd="0" destOrd="0" presId="urn:microsoft.com/office/officeart/2005/8/layout/orgChart1"/>
-    <dgm:cxn modelId="{E7978872-28E2-40C5-8911-1F58343879CC}" type="presOf" srcId="{FF0A8EC6-38E3-4A1F-A076-A338F1403EFA}" destId="{52E6DA1D-4F70-49F7-A5CF-362EF40F6EC7}" srcOrd="0" destOrd="0" presId="urn:microsoft.com/office/officeart/2005/8/layout/orgChart1"/>
-    <dgm:cxn modelId="{3FB3BBEB-7E38-4548-9C5E-ED403CFB4810}" type="presOf" srcId="{2FE173AE-0EE0-4856-9960-2AAC36D8F7C2}" destId="{38E98EF4-DDA3-4D34-B40F-6C759B9001D7}" srcOrd="1" destOrd="0" presId="urn:microsoft.com/office/officeart/2005/8/layout/orgChart1"/>
-    <dgm:cxn modelId="{48C474FA-E045-4CDA-BEB6-B8419ECBE3DB}" type="presOf" srcId="{C8B9E6F6-0506-4EE7-9C21-4BEBDB0689C0}" destId="{4165B59A-4AC0-4AED-80AD-90AFFFE48BB4}" srcOrd="0" destOrd="0" presId="urn:microsoft.com/office/officeart/2005/8/layout/orgChart1"/>
-    <dgm:cxn modelId="{63DE5CED-A4D0-40B3-92C6-2C35D5A5A3B1}" type="presOf" srcId="{43CAE774-3C5A-458A-B572-E2F690D5E839}" destId="{F6633F56-6C75-4059-8CB2-694383B7B7B4}" srcOrd="0" destOrd="0" presId="urn:microsoft.com/office/officeart/2005/8/layout/orgChart1"/>
-    <dgm:cxn modelId="{823C01DE-5F79-4626-A27C-C6B0ECAB5E88}" type="presOf" srcId="{4538E597-C7AF-4823-868C-68E5519B9BCD}" destId="{0ECD2A48-9BA6-4100-A2D7-2E9C9EE6727E}" srcOrd="0" destOrd="0" presId="urn:microsoft.com/office/officeart/2005/8/layout/orgChart1"/>
-    <dgm:cxn modelId="{1ED2997B-70AB-44BC-A908-5E732D469496}" type="presOf" srcId="{47C330CF-E497-4E71-B4AA-634321A449DA}" destId="{71CA74E9-0425-40C0-A225-3EA96D04D8C9}" srcOrd="0" destOrd="0" presId="urn:microsoft.com/office/officeart/2005/8/layout/orgChart1"/>
+    <dgm:cxn modelId="{75765C02-C6CB-4DF6-AB00-DF2EA5586316}" type="presOf" srcId="{C6E70420-D450-4011-A137-86BA5B99FD2F}" destId="{0FFB5739-1796-4A8E-9751-7B7E72B21FC6}" srcOrd="0" destOrd="0" presId="urn:microsoft.com/office/officeart/2005/8/layout/orgChart1"/>
     <dgm:cxn modelId="{59459300-B624-4CAC-AFBF-BC1765BA3DDF}" srcId="{377ABEC7-EE34-493D-9575-898DF858A503}" destId="{D590E660-F3A9-4A16-8F6F-BDAFC67F7E6B}" srcOrd="3" destOrd="0" parTransId="{6799F43F-68D9-48DA-B7C5-0BB265B210CB}" sibTransId="{55FCD7E3-B2C6-4134-8083-0287EA76C4CC}"/>
-    <dgm:cxn modelId="{7D62DCD4-B856-4948-906E-CDD207389537}" type="presOf" srcId="{752B18FF-0B0F-4B85-9398-47F5CCD64888}" destId="{2C9C744D-559C-4FFB-A1C8-D0265CA90E77}" srcOrd="0" destOrd="0" presId="urn:microsoft.com/office/officeart/2005/8/layout/orgChart1"/>
-    <dgm:cxn modelId="{E451BBFD-8DB3-4944-9FC9-C93DFA1B7F15}" type="presOf" srcId="{F2F6E925-2A8F-41A9-9AC1-10D17EE27CF1}" destId="{2376E0A8-D876-477F-940B-2EA2D178F003}" srcOrd="1" destOrd="0" presId="urn:microsoft.com/office/officeart/2005/8/layout/orgChart1"/>
-    <dgm:cxn modelId="{D2DA1DF1-9594-4AD5-AFAD-4C05E1F31C5B}" type="presOf" srcId="{7A5AF140-1E3A-42C2-B825-7DF55752EDE0}" destId="{7A6F1D8F-4B11-4118-80B8-1274609055AA}" srcOrd="1" destOrd="0" presId="urn:microsoft.com/office/officeart/2005/8/layout/orgChart1"/>
-    <dgm:cxn modelId="{FF6B3FA5-5FFF-4CE8-B971-3FDEE5F6CCEE}" type="presOf" srcId="{857688B0-7012-4700-9095-C393EE262B00}" destId="{C490178F-51D7-48C7-AA7D-2B0174BEFF81}" srcOrd="0" destOrd="0" presId="urn:microsoft.com/office/officeart/2005/8/layout/orgChart1"/>
-    <dgm:cxn modelId="{340D178F-1240-4B43-A304-278EE34F142D}" type="presOf" srcId="{C8369144-5915-4554-B8CD-7F06693C46ED}" destId="{EFE439C2-52CB-4F55-B6EC-52F5815D7B56}" srcOrd="0" destOrd="0" presId="urn:microsoft.com/office/officeart/2005/8/layout/orgChart1"/>
-    <dgm:cxn modelId="{62BC1A3C-8E94-4901-A76F-B41ED47B88C3}" type="presOf" srcId="{91BA68BA-E323-4D16-BDEB-2CA1F77EF57A}" destId="{841C1C1F-3B99-4BBA-B255-25C5572253C2}" srcOrd="0" destOrd="0" presId="urn:microsoft.com/office/officeart/2005/8/layout/orgChart1"/>
-    <dgm:cxn modelId="{5E3B570D-9C0A-458D-8E7E-F20E6065D928}" type="presOf" srcId="{38492057-2865-482F-A301-8C40498CD077}" destId="{BB30C418-5FEE-4D52-A902-98ADE0CC8F98}" srcOrd="1" destOrd="0" presId="urn:microsoft.com/office/officeart/2005/8/layout/orgChart1"/>
-    <dgm:cxn modelId="{6DB3BB2E-4E69-418C-9FE8-D0591C4C1779}" type="presOf" srcId="{C0D09452-9BBB-4CFE-829A-A0AC5D540F37}" destId="{82893F5C-0E1F-415D-8AC9-6474C3F85CD4}" srcOrd="0" destOrd="0" presId="urn:microsoft.com/office/officeart/2005/8/layout/orgChart1"/>
+    <dgm:cxn modelId="{4E5FDB6F-39CB-4D2A-869D-361471A6E6D2}" type="presOf" srcId="{53D15F49-7CBB-4434-A929-3FB8D0BDCAE6}" destId="{42F8333C-4E87-4F75-9170-3352DF7AE77A}" srcOrd="1" destOrd="0" presId="urn:microsoft.com/office/officeart/2005/8/layout/orgChart1"/>
+    <dgm:cxn modelId="{AE671F0E-3E8F-4AFD-85ED-BDFC31657D93}" type="presOf" srcId="{4261EE8A-5655-4755-BD76-DC46D8B77F27}" destId="{60ED6ABD-8794-4144-A015-458C185D5B42}" srcOrd="0" destOrd="0" presId="urn:microsoft.com/office/officeart/2005/8/layout/orgChart1"/>
+    <dgm:cxn modelId="{D2B46C13-07AA-468F-9B7F-2E30DFA8CABF}" type="presOf" srcId="{7FE5AA58-7461-4BB8-956A-D974854169D6}" destId="{295E0097-32FB-4469-94EB-483A6D6803B2}" srcOrd="0" destOrd="0" presId="urn:microsoft.com/office/officeart/2005/8/layout/orgChart1"/>
+    <dgm:cxn modelId="{0A28AE88-F755-4458-A4A2-FB8F4B97E1AC}" type="presOf" srcId="{5C41FF03-95DE-45C0-A377-234E4FE631C8}" destId="{F00915F4-4CB0-455C-A8A2-9661CC9F9FEA}" srcOrd="1" destOrd="0" presId="urn:microsoft.com/office/officeart/2005/8/layout/orgChart1"/>
+    <dgm:cxn modelId="{D566BFE0-A0B3-40AB-AD5E-480450B755B8}" type="presOf" srcId="{FF6A0F34-F6EB-4861-99F1-3D2546967FB8}" destId="{08D76618-FA46-4683-8CE2-F20AD9BABA4F}" srcOrd="1" destOrd="0" presId="urn:microsoft.com/office/officeart/2005/8/layout/orgChart1"/>
+    <dgm:cxn modelId="{05ECEB71-D136-4258-851D-4CE937A13A06}" type="presOf" srcId="{25C33440-DB19-4B6B-85BB-71DE83CED3C1}" destId="{D8D9B911-A26F-4E81-B107-C8C4E1452DE4}" srcOrd="0" destOrd="0" presId="urn:microsoft.com/office/officeart/2005/8/layout/orgChart1"/>
+    <dgm:cxn modelId="{BA18F26C-E029-40A9-B754-51C8E9599795}" type="presOf" srcId="{38492057-2865-482F-A301-8C40498CD077}" destId="{3D3E59D4-586E-485D-A02F-B10FC4A24622}" srcOrd="0" destOrd="0" presId="urn:microsoft.com/office/officeart/2005/8/layout/orgChart1"/>
+    <dgm:cxn modelId="{5C3B0058-8C19-45B9-A44C-4B05195AD7F5}" type="presOf" srcId="{43CAE774-3C5A-458A-B572-E2F690D5E839}" destId="{F6633F56-6C75-4059-8CB2-694383B7B7B4}" srcOrd="0" destOrd="0" presId="urn:microsoft.com/office/officeart/2005/8/layout/orgChart1"/>
+    <dgm:cxn modelId="{9211C723-945D-4152-A34B-D3F97BF245E7}" type="presOf" srcId="{F3725E7C-97EC-4357-8C83-834B707DD2A4}" destId="{7A066AE4-ACEE-4E69-BD0E-9B90C68B6E46}" srcOrd="1" destOrd="0" presId="urn:microsoft.com/office/officeart/2005/8/layout/orgChart1"/>
     <dgm:cxn modelId="{57FA1187-2CCD-4596-A64F-074812E21814}" srcId="{C8B9E6F6-0506-4EE7-9C21-4BEBDB0689C0}" destId="{38492057-2865-482F-A301-8C40498CD077}" srcOrd="0" destOrd="0" parTransId="{C6E70420-D450-4011-A137-86BA5B99FD2F}" sibTransId="{E3B30D49-2BE1-414F-BF0A-02D316A4287B}"/>
-    <dgm:cxn modelId="{3561205B-B9C3-4C29-B7F9-05ADDFA9A2C3}" type="presOf" srcId="{A66990A4-43FE-4CCE-980E-EB0E68B92666}" destId="{38DA4120-F81A-4E7D-9B00-036B8D121194}" srcOrd="1" destOrd="0" presId="urn:microsoft.com/office/officeart/2005/8/layout/orgChart1"/>
-    <dgm:cxn modelId="{9A1A6257-49F4-460F-AB58-F07EFA6117A8}" type="presOf" srcId="{7FE5AA58-7461-4BB8-956A-D974854169D6}" destId="{295E0097-32FB-4469-94EB-483A6D6803B2}" srcOrd="0" destOrd="0" presId="urn:microsoft.com/office/officeart/2005/8/layout/orgChart1"/>
+    <dgm:cxn modelId="{84A7DE88-4677-4B0C-A411-DC94B51D3A80}" type="presOf" srcId="{C8369144-5915-4554-B8CD-7F06693C46ED}" destId="{EFE439C2-52CB-4F55-B6EC-52F5815D7B56}" srcOrd="0" destOrd="0" presId="urn:microsoft.com/office/officeart/2005/8/layout/orgChart1"/>
+    <dgm:cxn modelId="{A1D7D3E0-7509-4663-94E5-A50D47B88E3E}" type="presOf" srcId="{81960E33-8402-416E-ABC7-BB4F937317BF}" destId="{AB71D7D7-9D64-4175-9741-3940FC62430B}" srcOrd="0" destOrd="0" presId="urn:microsoft.com/office/officeart/2005/8/layout/orgChart1"/>
     <dgm:cxn modelId="{7327DFCD-AA3F-44ED-B863-F55F2022DA29}" srcId="{377ABEC7-EE34-493D-9575-898DF858A503}" destId="{E10DFB7B-0883-49D8-B805-B44BF21AAAEB}" srcOrd="2" destOrd="0" parTransId="{752B18FF-0B0F-4B85-9398-47F5CCD64888}" sibTransId="{238734CD-6F71-4646-959D-7DECDF4AE5C3}"/>
+    <dgm:cxn modelId="{AD4C4CDF-FF86-4A3D-A92D-5441428C168B}" type="presOf" srcId="{5C41FF03-95DE-45C0-A377-234E4FE631C8}" destId="{504AC891-5F57-4E60-9309-6093BAAF9833}" srcOrd="0" destOrd="0" presId="urn:microsoft.com/office/officeart/2005/8/layout/orgChart1"/>
+    <dgm:cxn modelId="{1C87CA5A-9955-49AB-A77F-0DFAD700FC80}" type="presOf" srcId="{00DBD172-5262-4574-B973-2905209B12BF}" destId="{74B475A8-0D89-4808-A198-A0C3B45C4C03}" srcOrd="0" destOrd="0" presId="urn:microsoft.com/office/officeart/2005/8/layout/orgChart1"/>
+    <dgm:cxn modelId="{7D8D58D8-0475-48B8-9E6B-C1EEEAED304A}" type="presOf" srcId="{2FE173AE-0EE0-4856-9960-2AAC36D8F7C2}" destId="{38E98EF4-DDA3-4D34-B40F-6C759B9001D7}" srcOrd="1" destOrd="0" presId="urn:microsoft.com/office/officeart/2005/8/layout/orgChart1"/>
     <dgm:cxn modelId="{9DB77041-D3D5-4E4C-BC56-1CA6491FBA99}" srcId="{38492057-2865-482F-A301-8C40498CD077}" destId="{53D15F49-7CBB-4434-A929-3FB8D0BDCAE6}" srcOrd="0" destOrd="0" parTransId="{1643CB44-1D32-40D7-9228-D801DC9D46B6}" sibTransId="{EA427CAB-CC65-48E3-8C30-77882DBE63B1}"/>
-    <dgm:cxn modelId="{DCDC8ADC-6B33-4539-AA67-BBEFFD0A1BB4}" type="presOf" srcId="{B95F4914-A6FC-4A8D-A641-4F5490C25831}" destId="{ECB66948-CDE8-4BC9-A8DA-AC98417E84B4}" srcOrd="0" destOrd="0" presId="urn:microsoft.com/office/officeart/2005/8/layout/orgChart1"/>
-    <dgm:cxn modelId="{7DA7A6A7-2970-4B7E-A0B6-2A56C91EE2DB}" type="presOf" srcId="{F2F6E925-2A8F-41A9-9AC1-10D17EE27CF1}" destId="{BAB96DC3-2838-4D61-B1B7-A10F281D18B3}" srcOrd="0" destOrd="0" presId="urn:microsoft.com/office/officeart/2005/8/layout/orgChart1"/>
     <dgm:cxn modelId="{6DB59811-5807-400A-B045-A71427E51D6D}" srcId="{4AC0130F-34EE-4F06-A200-446A2783D611}" destId="{7003E852-2758-40E6-AC18-F70B0E63115F}" srcOrd="0" destOrd="0" parTransId="{1F9ECC2B-DB5A-48C4-82B4-2E5E1A8DF16E}" sibTransId="{C8E43BCC-E918-4E9C-B49F-B63CE31853F1}"/>
-    <dgm:cxn modelId="{013B8A75-52A7-4CEB-9ED3-695AC5B7E39A}" type="presOf" srcId="{E37FECDD-EE58-4FAC-BE0A-A22DF95E1F85}" destId="{97B4AFB4-6CA2-49D1-A1E9-C69BECF3AC57}" srcOrd="0" destOrd="0" presId="urn:microsoft.com/office/officeart/2005/8/layout/orgChart1"/>
+    <dgm:cxn modelId="{16B6ACDD-DD69-4CA5-94CD-6F2C2166CD12}" type="presOf" srcId="{5203A30D-6D75-4269-BD68-FBF5FC11F556}" destId="{783C2A5D-4F9F-45CE-AAB2-C939C659662F}" srcOrd="0" destOrd="0" presId="urn:microsoft.com/office/officeart/2005/8/layout/orgChart1"/>
+    <dgm:cxn modelId="{A87E0C7C-2A85-44B3-ACED-C4D8F9642F24}" type="presOf" srcId="{A66990A4-43FE-4CCE-980E-EB0E68B92666}" destId="{38DA4120-F81A-4E7D-9B00-036B8D121194}" srcOrd="1" destOrd="0" presId="urn:microsoft.com/office/officeart/2005/8/layout/orgChart1"/>
+    <dgm:cxn modelId="{52C6BE11-06F3-4C0C-8F9D-09D0538836DA}" type="presOf" srcId="{7A5AF140-1E3A-42C2-B825-7DF55752EDE0}" destId="{7A6F1D8F-4B11-4118-80B8-1274609055AA}" srcOrd="1" destOrd="0" presId="urn:microsoft.com/office/officeart/2005/8/layout/orgChart1"/>
     <dgm:cxn modelId="{996113E9-A5A3-4746-88B2-D50B55FDAFA9}" srcId="{25C33440-DB19-4B6B-85BB-71DE83CED3C1}" destId="{FA3FC5CF-BA33-45FA-A301-E0088D4566F1}" srcOrd="0" destOrd="0" parTransId="{4538E597-C7AF-4823-868C-68E5519B9BCD}" sibTransId="{EBC4A419-22F1-4789-B8A5-654824E51DFF}"/>
+    <dgm:cxn modelId="{3B1D20F3-1C2E-44A2-99CB-3B828576B2B4}" type="presOf" srcId="{4AA6A5CA-CB56-4EDE-BF59-E781E27B19B3}" destId="{2A43148B-4205-48D7-AF8B-6557D66C377C}" srcOrd="0" destOrd="0" presId="urn:microsoft.com/office/officeart/2005/8/layout/orgChart1"/>
+    <dgm:cxn modelId="{EA2AD8B0-791E-48BC-9D89-BA81871830F7}" type="presOf" srcId="{F2F6E925-2A8F-41A9-9AC1-10D17EE27CF1}" destId="{BAB96DC3-2838-4D61-B1B7-A10F281D18B3}" srcOrd="0" destOrd="0" presId="urn:microsoft.com/office/officeart/2005/8/layout/orgChart1"/>
+    <dgm:cxn modelId="{87226F94-C719-4100-8C04-B4DB170D3347}" type="presOf" srcId="{752B18FF-0B0F-4B85-9398-47F5CCD64888}" destId="{2C9C744D-559C-4FFB-A1C8-D0265CA90E77}" srcOrd="0" destOrd="0" presId="urn:microsoft.com/office/officeart/2005/8/layout/orgChart1"/>
     <dgm:cxn modelId="{6D0BF5A1-B4D9-4654-9F80-95D0B0CECD9E}" srcId="{C8B9E6F6-0506-4EE7-9C21-4BEBDB0689C0}" destId="{25C33440-DB19-4B6B-85BB-71DE83CED3C1}" srcOrd="6" destOrd="0" parTransId="{FF0A8EC6-38E3-4A1F-A076-A338F1403EFA}" sibTransId="{7BC36B0E-26D7-4FD6-8A55-E804C73DF8A4}"/>
     <dgm:cxn modelId="{8F5D6DF6-ED2F-4E37-B797-A81C8566D53B}" srcId="{C8B9E6F6-0506-4EE7-9C21-4BEBDB0689C0}" destId="{4261EE8A-5655-4755-BD76-DC46D8B77F27}" srcOrd="3" destOrd="0" parTransId="{E4BD77C7-4EF3-4A60-A5BD-64C43E6C1C4D}" sibTransId="{A09CA496-AF58-43B7-B9C3-08290511CD79}"/>
-    <dgm:cxn modelId="{2C2B5CC7-9791-4426-893E-8417F656B695}" type="presOf" srcId="{C8B9E6F6-0506-4EE7-9C21-4BEBDB0689C0}" destId="{48834FAA-CB7C-4F03-AB78-610695B7E90E}" srcOrd="1" destOrd="0" presId="urn:microsoft.com/office/officeart/2005/8/layout/orgChart1"/>
-    <dgm:cxn modelId="{8005B67A-E73E-40BB-B15C-5BC45F6A2076}" type="presOf" srcId="{5C41FF03-95DE-45C0-A377-234E4FE631C8}" destId="{F00915F4-4CB0-455C-A8A2-9661CC9F9FEA}" srcOrd="1" destOrd="0" presId="urn:microsoft.com/office/officeart/2005/8/layout/orgChart1"/>
-    <dgm:cxn modelId="{C97483E6-B1E3-48CD-B137-59B1081362A1}" type="presOf" srcId="{7003E852-2758-40E6-AC18-F70B0E63115F}" destId="{D0409C93-5F64-4644-9359-837E5F6449D0}" srcOrd="0" destOrd="0" presId="urn:microsoft.com/office/officeart/2005/8/layout/orgChart1"/>
-    <dgm:cxn modelId="{9B439297-5A0D-4BA8-9A1E-DBB9E17CC542}" type="presOf" srcId="{7A5AF140-1E3A-42C2-B825-7DF55752EDE0}" destId="{9320737E-AEA9-4104-8551-1B2A47E75A3B}" srcOrd="0" destOrd="0" presId="urn:microsoft.com/office/officeart/2005/8/layout/orgChart1"/>
-    <dgm:cxn modelId="{DA5A6214-6830-44EF-85B5-70FC27BAC047}" type="presOf" srcId="{E10DFB7B-0883-49D8-B805-B44BF21AAAEB}" destId="{9ADE805B-6A8E-42C7-AB44-1CDB9E4163C1}" srcOrd="1" destOrd="0" presId="urn:microsoft.com/office/officeart/2005/8/layout/orgChart1"/>
-    <dgm:cxn modelId="{21F05AAF-0DA6-4413-8081-01ABA5FA5A9E}" type="presOf" srcId="{56ADD705-A4A8-4618-8F15-D1A3F2A04337}" destId="{C5A9732E-B5D4-4D5B-A984-3B0808547CB7}" srcOrd="0" destOrd="0" presId="urn:microsoft.com/office/officeart/2005/8/layout/orgChart1"/>
-    <dgm:cxn modelId="{BEC0D16F-D91D-4824-8B82-60DD3B49C1A0}" type="presOf" srcId="{CC33AA0E-D5D5-45F9-8510-16DEB5C477DE}" destId="{E224CE68-8626-43C1-827F-EAB97EE1754D}" srcOrd="0" destOrd="0" presId="urn:microsoft.com/office/officeart/2005/8/layout/orgChart1"/>
+    <dgm:cxn modelId="{AE19C4C6-A86C-4F40-B49B-0E5A9A23B354}" type="presOf" srcId="{D590E660-F3A9-4A16-8F6F-BDAFC67F7E6B}" destId="{994BCDDF-D51A-4968-A546-CEEED7A9AC37}" srcOrd="0" destOrd="0" presId="urn:microsoft.com/office/officeart/2005/8/layout/orgChart1"/>
+    <dgm:cxn modelId="{5EC1EFC6-B999-4DEC-8B29-AA3DE75FC584}" type="presOf" srcId="{FA3FC5CF-BA33-45FA-A301-E0088D4566F1}" destId="{B537A1EE-4249-4074-B5BA-12585CDB8984}" srcOrd="0" destOrd="0" presId="urn:microsoft.com/office/officeart/2005/8/layout/orgChart1"/>
+    <dgm:cxn modelId="{5E226A83-722B-43E5-9102-38E53CEA4F18}" type="presOf" srcId="{F2F6E925-2A8F-41A9-9AC1-10D17EE27CF1}" destId="{2376E0A8-D876-477F-940B-2EA2D178F003}" srcOrd="1" destOrd="0" presId="urn:microsoft.com/office/officeart/2005/8/layout/orgChart1"/>
+    <dgm:cxn modelId="{2FE923A6-D4DB-4D61-90F1-5C7016A6D16E}" type="presOf" srcId="{F3725E7C-97EC-4357-8C83-834B707DD2A4}" destId="{5E4BD612-A1F9-49DF-9F9B-202CAA25B533}" srcOrd="0" destOrd="0" presId="urn:microsoft.com/office/officeart/2005/8/layout/orgChart1"/>
+    <dgm:cxn modelId="{960C8948-CF36-40B2-92AD-0AB776146F9A}" type="presOf" srcId="{E10DFB7B-0883-49D8-B805-B44BF21AAAEB}" destId="{9ADE805B-6A8E-42C7-AB44-1CDB9E4163C1}" srcOrd="1" destOrd="0" presId="urn:microsoft.com/office/officeart/2005/8/layout/orgChart1"/>
+    <dgm:cxn modelId="{DAB1A5EE-D7DB-4A20-BCBC-7C017ADFDA9E}" type="presOf" srcId="{4AC0130F-34EE-4F06-A200-446A2783D611}" destId="{679BE6C1-65AC-497F-8147-54AB56CDF270}" srcOrd="0" destOrd="0" presId="urn:microsoft.com/office/officeart/2005/8/layout/orgChart1"/>
     <dgm:cxn modelId="{037C0777-A813-4458-A454-D06A58FA81F5}" srcId="{7FE5AA58-7461-4BB8-956A-D974854169D6}" destId="{B95F4914-A6FC-4A8D-A641-4F5490C25831}" srcOrd="0" destOrd="0" parTransId="{C8369144-5915-4554-B8CD-7F06693C46ED}" sibTransId="{AC6C7FA6-7EC6-4F83-B575-3E9D181B5237}"/>
-    <dgm:cxn modelId="{0783E794-7213-4BC9-B29C-F37D50B586C5}" type="presOf" srcId="{D09CACAC-2406-4764-BDC7-457426221341}" destId="{3B4D4F5E-593C-4AAD-94BC-BBA095052D5B}" srcOrd="0" destOrd="0" presId="urn:microsoft.com/office/officeart/2005/8/layout/orgChart1"/>
-    <dgm:cxn modelId="{D2EBC89E-A9BA-4622-9F4D-DA9E457FABD8}" type="presOf" srcId="{5577F1A8-184A-41BE-B23D-9D7D447D1253}" destId="{B041167E-70C9-4B4B-895B-27C6815E67D6}" srcOrd="0" destOrd="0" presId="urn:microsoft.com/office/officeart/2005/8/layout/orgChart1"/>
-    <dgm:cxn modelId="{9377301C-4D5B-4BF7-89EF-ED2971516F70}" type="presOf" srcId="{6799F43F-68D9-48DA-B7C5-0BB265B210CB}" destId="{6B5B1EED-AAD5-41CB-B1F8-5C29ED603754}" srcOrd="0" destOrd="0" presId="urn:microsoft.com/office/officeart/2005/8/layout/orgChart1"/>
+    <dgm:cxn modelId="{3D4E6DC1-CAA6-49CE-8971-A55452D996F7}" type="presOf" srcId="{1643CB44-1D32-40D7-9228-D801DC9D46B6}" destId="{69B844C9-2F7A-4A50-9DB6-FF7D522B1369}" srcOrd="0" destOrd="0" presId="urn:microsoft.com/office/officeart/2005/8/layout/orgChart1"/>
+    <dgm:cxn modelId="{B1196A8E-39D7-4A62-B517-3B568D16371D}" type="presOf" srcId="{4538E597-C7AF-4823-868C-68E5519B9BCD}" destId="{0ECD2A48-9BA6-4100-A2D7-2E9C9EE6727E}" srcOrd="0" destOrd="0" presId="urn:microsoft.com/office/officeart/2005/8/layout/orgChart1"/>
+    <dgm:cxn modelId="{B8B630BC-8CC1-4886-9396-5FA16C8D5718}" type="presOf" srcId="{6799F43F-68D9-48DA-B7C5-0BB265B210CB}" destId="{6B5B1EED-AAD5-41CB-B1F8-5C29ED603754}" srcOrd="0" destOrd="0" presId="urn:microsoft.com/office/officeart/2005/8/layout/orgChart1"/>
+    <dgm:cxn modelId="{9C800E26-63B5-4C36-9748-BA54405DEB98}" type="presOf" srcId="{857688B0-7012-4700-9095-C393EE262B00}" destId="{A398CCB2-4401-4E65-B69C-89003D740336}" srcOrd="1" destOrd="0" presId="urn:microsoft.com/office/officeart/2005/8/layout/orgChart1"/>
+    <dgm:cxn modelId="{E403A322-7306-44F0-B282-C1FD58066DBC}" type="presOf" srcId="{B95F4914-A6FC-4A8D-A641-4F5490C25831}" destId="{B8079C6B-2AAF-4079-8107-1DDC33116C0A}" srcOrd="1" destOrd="0" presId="urn:microsoft.com/office/officeart/2005/8/layout/orgChart1"/>
+    <dgm:cxn modelId="{BE06F342-1192-4D0D-9D6D-ED98D344115B}" type="presOf" srcId="{E10DFB7B-0883-49D8-B805-B44BF21AAAEB}" destId="{47FB99D6-1159-4437-BECD-D5DF269B1CCC}" srcOrd="0" destOrd="0" presId="urn:microsoft.com/office/officeart/2005/8/layout/orgChart1"/>
+    <dgm:cxn modelId="{4D671853-1159-46B2-B61F-09972E928ABF}" type="presOf" srcId="{D09CACAC-2406-4764-BDC7-457426221341}" destId="{3B4D4F5E-593C-4AAD-94BC-BBA095052D5B}" srcOrd="0" destOrd="0" presId="urn:microsoft.com/office/officeart/2005/8/layout/orgChart1"/>
+    <dgm:cxn modelId="{0C113A8F-D383-4759-B957-21BFAF88929C}" type="presOf" srcId="{FF6A0F34-F6EB-4861-99F1-3D2546967FB8}" destId="{59A7E882-1009-48A3-B05C-92383365C96B}" srcOrd="0" destOrd="0" presId="urn:microsoft.com/office/officeart/2005/8/layout/orgChart1"/>
+    <dgm:cxn modelId="{C983E973-FA1F-4403-831D-F987B38BCCDD}" type="presOf" srcId="{49BC4D48-2569-414E-9DEF-8376C5800F03}" destId="{B91418ED-1693-4F38-B0F1-10AFA9E9C613}" srcOrd="0" destOrd="0" presId="urn:microsoft.com/office/officeart/2005/8/layout/orgChart1"/>
+    <dgm:cxn modelId="{5BD9DB18-60FD-42F1-9719-B154F6756EA7}" type="presOf" srcId="{377ABEC7-EE34-493D-9575-898DF858A503}" destId="{C43A92B1-45FE-45F3-B904-49B55859ACE8}" srcOrd="1" destOrd="0" presId="urn:microsoft.com/office/officeart/2005/8/layout/orgChart1"/>
     <dgm:cxn modelId="{26DB76D5-E0E8-42B1-BB42-D6D2F250903C}" srcId="{25C33440-DB19-4B6B-85BB-71DE83CED3C1}" destId="{5C41FF03-95DE-45C0-A377-234E4FE631C8}" srcOrd="1" destOrd="0" parTransId="{49BC4D48-2569-414E-9DEF-8376C5800F03}" sibTransId="{093F7709-5AEC-4213-BA94-FE51C1A314B0}"/>
-    <dgm:cxn modelId="{E651D1A2-9A32-47E1-81DA-14404EFD66E9}" type="presOf" srcId="{FC1C9363-6E19-47CD-9033-AAB5B6537CCC}" destId="{06542DB0-BE10-4B5D-BD56-41DC93A2B68B}" srcOrd="0" destOrd="0" presId="urn:microsoft.com/office/officeart/2005/8/layout/orgChart1"/>
-    <dgm:cxn modelId="{3D9028DD-BE53-4D99-9504-B1A2FDC20F91}" type="presOf" srcId="{00DBD172-5262-4574-B973-2905209B12BF}" destId="{74B475A8-0D89-4808-A198-A0C3B45C4C03}" srcOrd="0" destOrd="0" presId="urn:microsoft.com/office/officeart/2005/8/layout/orgChart1"/>
-    <dgm:cxn modelId="{F004194B-B49C-446D-A13C-DBEDDC7DE858}" type="presOf" srcId="{2FE173AE-0EE0-4856-9960-2AAC36D8F7C2}" destId="{88502C43-22FF-402A-856D-185BF2450900}" srcOrd="0" destOrd="0" presId="urn:microsoft.com/office/officeart/2005/8/layout/orgChart1"/>
-    <dgm:cxn modelId="{E30EC0C7-BF96-4B33-8B8B-DE079D123107}" type="presOf" srcId="{53D15F49-7CBB-4434-A929-3FB8D0BDCAE6}" destId="{E042E7F8-77CC-44DE-B329-080F0C628381}" srcOrd="0" destOrd="0" presId="urn:microsoft.com/office/officeart/2005/8/layout/orgChart1"/>
-    <dgm:cxn modelId="{9643B67E-FAA5-4D57-8B22-31F0BFFDD95E}" type="presOf" srcId="{25C33440-DB19-4B6B-85BB-71DE83CED3C1}" destId="{D8D9B911-A26F-4E81-B107-C8C4E1452DE4}" srcOrd="0" destOrd="0" presId="urn:microsoft.com/office/officeart/2005/8/layout/orgChart1"/>
-    <dgm:cxn modelId="{12B6E110-976F-4136-BAF3-CFD0F6D6F8C1}" type="presOf" srcId="{B95F4914-A6FC-4A8D-A641-4F5490C25831}" destId="{B8079C6B-2AAF-4079-8107-1DDC33116C0A}" srcOrd="1" destOrd="0" presId="urn:microsoft.com/office/officeart/2005/8/layout/orgChart1"/>
-    <dgm:cxn modelId="{37C87785-E4C1-4778-8600-A2F952EEEACF}" type="presOf" srcId="{5203A30D-6D75-4269-BD68-FBF5FC11F556}" destId="{783C2A5D-4F9F-45CE-AAB2-C939C659662F}" srcOrd="0" destOrd="0" presId="urn:microsoft.com/office/officeart/2005/8/layout/orgChart1"/>
-    <dgm:cxn modelId="{6B5E4BD6-3192-441B-8B12-A3B9C69E0B4D}" type="presOf" srcId="{49BC4D48-2569-414E-9DEF-8376C5800F03}" destId="{B91418ED-1693-4F38-B0F1-10AFA9E9C613}" srcOrd="0" destOrd="0" presId="urn:microsoft.com/office/officeart/2005/8/layout/orgChart1"/>
-    <dgm:cxn modelId="{6FFC3135-E652-4F53-AFC9-AFEAAE96B2C2}" type="presOf" srcId="{F3725E7C-97EC-4357-8C83-834B707DD2A4}" destId="{5E4BD612-A1F9-49DF-9F9B-202CAA25B533}" srcOrd="0" destOrd="0" presId="urn:microsoft.com/office/officeart/2005/8/layout/orgChart1"/>
+    <dgm:cxn modelId="{D7D1A52A-0ED4-4B80-B998-55BE26DA2B02}" type="presOf" srcId="{E37FECDD-EE58-4FAC-BE0A-A22DF95E1F85}" destId="{97B4AFB4-6CA2-49D1-A1E9-C69BECF3AC57}" srcOrd="0" destOrd="0" presId="urn:microsoft.com/office/officeart/2005/8/layout/orgChart1"/>
+    <dgm:cxn modelId="{C5CAC8A6-8AD6-4691-961C-6237A7E7B67C}" type="presOf" srcId="{56ADD705-A4A8-4618-8F15-D1A3F2A04337}" destId="{0F439F5E-F58C-4A63-AE90-E018BBC65702}" srcOrd="1" destOrd="0" presId="urn:microsoft.com/office/officeart/2005/8/layout/orgChart1"/>
+    <dgm:cxn modelId="{6F732C5B-9B97-4F28-B722-807B8F6CA291}" type="presOf" srcId="{CC33AA0E-D5D5-45F9-8510-16DEB5C477DE}" destId="{E224CE68-8626-43C1-827F-EAB97EE1754D}" srcOrd="0" destOrd="0" presId="urn:microsoft.com/office/officeart/2005/8/layout/orgChart1"/>
+    <dgm:cxn modelId="{5D061AF7-3FD8-48B1-B8AB-CB84A916AFF3}" type="presOf" srcId="{D590E660-F3A9-4A16-8F6F-BDAFC67F7E6B}" destId="{EB86F599-8AC6-4D77-84E9-AB666D263D62}" srcOrd="1" destOrd="0" presId="urn:microsoft.com/office/officeart/2005/8/layout/orgChart1"/>
+    <dgm:cxn modelId="{FD671C25-7DEC-4C4E-AC56-1D2D312ED304}" type="presOf" srcId="{7003E852-2758-40E6-AC18-F70B0E63115F}" destId="{5D6CF49E-052F-479A-9A0A-2F08A3635934}" srcOrd="1" destOrd="0" presId="urn:microsoft.com/office/officeart/2005/8/layout/orgChart1"/>
+    <dgm:cxn modelId="{7914E7E3-102D-472F-BCF0-1BABC291A63E}" type="presOf" srcId="{857688B0-7012-4700-9095-C393EE262B00}" destId="{C490178F-51D7-48C7-AA7D-2B0174BEFF81}" srcOrd="0" destOrd="0" presId="urn:microsoft.com/office/officeart/2005/8/layout/orgChart1"/>
     <dgm:cxn modelId="{8BA1FFFF-FFF8-4A3A-907F-6B211FC8B6CA}" srcId="{377ABEC7-EE34-493D-9575-898DF858A503}" destId="{857688B0-7012-4700-9095-C393EE262B00}" srcOrd="1" destOrd="0" parTransId="{D09CACAC-2406-4764-BDC7-457426221341}" sibTransId="{5A1A7848-DB49-4349-8626-2FFA9B5F17B0}"/>
-    <dgm:cxn modelId="{93CBE28E-5B26-4487-B2B3-273844BD1B01}" type="presOf" srcId="{25C33440-DB19-4B6B-85BB-71DE83CED3C1}" destId="{4B7BD147-52A6-4B0B-BF43-E08FE3E5158B}" srcOrd="1" destOrd="0" presId="urn:microsoft.com/office/officeart/2005/8/layout/orgChart1"/>
-    <dgm:cxn modelId="{6DCAA92C-C803-4E05-B87E-68E893787C00}" type="presOf" srcId="{4261EE8A-5655-4755-BD76-DC46D8B77F27}" destId="{77C99415-3010-46C5-870E-C4919ECD9D75}" srcOrd="1" destOrd="0" presId="urn:microsoft.com/office/officeart/2005/8/layout/orgChart1"/>
-    <dgm:cxn modelId="{FDEED033-37AF-4989-9545-7D21A9E498EE}" type="presOf" srcId="{81960E33-8402-416E-ABC7-BB4F937317BF}" destId="{AB71D7D7-9D64-4175-9741-3940FC62430B}" srcOrd="0" destOrd="0" presId="urn:microsoft.com/office/officeart/2005/8/layout/orgChart1"/>
-    <dgm:cxn modelId="{1BD1A9DD-FE42-497F-B6AB-5C405F5134F0}" type="presOf" srcId="{377ABEC7-EE34-493D-9575-898DF858A503}" destId="{C43A92B1-45FE-45F3-B904-49B55859ACE8}" srcOrd="1" destOrd="0" presId="urn:microsoft.com/office/officeart/2005/8/layout/orgChart1"/>
-    <dgm:cxn modelId="{5F8CD017-79DA-4683-9235-349C932F5E4B}" type="presOf" srcId="{E10DFB7B-0883-49D8-B805-B44BF21AAAEB}" destId="{47FB99D6-1159-4437-BECD-D5DF269B1CCC}" srcOrd="0" destOrd="0" presId="urn:microsoft.com/office/officeart/2005/8/layout/orgChart1"/>
+    <dgm:cxn modelId="{02B87448-6312-4A6F-BACC-A07C916DD831}" type="presOf" srcId="{9A5BBC1F-EAC3-45D6-88F0-BD0FDC97CF4A}" destId="{3E2B43CF-A4BB-4E78-9609-FFD5F949BE2F}" srcOrd="0" destOrd="0" presId="urn:microsoft.com/office/officeart/2005/8/layout/orgChart1"/>
+    <dgm:cxn modelId="{A40A4A41-988C-4915-836F-7C5D6CF934C8}" type="presOf" srcId="{91BA68BA-E323-4D16-BDEB-2CA1F77EF57A}" destId="{841C1C1F-3B99-4BBA-B255-25C5572253C2}" srcOrd="0" destOrd="0" presId="urn:microsoft.com/office/officeart/2005/8/layout/orgChart1"/>
+    <dgm:cxn modelId="{1C9855CF-596C-47CA-A067-C59E9F0345D6}" srcId="{56ADD705-A4A8-4618-8F15-D1A3F2A04337}" destId="{9A5BBC1F-EAC3-45D6-88F0-BD0FDC97CF4A}" srcOrd="4" destOrd="0" parTransId="{CC33AA0E-D5D5-45F9-8510-16DEB5C477DE}" sibTransId="{4AF79F99-5F89-4EB4-A612-F8292EC0F740}"/>
     <dgm:cxn modelId="{9E848CDB-0606-45A2-B7F5-4560B5963B4F}" srcId="{4261EE8A-5655-4755-BD76-DC46D8B77F27}" destId="{74B79303-EFBE-459D-A66F-D71E84B280BC}" srcOrd="0" destOrd="0" parTransId="{7DDCB00B-98DD-4C86-A010-8114467570AB}" sibTransId="{2668A5D6-10CB-47B5-8E8B-900D0BBC553D}"/>
-    <dgm:cxn modelId="{1C9855CF-596C-47CA-A067-C59E9F0345D6}" srcId="{56ADD705-A4A8-4618-8F15-D1A3F2A04337}" destId="{9A5BBC1F-EAC3-45D6-88F0-BD0FDC97CF4A}" srcOrd="4" destOrd="0" parTransId="{CC33AA0E-D5D5-45F9-8510-16DEB5C477DE}" sibTransId="{4AF79F99-5F89-4EB4-A612-F8292EC0F740}"/>
-    <dgm:cxn modelId="{302285B3-203C-4C9A-A804-DCD03D8CC129}" type="presOf" srcId="{C6E70420-D450-4011-A137-86BA5B99FD2F}" destId="{0FFB5739-1796-4A8E-9751-7B7E72B21FC6}" srcOrd="0" destOrd="0" presId="urn:microsoft.com/office/officeart/2005/8/layout/orgChart1"/>
-    <dgm:cxn modelId="{B0C54F9D-C99D-4AD0-90CC-2A41BEB371E0}" type="presOf" srcId="{FF6A0F34-F6EB-4861-99F1-3D2546967FB8}" destId="{08D76618-FA46-4683-8CE2-F20AD9BABA4F}" srcOrd="1" destOrd="0" presId="urn:microsoft.com/office/officeart/2005/8/layout/orgChart1"/>
-    <dgm:cxn modelId="{5EA02CEE-2F18-423B-8A75-47149515A655}" type="presOf" srcId="{53D15F49-7CBB-4434-A929-3FB8D0BDCAE6}" destId="{42F8333C-4E87-4F75-9170-3352DF7AE77A}" srcOrd="1" destOrd="0" presId="urn:microsoft.com/office/officeart/2005/8/layout/orgChart1"/>
+    <dgm:cxn modelId="{B0F75865-0892-44E7-9DA1-5225D9A01DAD}" type="presOf" srcId="{4261EE8A-5655-4755-BD76-DC46D8B77F27}" destId="{77C99415-3010-46C5-870E-C4919ECD9D75}" srcOrd="1" destOrd="0" presId="urn:microsoft.com/office/officeart/2005/8/layout/orgChart1"/>
     <dgm:cxn modelId="{9EDE2947-DE10-46CD-ADFF-495227F20B5F}" srcId="{377ABEC7-EE34-493D-9575-898DF858A503}" destId="{7A5AF140-1E3A-42C2-B825-7DF55752EDE0}" srcOrd="0" destOrd="0" parTransId="{81960E33-8402-416E-ABC7-BB4F937317BF}" sibTransId="{F64AC004-FF7A-47AB-BFA2-16BF85D1227B}"/>
+    <dgm:cxn modelId="{932B8236-B969-4DB4-86FB-2FDFDAC48EA7}" type="presOf" srcId="{7003E852-2758-40E6-AC18-F70B0E63115F}" destId="{D0409C93-5F64-4644-9359-837E5F6449D0}" srcOrd="0" destOrd="0" presId="urn:microsoft.com/office/officeart/2005/8/layout/orgChart1"/>
     <dgm:cxn modelId="{E1BDCE4D-160A-4ACB-9A63-B6B394073F17}" srcId="{C8B9E6F6-0506-4EE7-9C21-4BEBDB0689C0}" destId="{56ADD705-A4A8-4618-8F15-D1A3F2A04337}" srcOrd="4" destOrd="0" parTransId="{91BA68BA-E323-4D16-BDEB-2CA1F77EF57A}" sibTransId="{73D355F5-FAFA-48E6-B872-50777BA46226}"/>
     <dgm:cxn modelId="{010B9CD1-B608-4455-811E-3D61ACDBC779}" srcId="{56ADD705-A4A8-4618-8F15-D1A3F2A04337}" destId="{FF6A0F34-F6EB-4861-99F1-3D2546967FB8}" srcOrd="2" destOrd="0" parTransId="{5577F1A8-184A-41BE-B23D-9D7D447D1253}" sibTransId="{F4FEE68D-59E9-4EAB-81D7-95F18D224D67}"/>
-    <dgm:cxn modelId="{16D80B09-8BE1-4699-AB51-76094A792309}" type="presOf" srcId="{74B79303-EFBE-459D-A66F-D71E84B280BC}" destId="{42F58706-68D8-4201-A3F1-9608DDC975A9}" srcOrd="1" destOrd="0" presId="urn:microsoft.com/office/officeart/2005/8/layout/orgChart1"/>
+    <dgm:cxn modelId="{ED8CE2C0-63C3-4405-BBE7-26A61E4862C5}" type="presOf" srcId="{A66990A4-43FE-4CCE-980E-EB0E68B92666}" destId="{832F7CAD-916E-4089-81E0-5DE70538B4E8}" srcOrd="0" destOrd="0" presId="urn:microsoft.com/office/officeart/2005/8/layout/orgChart1"/>
     <dgm:cxn modelId="{468EB231-842A-475A-80C2-7F58632791B2}" srcId="{47C330CF-E497-4E71-B4AA-634321A449DA}" destId="{C8B9E6F6-0506-4EE7-9C21-4BEBDB0689C0}" srcOrd="0" destOrd="0" parTransId="{602334D9-472A-49F6-8420-5ABE5A39F0E3}" sibTransId="{0926E749-89F9-4BAE-B284-3C25358B834B}"/>
-    <dgm:cxn modelId="{306667CA-1BB6-4A6F-8A63-64F946FCE8BE}" type="presOf" srcId="{1643CB44-1D32-40D7-9228-D801DC9D46B6}" destId="{69B844C9-2F7A-4A50-9DB6-FF7D522B1369}" srcOrd="0" destOrd="0" presId="urn:microsoft.com/office/officeart/2005/8/layout/orgChart1"/>
-    <dgm:cxn modelId="{4C443D92-D93C-4EEC-A3D7-14145B33324A}" type="presOf" srcId="{FF6A0F34-F6EB-4861-99F1-3D2546967FB8}" destId="{59A7E882-1009-48A3-B05C-92383365C96B}" srcOrd="0" destOrd="0" presId="urn:microsoft.com/office/officeart/2005/8/layout/orgChart1"/>
-    <dgm:cxn modelId="{E5C675C8-9180-4ACA-BEB1-3968D4DF329B}" type="presOf" srcId="{4AC0130F-34EE-4F06-A200-446A2783D611}" destId="{679BE6C1-65AC-497F-8147-54AB56CDF270}" srcOrd="0" destOrd="0" presId="urn:microsoft.com/office/officeart/2005/8/layout/orgChart1"/>
-    <dgm:cxn modelId="{EA57722B-8086-4653-98CE-3F79EC02D186}" type="presOf" srcId="{7003E852-2758-40E6-AC18-F70B0E63115F}" destId="{5D6CF49E-052F-479A-9A0A-2F08A3635934}" srcOrd="1" destOrd="0" presId="urn:microsoft.com/office/officeart/2005/8/layout/orgChart1"/>
-    <dgm:cxn modelId="{F90B4C72-F3D1-4B56-8309-773073B04865}" type="presOf" srcId="{74B79303-EFBE-459D-A66F-D71E84B280BC}" destId="{2BC05C86-BABD-40F4-8B3C-963EEDEBDA82}" srcOrd="0" destOrd="0" presId="urn:microsoft.com/office/officeart/2005/8/layout/orgChart1"/>
-    <dgm:cxn modelId="{081EC737-6E57-4EC5-B6A8-A1F7BB4E1C6E}" type="presOf" srcId="{4AC0130F-34EE-4F06-A200-446A2783D611}" destId="{016F780F-62E3-4C3F-9706-3ADFD1B6FE4E}" srcOrd="1" destOrd="0" presId="urn:microsoft.com/office/officeart/2005/8/layout/orgChart1"/>
-    <dgm:cxn modelId="{16C43B25-704C-499D-81D8-267F49A61ACB}" type="presOf" srcId="{E4BD77C7-4EF3-4A60-A5BD-64C43E6C1C4D}" destId="{6C487FF7-9DA5-4D42-AFEA-00E5077628C0}" srcOrd="0" destOrd="0" presId="urn:microsoft.com/office/officeart/2005/8/layout/orgChart1"/>
+    <dgm:cxn modelId="{5C3EE491-798A-42A1-AA3F-0CFC57B04041}" type="presOf" srcId="{38492057-2865-482F-A301-8C40498CD077}" destId="{BB30C418-5FEE-4D52-A902-98ADE0CC8F98}" srcOrd="1" destOrd="0" presId="urn:microsoft.com/office/officeart/2005/8/layout/orgChart1"/>
+    <dgm:cxn modelId="{1055ADFF-C12D-438E-B11C-5B0274131CFD}" type="presOf" srcId="{25C33440-DB19-4B6B-85BB-71DE83CED3C1}" destId="{4B7BD147-52A6-4B0B-BF43-E08FE3E5158B}" srcOrd="1" destOrd="0" presId="urn:microsoft.com/office/officeart/2005/8/layout/orgChart1"/>
+    <dgm:cxn modelId="{47DB2A54-6DCF-4A76-B1B8-CBE7C47EF866}" type="presOf" srcId="{1F9ECC2B-DB5A-48C4-82B4-2E5E1A8DF16E}" destId="{0B313F8B-33AE-48ED-90CC-7E3056247B4E}" srcOrd="0" destOrd="0" presId="urn:microsoft.com/office/officeart/2005/8/layout/orgChart1"/>
     <dgm:cxn modelId="{8F512DF0-9136-4433-8705-C4A066EFAB13}" srcId="{4261EE8A-5655-4755-BD76-DC46D8B77F27}" destId="{A66990A4-43FE-4CCE-980E-EB0E68B92666}" srcOrd="1" destOrd="0" parTransId="{E37FECDD-EE58-4FAC-BE0A-A22DF95E1F85}" sibTransId="{5A9E9811-FE55-4FD2-83D1-AFFF130A8867}"/>
     <dgm:cxn modelId="{3839C908-9DD1-4E42-A41D-CBE3241ACE8D}" srcId="{C8B9E6F6-0506-4EE7-9C21-4BEBDB0689C0}" destId="{4AC0130F-34EE-4F06-A200-446A2783D611}" srcOrd="2" destOrd="0" parTransId="{4AA6A5CA-CB56-4EDE-BF59-E781E27B19B3}" sibTransId="{C2A6DA4A-26C1-478C-8068-6EE0272E9CE7}"/>
-    <dgm:cxn modelId="{7FE47E7D-21A0-46EF-9D9F-2658616FA640}" type="presOf" srcId="{D590E660-F3A9-4A16-8F6F-BDAFC67F7E6B}" destId="{EB86F599-8AC6-4D77-84E9-AB666D263D62}" srcOrd="1" destOrd="0" presId="urn:microsoft.com/office/officeart/2005/8/layout/orgChart1"/>
-    <dgm:cxn modelId="{923167D2-20AE-43D1-9821-FE47E96BB33D}" type="presOf" srcId="{1F9ECC2B-DB5A-48C4-82B4-2E5E1A8DF16E}" destId="{0B313F8B-33AE-48ED-90CC-7E3056247B4E}" srcOrd="0" destOrd="0" presId="urn:microsoft.com/office/officeart/2005/8/layout/orgChart1"/>
-    <dgm:cxn modelId="{408B986E-49AD-4E93-B324-67D053CF061C}" type="presOf" srcId="{5C41FF03-95DE-45C0-A377-234E4FE631C8}" destId="{504AC891-5F57-4E60-9309-6093BAAF9833}" srcOrd="0" destOrd="0" presId="urn:microsoft.com/office/officeart/2005/8/layout/orgChart1"/>
-    <dgm:cxn modelId="{30B23EFB-0047-4438-9FFF-4B9A730E3864}" type="presOf" srcId="{9A5BBC1F-EAC3-45D6-88F0-BD0FDC97CF4A}" destId="{477FF09D-E9DA-4DAD-BC17-C9A46DE006B1}" srcOrd="1" destOrd="0" presId="urn:microsoft.com/office/officeart/2005/8/layout/orgChart1"/>
-    <dgm:cxn modelId="{405D0509-3FA9-45DF-B90B-84439346C589}" type="presOf" srcId="{7FE5AA58-7461-4BB8-956A-D974854169D6}" destId="{509E1568-59DD-4883-B88B-3E4AE5B88FCA}" srcOrd="1" destOrd="0" presId="urn:microsoft.com/office/officeart/2005/8/layout/orgChart1"/>
-    <dgm:cxn modelId="{E22BC0A7-5623-48DE-8A78-825E6310D226}" type="presOf" srcId="{FA3FC5CF-BA33-45FA-A301-E0088D4566F1}" destId="{D012E598-ADA9-41C0-8B0E-F6586C588558}" srcOrd="1" destOrd="0" presId="urn:microsoft.com/office/officeart/2005/8/layout/orgChart1"/>
-    <dgm:cxn modelId="{C5197338-446D-40E9-968E-DB810495266E}" type="presOf" srcId="{A66990A4-43FE-4CCE-980E-EB0E68B92666}" destId="{832F7CAD-916E-4089-81E0-5DE70538B4E8}" srcOrd="0" destOrd="0" presId="urn:microsoft.com/office/officeart/2005/8/layout/orgChart1"/>
-    <dgm:cxn modelId="{E67194A4-A138-483A-8647-FE13D98362B7}" type="presOf" srcId="{9A5BBC1F-EAC3-45D6-88F0-BD0FDC97CF4A}" destId="{3E2B43CF-A4BB-4E78-9609-FFD5F949BE2F}" srcOrd="0" destOrd="0" presId="urn:microsoft.com/office/officeart/2005/8/layout/orgChart1"/>
+    <dgm:cxn modelId="{B046307D-77C0-4529-9524-D0E3B332E2E0}" type="presOf" srcId="{53D15F49-7CBB-4434-A929-3FB8D0BDCAE6}" destId="{E042E7F8-77CC-44DE-B329-080F0C628381}" srcOrd="0" destOrd="0" presId="urn:microsoft.com/office/officeart/2005/8/layout/orgChart1"/>
+    <dgm:cxn modelId="{0BB394A0-E5FF-4F94-A9DE-889108C84837}" type="presOf" srcId="{C0D09452-9BBB-4CFE-829A-A0AC5D540F37}" destId="{82893F5C-0E1F-415D-8AC9-6474C3F85CD4}" srcOrd="0" destOrd="0" presId="urn:microsoft.com/office/officeart/2005/8/layout/orgChart1"/>
+    <dgm:cxn modelId="{3B965B63-898D-4557-AFC9-CBC2DCDCA978}" type="presOf" srcId="{74B79303-EFBE-459D-A66F-D71E84B280BC}" destId="{42F58706-68D8-4201-A3F1-9608DDC975A9}" srcOrd="1" destOrd="0" presId="urn:microsoft.com/office/officeart/2005/8/layout/orgChart1"/>
+    <dgm:cxn modelId="{3DBE0CCD-96B1-439A-A8D8-04E164522D92}" type="presOf" srcId="{E4BD77C7-4EF3-4A60-A5BD-64C43E6C1C4D}" destId="{6C487FF7-9DA5-4D42-AFEA-00E5077628C0}" srcOrd="0" destOrd="0" presId="urn:microsoft.com/office/officeart/2005/8/layout/orgChart1"/>
+    <dgm:cxn modelId="{87DF001C-BB16-4853-89EA-D47B179D669A}" type="presOf" srcId="{B95F4914-A6FC-4A8D-A641-4F5490C25831}" destId="{ECB66948-CDE8-4BC9-A8DA-AC98417E84B4}" srcOrd="0" destOrd="0" presId="urn:microsoft.com/office/officeart/2005/8/layout/orgChart1"/>
+    <dgm:cxn modelId="{F628FF7F-3FD7-4C7E-91BB-A262AD0E222B}" type="presOf" srcId="{FA3FC5CF-BA33-45FA-A301-E0088D4566F1}" destId="{D012E598-ADA9-41C0-8B0E-F6586C588558}" srcOrd="1" destOrd="0" presId="urn:microsoft.com/office/officeart/2005/8/layout/orgChart1"/>
+    <dgm:cxn modelId="{3FA41D3D-3C7A-4213-BF47-4313B3BF3190}" type="presOf" srcId="{4AC0130F-34EE-4F06-A200-446A2783D611}" destId="{016F780F-62E3-4C3F-9706-3ADFD1B6FE4E}" srcOrd="1" destOrd="0" presId="urn:microsoft.com/office/officeart/2005/8/layout/orgChart1"/>
+    <dgm:cxn modelId="{83133D68-EE79-4C20-B30B-AC3DCB78CA90}" type="presOf" srcId="{FC1C9363-6E19-47CD-9033-AAB5B6537CCC}" destId="{06542DB0-BE10-4B5D-BD56-41DC93A2B68B}" srcOrd="0" destOrd="0" presId="urn:microsoft.com/office/officeart/2005/8/layout/orgChart1"/>
+    <dgm:cxn modelId="{8B1A34D8-895E-49E0-BD1D-DB7F8637557F}" type="presOf" srcId="{C8B9E6F6-0506-4EE7-9C21-4BEBDB0689C0}" destId="{48834FAA-CB7C-4F03-AB78-610695B7E90E}" srcOrd="1" destOrd="0" presId="urn:microsoft.com/office/officeart/2005/8/layout/orgChart1"/>
+    <dgm:cxn modelId="{01479544-76D7-4EB9-8F8C-368E1AD83B92}" type="presOf" srcId="{377ABEC7-EE34-493D-9575-898DF858A503}" destId="{A3E05D60-637E-4152-B7C1-AE717280EDAD}" srcOrd="0" destOrd="0" presId="urn:microsoft.com/office/officeart/2005/8/layout/orgChart1"/>
     <dgm:cxn modelId="{43BB67C3-E17A-4F19-B939-573D19F84969}" srcId="{C8B9E6F6-0506-4EE7-9C21-4BEBDB0689C0}" destId="{377ABEC7-EE34-493D-9575-898DF858A503}" srcOrd="5" destOrd="0" parTransId="{5203A30D-6D75-4269-BD68-FBF5FC11F556}" sibTransId="{BAC8DC11-94EF-45F0-B2FA-6849F5717781}"/>
-    <dgm:cxn modelId="{CA453C58-D520-4519-B622-D472658D6F85}" type="presOf" srcId="{56ADD705-A4A8-4618-8F15-D1A3F2A04337}" destId="{0F439F5E-F58C-4A63-AE90-E018BBC65702}" srcOrd="1" destOrd="0" presId="urn:microsoft.com/office/officeart/2005/8/layout/orgChart1"/>
     <dgm:cxn modelId="{DB7707D1-B900-4C9E-8F73-5CE685AF7038}" srcId="{C8B9E6F6-0506-4EE7-9C21-4BEBDB0689C0}" destId="{7FE5AA58-7461-4BB8-956A-D974854169D6}" srcOrd="1" destOrd="0" parTransId="{43CAE774-3C5A-458A-B572-E2F690D5E839}" sibTransId="{5B9116E6-F340-40B7-BBAE-C769AA2C26CE}"/>
-    <dgm:cxn modelId="{D08440E7-3840-46F7-A227-6090D109BB15}" type="presOf" srcId="{38492057-2865-482F-A301-8C40498CD077}" destId="{3D3E59D4-586E-485D-A02F-B10FC4A24622}" srcOrd="0" destOrd="0" presId="urn:microsoft.com/office/officeart/2005/8/layout/orgChart1"/>
+    <dgm:cxn modelId="{08549744-B439-4EF3-A6DA-2AE2CC620228}" type="presOf" srcId="{2FE173AE-0EE0-4856-9960-2AAC36D8F7C2}" destId="{88502C43-22FF-402A-856D-185BF2450900}" srcOrd="0" destOrd="0" presId="urn:microsoft.com/office/officeart/2005/8/layout/orgChart1"/>
+    <dgm:cxn modelId="{2C2E26AD-3CE8-4229-8D4D-724AC0EB5C2D}" type="presOf" srcId="{FF0A8EC6-38E3-4A1F-A076-A338F1403EFA}" destId="{52E6DA1D-4F70-49F7-A5CF-362EF40F6EC7}" srcOrd="0" destOrd="0" presId="urn:microsoft.com/office/officeart/2005/8/layout/orgChart1"/>
+    <dgm:cxn modelId="{EC31F0CF-C3C9-4BB7-8195-760F6FBED993}" type="presOf" srcId="{7FE5AA58-7461-4BB8-956A-D974854169D6}" destId="{509E1568-59DD-4883-B88B-3E4AE5B88FCA}" srcOrd="1" destOrd="0" presId="urn:microsoft.com/office/officeart/2005/8/layout/orgChart1"/>
+    <dgm:cxn modelId="{A45BC6A9-1BB3-48F8-A825-7398D08C8D3F}" type="presOf" srcId="{9A5BBC1F-EAC3-45D6-88F0-BD0FDC97CF4A}" destId="{477FF09D-E9DA-4DAD-BC17-C9A46DE006B1}" srcOrd="1" destOrd="0" presId="urn:microsoft.com/office/officeart/2005/8/layout/orgChart1"/>
     <dgm:cxn modelId="{C46CF4EE-BE06-42D7-870E-9486AFC29B58}" srcId="{56ADD705-A4A8-4618-8F15-D1A3F2A04337}" destId="{2FE173AE-0EE0-4856-9960-2AAC36D8F7C2}" srcOrd="3" destOrd="0" parTransId="{00DBD172-5262-4574-B973-2905209B12BF}" sibTransId="{9A5F495A-2BCD-4EA6-86B8-44A03180DEE1}"/>
-    <dgm:cxn modelId="{28D89073-6E4F-4869-A07A-006E4681AD4D}" type="presOf" srcId="{4261EE8A-5655-4755-BD76-DC46D8B77F27}" destId="{60ED6ABD-8794-4144-A015-458C185D5B42}" srcOrd="0" destOrd="0" presId="urn:microsoft.com/office/officeart/2005/8/layout/orgChart1"/>
+    <dgm:cxn modelId="{1D4DA995-5F17-4323-B5A0-58DBB536624B}" type="presOf" srcId="{C8B9E6F6-0506-4EE7-9C21-4BEBDB0689C0}" destId="{4165B59A-4AC0-4AED-80AD-90AFFFE48BB4}" srcOrd="0" destOrd="0" presId="urn:microsoft.com/office/officeart/2005/8/layout/orgChart1"/>
     <dgm:cxn modelId="{26D4A6A3-ED2F-4A1A-844B-3E923BD46F9D}" srcId="{56ADD705-A4A8-4618-8F15-D1A3F2A04337}" destId="{F2F6E925-2A8F-41A9-9AC1-10D17EE27CF1}" srcOrd="0" destOrd="0" parTransId="{C0D09452-9BBB-4CFE-829A-A0AC5D540F37}" sibTransId="{A2E02319-7206-449A-B1C9-C8858E8B49FF}"/>
-    <dgm:cxn modelId="{712A9399-B766-4199-95A6-30F052C6824C}" type="presOf" srcId="{857688B0-7012-4700-9095-C393EE262B00}" destId="{A398CCB2-4401-4E65-B69C-89003D740336}" srcOrd="1" destOrd="0" presId="urn:microsoft.com/office/officeart/2005/8/layout/orgChart1"/>
-    <dgm:cxn modelId="{47B91418-AED9-45C5-8F2D-31EC61AAB3CD}" type="presParOf" srcId="{71CA74E9-0425-40C0-A225-3EA96D04D8C9}" destId="{42534A47-E293-4B98-A20A-B60959D0115E}" srcOrd="0" destOrd="0" presId="urn:microsoft.com/office/officeart/2005/8/layout/orgChart1"/>
-    <dgm:cxn modelId="{55A1F3D9-B87A-4774-9D63-FD0CBA2067FE}" type="presParOf" srcId="{42534A47-E293-4B98-A20A-B60959D0115E}" destId="{525909C9-436F-4606-9334-9404E9467484}" srcOrd="0" destOrd="0" presId="urn:microsoft.com/office/officeart/2005/8/layout/orgChart1"/>
-    <dgm:cxn modelId="{2F295001-C9E3-4904-8E2E-D4C9C805FCF6}" type="presParOf" srcId="{525909C9-436F-4606-9334-9404E9467484}" destId="{4165B59A-4AC0-4AED-80AD-90AFFFE48BB4}" srcOrd="0" destOrd="0" presId="urn:microsoft.com/office/officeart/2005/8/layout/orgChart1"/>
-    <dgm:cxn modelId="{C5B84641-4F27-4E7D-9E71-9245125ADC1C}" type="presParOf" srcId="{525909C9-436F-4606-9334-9404E9467484}" destId="{48834FAA-CB7C-4F03-AB78-610695B7E90E}" srcOrd="1" destOrd="0" presId="urn:microsoft.com/office/officeart/2005/8/layout/orgChart1"/>
-    <dgm:cxn modelId="{DF21976D-DCCD-4F1F-824F-77E56E05E5C3}" type="presParOf" srcId="{42534A47-E293-4B98-A20A-B60959D0115E}" destId="{CA53F23B-23DE-4B61-9C52-F95EAF527CC6}" srcOrd="1" destOrd="0" presId="urn:microsoft.com/office/officeart/2005/8/layout/orgChart1"/>
-    <dgm:cxn modelId="{7FCB657D-5E1F-4591-9A02-69D000E32FC9}" type="presParOf" srcId="{CA53F23B-23DE-4B61-9C52-F95EAF527CC6}" destId="{0FFB5739-1796-4A8E-9751-7B7E72B21FC6}" srcOrd="0" destOrd="0" presId="urn:microsoft.com/office/officeart/2005/8/layout/orgChart1"/>
-    <dgm:cxn modelId="{6CA7EC3D-8057-4601-ACC2-B5C411946FF4}" type="presParOf" srcId="{CA53F23B-23DE-4B61-9C52-F95EAF527CC6}" destId="{5EC5E795-9E5C-4FE1-A4EA-034B9AD72087}" srcOrd="1" destOrd="0" presId="urn:microsoft.com/office/officeart/2005/8/layout/orgChart1"/>
-    <dgm:cxn modelId="{D15CE515-8E84-49F7-9CFD-A50745D45A36}" type="presParOf" srcId="{5EC5E795-9E5C-4FE1-A4EA-034B9AD72087}" destId="{E438B531-829B-44E9-828E-289FF66FDCA1}" srcOrd="0" destOrd="0" presId="urn:microsoft.com/office/officeart/2005/8/layout/orgChart1"/>
-    <dgm:cxn modelId="{4EBCB9A1-E7D2-4AFE-A95C-100D6AE5FB19}" type="presParOf" srcId="{E438B531-829B-44E9-828E-289FF66FDCA1}" destId="{3D3E59D4-586E-485D-A02F-B10FC4A24622}" srcOrd="0" destOrd="0" presId="urn:microsoft.com/office/officeart/2005/8/layout/orgChart1"/>
-    <dgm:cxn modelId="{01E4FB79-D9BF-4100-8129-5AA1EE0EB421}" type="presParOf" srcId="{E438B531-829B-44E9-828E-289FF66FDCA1}" destId="{BB30C418-5FEE-4D52-A902-98ADE0CC8F98}" srcOrd="1" destOrd="0" presId="urn:microsoft.com/office/officeart/2005/8/layout/orgChart1"/>
-    <dgm:cxn modelId="{C01B2FC8-400C-4261-A2DA-21E362BE0D67}" type="presParOf" srcId="{5EC5E795-9E5C-4FE1-A4EA-034B9AD72087}" destId="{7D24DC27-02A7-4078-B22B-4161643DBB9A}" srcOrd="1" destOrd="0" presId="urn:microsoft.com/office/officeart/2005/8/layout/orgChart1"/>
-    <dgm:cxn modelId="{B70EC816-D331-49C2-9388-1464D4353706}" type="presParOf" srcId="{7D24DC27-02A7-4078-B22B-4161643DBB9A}" destId="{69B844C9-2F7A-4A50-9DB6-FF7D522B1369}" srcOrd="0" destOrd="0" presId="urn:microsoft.com/office/officeart/2005/8/layout/orgChart1"/>
-    <dgm:cxn modelId="{3C813003-CF2F-4C3E-BEAB-CD486EA25475}" type="presParOf" srcId="{7D24DC27-02A7-4078-B22B-4161643DBB9A}" destId="{D0342E9C-0BEF-4347-9F33-4CFA38B0EFFC}" srcOrd="1" destOrd="0" presId="urn:microsoft.com/office/officeart/2005/8/layout/orgChart1"/>
-    <dgm:cxn modelId="{BA24B59E-FB61-48B4-A6FA-9E9B04FFF3CC}" type="presParOf" srcId="{D0342E9C-0BEF-4347-9F33-4CFA38B0EFFC}" destId="{36E8BA03-C971-47B2-94C0-14858734B168}" srcOrd="0" destOrd="0" presId="urn:microsoft.com/office/officeart/2005/8/layout/orgChart1"/>
-    <dgm:cxn modelId="{10E02816-5991-4094-807B-60452DAB1414}" type="presParOf" srcId="{36E8BA03-C971-47B2-94C0-14858734B168}" destId="{E042E7F8-77CC-44DE-B329-080F0C628381}" srcOrd="0" destOrd="0" presId="urn:microsoft.com/office/officeart/2005/8/layout/orgChart1"/>
-    <dgm:cxn modelId="{8E396762-FFA2-4C0A-AD53-C1A6891099CE}" type="presParOf" srcId="{36E8BA03-C971-47B2-94C0-14858734B168}" destId="{42F8333C-4E87-4F75-9170-3352DF7AE77A}" srcOrd="1" destOrd="0" presId="urn:microsoft.com/office/officeart/2005/8/layout/orgChart1"/>
-    <dgm:cxn modelId="{BA96328C-498D-453E-9AFE-F16DB4C368C0}" type="presParOf" srcId="{D0342E9C-0BEF-4347-9F33-4CFA38B0EFFC}" destId="{F1422271-5BCF-45AA-9664-B55CC3FA36A2}" srcOrd="1" destOrd="0" presId="urn:microsoft.com/office/officeart/2005/8/layout/orgChart1"/>
-    <dgm:cxn modelId="{4CC6D42E-EA1B-4DF6-87E2-D780CF202867}" type="presParOf" srcId="{D0342E9C-0BEF-4347-9F33-4CFA38B0EFFC}" destId="{6F91E5E1-94B7-4B80-BE6E-93839524F984}" srcOrd="2" destOrd="0" presId="urn:microsoft.com/office/officeart/2005/8/layout/orgChart1"/>
-    <dgm:cxn modelId="{72F34558-93C3-42B3-9469-DD64926431EB}" type="presParOf" srcId="{5EC5E795-9E5C-4FE1-A4EA-034B9AD72087}" destId="{702B4011-EC25-4D97-842F-A1DABD624B8E}" srcOrd="2" destOrd="0" presId="urn:microsoft.com/office/officeart/2005/8/layout/orgChart1"/>
-    <dgm:cxn modelId="{070251EB-A37C-4790-975B-5C89E4990E8C}" type="presParOf" srcId="{CA53F23B-23DE-4B61-9C52-F95EAF527CC6}" destId="{F6633F56-6C75-4059-8CB2-694383B7B7B4}" srcOrd="2" destOrd="0" presId="urn:microsoft.com/office/officeart/2005/8/layout/orgChart1"/>
-    <dgm:cxn modelId="{C347F9B4-C8B2-4AA8-8844-B8072427920E}" type="presParOf" srcId="{CA53F23B-23DE-4B61-9C52-F95EAF527CC6}" destId="{2622A5A2-3D33-4232-9B9F-0DEDBD4F4DE7}" srcOrd="3" destOrd="0" presId="urn:microsoft.com/office/officeart/2005/8/layout/orgChart1"/>
-    <dgm:cxn modelId="{93C0C7FE-E594-4600-AE42-2FDAE2410ED7}" type="presParOf" srcId="{2622A5A2-3D33-4232-9B9F-0DEDBD4F4DE7}" destId="{E66AA66C-836A-43B8-AEFA-46D8C95286A7}" srcOrd="0" destOrd="0" presId="urn:microsoft.com/office/officeart/2005/8/layout/orgChart1"/>
-    <dgm:cxn modelId="{E251DFA5-14A0-49DF-9793-B980BC04809C}" type="presParOf" srcId="{E66AA66C-836A-43B8-AEFA-46D8C95286A7}" destId="{295E0097-32FB-4469-94EB-483A6D6803B2}" srcOrd="0" destOrd="0" presId="urn:microsoft.com/office/officeart/2005/8/layout/orgChart1"/>
-    <dgm:cxn modelId="{F3DD4BE1-F757-4F81-8E2D-9D2A58ED42B0}" type="presParOf" srcId="{E66AA66C-836A-43B8-AEFA-46D8C95286A7}" destId="{509E1568-59DD-4883-B88B-3E4AE5B88FCA}" srcOrd="1" destOrd="0" presId="urn:microsoft.com/office/officeart/2005/8/layout/orgChart1"/>
-    <dgm:cxn modelId="{42E45313-0EB1-45BF-96A3-DD9D707AE162}" type="presParOf" srcId="{2622A5A2-3D33-4232-9B9F-0DEDBD4F4DE7}" destId="{56520729-68BD-4102-B5FA-D22454FDAB96}" srcOrd="1" destOrd="0" presId="urn:microsoft.com/office/officeart/2005/8/layout/orgChart1"/>
-    <dgm:cxn modelId="{6684400B-221D-45E6-A169-D67192E6C951}" type="presParOf" srcId="{56520729-68BD-4102-B5FA-D22454FDAB96}" destId="{EFE439C2-52CB-4F55-B6EC-52F5815D7B56}" srcOrd="0" destOrd="0" presId="urn:microsoft.com/office/officeart/2005/8/layout/orgChart1"/>
-    <dgm:cxn modelId="{B63F390A-2328-438A-B0A9-DBB4A1E6B1DA}" type="presParOf" srcId="{56520729-68BD-4102-B5FA-D22454FDAB96}" destId="{A36D5457-770B-425B-AAC6-431C16A5CFA1}" srcOrd="1" destOrd="0" presId="urn:microsoft.com/office/officeart/2005/8/layout/orgChart1"/>
-    <dgm:cxn modelId="{8E78D034-3EDA-4369-9E2F-C4B4FF7BEE63}" type="presParOf" srcId="{A36D5457-770B-425B-AAC6-431C16A5CFA1}" destId="{678C1D93-C481-49D5-9F96-1F1767F6A152}" srcOrd="0" destOrd="0" presId="urn:microsoft.com/office/officeart/2005/8/layout/orgChart1"/>
-    <dgm:cxn modelId="{96535E1A-93D0-44B6-98FE-6B55D0C8EE0A}" type="presParOf" srcId="{678C1D93-C481-49D5-9F96-1F1767F6A152}" destId="{ECB66948-CDE8-4BC9-A8DA-AC98417E84B4}" srcOrd="0" destOrd="0" presId="urn:microsoft.com/office/officeart/2005/8/layout/orgChart1"/>
-    <dgm:cxn modelId="{75C737F3-D51B-4508-8792-9BA949989B24}" type="presParOf" srcId="{678C1D93-C481-49D5-9F96-1F1767F6A152}" destId="{B8079C6B-2AAF-4079-8107-1DDC33116C0A}" srcOrd="1" destOrd="0" presId="urn:microsoft.com/office/officeart/2005/8/layout/orgChart1"/>
-    <dgm:cxn modelId="{9D2A06AC-9E0B-428E-B4A8-E8596CF9B551}" type="presParOf" srcId="{A36D5457-770B-425B-AAC6-431C16A5CFA1}" destId="{09AFD7EC-4BFB-413C-A0AD-AC7B9A182A65}" srcOrd="1" destOrd="0" presId="urn:microsoft.com/office/officeart/2005/8/layout/orgChart1"/>
-    <dgm:cxn modelId="{15413C57-32CA-44A3-86C5-CD8E1DFF3104}" type="presParOf" srcId="{A36D5457-770B-425B-AAC6-431C16A5CFA1}" destId="{63BCE137-23EE-46DF-8E92-AB58B994E0C8}" srcOrd="2" destOrd="0" presId="urn:microsoft.com/office/officeart/2005/8/layout/orgChart1"/>
-    <dgm:cxn modelId="{198FCDA0-971B-472C-AE77-1191E05E4859}" type="presParOf" srcId="{2622A5A2-3D33-4232-9B9F-0DEDBD4F4DE7}" destId="{50868219-E32B-4FA1-8408-68F06768DAA4}" srcOrd="2" destOrd="0" presId="urn:microsoft.com/office/officeart/2005/8/layout/orgChart1"/>
-    <dgm:cxn modelId="{2A894EC3-D3F2-4D54-995D-159297115438}" type="presParOf" srcId="{CA53F23B-23DE-4B61-9C52-F95EAF527CC6}" destId="{2A43148B-4205-48D7-AF8B-6557D66C377C}" srcOrd="4" destOrd="0" presId="urn:microsoft.com/office/officeart/2005/8/layout/orgChart1"/>
-    <dgm:cxn modelId="{FDAE0FF1-A860-416F-8A73-9FDDF1659D7D}" type="presParOf" srcId="{CA53F23B-23DE-4B61-9C52-F95EAF527CC6}" destId="{67C69175-96DB-4512-A3B9-982AAFC3D4C1}" srcOrd="5" destOrd="0" presId="urn:microsoft.com/office/officeart/2005/8/layout/orgChart1"/>
-    <dgm:cxn modelId="{2BEC889E-8FF2-4D7A-824C-563F01938860}" type="presParOf" srcId="{67C69175-96DB-4512-A3B9-982AAFC3D4C1}" destId="{417F6662-DABC-4156-A5EE-B774BBE8C2C7}" srcOrd="0" destOrd="0" presId="urn:microsoft.com/office/officeart/2005/8/layout/orgChart1"/>
-    <dgm:cxn modelId="{5B0EBA51-9F13-43C1-A251-44145F54C58B}" type="presParOf" srcId="{417F6662-DABC-4156-A5EE-B774BBE8C2C7}" destId="{679BE6C1-65AC-497F-8147-54AB56CDF270}" srcOrd="0" destOrd="0" presId="urn:microsoft.com/office/officeart/2005/8/layout/orgChart1"/>
-    <dgm:cxn modelId="{FC743941-CEE6-48AD-BDFB-0AFFE862AA83}" type="presParOf" srcId="{417F6662-DABC-4156-A5EE-B774BBE8C2C7}" destId="{016F780F-62E3-4C3F-9706-3ADFD1B6FE4E}" srcOrd="1" destOrd="0" presId="urn:microsoft.com/office/officeart/2005/8/layout/orgChart1"/>
-    <dgm:cxn modelId="{78033B91-1AF7-4837-B095-D06FF4008A3F}" type="presParOf" srcId="{67C69175-96DB-4512-A3B9-982AAFC3D4C1}" destId="{1D74F39B-6870-4596-A79C-090CAD0DDC70}" srcOrd="1" destOrd="0" presId="urn:microsoft.com/office/officeart/2005/8/layout/orgChart1"/>
-    <dgm:cxn modelId="{A04767D6-B614-4983-AF19-5A972EF83E4D}" type="presParOf" srcId="{1D74F39B-6870-4596-A79C-090CAD0DDC70}" destId="{0B313F8B-33AE-48ED-90CC-7E3056247B4E}" srcOrd="0" destOrd="0" presId="urn:microsoft.com/office/officeart/2005/8/layout/orgChart1"/>
-    <dgm:cxn modelId="{493C2A79-3935-473E-B37C-E7FB53DCA7E8}" type="presParOf" srcId="{1D74F39B-6870-4596-A79C-090CAD0DDC70}" destId="{6F8CD13F-A2B2-49B5-8310-B338B79CD698}" srcOrd="1" destOrd="0" presId="urn:microsoft.com/office/officeart/2005/8/layout/orgChart1"/>
-    <dgm:cxn modelId="{C942DF1D-A51A-4828-B390-94E534382EC7}" type="presParOf" srcId="{6F8CD13F-A2B2-49B5-8310-B338B79CD698}" destId="{09B08E98-39D5-4608-86AE-E882460C3AF6}" srcOrd="0" destOrd="0" presId="urn:microsoft.com/office/officeart/2005/8/layout/orgChart1"/>
-    <dgm:cxn modelId="{172C3C57-644E-49AA-9BF2-7BACB53CD0C3}" type="presParOf" srcId="{09B08E98-39D5-4608-86AE-E882460C3AF6}" destId="{D0409C93-5F64-4644-9359-837E5F6449D0}" srcOrd="0" destOrd="0" presId="urn:microsoft.com/office/officeart/2005/8/layout/orgChart1"/>
-    <dgm:cxn modelId="{C86A1DC8-BB1A-40DB-86FF-E8DB1A750A5A}" type="presParOf" srcId="{09B08E98-39D5-4608-86AE-E882460C3AF6}" destId="{5D6CF49E-052F-479A-9A0A-2F08A3635934}" srcOrd="1" destOrd="0" presId="urn:microsoft.com/office/officeart/2005/8/layout/orgChart1"/>
-    <dgm:cxn modelId="{41074EA0-2423-499B-BDAB-55F494730E5B}" type="presParOf" srcId="{6F8CD13F-A2B2-49B5-8310-B338B79CD698}" destId="{8E122639-C240-4DA9-9F0A-DCEA4AE6475A}" srcOrd="1" destOrd="0" presId="urn:microsoft.com/office/officeart/2005/8/layout/orgChart1"/>
-    <dgm:cxn modelId="{FF2C1169-3BEF-4CC2-925E-89C4226BFEC7}" type="presParOf" srcId="{6F8CD13F-A2B2-49B5-8310-B338B79CD698}" destId="{171E11B4-2AA2-4BE4-8499-712A6B6F0656}" srcOrd="2" destOrd="0" presId="urn:microsoft.com/office/officeart/2005/8/layout/orgChart1"/>
-    <dgm:cxn modelId="{06CFDAD7-724D-4818-94C7-1310841B2992}" type="presParOf" srcId="{67C69175-96DB-4512-A3B9-982AAFC3D4C1}" destId="{C76F7797-1A37-4A0F-A186-C068588C47B6}" srcOrd="2" destOrd="0" presId="urn:microsoft.com/office/officeart/2005/8/layout/orgChart1"/>
-    <dgm:cxn modelId="{3A8162EE-51F1-47C0-8752-0DA48D85E5CE}" type="presParOf" srcId="{CA53F23B-23DE-4B61-9C52-F95EAF527CC6}" destId="{6C487FF7-9DA5-4D42-AFEA-00E5077628C0}" srcOrd="6" destOrd="0" presId="urn:microsoft.com/office/officeart/2005/8/layout/orgChart1"/>
-    <dgm:cxn modelId="{EEC7242E-4063-47BB-8554-C6C234A7D93A}" type="presParOf" srcId="{CA53F23B-23DE-4B61-9C52-F95EAF527CC6}" destId="{0D169990-9D25-4C74-A71D-16EA8D1D3D67}" srcOrd="7" destOrd="0" presId="urn:microsoft.com/office/officeart/2005/8/layout/orgChart1"/>
-    <dgm:cxn modelId="{10188EDD-6532-44A1-B5FF-CAC7E9D9B349}" type="presParOf" srcId="{0D169990-9D25-4C74-A71D-16EA8D1D3D67}" destId="{9CAD2A99-9435-47A6-B161-77E1B21E2BCB}" srcOrd="0" destOrd="0" presId="urn:microsoft.com/office/officeart/2005/8/layout/orgChart1"/>
-    <dgm:cxn modelId="{912F00B7-4478-4C9B-AE9A-90DC44E7AAF0}" type="presParOf" srcId="{9CAD2A99-9435-47A6-B161-77E1B21E2BCB}" destId="{60ED6ABD-8794-4144-A015-458C185D5B42}" srcOrd="0" destOrd="0" presId="urn:microsoft.com/office/officeart/2005/8/layout/orgChart1"/>
-    <dgm:cxn modelId="{3B590E40-78D5-4E6D-9C45-11CD989BB248}" type="presParOf" srcId="{9CAD2A99-9435-47A6-B161-77E1B21E2BCB}" destId="{77C99415-3010-46C5-870E-C4919ECD9D75}" srcOrd="1" destOrd="0" presId="urn:microsoft.com/office/officeart/2005/8/layout/orgChart1"/>
-    <dgm:cxn modelId="{A809795B-A6A0-479A-809F-DB82B7DACB18}" type="presParOf" srcId="{0D169990-9D25-4C74-A71D-16EA8D1D3D67}" destId="{94D4F46E-A9EE-483D-A84E-214D8CB1500C}" srcOrd="1" destOrd="0" presId="urn:microsoft.com/office/officeart/2005/8/layout/orgChart1"/>
-    <dgm:cxn modelId="{086BAFA9-F7FC-4672-891A-DC53D6B5960E}" type="presParOf" srcId="{94D4F46E-A9EE-483D-A84E-214D8CB1500C}" destId="{B185A711-F0FB-42D9-9F95-91DBDCA098BF}" srcOrd="0" destOrd="0" presId="urn:microsoft.com/office/officeart/2005/8/layout/orgChart1"/>
-    <dgm:cxn modelId="{CA22CAF8-0E59-40A2-B76D-C26509181101}" type="presParOf" srcId="{94D4F46E-A9EE-483D-A84E-214D8CB1500C}" destId="{8BD51A87-8469-4F05-B54B-F35AE33DE4F0}" srcOrd="1" destOrd="0" presId="urn:microsoft.com/office/officeart/2005/8/layout/orgChart1"/>
-    <dgm:cxn modelId="{135DE557-6D10-4600-A275-338CA64432CC}" type="presParOf" srcId="{8BD51A87-8469-4F05-B54B-F35AE33DE4F0}" destId="{9BAA052F-75E1-4D28-99F5-31FA5EA3CACC}" srcOrd="0" destOrd="0" presId="urn:microsoft.com/office/officeart/2005/8/layout/orgChart1"/>
-    <dgm:cxn modelId="{4873A4F1-FB43-41CE-BAE3-4111E7CAF511}" type="presParOf" srcId="{9BAA052F-75E1-4D28-99F5-31FA5EA3CACC}" destId="{2BC05C86-BABD-40F4-8B3C-963EEDEBDA82}" srcOrd="0" destOrd="0" presId="urn:microsoft.com/office/officeart/2005/8/layout/orgChart1"/>
-    <dgm:cxn modelId="{4397C352-F09F-43E6-AAEB-3CA6AC46D3C3}" type="presParOf" srcId="{9BAA052F-75E1-4D28-99F5-31FA5EA3CACC}" destId="{42F58706-68D8-4201-A3F1-9608DDC975A9}" srcOrd="1" destOrd="0" presId="urn:microsoft.com/office/officeart/2005/8/layout/orgChart1"/>
-    <dgm:cxn modelId="{52A73FF7-3FC6-4F99-ADAA-D2B55AF45490}" type="presParOf" srcId="{8BD51A87-8469-4F05-B54B-F35AE33DE4F0}" destId="{E37A6529-50A3-4DA1-B34B-BE550737EEB0}" srcOrd="1" destOrd="0" presId="urn:microsoft.com/office/officeart/2005/8/layout/orgChart1"/>
-    <dgm:cxn modelId="{12A52529-987E-4A7F-91A4-4E5B16EF1877}" type="presParOf" srcId="{8BD51A87-8469-4F05-B54B-F35AE33DE4F0}" destId="{3CCE1F50-4430-47FF-8E79-C46E75174682}" srcOrd="2" destOrd="0" presId="urn:microsoft.com/office/officeart/2005/8/layout/orgChart1"/>
-    <dgm:cxn modelId="{5C45F531-DAD2-482B-AA6F-EFF6E50183B6}" type="presParOf" srcId="{94D4F46E-A9EE-483D-A84E-214D8CB1500C}" destId="{97B4AFB4-6CA2-49D1-A1E9-C69BECF3AC57}" srcOrd="2" destOrd="0" presId="urn:microsoft.com/office/officeart/2005/8/layout/orgChart1"/>
-    <dgm:cxn modelId="{0D0F83AF-5D2B-4FCE-B893-AFE8A6A14A4D}" type="presParOf" srcId="{94D4F46E-A9EE-483D-A84E-214D8CB1500C}" destId="{02DFC37A-F3B9-4803-9FAE-866E1594DDEC}" srcOrd="3" destOrd="0" presId="urn:microsoft.com/office/officeart/2005/8/layout/orgChart1"/>
-    <dgm:cxn modelId="{5A3DE37E-8CBC-496C-A157-724D2DABDC42}" type="presParOf" srcId="{02DFC37A-F3B9-4803-9FAE-866E1594DDEC}" destId="{CE915095-1323-4F8D-8D01-70847904029F}" srcOrd="0" destOrd="0" presId="urn:microsoft.com/office/officeart/2005/8/layout/orgChart1"/>
-    <dgm:cxn modelId="{EC0D32AA-11C5-4397-BDAC-5CBC1072CD1E}" type="presParOf" srcId="{CE915095-1323-4F8D-8D01-70847904029F}" destId="{832F7CAD-916E-4089-81E0-5DE70538B4E8}" srcOrd="0" destOrd="0" presId="urn:microsoft.com/office/officeart/2005/8/layout/orgChart1"/>
-    <dgm:cxn modelId="{DB494851-1C52-4205-9AE2-E56D634B5516}" type="presParOf" srcId="{CE915095-1323-4F8D-8D01-70847904029F}" destId="{38DA4120-F81A-4E7D-9B00-036B8D121194}" srcOrd="1" destOrd="0" presId="urn:microsoft.com/office/officeart/2005/8/layout/orgChart1"/>
-    <dgm:cxn modelId="{294ECC72-C873-41CF-9F37-5956AA67472B}" type="presParOf" srcId="{02DFC37A-F3B9-4803-9FAE-866E1594DDEC}" destId="{389F5021-0605-4BD9-95CB-0FF44E21471E}" srcOrd="1" destOrd="0" presId="urn:microsoft.com/office/officeart/2005/8/layout/orgChart1"/>
-    <dgm:cxn modelId="{CB1E7C53-40AD-4310-9174-88877FB48BE2}" type="presParOf" srcId="{02DFC37A-F3B9-4803-9FAE-866E1594DDEC}" destId="{F841E710-10AA-4E79-A9C1-4F1E7220A6C9}" srcOrd="2" destOrd="0" presId="urn:microsoft.com/office/officeart/2005/8/layout/orgChart1"/>
-    <dgm:cxn modelId="{1C9E9C95-6A5C-44A1-BB02-2CAF4B5B8C9A}" type="presParOf" srcId="{0D169990-9D25-4C74-A71D-16EA8D1D3D67}" destId="{E59BE5BD-EBF1-4C0E-BE7E-593711991EB2}" srcOrd="2" destOrd="0" presId="urn:microsoft.com/office/officeart/2005/8/layout/orgChart1"/>
-    <dgm:cxn modelId="{4C693004-33D8-4181-BF7B-8FBA368D5977}" type="presParOf" srcId="{CA53F23B-23DE-4B61-9C52-F95EAF527CC6}" destId="{841C1C1F-3B99-4BBA-B255-25C5572253C2}" srcOrd="8" destOrd="0" presId="urn:microsoft.com/office/officeart/2005/8/layout/orgChart1"/>
-    <dgm:cxn modelId="{5DD3AA20-5E39-41BD-AB58-B40D7470BB9F}" type="presParOf" srcId="{CA53F23B-23DE-4B61-9C52-F95EAF527CC6}" destId="{701F0963-CC8F-4D66-9885-B86DE51BF998}" srcOrd="9" destOrd="0" presId="urn:microsoft.com/office/officeart/2005/8/layout/orgChart1"/>
-    <dgm:cxn modelId="{8FE4FC05-9D79-442D-8484-73CD74B293AE}" type="presParOf" srcId="{701F0963-CC8F-4D66-9885-B86DE51BF998}" destId="{A065C68F-5D89-4966-A760-FC75569C9610}" srcOrd="0" destOrd="0" presId="urn:microsoft.com/office/officeart/2005/8/layout/orgChart1"/>
-    <dgm:cxn modelId="{760A483E-F1A1-4AA0-BA24-97DA4C42CD28}" type="presParOf" srcId="{A065C68F-5D89-4966-A760-FC75569C9610}" destId="{C5A9732E-B5D4-4D5B-A984-3B0808547CB7}" srcOrd="0" destOrd="0" presId="urn:microsoft.com/office/officeart/2005/8/layout/orgChart1"/>
-    <dgm:cxn modelId="{FD2D6B47-5432-4505-A248-7F520A07A193}" type="presParOf" srcId="{A065C68F-5D89-4966-A760-FC75569C9610}" destId="{0F439F5E-F58C-4A63-AE90-E018BBC65702}" srcOrd="1" destOrd="0" presId="urn:microsoft.com/office/officeart/2005/8/layout/orgChart1"/>
-    <dgm:cxn modelId="{28B70020-73B9-45CF-B5CA-C2ECD8778B38}" type="presParOf" srcId="{701F0963-CC8F-4D66-9885-B86DE51BF998}" destId="{A31CA775-2706-4B5A-8345-A2CD14FCB353}" srcOrd="1" destOrd="0" presId="urn:microsoft.com/office/officeart/2005/8/layout/orgChart1"/>
-    <dgm:cxn modelId="{B7B4EF23-21AA-4289-B9D8-9597F41FCAB7}" type="presParOf" srcId="{A31CA775-2706-4B5A-8345-A2CD14FCB353}" destId="{82893F5C-0E1F-415D-8AC9-6474C3F85CD4}" srcOrd="0" destOrd="0" presId="urn:microsoft.com/office/officeart/2005/8/layout/orgChart1"/>
-    <dgm:cxn modelId="{18A79835-998E-4FCC-8F41-9F25BFFEAD97}" type="presParOf" srcId="{A31CA775-2706-4B5A-8345-A2CD14FCB353}" destId="{ABBD2C47-58CA-43A0-A8E5-3D8509B55D58}" srcOrd="1" destOrd="0" presId="urn:microsoft.com/office/officeart/2005/8/layout/orgChart1"/>
-    <dgm:cxn modelId="{7A5BF1A8-5E12-4A6D-AC29-E67D032E9030}" type="presParOf" srcId="{ABBD2C47-58CA-43A0-A8E5-3D8509B55D58}" destId="{3307B81A-5F00-4DAA-81F7-21C752DBF807}" srcOrd="0" destOrd="0" presId="urn:microsoft.com/office/officeart/2005/8/layout/orgChart1"/>
-    <dgm:cxn modelId="{5975D843-4508-4912-8FF4-640E525AAE4E}" type="presParOf" srcId="{3307B81A-5F00-4DAA-81F7-21C752DBF807}" destId="{BAB96DC3-2838-4D61-B1B7-A10F281D18B3}" srcOrd="0" destOrd="0" presId="urn:microsoft.com/office/officeart/2005/8/layout/orgChart1"/>
-    <dgm:cxn modelId="{5F84EF6C-6F9C-49D0-A164-2987D335A475}" type="presParOf" srcId="{3307B81A-5F00-4DAA-81F7-21C752DBF807}" destId="{2376E0A8-D876-477F-940B-2EA2D178F003}" srcOrd="1" destOrd="0" presId="urn:microsoft.com/office/officeart/2005/8/layout/orgChart1"/>
-    <dgm:cxn modelId="{F5159DF1-FED4-429A-B81C-ED6C1763CE40}" type="presParOf" srcId="{ABBD2C47-58CA-43A0-A8E5-3D8509B55D58}" destId="{B226FEF2-DC67-48BA-8F64-B142A3119CC2}" srcOrd="1" destOrd="0" presId="urn:microsoft.com/office/officeart/2005/8/layout/orgChart1"/>
-    <dgm:cxn modelId="{8417783A-51F0-4B14-B901-D64716C9D3AF}" type="presParOf" srcId="{ABBD2C47-58CA-43A0-A8E5-3D8509B55D58}" destId="{002FD7EC-C3EF-410B-98CB-04FBD7AE8EC4}" srcOrd="2" destOrd="0" presId="urn:microsoft.com/office/officeart/2005/8/layout/orgChart1"/>
-    <dgm:cxn modelId="{9038F410-D516-4C1E-99EA-59F1FF6EC953}" type="presParOf" srcId="{A31CA775-2706-4B5A-8345-A2CD14FCB353}" destId="{06542DB0-BE10-4B5D-BD56-41DC93A2B68B}" srcOrd="2" destOrd="0" presId="urn:microsoft.com/office/officeart/2005/8/layout/orgChart1"/>
-    <dgm:cxn modelId="{4832B09D-08AB-4346-B1A9-0A0D849DF9D0}" type="presParOf" srcId="{A31CA775-2706-4B5A-8345-A2CD14FCB353}" destId="{CDDC3481-FC47-4BD7-914F-85E0A75DC26B}" srcOrd="3" destOrd="0" presId="urn:microsoft.com/office/officeart/2005/8/layout/orgChart1"/>
-    <dgm:cxn modelId="{BEB16B57-9E43-4591-8C22-22F702689279}" type="presParOf" srcId="{CDDC3481-FC47-4BD7-914F-85E0A75DC26B}" destId="{06A7E6E6-D386-40B4-9EF6-27658899E853}" srcOrd="0" destOrd="0" presId="urn:microsoft.com/office/officeart/2005/8/layout/orgChart1"/>
-    <dgm:cxn modelId="{725C5B38-5E6F-4DA0-B084-995C4AD3C46F}" type="presParOf" srcId="{06A7E6E6-D386-40B4-9EF6-27658899E853}" destId="{5E4BD612-A1F9-49DF-9F9B-202CAA25B533}" srcOrd="0" destOrd="0" presId="urn:microsoft.com/office/officeart/2005/8/layout/orgChart1"/>
-    <dgm:cxn modelId="{4D7C74D4-DE79-47FB-A3FE-D2236F701EA4}" type="presParOf" srcId="{06A7E6E6-D386-40B4-9EF6-27658899E853}" destId="{7A066AE4-ACEE-4E69-BD0E-9B90C68B6E46}" srcOrd="1" destOrd="0" presId="urn:microsoft.com/office/officeart/2005/8/layout/orgChart1"/>
-    <dgm:cxn modelId="{DC4EEAB0-C657-4FCB-B8AF-0D12855D8806}" type="presParOf" srcId="{CDDC3481-FC47-4BD7-914F-85E0A75DC26B}" destId="{12C0AB47-ACD0-4C8F-8151-57DFE21CBD30}" srcOrd="1" destOrd="0" presId="urn:microsoft.com/office/officeart/2005/8/layout/orgChart1"/>
-    <dgm:cxn modelId="{968A4C0E-4674-4474-BE47-40F39F0EE2F5}" type="presParOf" srcId="{CDDC3481-FC47-4BD7-914F-85E0A75DC26B}" destId="{7A165BEA-2E4D-4228-8CE8-A4DD1E8D8DD3}" srcOrd="2" destOrd="0" presId="urn:microsoft.com/office/officeart/2005/8/layout/orgChart1"/>
-    <dgm:cxn modelId="{8E98C07F-4D50-4009-8755-FB51ED04E156}" type="presParOf" srcId="{A31CA775-2706-4B5A-8345-A2CD14FCB353}" destId="{B041167E-70C9-4B4B-895B-27C6815E67D6}" srcOrd="4" destOrd="0" presId="urn:microsoft.com/office/officeart/2005/8/layout/orgChart1"/>
-    <dgm:cxn modelId="{74FDA966-B0C7-4610-8D52-405A8DD190C0}" type="presParOf" srcId="{A31CA775-2706-4B5A-8345-A2CD14FCB353}" destId="{7CF2BFB6-A8F2-44BC-BA9A-EADF19EB9572}" srcOrd="5" destOrd="0" presId="urn:microsoft.com/office/officeart/2005/8/layout/orgChart1"/>
-    <dgm:cxn modelId="{A99324B0-801D-46B3-98A3-CB09E6E9BA14}" type="presParOf" srcId="{7CF2BFB6-A8F2-44BC-BA9A-EADF19EB9572}" destId="{2CD327B9-5D7A-4746-9127-D9A87A5DCD4D}" srcOrd="0" destOrd="0" presId="urn:microsoft.com/office/officeart/2005/8/layout/orgChart1"/>
-    <dgm:cxn modelId="{0370CB72-711E-47DE-AAE1-96F3CDA9F451}" type="presParOf" srcId="{2CD327B9-5D7A-4746-9127-D9A87A5DCD4D}" destId="{59A7E882-1009-48A3-B05C-92383365C96B}" srcOrd="0" destOrd="0" presId="urn:microsoft.com/office/officeart/2005/8/layout/orgChart1"/>
-    <dgm:cxn modelId="{243BC159-393F-4DF5-B094-1382B425F19C}" type="presParOf" srcId="{2CD327B9-5D7A-4746-9127-D9A87A5DCD4D}" destId="{08D76618-FA46-4683-8CE2-F20AD9BABA4F}" srcOrd="1" destOrd="0" presId="urn:microsoft.com/office/officeart/2005/8/layout/orgChart1"/>
-    <dgm:cxn modelId="{A55C3B37-6813-4856-A99C-E6D3E55E0810}" type="presParOf" srcId="{7CF2BFB6-A8F2-44BC-BA9A-EADF19EB9572}" destId="{E841BF1B-2B07-4EA8-83E9-71625BED54EA}" srcOrd="1" destOrd="0" presId="urn:microsoft.com/office/officeart/2005/8/layout/orgChart1"/>
-    <dgm:cxn modelId="{2160A323-F7E5-4BB6-B52B-BC542C0617F5}" type="presParOf" srcId="{7CF2BFB6-A8F2-44BC-BA9A-EADF19EB9572}" destId="{97D16C28-692B-4A2E-ABFA-CB7D52A8E42C}" srcOrd="2" destOrd="0" presId="urn:microsoft.com/office/officeart/2005/8/layout/orgChart1"/>
-    <dgm:cxn modelId="{64295376-FDC5-42BD-A34E-27546D04B4B6}" type="presParOf" srcId="{A31CA775-2706-4B5A-8345-A2CD14FCB353}" destId="{74B475A8-0D89-4808-A198-A0C3B45C4C03}" srcOrd="6" destOrd="0" presId="urn:microsoft.com/office/officeart/2005/8/layout/orgChart1"/>
-    <dgm:cxn modelId="{4C0B2484-74BD-465F-A1CC-55195F693216}" type="presParOf" srcId="{A31CA775-2706-4B5A-8345-A2CD14FCB353}" destId="{444D6B4E-9AC1-46D4-873B-21AE81DB1257}" srcOrd="7" destOrd="0" presId="urn:microsoft.com/office/officeart/2005/8/layout/orgChart1"/>
-    <dgm:cxn modelId="{3B9F0785-88E6-4430-B84E-9A31310862EF}" type="presParOf" srcId="{444D6B4E-9AC1-46D4-873B-21AE81DB1257}" destId="{BD74AFED-68F0-4E8D-89AA-70AAA29F8BFB}" srcOrd="0" destOrd="0" presId="urn:microsoft.com/office/officeart/2005/8/layout/orgChart1"/>
-    <dgm:cxn modelId="{FDBECAA3-55A5-4C7F-9C43-5FA56C052898}" type="presParOf" srcId="{BD74AFED-68F0-4E8D-89AA-70AAA29F8BFB}" destId="{88502C43-22FF-402A-856D-185BF2450900}" srcOrd="0" destOrd="0" presId="urn:microsoft.com/office/officeart/2005/8/layout/orgChart1"/>
-    <dgm:cxn modelId="{17B5C74C-3E3C-43B6-B808-8FBBF2C8CC6E}" type="presParOf" srcId="{BD74AFED-68F0-4E8D-89AA-70AAA29F8BFB}" destId="{38E98EF4-DDA3-4D34-B40F-6C759B9001D7}" srcOrd="1" destOrd="0" presId="urn:microsoft.com/office/officeart/2005/8/layout/orgChart1"/>
-    <dgm:cxn modelId="{13CB588F-3FD8-4583-B626-100B7F260AC7}" type="presParOf" srcId="{444D6B4E-9AC1-46D4-873B-21AE81DB1257}" destId="{8DE4F08C-8831-42B9-A33F-6CB7DBA9CD30}" srcOrd="1" destOrd="0" presId="urn:microsoft.com/office/officeart/2005/8/layout/orgChart1"/>
-    <dgm:cxn modelId="{9625EA13-B6C8-4720-AA64-16B52A4DD883}" type="presParOf" srcId="{444D6B4E-9AC1-46D4-873B-21AE81DB1257}" destId="{0618E550-69C6-4CE2-93DA-A61718D75CF6}" srcOrd="2" destOrd="0" presId="urn:microsoft.com/office/officeart/2005/8/layout/orgChart1"/>
-    <dgm:cxn modelId="{1CFEF9F9-B5FB-435C-A5C6-C462DA2BAC2E}" type="presParOf" srcId="{A31CA775-2706-4B5A-8345-A2CD14FCB353}" destId="{E224CE68-8626-43C1-827F-EAB97EE1754D}" srcOrd="8" destOrd="0" presId="urn:microsoft.com/office/officeart/2005/8/layout/orgChart1"/>
-    <dgm:cxn modelId="{AAFBD0B9-8E77-431B-A684-FFEA6639237A}" type="presParOf" srcId="{A31CA775-2706-4B5A-8345-A2CD14FCB353}" destId="{57382897-85D1-4871-B135-1F8BC685AD02}" srcOrd="9" destOrd="0" presId="urn:microsoft.com/office/officeart/2005/8/layout/orgChart1"/>
-    <dgm:cxn modelId="{4B649B5F-DB54-425A-802C-583E7A9CA328}" type="presParOf" srcId="{57382897-85D1-4871-B135-1F8BC685AD02}" destId="{B6A22CB6-FFA7-4C9D-A0B7-3F5CAC7B3467}" srcOrd="0" destOrd="0" presId="urn:microsoft.com/office/officeart/2005/8/layout/orgChart1"/>
-    <dgm:cxn modelId="{69E73BDC-04EC-4683-8204-0B8AA12CA545}" type="presParOf" srcId="{B6A22CB6-FFA7-4C9D-A0B7-3F5CAC7B3467}" destId="{3E2B43CF-A4BB-4E78-9609-FFD5F949BE2F}" srcOrd="0" destOrd="0" presId="urn:microsoft.com/office/officeart/2005/8/layout/orgChart1"/>
-    <dgm:cxn modelId="{706F246E-63C1-44A2-8379-1C4B98F2355D}" type="presParOf" srcId="{B6A22CB6-FFA7-4C9D-A0B7-3F5CAC7B3467}" destId="{477FF09D-E9DA-4DAD-BC17-C9A46DE006B1}" srcOrd="1" destOrd="0" presId="urn:microsoft.com/office/officeart/2005/8/layout/orgChart1"/>
-    <dgm:cxn modelId="{391732CA-8C9A-4C5A-B7D7-AC5F7E0B5C19}" type="presParOf" srcId="{57382897-85D1-4871-B135-1F8BC685AD02}" destId="{08D2CEF8-DB12-4633-90AF-669A2E0D6FB0}" srcOrd="1" destOrd="0" presId="urn:microsoft.com/office/officeart/2005/8/layout/orgChart1"/>
-    <dgm:cxn modelId="{B24335BE-D240-4E15-8B2E-596EEEAAE282}" type="presParOf" srcId="{57382897-85D1-4871-B135-1F8BC685AD02}" destId="{A31CACE7-5C15-4E12-88EE-2AF3DDBB4330}" srcOrd="2" destOrd="0" presId="urn:microsoft.com/office/officeart/2005/8/layout/orgChart1"/>
-    <dgm:cxn modelId="{3FAAB568-A450-47CE-9EF5-307F042BEF5B}" type="presParOf" srcId="{701F0963-CC8F-4D66-9885-B86DE51BF998}" destId="{95D3A866-FFE1-48FA-B592-C181E49095D6}" srcOrd="2" destOrd="0" presId="urn:microsoft.com/office/officeart/2005/8/layout/orgChart1"/>
-    <dgm:cxn modelId="{3D883A09-5145-43CE-B5C7-D53A4CB28522}" type="presParOf" srcId="{CA53F23B-23DE-4B61-9C52-F95EAF527CC6}" destId="{783C2A5D-4F9F-45CE-AAB2-C939C659662F}" srcOrd="10" destOrd="0" presId="urn:microsoft.com/office/officeart/2005/8/layout/orgChart1"/>
-    <dgm:cxn modelId="{932A0D2C-D9AD-441A-8143-A09ED617195B}" type="presParOf" srcId="{CA53F23B-23DE-4B61-9C52-F95EAF527CC6}" destId="{64F55494-5A6E-4ABF-8BEB-7202C78A1517}" srcOrd="11" destOrd="0" presId="urn:microsoft.com/office/officeart/2005/8/layout/orgChart1"/>
-    <dgm:cxn modelId="{2AFFD3E9-7DDF-4386-83FE-7DBF96B8B56F}" type="presParOf" srcId="{64F55494-5A6E-4ABF-8BEB-7202C78A1517}" destId="{3A18FDA1-598A-448B-B9FC-CD3DEC195EB7}" srcOrd="0" destOrd="0" presId="urn:microsoft.com/office/officeart/2005/8/layout/orgChart1"/>
-    <dgm:cxn modelId="{A6552081-695A-4627-A1F9-6C5D55CED086}" type="presParOf" srcId="{3A18FDA1-598A-448B-B9FC-CD3DEC195EB7}" destId="{A3E05D60-637E-4152-B7C1-AE717280EDAD}" srcOrd="0" destOrd="0" presId="urn:microsoft.com/office/officeart/2005/8/layout/orgChart1"/>
-    <dgm:cxn modelId="{F3C39700-F674-4B6C-9658-F5FB4F88595D}" type="presParOf" srcId="{3A18FDA1-598A-448B-B9FC-CD3DEC195EB7}" destId="{C43A92B1-45FE-45F3-B904-49B55859ACE8}" srcOrd="1" destOrd="0" presId="urn:microsoft.com/office/officeart/2005/8/layout/orgChart1"/>
-    <dgm:cxn modelId="{EEF0FE26-4EF1-42F2-930A-107901B0CDFF}" type="presParOf" srcId="{64F55494-5A6E-4ABF-8BEB-7202C78A1517}" destId="{F0D1EE0C-259D-46F8-BE41-6FAD9B12F24F}" srcOrd="1" destOrd="0" presId="urn:microsoft.com/office/officeart/2005/8/layout/orgChart1"/>
-    <dgm:cxn modelId="{4E6A59BE-3648-4664-8875-6300223C386E}" type="presParOf" srcId="{F0D1EE0C-259D-46F8-BE41-6FAD9B12F24F}" destId="{AB71D7D7-9D64-4175-9741-3940FC62430B}" srcOrd="0" destOrd="0" presId="urn:microsoft.com/office/officeart/2005/8/layout/orgChart1"/>
-    <dgm:cxn modelId="{34DA594C-C607-49E7-8EAD-545555EAEECA}" type="presParOf" srcId="{F0D1EE0C-259D-46F8-BE41-6FAD9B12F24F}" destId="{0C660666-49BE-482E-923B-330FC338C221}" srcOrd="1" destOrd="0" presId="urn:microsoft.com/office/officeart/2005/8/layout/orgChart1"/>
-    <dgm:cxn modelId="{5519EE9E-1633-432A-AA2C-FD41D7BC9B7E}" type="presParOf" srcId="{0C660666-49BE-482E-923B-330FC338C221}" destId="{E4BF7A45-9BE3-4DE6-8575-593923A71DCA}" srcOrd="0" destOrd="0" presId="urn:microsoft.com/office/officeart/2005/8/layout/orgChart1"/>
-    <dgm:cxn modelId="{F0E6C3F1-EC52-4368-9072-70CBBADD8B88}" type="presParOf" srcId="{E4BF7A45-9BE3-4DE6-8575-593923A71DCA}" destId="{9320737E-AEA9-4104-8551-1B2A47E75A3B}" srcOrd="0" destOrd="0" presId="urn:microsoft.com/office/officeart/2005/8/layout/orgChart1"/>
-    <dgm:cxn modelId="{D5D9DD7A-4524-44C5-9698-4846A787B571}" type="presParOf" srcId="{E4BF7A45-9BE3-4DE6-8575-593923A71DCA}" destId="{7A6F1D8F-4B11-4118-80B8-1274609055AA}" srcOrd="1" destOrd="0" presId="urn:microsoft.com/office/officeart/2005/8/layout/orgChart1"/>
-    <dgm:cxn modelId="{863F0714-D974-46A0-B8BE-C62BF70D209D}" type="presParOf" srcId="{0C660666-49BE-482E-923B-330FC338C221}" destId="{03816911-1839-46D2-91EA-925FC6A0A7EB}" srcOrd="1" destOrd="0" presId="urn:microsoft.com/office/officeart/2005/8/layout/orgChart1"/>
-    <dgm:cxn modelId="{BDF1DA1E-BECB-49B3-88A9-6D574AF77CEF}" type="presParOf" srcId="{0C660666-49BE-482E-923B-330FC338C221}" destId="{124B1213-4E85-4F81-8B9F-16087B258430}" srcOrd="2" destOrd="0" presId="urn:microsoft.com/office/officeart/2005/8/layout/orgChart1"/>
-    <dgm:cxn modelId="{1DFD0BD2-642C-497F-95D4-3723132BA51B}" type="presParOf" srcId="{F0D1EE0C-259D-46F8-BE41-6FAD9B12F24F}" destId="{3B4D4F5E-593C-4AAD-94BC-BBA095052D5B}" srcOrd="2" destOrd="0" presId="urn:microsoft.com/office/officeart/2005/8/layout/orgChart1"/>
-    <dgm:cxn modelId="{E19E0270-6D46-4CDB-9071-C8F8238DF563}" type="presParOf" srcId="{F0D1EE0C-259D-46F8-BE41-6FAD9B12F24F}" destId="{7BF4BE64-0E9D-41E5-8F26-38844E1C6FB5}" srcOrd="3" destOrd="0" presId="urn:microsoft.com/office/officeart/2005/8/layout/orgChart1"/>
-    <dgm:cxn modelId="{F27F320D-7162-4AF7-861F-2FF64B04B50A}" type="presParOf" srcId="{7BF4BE64-0E9D-41E5-8F26-38844E1C6FB5}" destId="{16DF47A6-8B8F-427C-B057-E57900D1F2AC}" srcOrd="0" destOrd="0" presId="urn:microsoft.com/office/officeart/2005/8/layout/orgChart1"/>
-    <dgm:cxn modelId="{DCC27654-A898-48B7-B9BB-21734D4F17EE}" type="presParOf" srcId="{16DF47A6-8B8F-427C-B057-E57900D1F2AC}" destId="{C490178F-51D7-48C7-AA7D-2B0174BEFF81}" srcOrd="0" destOrd="0" presId="urn:microsoft.com/office/officeart/2005/8/layout/orgChart1"/>
-    <dgm:cxn modelId="{27E1BD2B-D929-404D-90B9-DFB66CF0FE93}" type="presParOf" srcId="{16DF47A6-8B8F-427C-B057-E57900D1F2AC}" destId="{A398CCB2-4401-4E65-B69C-89003D740336}" srcOrd="1" destOrd="0" presId="urn:microsoft.com/office/officeart/2005/8/layout/orgChart1"/>
-    <dgm:cxn modelId="{CCFB1C9D-848A-4BE3-8A72-AA32D3D8B0CE}" type="presParOf" srcId="{7BF4BE64-0E9D-41E5-8F26-38844E1C6FB5}" destId="{9FA91EA2-CEA4-4460-8DF4-980971895FB9}" srcOrd="1" destOrd="0" presId="urn:microsoft.com/office/officeart/2005/8/layout/orgChart1"/>
-    <dgm:cxn modelId="{B1C603BB-B0A2-4090-A32A-19A6B3DD4DD0}" type="presParOf" srcId="{7BF4BE64-0E9D-41E5-8F26-38844E1C6FB5}" destId="{EDD1C21B-3426-485B-BE71-722985CCD31A}" srcOrd="2" destOrd="0" presId="urn:microsoft.com/office/officeart/2005/8/layout/orgChart1"/>
-    <dgm:cxn modelId="{2EBA979F-F717-42C7-9C64-5705145700B6}" type="presParOf" srcId="{F0D1EE0C-259D-46F8-BE41-6FAD9B12F24F}" destId="{2C9C744D-559C-4FFB-A1C8-D0265CA90E77}" srcOrd="4" destOrd="0" presId="urn:microsoft.com/office/officeart/2005/8/layout/orgChart1"/>
-    <dgm:cxn modelId="{9C447C44-17D6-4E65-AD52-F23327CA760B}" type="presParOf" srcId="{F0D1EE0C-259D-46F8-BE41-6FAD9B12F24F}" destId="{AE537027-A315-4CF1-BCE0-4A7250E7BFF5}" srcOrd="5" destOrd="0" presId="urn:microsoft.com/office/officeart/2005/8/layout/orgChart1"/>
-    <dgm:cxn modelId="{D86625F2-2E39-4924-BBA0-99014C52CC29}" type="presParOf" srcId="{AE537027-A315-4CF1-BCE0-4A7250E7BFF5}" destId="{1BAACA3A-B6AF-4516-B997-B6C1BD7D750F}" srcOrd="0" destOrd="0" presId="urn:microsoft.com/office/officeart/2005/8/layout/orgChart1"/>
-    <dgm:cxn modelId="{35A8DE57-E427-42B1-AB06-27ADEC93EEDF}" type="presParOf" srcId="{1BAACA3A-B6AF-4516-B997-B6C1BD7D750F}" destId="{47FB99D6-1159-4437-BECD-D5DF269B1CCC}" srcOrd="0" destOrd="0" presId="urn:microsoft.com/office/officeart/2005/8/layout/orgChart1"/>
-    <dgm:cxn modelId="{329ECA2D-227F-41E8-9924-D88D020E8295}" type="presParOf" srcId="{1BAACA3A-B6AF-4516-B997-B6C1BD7D750F}" destId="{9ADE805B-6A8E-42C7-AB44-1CDB9E4163C1}" srcOrd="1" destOrd="0" presId="urn:microsoft.com/office/officeart/2005/8/layout/orgChart1"/>
-    <dgm:cxn modelId="{5ED94B6B-B395-49A1-A37E-FEA74226462E}" type="presParOf" srcId="{AE537027-A315-4CF1-BCE0-4A7250E7BFF5}" destId="{5B55C1DB-DAC8-4AA7-A1D7-A321B16719E8}" srcOrd="1" destOrd="0" presId="urn:microsoft.com/office/officeart/2005/8/layout/orgChart1"/>
-    <dgm:cxn modelId="{46028EAA-4901-423C-A59C-C8967FA0AA0F}" type="presParOf" srcId="{AE537027-A315-4CF1-BCE0-4A7250E7BFF5}" destId="{A0BF66E8-8B6A-4CBB-BE85-A656DD932EF5}" srcOrd="2" destOrd="0" presId="urn:microsoft.com/office/officeart/2005/8/layout/orgChart1"/>
-    <dgm:cxn modelId="{F0F2CE95-3010-4425-BCE2-9ED9C704EF5F}" type="presParOf" srcId="{F0D1EE0C-259D-46F8-BE41-6FAD9B12F24F}" destId="{6B5B1EED-AAD5-41CB-B1F8-5C29ED603754}" srcOrd="6" destOrd="0" presId="urn:microsoft.com/office/officeart/2005/8/layout/orgChart1"/>
-    <dgm:cxn modelId="{6CE57CB9-B7C4-49E9-B9A2-349D068BE2DF}" type="presParOf" srcId="{F0D1EE0C-259D-46F8-BE41-6FAD9B12F24F}" destId="{0867E055-5AC9-495E-9583-EA7AF8460D5D}" srcOrd="7" destOrd="0" presId="urn:microsoft.com/office/officeart/2005/8/layout/orgChart1"/>
-    <dgm:cxn modelId="{BAAEDE9B-A2C5-445B-87CE-B575F16A7853}" type="presParOf" srcId="{0867E055-5AC9-495E-9583-EA7AF8460D5D}" destId="{D8294BEF-3E58-4F4F-B0BE-01CA747C0981}" srcOrd="0" destOrd="0" presId="urn:microsoft.com/office/officeart/2005/8/layout/orgChart1"/>
-    <dgm:cxn modelId="{B34C42BA-F271-4085-BE4C-A2D9C9ED67AF}" type="presParOf" srcId="{D8294BEF-3E58-4F4F-B0BE-01CA747C0981}" destId="{994BCDDF-D51A-4968-A546-CEEED7A9AC37}" srcOrd="0" destOrd="0" presId="urn:microsoft.com/office/officeart/2005/8/layout/orgChart1"/>
-    <dgm:cxn modelId="{4CCD7902-C16A-46F1-BEF7-07F0604047E5}" type="presParOf" srcId="{D8294BEF-3E58-4F4F-B0BE-01CA747C0981}" destId="{EB86F599-8AC6-4D77-84E9-AB666D263D62}" srcOrd="1" destOrd="0" presId="urn:microsoft.com/office/officeart/2005/8/layout/orgChart1"/>
-    <dgm:cxn modelId="{609B4ED7-A201-4BAE-A15E-6AAF27FFEEC2}" type="presParOf" srcId="{0867E055-5AC9-495E-9583-EA7AF8460D5D}" destId="{871BF957-9C97-410E-A1D7-9C83BE0663B8}" srcOrd="1" destOrd="0" presId="urn:microsoft.com/office/officeart/2005/8/layout/orgChart1"/>
-    <dgm:cxn modelId="{3949B3DE-A4BF-45B2-A5A2-7153EF78B8B3}" type="presParOf" srcId="{0867E055-5AC9-495E-9583-EA7AF8460D5D}" destId="{DC4899F8-5AB0-466D-9264-A090AC83248E}" srcOrd="2" destOrd="0" presId="urn:microsoft.com/office/officeart/2005/8/layout/orgChart1"/>
-    <dgm:cxn modelId="{C2C5D6F9-3473-4EC6-A7E5-D49FC27F5567}" type="presParOf" srcId="{64F55494-5A6E-4ABF-8BEB-7202C78A1517}" destId="{7DB92DAE-8778-4152-878D-8C6DC89001BE}" srcOrd="2" destOrd="0" presId="urn:microsoft.com/office/officeart/2005/8/layout/orgChart1"/>
-    <dgm:cxn modelId="{4031C3AD-2AEB-48E9-AF64-2838657E0CC0}" type="presParOf" srcId="{CA53F23B-23DE-4B61-9C52-F95EAF527CC6}" destId="{52E6DA1D-4F70-49F7-A5CF-362EF40F6EC7}" srcOrd="12" destOrd="0" presId="urn:microsoft.com/office/officeart/2005/8/layout/orgChart1"/>
-    <dgm:cxn modelId="{AEC90AD4-9629-4975-9EEA-99F4A2D6B22D}" type="presParOf" srcId="{CA53F23B-23DE-4B61-9C52-F95EAF527CC6}" destId="{64A578CA-3512-4149-B82A-C3FB37CD32D1}" srcOrd="13" destOrd="0" presId="urn:microsoft.com/office/officeart/2005/8/layout/orgChart1"/>
-    <dgm:cxn modelId="{68FBEACF-DBBD-4A50-BACF-45AF9C689796}" type="presParOf" srcId="{64A578CA-3512-4149-B82A-C3FB37CD32D1}" destId="{E10FB2C8-A9C6-4786-B1CB-9E931D372B31}" srcOrd="0" destOrd="0" presId="urn:microsoft.com/office/officeart/2005/8/layout/orgChart1"/>
-    <dgm:cxn modelId="{ED24B500-F16F-4290-A677-8A9D3F196ABA}" type="presParOf" srcId="{E10FB2C8-A9C6-4786-B1CB-9E931D372B31}" destId="{D8D9B911-A26F-4E81-B107-C8C4E1452DE4}" srcOrd="0" destOrd="0" presId="urn:microsoft.com/office/officeart/2005/8/layout/orgChart1"/>
-    <dgm:cxn modelId="{231B7167-45DE-4133-A44C-89CB0576EFB9}" type="presParOf" srcId="{E10FB2C8-A9C6-4786-B1CB-9E931D372B31}" destId="{4B7BD147-52A6-4B0B-BF43-E08FE3E5158B}" srcOrd="1" destOrd="0" presId="urn:microsoft.com/office/officeart/2005/8/layout/orgChart1"/>
-    <dgm:cxn modelId="{D9E61148-081D-40FD-AE4D-E2DBB3CFA58E}" type="presParOf" srcId="{64A578CA-3512-4149-B82A-C3FB37CD32D1}" destId="{E2BBAFE6-A85F-4A45-ABE4-58709A446E5D}" srcOrd="1" destOrd="0" presId="urn:microsoft.com/office/officeart/2005/8/layout/orgChart1"/>
-    <dgm:cxn modelId="{808DD7F5-D8B6-4F84-A1F8-E4590710BB67}" type="presParOf" srcId="{E2BBAFE6-A85F-4A45-ABE4-58709A446E5D}" destId="{0ECD2A48-9BA6-4100-A2D7-2E9C9EE6727E}" srcOrd="0" destOrd="0" presId="urn:microsoft.com/office/officeart/2005/8/layout/orgChart1"/>
-    <dgm:cxn modelId="{86EC9CC1-18FE-4482-826F-38743D1A4E1A}" type="presParOf" srcId="{E2BBAFE6-A85F-4A45-ABE4-58709A446E5D}" destId="{ED918CB5-A3BA-4CF3-ADEA-AFFD76B3D3EA}" srcOrd="1" destOrd="0" presId="urn:microsoft.com/office/officeart/2005/8/layout/orgChart1"/>
-    <dgm:cxn modelId="{AD5967E4-3643-48BC-96F0-6C120B3F2938}" type="presParOf" srcId="{ED918CB5-A3BA-4CF3-ADEA-AFFD76B3D3EA}" destId="{2A494D29-6DDD-49BD-AE8A-4B70B6CB3AE2}" srcOrd="0" destOrd="0" presId="urn:microsoft.com/office/officeart/2005/8/layout/orgChart1"/>
-    <dgm:cxn modelId="{3D7E33E7-84E9-4862-8CCA-3A81038A5E31}" type="presParOf" srcId="{2A494D29-6DDD-49BD-AE8A-4B70B6CB3AE2}" destId="{B537A1EE-4249-4074-B5BA-12585CDB8984}" srcOrd="0" destOrd="0" presId="urn:microsoft.com/office/officeart/2005/8/layout/orgChart1"/>
-    <dgm:cxn modelId="{C06D1994-6FF8-4E15-8D1E-DF30B3B5EF8A}" type="presParOf" srcId="{2A494D29-6DDD-49BD-AE8A-4B70B6CB3AE2}" destId="{D012E598-ADA9-41C0-8B0E-F6586C588558}" srcOrd="1" destOrd="0" presId="urn:microsoft.com/office/officeart/2005/8/layout/orgChart1"/>
-    <dgm:cxn modelId="{5CC99BC5-20E1-4A5A-BADF-99A0CA8B0BDF}" type="presParOf" srcId="{ED918CB5-A3BA-4CF3-ADEA-AFFD76B3D3EA}" destId="{C80A6CD5-33C4-429A-B602-62D56DA9B43A}" srcOrd="1" destOrd="0" presId="urn:microsoft.com/office/officeart/2005/8/layout/orgChart1"/>
-    <dgm:cxn modelId="{B7110963-A1DE-46EC-83D2-2B9710DBE875}" type="presParOf" srcId="{ED918CB5-A3BA-4CF3-ADEA-AFFD76B3D3EA}" destId="{1A4929DA-069A-4AF6-B20A-E137EBF7B208}" srcOrd="2" destOrd="0" presId="urn:microsoft.com/office/officeart/2005/8/layout/orgChart1"/>
-    <dgm:cxn modelId="{B9CF93AE-2CFE-4494-A871-AAF232C74F3A}" type="presParOf" srcId="{E2BBAFE6-A85F-4A45-ABE4-58709A446E5D}" destId="{B91418ED-1693-4F38-B0F1-10AFA9E9C613}" srcOrd="2" destOrd="0" presId="urn:microsoft.com/office/officeart/2005/8/layout/orgChart1"/>
-    <dgm:cxn modelId="{5E85EEF1-E496-43E4-9E44-F374B241C827}" type="presParOf" srcId="{E2BBAFE6-A85F-4A45-ABE4-58709A446E5D}" destId="{269C1852-7A34-4A07-BF23-EEC001B6B6E8}" srcOrd="3" destOrd="0" presId="urn:microsoft.com/office/officeart/2005/8/layout/orgChart1"/>
-    <dgm:cxn modelId="{D30B3307-4648-4ED4-AB83-BCB0A370881C}" type="presParOf" srcId="{269C1852-7A34-4A07-BF23-EEC001B6B6E8}" destId="{BD9BE302-5C5C-4679-951A-A59E33C58876}" srcOrd="0" destOrd="0" presId="urn:microsoft.com/office/officeart/2005/8/layout/orgChart1"/>
-    <dgm:cxn modelId="{61EEC05F-FDC2-450D-B541-DAC914707752}" type="presParOf" srcId="{BD9BE302-5C5C-4679-951A-A59E33C58876}" destId="{504AC891-5F57-4E60-9309-6093BAAF9833}" srcOrd="0" destOrd="0" presId="urn:microsoft.com/office/officeart/2005/8/layout/orgChart1"/>
-    <dgm:cxn modelId="{3303AC2B-25B5-49ED-8229-27544C6D3D91}" type="presParOf" srcId="{BD9BE302-5C5C-4679-951A-A59E33C58876}" destId="{F00915F4-4CB0-455C-A8A2-9661CC9F9FEA}" srcOrd="1" destOrd="0" presId="urn:microsoft.com/office/officeart/2005/8/layout/orgChart1"/>
-    <dgm:cxn modelId="{BA34DD09-03EE-41B7-AC30-BB054EE9E060}" type="presParOf" srcId="{269C1852-7A34-4A07-BF23-EEC001B6B6E8}" destId="{B90FBA34-8B3A-4691-A0CD-8CB30338645D}" srcOrd="1" destOrd="0" presId="urn:microsoft.com/office/officeart/2005/8/layout/orgChart1"/>
-    <dgm:cxn modelId="{EB8B4182-28D2-4A52-926E-82FE461CFC05}" type="presParOf" srcId="{269C1852-7A34-4A07-BF23-EEC001B6B6E8}" destId="{880EF911-83B6-4A84-9FAE-AE771DA927EA}" srcOrd="2" destOrd="0" presId="urn:microsoft.com/office/officeart/2005/8/layout/orgChart1"/>
-    <dgm:cxn modelId="{D6B3CB9C-6E7E-4601-BBBC-9613311EADBC}" type="presParOf" srcId="{64A578CA-3512-4149-B82A-C3FB37CD32D1}" destId="{DB477691-AB70-401A-866B-F9EEF92F851E}" srcOrd="2" destOrd="0" presId="urn:microsoft.com/office/officeart/2005/8/layout/orgChart1"/>
-    <dgm:cxn modelId="{B670C90D-DD90-4E3C-9D54-E6746CEECD53}" type="presParOf" srcId="{42534A47-E293-4B98-A20A-B60959D0115E}" destId="{9654071F-8BC0-4130-BBF0-D57582CA4881}" srcOrd="2" destOrd="0" presId="urn:microsoft.com/office/officeart/2005/8/layout/orgChart1"/>
+    <dgm:cxn modelId="{FE8995EB-C8BE-4AB5-B38A-4F60DF9395BF}" type="presOf" srcId="{7DDCB00B-98DD-4C86-A010-8114467570AB}" destId="{B185A711-F0FB-42D9-9F95-91DBDCA098BF}" srcOrd="0" destOrd="0" presId="urn:microsoft.com/office/officeart/2005/8/layout/orgChart1"/>
+    <dgm:cxn modelId="{3EBBD865-F18C-4C7C-8670-14BD2547189F}" type="presParOf" srcId="{71CA74E9-0425-40C0-A225-3EA96D04D8C9}" destId="{42534A47-E293-4B98-A20A-B60959D0115E}" srcOrd="0" destOrd="0" presId="urn:microsoft.com/office/officeart/2005/8/layout/orgChart1"/>
+    <dgm:cxn modelId="{79C0C17F-44B2-4B63-9370-E8F7D93B8598}" type="presParOf" srcId="{42534A47-E293-4B98-A20A-B60959D0115E}" destId="{525909C9-436F-4606-9334-9404E9467484}" srcOrd="0" destOrd="0" presId="urn:microsoft.com/office/officeart/2005/8/layout/orgChart1"/>
+    <dgm:cxn modelId="{BC6D343B-4A4A-4E92-B573-A328AC6F2C44}" type="presParOf" srcId="{525909C9-436F-4606-9334-9404E9467484}" destId="{4165B59A-4AC0-4AED-80AD-90AFFFE48BB4}" srcOrd="0" destOrd="0" presId="urn:microsoft.com/office/officeart/2005/8/layout/orgChart1"/>
+    <dgm:cxn modelId="{96152770-48BA-4C18-BF91-DFAAB4D64D2E}" type="presParOf" srcId="{525909C9-436F-4606-9334-9404E9467484}" destId="{48834FAA-CB7C-4F03-AB78-610695B7E90E}" srcOrd="1" destOrd="0" presId="urn:microsoft.com/office/officeart/2005/8/layout/orgChart1"/>
+    <dgm:cxn modelId="{3D43F87D-1087-49EB-BADB-597CAEAA1D21}" type="presParOf" srcId="{42534A47-E293-4B98-A20A-B60959D0115E}" destId="{CA53F23B-23DE-4B61-9C52-F95EAF527CC6}" srcOrd="1" destOrd="0" presId="urn:microsoft.com/office/officeart/2005/8/layout/orgChart1"/>
+    <dgm:cxn modelId="{8245DF8C-E947-45A0-9245-1CD6E7541F71}" type="presParOf" srcId="{CA53F23B-23DE-4B61-9C52-F95EAF527CC6}" destId="{0FFB5739-1796-4A8E-9751-7B7E72B21FC6}" srcOrd="0" destOrd="0" presId="urn:microsoft.com/office/officeart/2005/8/layout/orgChart1"/>
+    <dgm:cxn modelId="{186D7035-52CA-4D4C-AED0-6E60388122C1}" type="presParOf" srcId="{CA53F23B-23DE-4B61-9C52-F95EAF527CC6}" destId="{5EC5E795-9E5C-4FE1-A4EA-034B9AD72087}" srcOrd="1" destOrd="0" presId="urn:microsoft.com/office/officeart/2005/8/layout/orgChart1"/>
+    <dgm:cxn modelId="{8CFA21F8-0124-4D13-9D92-5147CFE943A2}" type="presParOf" srcId="{5EC5E795-9E5C-4FE1-A4EA-034B9AD72087}" destId="{E438B531-829B-44E9-828E-289FF66FDCA1}" srcOrd="0" destOrd="0" presId="urn:microsoft.com/office/officeart/2005/8/layout/orgChart1"/>
+    <dgm:cxn modelId="{4ECA42D2-A4D1-4DEE-A513-C5D909FAE7AC}" type="presParOf" srcId="{E438B531-829B-44E9-828E-289FF66FDCA1}" destId="{3D3E59D4-586E-485D-A02F-B10FC4A24622}" srcOrd="0" destOrd="0" presId="urn:microsoft.com/office/officeart/2005/8/layout/orgChart1"/>
+    <dgm:cxn modelId="{8AD32B7E-782C-4447-86B4-57C3A5B47210}" type="presParOf" srcId="{E438B531-829B-44E9-828E-289FF66FDCA1}" destId="{BB30C418-5FEE-4D52-A902-98ADE0CC8F98}" srcOrd="1" destOrd="0" presId="urn:microsoft.com/office/officeart/2005/8/layout/orgChart1"/>
+    <dgm:cxn modelId="{CBDC3743-5B61-4755-A1FF-3F1D63D05D25}" type="presParOf" srcId="{5EC5E795-9E5C-4FE1-A4EA-034B9AD72087}" destId="{7D24DC27-02A7-4078-B22B-4161643DBB9A}" srcOrd="1" destOrd="0" presId="urn:microsoft.com/office/officeart/2005/8/layout/orgChart1"/>
+    <dgm:cxn modelId="{F8E15464-E80B-48CE-B260-865040649D39}" type="presParOf" srcId="{7D24DC27-02A7-4078-B22B-4161643DBB9A}" destId="{69B844C9-2F7A-4A50-9DB6-FF7D522B1369}" srcOrd="0" destOrd="0" presId="urn:microsoft.com/office/officeart/2005/8/layout/orgChart1"/>
+    <dgm:cxn modelId="{52531841-B720-4556-B5CD-44A849DCAF33}" type="presParOf" srcId="{7D24DC27-02A7-4078-B22B-4161643DBB9A}" destId="{D0342E9C-0BEF-4347-9F33-4CFA38B0EFFC}" srcOrd="1" destOrd="0" presId="urn:microsoft.com/office/officeart/2005/8/layout/orgChart1"/>
+    <dgm:cxn modelId="{4D83D9F4-CA10-4A35-8563-F0B8B62DBAE6}" type="presParOf" srcId="{D0342E9C-0BEF-4347-9F33-4CFA38B0EFFC}" destId="{36E8BA03-C971-47B2-94C0-14858734B168}" srcOrd="0" destOrd="0" presId="urn:microsoft.com/office/officeart/2005/8/layout/orgChart1"/>
+    <dgm:cxn modelId="{C1EB96D4-D3B4-4774-BC96-CB6D92248425}" type="presParOf" srcId="{36E8BA03-C971-47B2-94C0-14858734B168}" destId="{E042E7F8-77CC-44DE-B329-080F0C628381}" srcOrd="0" destOrd="0" presId="urn:microsoft.com/office/officeart/2005/8/layout/orgChart1"/>
+    <dgm:cxn modelId="{CDCB9FF5-D32A-442C-B3EF-F4AE9C4FCDA1}" type="presParOf" srcId="{36E8BA03-C971-47B2-94C0-14858734B168}" destId="{42F8333C-4E87-4F75-9170-3352DF7AE77A}" srcOrd="1" destOrd="0" presId="urn:microsoft.com/office/officeart/2005/8/layout/orgChart1"/>
+    <dgm:cxn modelId="{2F37361E-EBEA-4AFB-8903-B348E00D26A7}" type="presParOf" srcId="{D0342E9C-0BEF-4347-9F33-4CFA38B0EFFC}" destId="{F1422271-5BCF-45AA-9664-B55CC3FA36A2}" srcOrd="1" destOrd="0" presId="urn:microsoft.com/office/officeart/2005/8/layout/orgChart1"/>
+    <dgm:cxn modelId="{F71A085B-E928-41A9-96F6-7777D92CBFF9}" type="presParOf" srcId="{D0342E9C-0BEF-4347-9F33-4CFA38B0EFFC}" destId="{6F91E5E1-94B7-4B80-BE6E-93839524F984}" srcOrd="2" destOrd="0" presId="urn:microsoft.com/office/officeart/2005/8/layout/orgChart1"/>
+    <dgm:cxn modelId="{E524FFD6-2EC0-4C25-A1D5-9C7B2BBD027C}" type="presParOf" srcId="{5EC5E795-9E5C-4FE1-A4EA-034B9AD72087}" destId="{702B4011-EC25-4D97-842F-A1DABD624B8E}" srcOrd="2" destOrd="0" presId="urn:microsoft.com/office/officeart/2005/8/layout/orgChart1"/>
+    <dgm:cxn modelId="{D829DD8D-1A41-486E-B73B-A31D03736562}" type="presParOf" srcId="{CA53F23B-23DE-4B61-9C52-F95EAF527CC6}" destId="{F6633F56-6C75-4059-8CB2-694383B7B7B4}" srcOrd="2" destOrd="0" presId="urn:microsoft.com/office/officeart/2005/8/layout/orgChart1"/>
+    <dgm:cxn modelId="{0D3A5301-E797-40C1-9EB2-A199B7C1B517}" type="presParOf" srcId="{CA53F23B-23DE-4B61-9C52-F95EAF527CC6}" destId="{2622A5A2-3D33-4232-9B9F-0DEDBD4F4DE7}" srcOrd="3" destOrd="0" presId="urn:microsoft.com/office/officeart/2005/8/layout/orgChart1"/>
+    <dgm:cxn modelId="{00D5BFEA-0551-4102-9E00-3D8A7E41A451}" type="presParOf" srcId="{2622A5A2-3D33-4232-9B9F-0DEDBD4F4DE7}" destId="{E66AA66C-836A-43B8-AEFA-46D8C95286A7}" srcOrd="0" destOrd="0" presId="urn:microsoft.com/office/officeart/2005/8/layout/orgChart1"/>
+    <dgm:cxn modelId="{85101C08-522F-4174-9805-78599E5AD6C0}" type="presParOf" srcId="{E66AA66C-836A-43B8-AEFA-46D8C95286A7}" destId="{295E0097-32FB-4469-94EB-483A6D6803B2}" srcOrd="0" destOrd="0" presId="urn:microsoft.com/office/officeart/2005/8/layout/orgChart1"/>
+    <dgm:cxn modelId="{C8E57DB4-2DBD-4941-98D9-324A358E8D6B}" type="presParOf" srcId="{E66AA66C-836A-43B8-AEFA-46D8C95286A7}" destId="{509E1568-59DD-4883-B88B-3E4AE5B88FCA}" srcOrd="1" destOrd="0" presId="urn:microsoft.com/office/officeart/2005/8/layout/orgChart1"/>
+    <dgm:cxn modelId="{82AADFF8-3658-4A64-A31E-BBDF2AA9E264}" type="presParOf" srcId="{2622A5A2-3D33-4232-9B9F-0DEDBD4F4DE7}" destId="{56520729-68BD-4102-B5FA-D22454FDAB96}" srcOrd="1" destOrd="0" presId="urn:microsoft.com/office/officeart/2005/8/layout/orgChart1"/>
+    <dgm:cxn modelId="{5354FC26-D0B8-47DD-945F-FFBD2F5AF00E}" type="presParOf" srcId="{56520729-68BD-4102-B5FA-D22454FDAB96}" destId="{EFE439C2-52CB-4F55-B6EC-52F5815D7B56}" srcOrd="0" destOrd="0" presId="urn:microsoft.com/office/officeart/2005/8/layout/orgChart1"/>
+    <dgm:cxn modelId="{82EF95CC-1894-4EA0-A419-8B7C27B073B9}" type="presParOf" srcId="{56520729-68BD-4102-B5FA-D22454FDAB96}" destId="{A36D5457-770B-425B-AAC6-431C16A5CFA1}" srcOrd="1" destOrd="0" presId="urn:microsoft.com/office/officeart/2005/8/layout/orgChart1"/>
+    <dgm:cxn modelId="{9BF710A1-43DC-409E-A65C-819305EA00F1}" type="presParOf" srcId="{A36D5457-770B-425B-AAC6-431C16A5CFA1}" destId="{678C1D93-C481-49D5-9F96-1F1767F6A152}" srcOrd="0" destOrd="0" presId="urn:microsoft.com/office/officeart/2005/8/layout/orgChart1"/>
+    <dgm:cxn modelId="{733E24C0-B4AB-4346-81DC-22C29293708F}" type="presParOf" srcId="{678C1D93-C481-49D5-9F96-1F1767F6A152}" destId="{ECB66948-CDE8-4BC9-A8DA-AC98417E84B4}" srcOrd="0" destOrd="0" presId="urn:microsoft.com/office/officeart/2005/8/layout/orgChart1"/>
+    <dgm:cxn modelId="{BFE9A7CF-227C-412D-8E86-8C86E516558A}" type="presParOf" srcId="{678C1D93-C481-49D5-9F96-1F1767F6A152}" destId="{B8079C6B-2AAF-4079-8107-1DDC33116C0A}" srcOrd="1" destOrd="0" presId="urn:microsoft.com/office/officeart/2005/8/layout/orgChart1"/>
+    <dgm:cxn modelId="{CF8EB912-E291-4BC9-BA6B-BC27D54B771F}" type="presParOf" srcId="{A36D5457-770B-425B-AAC6-431C16A5CFA1}" destId="{09AFD7EC-4BFB-413C-A0AD-AC7B9A182A65}" srcOrd="1" destOrd="0" presId="urn:microsoft.com/office/officeart/2005/8/layout/orgChart1"/>
+    <dgm:cxn modelId="{9DD59B33-134F-494B-96A0-F86EE78D170C}" type="presParOf" srcId="{A36D5457-770B-425B-AAC6-431C16A5CFA1}" destId="{63BCE137-23EE-46DF-8E92-AB58B994E0C8}" srcOrd="2" destOrd="0" presId="urn:microsoft.com/office/officeart/2005/8/layout/orgChart1"/>
+    <dgm:cxn modelId="{D441EBF3-0594-42AE-88E8-751E63BBE72A}" type="presParOf" srcId="{2622A5A2-3D33-4232-9B9F-0DEDBD4F4DE7}" destId="{50868219-E32B-4FA1-8408-68F06768DAA4}" srcOrd="2" destOrd="0" presId="urn:microsoft.com/office/officeart/2005/8/layout/orgChart1"/>
+    <dgm:cxn modelId="{7420F743-592C-4453-BC2D-7A780C8F2C3C}" type="presParOf" srcId="{CA53F23B-23DE-4B61-9C52-F95EAF527CC6}" destId="{2A43148B-4205-48D7-AF8B-6557D66C377C}" srcOrd="4" destOrd="0" presId="urn:microsoft.com/office/officeart/2005/8/layout/orgChart1"/>
+    <dgm:cxn modelId="{14E3D70E-9656-4D89-84E9-E9556F56A95C}" type="presParOf" srcId="{CA53F23B-23DE-4B61-9C52-F95EAF527CC6}" destId="{67C69175-96DB-4512-A3B9-982AAFC3D4C1}" srcOrd="5" destOrd="0" presId="urn:microsoft.com/office/officeart/2005/8/layout/orgChart1"/>
+    <dgm:cxn modelId="{8A85C539-A5FB-4B3F-9796-10BA9377EBFF}" type="presParOf" srcId="{67C69175-96DB-4512-A3B9-982AAFC3D4C1}" destId="{417F6662-DABC-4156-A5EE-B774BBE8C2C7}" srcOrd="0" destOrd="0" presId="urn:microsoft.com/office/officeart/2005/8/layout/orgChart1"/>
+    <dgm:cxn modelId="{B3626DB1-A4A5-4430-BD0A-40DBA6A932B6}" type="presParOf" srcId="{417F6662-DABC-4156-A5EE-B774BBE8C2C7}" destId="{679BE6C1-65AC-497F-8147-54AB56CDF270}" srcOrd="0" destOrd="0" presId="urn:microsoft.com/office/officeart/2005/8/layout/orgChart1"/>
+    <dgm:cxn modelId="{88351F44-AFA2-41EF-A186-D8B57FF07083}" type="presParOf" srcId="{417F6662-DABC-4156-A5EE-B774BBE8C2C7}" destId="{016F780F-62E3-4C3F-9706-3ADFD1B6FE4E}" srcOrd="1" destOrd="0" presId="urn:microsoft.com/office/officeart/2005/8/layout/orgChart1"/>
+    <dgm:cxn modelId="{7B5EF2D2-B3C1-49A8-93A4-53F2816B5006}" type="presParOf" srcId="{67C69175-96DB-4512-A3B9-982AAFC3D4C1}" destId="{1D74F39B-6870-4596-A79C-090CAD0DDC70}" srcOrd="1" destOrd="0" presId="urn:microsoft.com/office/officeart/2005/8/layout/orgChart1"/>
+    <dgm:cxn modelId="{20BC12CA-1A54-48A4-BF89-040FCB4AD5BC}" type="presParOf" srcId="{1D74F39B-6870-4596-A79C-090CAD0DDC70}" destId="{0B313F8B-33AE-48ED-90CC-7E3056247B4E}" srcOrd="0" destOrd="0" presId="urn:microsoft.com/office/officeart/2005/8/layout/orgChart1"/>
+    <dgm:cxn modelId="{A40DDFDE-F777-485B-B58C-5B5916B43EAE}" type="presParOf" srcId="{1D74F39B-6870-4596-A79C-090CAD0DDC70}" destId="{6F8CD13F-A2B2-49B5-8310-B338B79CD698}" srcOrd="1" destOrd="0" presId="urn:microsoft.com/office/officeart/2005/8/layout/orgChart1"/>
+    <dgm:cxn modelId="{735C78F4-1D1F-4C1E-A464-8291B82F7D8A}" type="presParOf" srcId="{6F8CD13F-A2B2-49B5-8310-B338B79CD698}" destId="{09B08E98-39D5-4608-86AE-E882460C3AF6}" srcOrd="0" destOrd="0" presId="urn:microsoft.com/office/officeart/2005/8/layout/orgChart1"/>
+    <dgm:cxn modelId="{985A7C20-B873-4782-8DE3-A7F5A8BBF733}" type="presParOf" srcId="{09B08E98-39D5-4608-86AE-E882460C3AF6}" destId="{D0409C93-5F64-4644-9359-837E5F6449D0}" srcOrd="0" destOrd="0" presId="urn:microsoft.com/office/officeart/2005/8/layout/orgChart1"/>
+    <dgm:cxn modelId="{10960ACA-68EA-4479-BB5A-846D19304651}" type="presParOf" srcId="{09B08E98-39D5-4608-86AE-E882460C3AF6}" destId="{5D6CF49E-052F-479A-9A0A-2F08A3635934}" srcOrd="1" destOrd="0" presId="urn:microsoft.com/office/officeart/2005/8/layout/orgChart1"/>
+    <dgm:cxn modelId="{6B3F0111-B1DD-480C-A39E-0A89FB28622C}" type="presParOf" srcId="{6F8CD13F-A2B2-49B5-8310-B338B79CD698}" destId="{8E122639-C240-4DA9-9F0A-DCEA4AE6475A}" srcOrd="1" destOrd="0" presId="urn:microsoft.com/office/officeart/2005/8/layout/orgChart1"/>
+    <dgm:cxn modelId="{47AF438E-C3DD-4C95-BA94-133DDCDC641A}" type="presParOf" srcId="{6F8CD13F-A2B2-49B5-8310-B338B79CD698}" destId="{171E11B4-2AA2-4BE4-8499-712A6B6F0656}" srcOrd="2" destOrd="0" presId="urn:microsoft.com/office/officeart/2005/8/layout/orgChart1"/>
+    <dgm:cxn modelId="{B741F913-13AE-4C60-8C59-22D1F47D49D4}" type="presParOf" srcId="{67C69175-96DB-4512-A3B9-982AAFC3D4C1}" destId="{C76F7797-1A37-4A0F-A186-C068588C47B6}" srcOrd="2" destOrd="0" presId="urn:microsoft.com/office/officeart/2005/8/layout/orgChart1"/>
+    <dgm:cxn modelId="{437A280B-CFE2-45AB-8D0B-E7A80B311D08}" type="presParOf" srcId="{CA53F23B-23DE-4B61-9C52-F95EAF527CC6}" destId="{6C487FF7-9DA5-4D42-AFEA-00E5077628C0}" srcOrd="6" destOrd="0" presId="urn:microsoft.com/office/officeart/2005/8/layout/orgChart1"/>
+    <dgm:cxn modelId="{4195E224-8193-4D85-A758-881339AE6B15}" type="presParOf" srcId="{CA53F23B-23DE-4B61-9C52-F95EAF527CC6}" destId="{0D169990-9D25-4C74-A71D-16EA8D1D3D67}" srcOrd="7" destOrd="0" presId="urn:microsoft.com/office/officeart/2005/8/layout/orgChart1"/>
+    <dgm:cxn modelId="{AE528112-F1BA-4D63-B963-63D4751E28E8}" type="presParOf" srcId="{0D169990-9D25-4C74-A71D-16EA8D1D3D67}" destId="{9CAD2A99-9435-47A6-B161-77E1B21E2BCB}" srcOrd="0" destOrd="0" presId="urn:microsoft.com/office/officeart/2005/8/layout/orgChart1"/>
+    <dgm:cxn modelId="{82F1953A-7B75-4C50-A90C-987647BFC9BD}" type="presParOf" srcId="{9CAD2A99-9435-47A6-B161-77E1B21E2BCB}" destId="{60ED6ABD-8794-4144-A015-458C185D5B42}" srcOrd="0" destOrd="0" presId="urn:microsoft.com/office/officeart/2005/8/layout/orgChart1"/>
+    <dgm:cxn modelId="{1E1452F5-2606-4540-8271-B76BD5BDDEE1}" type="presParOf" srcId="{9CAD2A99-9435-47A6-B161-77E1B21E2BCB}" destId="{77C99415-3010-46C5-870E-C4919ECD9D75}" srcOrd="1" destOrd="0" presId="urn:microsoft.com/office/officeart/2005/8/layout/orgChart1"/>
+    <dgm:cxn modelId="{4F5F9B24-32FA-4522-94DD-7348AF1F0F25}" type="presParOf" srcId="{0D169990-9D25-4C74-A71D-16EA8D1D3D67}" destId="{94D4F46E-A9EE-483D-A84E-214D8CB1500C}" srcOrd="1" destOrd="0" presId="urn:microsoft.com/office/officeart/2005/8/layout/orgChart1"/>
+    <dgm:cxn modelId="{B7FA0401-569B-4F0D-A3F7-675B724144C0}" type="presParOf" srcId="{94D4F46E-A9EE-483D-A84E-214D8CB1500C}" destId="{B185A711-F0FB-42D9-9F95-91DBDCA098BF}" srcOrd="0" destOrd="0" presId="urn:microsoft.com/office/officeart/2005/8/layout/orgChart1"/>
+    <dgm:cxn modelId="{39ADE674-72D8-4028-B917-CD849380CE76}" type="presParOf" srcId="{94D4F46E-A9EE-483D-A84E-214D8CB1500C}" destId="{8BD51A87-8469-4F05-B54B-F35AE33DE4F0}" srcOrd="1" destOrd="0" presId="urn:microsoft.com/office/officeart/2005/8/layout/orgChart1"/>
+    <dgm:cxn modelId="{FD5659FD-9DC4-4F21-9C3E-4B56F0FD2369}" type="presParOf" srcId="{8BD51A87-8469-4F05-B54B-F35AE33DE4F0}" destId="{9BAA052F-75E1-4D28-99F5-31FA5EA3CACC}" srcOrd="0" destOrd="0" presId="urn:microsoft.com/office/officeart/2005/8/layout/orgChart1"/>
+    <dgm:cxn modelId="{A08223AC-A2A7-460D-9EC1-F5876F7E9E48}" type="presParOf" srcId="{9BAA052F-75E1-4D28-99F5-31FA5EA3CACC}" destId="{2BC05C86-BABD-40F4-8B3C-963EEDEBDA82}" srcOrd="0" destOrd="0" presId="urn:microsoft.com/office/officeart/2005/8/layout/orgChart1"/>
+    <dgm:cxn modelId="{D50F0C50-DFB2-45E8-AE64-6C443C197E9A}" type="presParOf" srcId="{9BAA052F-75E1-4D28-99F5-31FA5EA3CACC}" destId="{42F58706-68D8-4201-A3F1-9608DDC975A9}" srcOrd="1" destOrd="0" presId="urn:microsoft.com/office/officeart/2005/8/layout/orgChart1"/>
+    <dgm:cxn modelId="{FFF7A07D-ED00-46DF-97F9-13F33F5B76C3}" type="presParOf" srcId="{8BD51A87-8469-4F05-B54B-F35AE33DE4F0}" destId="{E37A6529-50A3-4DA1-B34B-BE550737EEB0}" srcOrd="1" destOrd="0" presId="urn:microsoft.com/office/officeart/2005/8/layout/orgChart1"/>
+    <dgm:cxn modelId="{B86ED7A7-C552-459C-B200-4551039B430A}" type="presParOf" srcId="{8BD51A87-8469-4F05-B54B-F35AE33DE4F0}" destId="{3CCE1F50-4430-47FF-8E79-C46E75174682}" srcOrd="2" destOrd="0" presId="urn:microsoft.com/office/officeart/2005/8/layout/orgChart1"/>
+    <dgm:cxn modelId="{C1CEF560-EF2A-4F2C-8034-160871ABA6CE}" type="presParOf" srcId="{94D4F46E-A9EE-483D-A84E-214D8CB1500C}" destId="{97B4AFB4-6CA2-49D1-A1E9-C69BECF3AC57}" srcOrd="2" destOrd="0" presId="urn:microsoft.com/office/officeart/2005/8/layout/orgChart1"/>
+    <dgm:cxn modelId="{CE7B8A48-F29A-4184-A61E-BE4AC0909902}" type="presParOf" srcId="{94D4F46E-A9EE-483D-A84E-214D8CB1500C}" destId="{02DFC37A-F3B9-4803-9FAE-866E1594DDEC}" srcOrd="3" destOrd="0" presId="urn:microsoft.com/office/officeart/2005/8/layout/orgChart1"/>
+    <dgm:cxn modelId="{CBE07F4D-F38A-41C0-8109-4C0C8189B6B0}" type="presParOf" srcId="{02DFC37A-F3B9-4803-9FAE-866E1594DDEC}" destId="{CE915095-1323-4F8D-8D01-70847904029F}" srcOrd="0" destOrd="0" presId="urn:microsoft.com/office/officeart/2005/8/layout/orgChart1"/>
+    <dgm:cxn modelId="{64517674-FB6F-4F5D-9D11-638CDCAF7172}" type="presParOf" srcId="{CE915095-1323-4F8D-8D01-70847904029F}" destId="{832F7CAD-916E-4089-81E0-5DE70538B4E8}" srcOrd="0" destOrd="0" presId="urn:microsoft.com/office/officeart/2005/8/layout/orgChart1"/>
+    <dgm:cxn modelId="{5787D338-859C-437C-ABC2-9A8575CA3FFE}" type="presParOf" srcId="{CE915095-1323-4F8D-8D01-70847904029F}" destId="{38DA4120-F81A-4E7D-9B00-036B8D121194}" srcOrd="1" destOrd="0" presId="urn:microsoft.com/office/officeart/2005/8/layout/orgChart1"/>
+    <dgm:cxn modelId="{D637893C-1A14-4E8A-A14B-C512AB176DC8}" type="presParOf" srcId="{02DFC37A-F3B9-4803-9FAE-866E1594DDEC}" destId="{389F5021-0605-4BD9-95CB-0FF44E21471E}" srcOrd="1" destOrd="0" presId="urn:microsoft.com/office/officeart/2005/8/layout/orgChart1"/>
+    <dgm:cxn modelId="{D022BC08-4B77-4AF2-9489-14350C7A7905}" type="presParOf" srcId="{02DFC37A-F3B9-4803-9FAE-866E1594DDEC}" destId="{F841E710-10AA-4E79-A9C1-4F1E7220A6C9}" srcOrd="2" destOrd="0" presId="urn:microsoft.com/office/officeart/2005/8/layout/orgChart1"/>
+    <dgm:cxn modelId="{7603E7D0-1648-4C5D-B954-ED84F3B32F05}" type="presParOf" srcId="{0D169990-9D25-4C74-A71D-16EA8D1D3D67}" destId="{E59BE5BD-EBF1-4C0E-BE7E-593711991EB2}" srcOrd="2" destOrd="0" presId="urn:microsoft.com/office/officeart/2005/8/layout/orgChart1"/>
+    <dgm:cxn modelId="{027E5DD3-740B-4465-B880-0B8BFC456226}" type="presParOf" srcId="{CA53F23B-23DE-4B61-9C52-F95EAF527CC6}" destId="{841C1C1F-3B99-4BBA-B255-25C5572253C2}" srcOrd="8" destOrd="0" presId="urn:microsoft.com/office/officeart/2005/8/layout/orgChart1"/>
+    <dgm:cxn modelId="{8EA2D0B7-7CE1-40E4-A68F-7B4E20AC84AD}" type="presParOf" srcId="{CA53F23B-23DE-4B61-9C52-F95EAF527CC6}" destId="{701F0963-CC8F-4D66-9885-B86DE51BF998}" srcOrd="9" destOrd="0" presId="urn:microsoft.com/office/officeart/2005/8/layout/orgChart1"/>
+    <dgm:cxn modelId="{4860F817-510B-4751-A786-92D83D22E004}" type="presParOf" srcId="{701F0963-CC8F-4D66-9885-B86DE51BF998}" destId="{A065C68F-5D89-4966-A760-FC75569C9610}" srcOrd="0" destOrd="0" presId="urn:microsoft.com/office/officeart/2005/8/layout/orgChart1"/>
+    <dgm:cxn modelId="{ED264D4C-A533-4E89-A586-2845A454AA8C}" type="presParOf" srcId="{A065C68F-5D89-4966-A760-FC75569C9610}" destId="{C5A9732E-B5D4-4D5B-A984-3B0808547CB7}" srcOrd="0" destOrd="0" presId="urn:microsoft.com/office/officeart/2005/8/layout/orgChart1"/>
+    <dgm:cxn modelId="{7ACDC9FF-C84B-47FC-8091-BB40087AE3B6}" type="presParOf" srcId="{A065C68F-5D89-4966-A760-FC75569C9610}" destId="{0F439F5E-F58C-4A63-AE90-E018BBC65702}" srcOrd="1" destOrd="0" presId="urn:microsoft.com/office/officeart/2005/8/layout/orgChart1"/>
+    <dgm:cxn modelId="{0D6EA950-4630-427F-A0BB-F65B66E4F010}" type="presParOf" srcId="{701F0963-CC8F-4D66-9885-B86DE51BF998}" destId="{A31CA775-2706-4B5A-8345-A2CD14FCB353}" srcOrd="1" destOrd="0" presId="urn:microsoft.com/office/officeart/2005/8/layout/orgChart1"/>
+    <dgm:cxn modelId="{956B09C6-79C7-4E46-B763-A2F21A994F8B}" type="presParOf" srcId="{A31CA775-2706-4B5A-8345-A2CD14FCB353}" destId="{82893F5C-0E1F-415D-8AC9-6474C3F85CD4}" srcOrd="0" destOrd="0" presId="urn:microsoft.com/office/officeart/2005/8/layout/orgChart1"/>
+    <dgm:cxn modelId="{BF1488EB-1A91-43AF-A272-A0060FED6C87}" type="presParOf" srcId="{A31CA775-2706-4B5A-8345-A2CD14FCB353}" destId="{ABBD2C47-58CA-43A0-A8E5-3D8509B55D58}" srcOrd="1" destOrd="0" presId="urn:microsoft.com/office/officeart/2005/8/layout/orgChart1"/>
+    <dgm:cxn modelId="{FFFC195B-0480-4481-AEA0-8FBA618E31E8}" type="presParOf" srcId="{ABBD2C47-58CA-43A0-A8E5-3D8509B55D58}" destId="{3307B81A-5F00-4DAA-81F7-21C752DBF807}" srcOrd="0" destOrd="0" presId="urn:microsoft.com/office/officeart/2005/8/layout/orgChart1"/>
+    <dgm:cxn modelId="{87E36D1C-EB02-4BCB-BDF5-A9D08DE5814D}" type="presParOf" srcId="{3307B81A-5F00-4DAA-81F7-21C752DBF807}" destId="{BAB96DC3-2838-4D61-B1B7-A10F281D18B3}" srcOrd="0" destOrd="0" presId="urn:microsoft.com/office/officeart/2005/8/layout/orgChart1"/>
+    <dgm:cxn modelId="{F14FE3EF-A0DE-4473-BA09-EF83315DCD09}" type="presParOf" srcId="{3307B81A-5F00-4DAA-81F7-21C752DBF807}" destId="{2376E0A8-D876-477F-940B-2EA2D178F003}" srcOrd="1" destOrd="0" presId="urn:microsoft.com/office/officeart/2005/8/layout/orgChart1"/>
+    <dgm:cxn modelId="{5C3804DB-7367-4080-81B7-44B4DFF625DA}" type="presParOf" srcId="{ABBD2C47-58CA-43A0-A8E5-3D8509B55D58}" destId="{B226FEF2-DC67-48BA-8F64-B142A3119CC2}" srcOrd="1" destOrd="0" presId="urn:microsoft.com/office/officeart/2005/8/layout/orgChart1"/>
+    <dgm:cxn modelId="{E0D5223F-8433-44FF-9B54-8A5894B822EF}" type="presParOf" srcId="{ABBD2C47-58CA-43A0-A8E5-3D8509B55D58}" destId="{002FD7EC-C3EF-410B-98CB-04FBD7AE8EC4}" srcOrd="2" destOrd="0" presId="urn:microsoft.com/office/officeart/2005/8/layout/orgChart1"/>
+    <dgm:cxn modelId="{E73FD409-1360-4F43-8A97-595714A9D5A2}" type="presParOf" srcId="{A31CA775-2706-4B5A-8345-A2CD14FCB353}" destId="{06542DB0-BE10-4B5D-BD56-41DC93A2B68B}" srcOrd="2" destOrd="0" presId="urn:microsoft.com/office/officeart/2005/8/layout/orgChart1"/>
+    <dgm:cxn modelId="{844D1F45-DE7C-4B26-AA0F-6AE90FF075B6}" type="presParOf" srcId="{A31CA775-2706-4B5A-8345-A2CD14FCB353}" destId="{CDDC3481-FC47-4BD7-914F-85E0A75DC26B}" srcOrd="3" destOrd="0" presId="urn:microsoft.com/office/officeart/2005/8/layout/orgChart1"/>
+    <dgm:cxn modelId="{D2D04E80-DADB-4F3A-8CBC-958BF9E4C003}" type="presParOf" srcId="{CDDC3481-FC47-4BD7-914F-85E0A75DC26B}" destId="{06A7E6E6-D386-40B4-9EF6-27658899E853}" srcOrd="0" destOrd="0" presId="urn:microsoft.com/office/officeart/2005/8/layout/orgChart1"/>
+    <dgm:cxn modelId="{B6A9CD99-9C3B-43FD-8C26-C125FD0C9200}" type="presParOf" srcId="{06A7E6E6-D386-40B4-9EF6-27658899E853}" destId="{5E4BD612-A1F9-49DF-9F9B-202CAA25B533}" srcOrd="0" destOrd="0" presId="urn:microsoft.com/office/officeart/2005/8/layout/orgChart1"/>
+    <dgm:cxn modelId="{F462226D-2BDC-45F0-B8D0-3AF363100D76}" type="presParOf" srcId="{06A7E6E6-D386-40B4-9EF6-27658899E853}" destId="{7A066AE4-ACEE-4E69-BD0E-9B90C68B6E46}" srcOrd="1" destOrd="0" presId="urn:microsoft.com/office/officeart/2005/8/layout/orgChart1"/>
+    <dgm:cxn modelId="{96B5E73C-AB55-4451-9045-144DA201128A}" type="presParOf" srcId="{CDDC3481-FC47-4BD7-914F-85E0A75DC26B}" destId="{12C0AB47-ACD0-4C8F-8151-57DFE21CBD30}" srcOrd="1" destOrd="0" presId="urn:microsoft.com/office/officeart/2005/8/layout/orgChart1"/>
+    <dgm:cxn modelId="{030A79D9-5EAE-4A2D-8BCB-A0F127CFA605}" type="presParOf" srcId="{CDDC3481-FC47-4BD7-914F-85E0A75DC26B}" destId="{7A165BEA-2E4D-4228-8CE8-A4DD1E8D8DD3}" srcOrd="2" destOrd="0" presId="urn:microsoft.com/office/officeart/2005/8/layout/orgChart1"/>
+    <dgm:cxn modelId="{368FAF98-1A5E-467B-9FEE-C1EB0B1B78A8}" type="presParOf" srcId="{A31CA775-2706-4B5A-8345-A2CD14FCB353}" destId="{B041167E-70C9-4B4B-895B-27C6815E67D6}" srcOrd="4" destOrd="0" presId="urn:microsoft.com/office/officeart/2005/8/layout/orgChart1"/>
+    <dgm:cxn modelId="{470DD58F-6CDC-402F-9A94-20CFD0B2216E}" type="presParOf" srcId="{A31CA775-2706-4B5A-8345-A2CD14FCB353}" destId="{7CF2BFB6-A8F2-44BC-BA9A-EADF19EB9572}" srcOrd="5" destOrd="0" presId="urn:microsoft.com/office/officeart/2005/8/layout/orgChart1"/>
+    <dgm:cxn modelId="{128BE57C-12D5-487E-8DF8-DA4A861E306D}" type="presParOf" srcId="{7CF2BFB6-A8F2-44BC-BA9A-EADF19EB9572}" destId="{2CD327B9-5D7A-4746-9127-D9A87A5DCD4D}" srcOrd="0" destOrd="0" presId="urn:microsoft.com/office/officeart/2005/8/layout/orgChart1"/>
+    <dgm:cxn modelId="{4B073ADA-16D0-4BE0-8197-7D48274F6E0D}" type="presParOf" srcId="{2CD327B9-5D7A-4746-9127-D9A87A5DCD4D}" destId="{59A7E882-1009-48A3-B05C-92383365C96B}" srcOrd="0" destOrd="0" presId="urn:microsoft.com/office/officeart/2005/8/layout/orgChart1"/>
+    <dgm:cxn modelId="{03B623D3-97E1-42D9-B1DE-CF00B830FE83}" type="presParOf" srcId="{2CD327B9-5D7A-4746-9127-D9A87A5DCD4D}" destId="{08D76618-FA46-4683-8CE2-F20AD9BABA4F}" srcOrd="1" destOrd="0" presId="urn:microsoft.com/office/officeart/2005/8/layout/orgChart1"/>
+    <dgm:cxn modelId="{A952F811-3B6A-46B1-8B78-3096AF72DFAB}" type="presParOf" srcId="{7CF2BFB6-A8F2-44BC-BA9A-EADF19EB9572}" destId="{E841BF1B-2B07-4EA8-83E9-71625BED54EA}" srcOrd="1" destOrd="0" presId="urn:microsoft.com/office/officeart/2005/8/layout/orgChart1"/>
+    <dgm:cxn modelId="{9208A68D-8925-46C5-8327-7015D240CB23}" type="presParOf" srcId="{7CF2BFB6-A8F2-44BC-BA9A-EADF19EB9572}" destId="{97D16C28-692B-4A2E-ABFA-CB7D52A8E42C}" srcOrd="2" destOrd="0" presId="urn:microsoft.com/office/officeart/2005/8/layout/orgChart1"/>
+    <dgm:cxn modelId="{B5A5C1C0-FA24-4AFE-8AEF-C09EDFF896E4}" type="presParOf" srcId="{A31CA775-2706-4B5A-8345-A2CD14FCB353}" destId="{74B475A8-0D89-4808-A198-A0C3B45C4C03}" srcOrd="6" destOrd="0" presId="urn:microsoft.com/office/officeart/2005/8/layout/orgChart1"/>
+    <dgm:cxn modelId="{262E0D82-E002-4A6C-8955-582E1D0E2F03}" type="presParOf" srcId="{A31CA775-2706-4B5A-8345-A2CD14FCB353}" destId="{444D6B4E-9AC1-46D4-873B-21AE81DB1257}" srcOrd="7" destOrd="0" presId="urn:microsoft.com/office/officeart/2005/8/layout/orgChart1"/>
+    <dgm:cxn modelId="{B1CF4D38-60D5-4C3F-A41E-850125F366F1}" type="presParOf" srcId="{444D6B4E-9AC1-46D4-873B-21AE81DB1257}" destId="{BD74AFED-68F0-4E8D-89AA-70AAA29F8BFB}" srcOrd="0" destOrd="0" presId="urn:microsoft.com/office/officeart/2005/8/layout/orgChart1"/>
+    <dgm:cxn modelId="{2A57746C-1109-4CE6-88FE-D18FF3C1D23D}" type="presParOf" srcId="{BD74AFED-68F0-4E8D-89AA-70AAA29F8BFB}" destId="{88502C43-22FF-402A-856D-185BF2450900}" srcOrd="0" destOrd="0" presId="urn:microsoft.com/office/officeart/2005/8/layout/orgChart1"/>
+    <dgm:cxn modelId="{577F7CC2-41A4-47CD-9A39-160794B10DBE}" type="presParOf" srcId="{BD74AFED-68F0-4E8D-89AA-70AAA29F8BFB}" destId="{38E98EF4-DDA3-4D34-B40F-6C759B9001D7}" srcOrd="1" destOrd="0" presId="urn:microsoft.com/office/officeart/2005/8/layout/orgChart1"/>
+    <dgm:cxn modelId="{F30DECD0-EE1A-4928-989E-71CB665FB406}" type="presParOf" srcId="{444D6B4E-9AC1-46D4-873B-21AE81DB1257}" destId="{8DE4F08C-8831-42B9-A33F-6CB7DBA9CD30}" srcOrd="1" destOrd="0" presId="urn:microsoft.com/office/officeart/2005/8/layout/orgChart1"/>
+    <dgm:cxn modelId="{2E61C256-253C-4049-8D3C-21BEDA728119}" type="presParOf" srcId="{444D6B4E-9AC1-46D4-873B-21AE81DB1257}" destId="{0618E550-69C6-4CE2-93DA-A61718D75CF6}" srcOrd="2" destOrd="0" presId="urn:microsoft.com/office/officeart/2005/8/layout/orgChart1"/>
+    <dgm:cxn modelId="{600E2766-D069-4438-A7D8-8360FAD67C6F}" type="presParOf" srcId="{A31CA775-2706-4B5A-8345-A2CD14FCB353}" destId="{E224CE68-8626-43C1-827F-EAB97EE1754D}" srcOrd="8" destOrd="0" presId="urn:microsoft.com/office/officeart/2005/8/layout/orgChart1"/>
+    <dgm:cxn modelId="{B1E46A7C-DE9E-48FD-8A7E-08C089FB81BA}" type="presParOf" srcId="{A31CA775-2706-4B5A-8345-A2CD14FCB353}" destId="{57382897-85D1-4871-B135-1F8BC685AD02}" srcOrd="9" destOrd="0" presId="urn:microsoft.com/office/officeart/2005/8/layout/orgChart1"/>
+    <dgm:cxn modelId="{246A83BC-2E52-48A5-8DEE-0F38BBC56282}" type="presParOf" srcId="{57382897-85D1-4871-B135-1F8BC685AD02}" destId="{B6A22CB6-FFA7-4C9D-A0B7-3F5CAC7B3467}" srcOrd="0" destOrd="0" presId="urn:microsoft.com/office/officeart/2005/8/layout/orgChart1"/>
+    <dgm:cxn modelId="{D92B1067-159E-49C5-BFFC-E6902C198AC3}" type="presParOf" srcId="{B6A22CB6-FFA7-4C9D-A0B7-3F5CAC7B3467}" destId="{3E2B43CF-A4BB-4E78-9609-FFD5F949BE2F}" srcOrd="0" destOrd="0" presId="urn:microsoft.com/office/officeart/2005/8/layout/orgChart1"/>
+    <dgm:cxn modelId="{717C81D7-2533-4437-A451-DD1BEB51B4F4}" type="presParOf" srcId="{B6A22CB6-FFA7-4C9D-A0B7-3F5CAC7B3467}" destId="{477FF09D-E9DA-4DAD-BC17-C9A46DE006B1}" srcOrd="1" destOrd="0" presId="urn:microsoft.com/office/officeart/2005/8/layout/orgChart1"/>
+    <dgm:cxn modelId="{3556C3F0-7271-4C0F-A9E9-7DFE48B1D707}" type="presParOf" srcId="{57382897-85D1-4871-B135-1F8BC685AD02}" destId="{08D2CEF8-DB12-4633-90AF-669A2E0D6FB0}" srcOrd="1" destOrd="0" presId="urn:microsoft.com/office/officeart/2005/8/layout/orgChart1"/>
+    <dgm:cxn modelId="{14D89AC8-B024-4820-A106-7FB020736AB6}" type="presParOf" srcId="{57382897-85D1-4871-B135-1F8BC685AD02}" destId="{A31CACE7-5C15-4E12-88EE-2AF3DDBB4330}" srcOrd="2" destOrd="0" presId="urn:microsoft.com/office/officeart/2005/8/layout/orgChart1"/>
+    <dgm:cxn modelId="{4933951B-88CA-45F2-9A24-747D6B8A7789}" type="presParOf" srcId="{701F0963-CC8F-4D66-9885-B86DE51BF998}" destId="{95D3A866-FFE1-48FA-B592-C181E49095D6}" srcOrd="2" destOrd="0" presId="urn:microsoft.com/office/officeart/2005/8/layout/orgChart1"/>
+    <dgm:cxn modelId="{FC18B17F-954B-4CC3-869F-6CDDA4D5B392}" type="presParOf" srcId="{CA53F23B-23DE-4B61-9C52-F95EAF527CC6}" destId="{783C2A5D-4F9F-45CE-AAB2-C939C659662F}" srcOrd="10" destOrd="0" presId="urn:microsoft.com/office/officeart/2005/8/layout/orgChart1"/>
+    <dgm:cxn modelId="{4F84BC1C-4BF8-46C6-A7CA-5D98B3A4AA1E}" type="presParOf" srcId="{CA53F23B-23DE-4B61-9C52-F95EAF527CC6}" destId="{64F55494-5A6E-4ABF-8BEB-7202C78A1517}" srcOrd="11" destOrd="0" presId="urn:microsoft.com/office/officeart/2005/8/layout/orgChart1"/>
+    <dgm:cxn modelId="{82769CB8-B0D7-46ED-9516-F1E12C9F5A37}" type="presParOf" srcId="{64F55494-5A6E-4ABF-8BEB-7202C78A1517}" destId="{3A18FDA1-598A-448B-B9FC-CD3DEC195EB7}" srcOrd="0" destOrd="0" presId="urn:microsoft.com/office/officeart/2005/8/layout/orgChart1"/>
+    <dgm:cxn modelId="{607F7377-E01C-4BA9-BB6E-603A82571CA9}" type="presParOf" srcId="{3A18FDA1-598A-448B-B9FC-CD3DEC195EB7}" destId="{A3E05D60-637E-4152-B7C1-AE717280EDAD}" srcOrd="0" destOrd="0" presId="urn:microsoft.com/office/officeart/2005/8/layout/orgChart1"/>
+    <dgm:cxn modelId="{A73912FA-8F11-4B9B-9162-49417090C273}" type="presParOf" srcId="{3A18FDA1-598A-448B-B9FC-CD3DEC195EB7}" destId="{C43A92B1-45FE-45F3-B904-49B55859ACE8}" srcOrd="1" destOrd="0" presId="urn:microsoft.com/office/officeart/2005/8/layout/orgChart1"/>
+    <dgm:cxn modelId="{B853BBB6-8A3E-4DC9-BBF0-3049DA750243}" type="presParOf" srcId="{64F55494-5A6E-4ABF-8BEB-7202C78A1517}" destId="{F0D1EE0C-259D-46F8-BE41-6FAD9B12F24F}" srcOrd="1" destOrd="0" presId="urn:microsoft.com/office/officeart/2005/8/layout/orgChart1"/>
+    <dgm:cxn modelId="{9AF34FA0-6AF9-439D-832E-0E30C547AD63}" type="presParOf" srcId="{F0D1EE0C-259D-46F8-BE41-6FAD9B12F24F}" destId="{AB71D7D7-9D64-4175-9741-3940FC62430B}" srcOrd="0" destOrd="0" presId="urn:microsoft.com/office/officeart/2005/8/layout/orgChart1"/>
+    <dgm:cxn modelId="{5D563BD8-C9F2-4A69-8F31-9DF7964ACD93}" type="presParOf" srcId="{F0D1EE0C-259D-46F8-BE41-6FAD9B12F24F}" destId="{0C660666-49BE-482E-923B-330FC338C221}" srcOrd="1" destOrd="0" presId="urn:microsoft.com/office/officeart/2005/8/layout/orgChart1"/>
+    <dgm:cxn modelId="{7AD56FE0-7EDD-473E-8AFD-25DB021EFA0E}" type="presParOf" srcId="{0C660666-49BE-482E-923B-330FC338C221}" destId="{E4BF7A45-9BE3-4DE6-8575-593923A71DCA}" srcOrd="0" destOrd="0" presId="urn:microsoft.com/office/officeart/2005/8/layout/orgChart1"/>
+    <dgm:cxn modelId="{74BF5F88-5903-4AD3-AC17-89D848E2C483}" type="presParOf" srcId="{E4BF7A45-9BE3-4DE6-8575-593923A71DCA}" destId="{9320737E-AEA9-4104-8551-1B2A47E75A3B}" srcOrd="0" destOrd="0" presId="urn:microsoft.com/office/officeart/2005/8/layout/orgChart1"/>
+    <dgm:cxn modelId="{895948A1-8943-4963-94B3-2DF5720DFA4C}" type="presParOf" srcId="{E4BF7A45-9BE3-4DE6-8575-593923A71DCA}" destId="{7A6F1D8F-4B11-4118-80B8-1274609055AA}" srcOrd="1" destOrd="0" presId="urn:microsoft.com/office/officeart/2005/8/layout/orgChart1"/>
+    <dgm:cxn modelId="{C5598BA0-E3B4-4B36-BF0A-DED3675539C5}" type="presParOf" srcId="{0C660666-49BE-482E-923B-330FC338C221}" destId="{03816911-1839-46D2-91EA-925FC6A0A7EB}" srcOrd="1" destOrd="0" presId="urn:microsoft.com/office/officeart/2005/8/layout/orgChart1"/>
+    <dgm:cxn modelId="{B388BC91-65E5-47B1-80BE-D9F6ACD06B82}" type="presParOf" srcId="{0C660666-49BE-482E-923B-330FC338C221}" destId="{124B1213-4E85-4F81-8B9F-16087B258430}" srcOrd="2" destOrd="0" presId="urn:microsoft.com/office/officeart/2005/8/layout/orgChart1"/>
+    <dgm:cxn modelId="{F16B8470-3DD2-46CA-8578-F37BA61243DC}" type="presParOf" srcId="{F0D1EE0C-259D-46F8-BE41-6FAD9B12F24F}" destId="{3B4D4F5E-593C-4AAD-94BC-BBA095052D5B}" srcOrd="2" destOrd="0" presId="urn:microsoft.com/office/officeart/2005/8/layout/orgChart1"/>
+    <dgm:cxn modelId="{E8033F2B-68C8-4C40-BBF1-4BADC87B8795}" type="presParOf" srcId="{F0D1EE0C-259D-46F8-BE41-6FAD9B12F24F}" destId="{7BF4BE64-0E9D-41E5-8F26-38844E1C6FB5}" srcOrd="3" destOrd="0" presId="urn:microsoft.com/office/officeart/2005/8/layout/orgChart1"/>
+    <dgm:cxn modelId="{4E31DFD3-D997-4CD7-A4CF-66D258D31EB3}" type="presParOf" srcId="{7BF4BE64-0E9D-41E5-8F26-38844E1C6FB5}" destId="{16DF47A6-8B8F-427C-B057-E57900D1F2AC}" srcOrd="0" destOrd="0" presId="urn:microsoft.com/office/officeart/2005/8/layout/orgChart1"/>
+    <dgm:cxn modelId="{342D5792-4AC7-4460-9D20-8F3A19CA0C6A}" type="presParOf" srcId="{16DF47A6-8B8F-427C-B057-E57900D1F2AC}" destId="{C490178F-51D7-48C7-AA7D-2B0174BEFF81}" srcOrd="0" destOrd="0" presId="urn:microsoft.com/office/officeart/2005/8/layout/orgChart1"/>
+    <dgm:cxn modelId="{919CB776-0AEE-46A2-B594-E651E0BFA448}" type="presParOf" srcId="{16DF47A6-8B8F-427C-B057-E57900D1F2AC}" destId="{A398CCB2-4401-4E65-B69C-89003D740336}" srcOrd="1" destOrd="0" presId="urn:microsoft.com/office/officeart/2005/8/layout/orgChart1"/>
+    <dgm:cxn modelId="{F02CED12-C60E-4B3F-A959-0B7D99345D89}" type="presParOf" srcId="{7BF4BE64-0E9D-41E5-8F26-38844E1C6FB5}" destId="{9FA91EA2-CEA4-4460-8DF4-980971895FB9}" srcOrd="1" destOrd="0" presId="urn:microsoft.com/office/officeart/2005/8/layout/orgChart1"/>
+    <dgm:cxn modelId="{34CFA727-DC31-48C1-B4D3-D3F89C4E5972}" type="presParOf" srcId="{7BF4BE64-0E9D-41E5-8F26-38844E1C6FB5}" destId="{EDD1C21B-3426-485B-BE71-722985CCD31A}" srcOrd="2" destOrd="0" presId="urn:microsoft.com/office/officeart/2005/8/layout/orgChart1"/>
+    <dgm:cxn modelId="{6F2FE2BB-279B-4C3F-B599-F5F44F8CE3A7}" type="presParOf" srcId="{F0D1EE0C-259D-46F8-BE41-6FAD9B12F24F}" destId="{2C9C744D-559C-4FFB-A1C8-D0265CA90E77}" srcOrd="4" destOrd="0" presId="urn:microsoft.com/office/officeart/2005/8/layout/orgChart1"/>
+    <dgm:cxn modelId="{C4081901-92F2-4FB0-A3F7-E986B1B7A325}" type="presParOf" srcId="{F0D1EE0C-259D-46F8-BE41-6FAD9B12F24F}" destId="{AE537027-A315-4CF1-BCE0-4A7250E7BFF5}" srcOrd="5" destOrd="0" presId="urn:microsoft.com/office/officeart/2005/8/layout/orgChart1"/>
+    <dgm:cxn modelId="{ACED4FD8-BDF2-477C-B7C4-F84D0FEBE478}" type="presParOf" srcId="{AE537027-A315-4CF1-BCE0-4A7250E7BFF5}" destId="{1BAACA3A-B6AF-4516-B997-B6C1BD7D750F}" srcOrd="0" destOrd="0" presId="urn:microsoft.com/office/officeart/2005/8/layout/orgChart1"/>
+    <dgm:cxn modelId="{67A6B537-1F1E-4B18-890F-6B47586B6E68}" type="presParOf" srcId="{1BAACA3A-B6AF-4516-B997-B6C1BD7D750F}" destId="{47FB99D6-1159-4437-BECD-D5DF269B1CCC}" srcOrd="0" destOrd="0" presId="urn:microsoft.com/office/officeart/2005/8/layout/orgChart1"/>
+    <dgm:cxn modelId="{2CF79C3C-C650-497B-B277-80F844DF4F27}" type="presParOf" srcId="{1BAACA3A-B6AF-4516-B997-B6C1BD7D750F}" destId="{9ADE805B-6A8E-42C7-AB44-1CDB9E4163C1}" srcOrd="1" destOrd="0" presId="urn:microsoft.com/office/officeart/2005/8/layout/orgChart1"/>
+    <dgm:cxn modelId="{05E77850-E5D1-4D9F-A03C-2A217A546B4C}" type="presParOf" srcId="{AE537027-A315-4CF1-BCE0-4A7250E7BFF5}" destId="{5B55C1DB-DAC8-4AA7-A1D7-A321B16719E8}" srcOrd="1" destOrd="0" presId="urn:microsoft.com/office/officeart/2005/8/layout/orgChart1"/>
+    <dgm:cxn modelId="{D884D98E-2C2C-4746-AC00-0697E4A542F6}" type="presParOf" srcId="{AE537027-A315-4CF1-BCE0-4A7250E7BFF5}" destId="{A0BF66E8-8B6A-4CBB-BE85-A656DD932EF5}" srcOrd="2" destOrd="0" presId="urn:microsoft.com/office/officeart/2005/8/layout/orgChart1"/>
+    <dgm:cxn modelId="{33705253-21B8-49E6-B417-8F8DFE347AE8}" type="presParOf" srcId="{F0D1EE0C-259D-46F8-BE41-6FAD9B12F24F}" destId="{6B5B1EED-AAD5-41CB-B1F8-5C29ED603754}" srcOrd="6" destOrd="0" presId="urn:microsoft.com/office/officeart/2005/8/layout/orgChart1"/>
+    <dgm:cxn modelId="{D7B78030-B4AE-4F8B-9096-0B64E65D4CFD}" type="presParOf" srcId="{F0D1EE0C-259D-46F8-BE41-6FAD9B12F24F}" destId="{0867E055-5AC9-495E-9583-EA7AF8460D5D}" srcOrd="7" destOrd="0" presId="urn:microsoft.com/office/officeart/2005/8/layout/orgChart1"/>
+    <dgm:cxn modelId="{26F30700-BBD8-45F1-A938-FAAAD61D4748}" type="presParOf" srcId="{0867E055-5AC9-495E-9583-EA7AF8460D5D}" destId="{D8294BEF-3E58-4F4F-B0BE-01CA747C0981}" srcOrd="0" destOrd="0" presId="urn:microsoft.com/office/officeart/2005/8/layout/orgChart1"/>
+    <dgm:cxn modelId="{0EBC1E3F-5685-44F4-B900-5C93B9FEDC7D}" type="presParOf" srcId="{D8294BEF-3E58-4F4F-B0BE-01CA747C0981}" destId="{994BCDDF-D51A-4968-A546-CEEED7A9AC37}" srcOrd="0" destOrd="0" presId="urn:microsoft.com/office/officeart/2005/8/layout/orgChart1"/>
+    <dgm:cxn modelId="{ECCC0ED1-E3B2-4B6D-87AF-B87BBF1F5E80}" type="presParOf" srcId="{D8294BEF-3E58-4F4F-B0BE-01CA747C0981}" destId="{EB86F599-8AC6-4D77-84E9-AB666D263D62}" srcOrd="1" destOrd="0" presId="urn:microsoft.com/office/officeart/2005/8/layout/orgChart1"/>
+    <dgm:cxn modelId="{E93F83DD-F7B6-412E-83FA-5D956CB7C207}" type="presParOf" srcId="{0867E055-5AC9-495E-9583-EA7AF8460D5D}" destId="{871BF957-9C97-410E-A1D7-9C83BE0663B8}" srcOrd="1" destOrd="0" presId="urn:microsoft.com/office/officeart/2005/8/layout/orgChart1"/>
+    <dgm:cxn modelId="{4C52D6E7-BFA5-49FE-B048-D75D47BA4BC9}" type="presParOf" srcId="{0867E055-5AC9-495E-9583-EA7AF8460D5D}" destId="{DC4899F8-5AB0-466D-9264-A090AC83248E}" srcOrd="2" destOrd="0" presId="urn:microsoft.com/office/officeart/2005/8/layout/orgChart1"/>
+    <dgm:cxn modelId="{CCC009B3-8E0C-4E08-9EE6-3AD54EABA3A3}" type="presParOf" srcId="{64F55494-5A6E-4ABF-8BEB-7202C78A1517}" destId="{7DB92DAE-8778-4152-878D-8C6DC89001BE}" srcOrd="2" destOrd="0" presId="urn:microsoft.com/office/officeart/2005/8/layout/orgChart1"/>
+    <dgm:cxn modelId="{8738B7BC-783E-4C7F-84C6-A7EF9CE3C49B}" type="presParOf" srcId="{CA53F23B-23DE-4B61-9C52-F95EAF527CC6}" destId="{52E6DA1D-4F70-49F7-A5CF-362EF40F6EC7}" srcOrd="12" destOrd="0" presId="urn:microsoft.com/office/officeart/2005/8/layout/orgChart1"/>
+    <dgm:cxn modelId="{96D5AD1D-EECF-4F6E-8578-976C088562CA}" type="presParOf" srcId="{CA53F23B-23DE-4B61-9C52-F95EAF527CC6}" destId="{64A578CA-3512-4149-B82A-C3FB37CD32D1}" srcOrd="13" destOrd="0" presId="urn:microsoft.com/office/officeart/2005/8/layout/orgChart1"/>
+    <dgm:cxn modelId="{49E31CBA-FDE0-40D3-8588-BB3DC4D1BB28}" type="presParOf" srcId="{64A578CA-3512-4149-B82A-C3FB37CD32D1}" destId="{E10FB2C8-A9C6-4786-B1CB-9E931D372B31}" srcOrd="0" destOrd="0" presId="urn:microsoft.com/office/officeart/2005/8/layout/orgChart1"/>
+    <dgm:cxn modelId="{77CA3FE8-6363-4135-BCA8-695AA5FC9773}" type="presParOf" srcId="{E10FB2C8-A9C6-4786-B1CB-9E931D372B31}" destId="{D8D9B911-A26F-4E81-B107-C8C4E1452DE4}" srcOrd="0" destOrd="0" presId="urn:microsoft.com/office/officeart/2005/8/layout/orgChart1"/>
+    <dgm:cxn modelId="{837AA943-DCD6-4274-8509-D27C39E864A9}" type="presParOf" srcId="{E10FB2C8-A9C6-4786-B1CB-9E931D372B31}" destId="{4B7BD147-52A6-4B0B-BF43-E08FE3E5158B}" srcOrd="1" destOrd="0" presId="urn:microsoft.com/office/officeart/2005/8/layout/orgChart1"/>
+    <dgm:cxn modelId="{911C6634-1866-4A7C-9863-784D2D7BAA9E}" type="presParOf" srcId="{64A578CA-3512-4149-B82A-C3FB37CD32D1}" destId="{E2BBAFE6-A85F-4A45-ABE4-58709A446E5D}" srcOrd="1" destOrd="0" presId="urn:microsoft.com/office/officeart/2005/8/layout/orgChart1"/>
+    <dgm:cxn modelId="{6CE6029C-FE41-414B-8225-33B913573CD4}" type="presParOf" srcId="{E2BBAFE6-A85F-4A45-ABE4-58709A446E5D}" destId="{0ECD2A48-9BA6-4100-A2D7-2E9C9EE6727E}" srcOrd="0" destOrd="0" presId="urn:microsoft.com/office/officeart/2005/8/layout/orgChart1"/>
+    <dgm:cxn modelId="{CEA53455-88E4-453B-926D-0B1D4C063814}" type="presParOf" srcId="{E2BBAFE6-A85F-4A45-ABE4-58709A446E5D}" destId="{ED918CB5-A3BA-4CF3-ADEA-AFFD76B3D3EA}" srcOrd="1" destOrd="0" presId="urn:microsoft.com/office/officeart/2005/8/layout/orgChart1"/>
+    <dgm:cxn modelId="{FB5B185A-9056-4732-A388-97140572F219}" type="presParOf" srcId="{ED918CB5-A3BA-4CF3-ADEA-AFFD76B3D3EA}" destId="{2A494D29-6DDD-49BD-AE8A-4B70B6CB3AE2}" srcOrd="0" destOrd="0" presId="urn:microsoft.com/office/officeart/2005/8/layout/orgChart1"/>
+    <dgm:cxn modelId="{02EA5757-7E0B-49B9-B36F-C044ECC89AEE}" type="presParOf" srcId="{2A494D29-6DDD-49BD-AE8A-4B70B6CB3AE2}" destId="{B537A1EE-4249-4074-B5BA-12585CDB8984}" srcOrd="0" destOrd="0" presId="urn:microsoft.com/office/officeart/2005/8/layout/orgChart1"/>
+    <dgm:cxn modelId="{D816A2CA-A3CD-48E5-B45C-439B36B3D96A}" type="presParOf" srcId="{2A494D29-6DDD-49BD-AE8A-4B70B6CB3AE2}" destId="{D012E598-ADA9-41C0-8B0E-F6586C588558}" srcOrd="1" destOrd="0" presId="urn:microsoft.com/office/officeart/2005/8/layout/orgChart1"/>
+    <dgm:cxn modelId="{9773CF43-D6FC-49F1-A140-C7613B299448}" type="presParOf" srcId="{ED918CB5-A3BA-4CF3-ADEA-AFFD76B3D3EA}" destId="{C80A6CD5-33C4-429A-B602-62D56DA9B43A}" srcOrd="1" destOrd="0" presId="urn:microsoft.com/office/officeart/2005/8/layout/orgChart1"/>
+    <dgm:cxn modelId="{A50ACE63-C6A8-476C-A9A5-67B67389720F}" type="presParOf" srcId="{ED918CB5-A3BA-4CF3-ADEA-AFFD76B3D3EA}" destId="{1A4929DA-069A-4AF6-B20A-E137EBF7B208}" srcOrd="2" destOrd="0" presId="urn:microsoft.com/office/officeart/2005/8/layout/orgChart1"/>
+    <dgm:cxn modelId="{9B677107-603B-4D00-9177-E80C2C673194}" type="presParOf" srcId="{E2BBAFE6-A85F-4A45-ABE4-58709A446E5D}" destId="{B91418ED-1693-4F38-B0F1-10AFA9E9C613}" srcOrd="2" destOrd="0" presId="urn:microsoft.com/office/officeart/2005/8/layout/orgChart1"/>
+    <dgm:cxn modelId="{FCAB6D2A-10E6-4583-B532-EAF3A980089E}" type="presParOf" srcId="{E2BBAFE6-A85F-4A45-ABE4-58709A446E5D}" destId="{269C1852-7A34-4A07-BF23-EEC001B6B6E8}" srcOrd="3" destOrd="0" presId="urn:microsoft.com/office/officeart/2005/8/layout/orgChart1"/>
+    <dgm:cxn modelId="{7440DF61-316C-4158-8A48-C560BA46274E}" type="presParOf" srcId="{269C1852-7A34-4A07-BF23-EEC001B6B6E8}" destId="{BD9BE302-5C5C-4679-951A-A59E33C58876}" srcOrd="0" destOrd="0" presId="urn:microsoft.com/office/officeart/2005/8/layout/orgChart1"/>
+    <dgm:cxn modelId="{336E3DD7-E88F-477D-B4AD-9A19ED6670BC}" type="presParOf" srcId="{BD9BE302-5C5C-4679-951A-A59E33C58876}" destId="{504AC891-5F57-4E60-9309-6093BAAF9833}" srcOrd="0" destOrd="0" presId="urn:microsoft.com/office/officeart/2005/8/layout/orgChart1"/>
+    <dgm:cxn modelId="{A5D81755-5ED5-4BA6-8729-B86ECAF88C9F}" type="presParOf" srcId="{BD9BE302-5C5C-4679-951A-A59E33C58876}" destId="{F00915F4-4CB0-455C-A8A2-9661CC9F9FEA}" srcOrd="1" destOrd="0" presId="urn:microsoft.com/office/officeart/2005/8/layout/orgChart1"/>
+    <dgm:cxn modelId="{8461B364-1157-4553-9DD7-23A06065ABFB}" type="presParOf" srcId="{269C1852-7A34-4A07-BF23-EEC001B6B6E8}" destId="{B90FBA34-8B3A-4691-A0CD-8CB30338645D}" srcOrd="1" destOrd="0" presId="urn:microsoft.com/office/officeart/2005/8/layout/orgChart1"/>
+    <dgm:cxn modelId="{23AD1894-DD70-4C84-8961-45E0667A4A49}" type="presParOf" srcId="{269C1852-7A34-4A07-BF23-EEC001B6B6E8}" destId="{880EF911-83B6-4A84-9FAE-AE771DA927EA}" srcOrd="2" destOrd="0" presId="urn:microsoft.com/office/officeart/2005/8/layout/orgChart1"/>
+    <dgm:cxn modelId="{99EB01D9-AE37-4BB1-A2BA-2F0377EA2298}" type="presParOf" srcId="{64A578CA-3512-4149-B82A-C3FB37CD32D1}" destId="{DB477691-AB70-401A-866B-F9EEF92F851E}" srcOrd="2" destOrd="0" presId="urn:microsoft.com/office/officeart/2005/8/layout/orgChart1"/>
+    <dgm:cxn modelId="{C6252511-290C-4669-B3F6-4CA469B45989}" type="presParOf" srcId="{42534A47-E293-4B98-A20A-B60959D0115E}" destId="{9654071F-8BC0-4130-BBF0-D57582CA4881}" srcOrd="2" destOrd="0" presId="urn:microsoft.com/office/officeart/2005/8/layout/orgChart1"/>
   </dgm:cxnLst>
   <dgm:bg/>
   <dgm:whole/>
@@ -39516,587 +39529,6 @@
 </dgm:styleDef>
 </file>
 
-<file path=word/glossary/document.xml><?xml version="1.0" encoding="utf-8"?>
-<w:glossaryDocument xmlns:wpc="http://schemas.microsoft.com/office/word/2010/wordprocessingCanvas" xmlns:mc="http://schemas.openxmlformats.org/markup-compatibility/2006" xmlns:o="urn:schemas-microsoft-com:office:office" xmlns:r="http://schemas.openxmlformats.org/officeDocument/2006/relationships" xmlns:m="http://schemas.openxmlformats.org/officeDocument/2006/math" xmlns:v="urn:schemas-microsoft-com:vml" xmlns:wp14="http://schemas.microsoft.com/office/word/2010/wordprocessingDrawing" xmlns:wp="http://schemas.openxmlformats.org/drawingml/2006/wordprocessingDrawing" xmlns:w10="urn:schemas-microsoft-com:office:word" xmlns:w="http://schemas.openxmlformats.org/wordprocessingml/2006/main" xmlns:w14="http://schemas.microsoft.com/office/word/2010/wordml" xmlns:w15="http://schemas.microsoft.com/office/word/2012/wordml" xmlns:wpg="http://schemas.microsoft.com/office/word/2010/wordprocessingGroup" xmlns:wpi="http://schemas.microsoft.com/office/word/2010/wordprocessingInk" xmlns:wne="http://schemas.microsoft.com/office/word/2006/wordml" xmlns:wps="http://schemas.microsoft.com/office/word/2010/wordprocessingShape" mc:Ignorable="w14 w15 wp14"/>
-</file>
-
-<file path=word/glossary/fontTable.xml><?xml version="1.0" encoding="utf-8"?>
-<w:fonts xmlns:mc="http://schemas.openxmlformats.org/markup-compatibility/2006" xmlns:r="http://schemas.openxmlformats.org/officeDocument/2006/relationships" xmlns:w="http://schemas.openxmlformats.org/wordprocessingml/2006/main" xmlns:w14="http://schemas.microsoft.com/office/word/2010/wordml" xmlns:w15="http://schemas.microsoft.com/office/word/2012/wordml" mc:Ignorable="w14 w15">
-  <w:font w:name="Symbol">
-    <w:panose1 w:val="05050102010706020507"/>
-    <w:charset w:val="02"/>
-    <w:family w:val="roman"/>
-    <w:pitch w:val="variable"/>
-    <w:sig w:usb0="00000000" w:usb1="10000000" w:usb2="00000000" w:usb3="00000000" w:csb0="80000000" w:csb1="00000000"/>
-  </w:font>
-  <w:font w:name="Times New Roman">
-    <w:panose1 w:val="02020603050405020304"/>
-    <w:charset w:val="00"/>
-    <w:family w:val="roman"/>
-    <w:pitch w:val="variable"/>
-    <w:sig w:usb0="E0002AFF" w:usb1="C0007841" w:usb2="00000009" w:usb3="00000000" w:csb0="000001FF" w:csb1="00000000"/>
-  </w:font>
-  <w:font w:name="Courier New">
-    <w:panose1 w:val="02070309020205020404"/>
-    <w:charset w:val="00"/>
-    <w:family w:val="modern"/>
-    <w:pitch w:val="fixed"/>
-    <w:sig w:usb0="E0002AFF" w:usb1="C0007843" w:usb2="00000009" w:usb3="00000000" w:csb0="000001FF" w:csb1="00000000"/>
-  </w:font>
-  <w:font w:name="Wingdings">
-    <w:panose1 w:val="05000000000000000000"/>
-    <w:charset w:val="02"/>
-    <w:family w:val="auto"/>
-    <w:pitch w:val="variable"/>
-    <w:sig w:usb0="00000000" w:usb1="10000000" w:usb2="00000000" w:usb3="00000000" w:csb0="80000000" w:csb1="00000000"/>
-  </w:font>
-  <w:font w:name="Arial">
-    <w:panose1 w:val="020B0604020202020204"/>
-    <w:charset w:val="00"/>
-    <w:family w:val="swiss"/>
-    <w:pitch w:val="variable"/>
-    <w:sig w:usb0="E0002AFF" w:usb1="C0007843" w:usb2="00000009" w:usb3="00000000" w:csb0="000001FF" w:csb1="00000000"/>
-  </w:font>
-  <w:font w:name="Calibri Light">
-    <w:panose1 w:val="020F0302020204030204"/>
-    <w:charset w:val="00"/>
-    <w:family w:val="swiss"/>
-    <w:pitch w:val="variable"/>
-    <w:sig w:usb0="A00002EF" w:usb1="4000207B" w:usb2="00000000" w:usb3="00000000" w:csb0="0000019F" w:csb1="00000000"/>
-  </w:font>
-  <w:font w:name="Castellar">
-    <w:panose1 w:val="020A0402060406010301"/>
-    <w:charset w:val="00"/>
-    <w:family w:val="roman"/>
-    <w:pitch w:val="variable"/>
-    <w:sig w:usb0="00000003" w:usb1="00000000" w:usb2="00000000" w:usb3="00000000" w:csb0="00000001" w:csb1="00000000"/>
-  </w:font>
-  <w:font w:name="Georgia">
-    <w:panose1 w:val="02040502050405020303"/>
-    <w:charset w:val="00"/>
-    <w:family w:val="roman"/>
-    <w:pitch w:val="variable"/>
-    <w:sig w:usb0="00000287" w:usb1="00000000" w:usb2="00000000" w:usb3="00000000" w:csb0="0000009F" w:csb1="00000000"/>
-  </w:font>
-  <w:font w:name="Calibri">
-    <w:panose1 w:val="020F0502020204030204"/>
-    <w:charset w:val="00"/>
-    <w:family w:val="swiss"/>
-    <w:pitch w:val="variable"/>
-    <w:sig w:usb0="E00002FF" w:usb1="4000ACFF" w:usb2="00000001" w:usb3="00000000" w:csb0="0000019F" w:csb1="00000000"/>
-  </w:font>
-  <w:font w:name="Century Gothic">
-    <w:panose1 w:val="020B0502020202020204"/>
-    <w:charset w:val="00"/>
-    <w:family w:val="swiss"/>
-    <w:pitch w:val="variable"/>
-    <w:sig w:usb0="00000287" w:usb1="00000000" w:usb2="00000000" w:usb3="00000000" w:csb0="0000009F" w:csb1="00000000"/>
-  </w:font>
-  <w:font w:name="Tahoma">
-    <w:panose1 w:val="020B0604030504040204"/>
-    <w:charset w:val="00"/>
-    <w:family w:val="swiss"/>
-    <w:pitch w:val="variable"/>
-    <w:sig w:usb0="E1002EFF" w:usb1="C000605B" w:usb2="00000029" w:usb3="00000000" w:csb0="000101FF" w:csb1="00000000"/>
-  </w:font>
-  <w:font w:name="Ubuntu">
-    <w:altName w:val="Segoe Script"/>
-    <w:charset w:val="00"/>
-    <w:family w:val="swiss"/>
-    <w:pitch w:val="variable"/>
-    <w:sig w:usb0="00000001" w:usb1="5000205B" w:usb2="00000000" w:usb3="00000000" w:csb0="0000009F" w:csb1="00000000"/>
-  </w:font>
-</w:fonts>
-</file>
-
-<file path=word/glossary/settings.xml><?xml version="1.0" encoding="utf-8"?>
-<w:settings xmlns:mc="http://schemas.openxmlformats.org/markup-compatibility/2006" xmlns:o="urn:schemas-microsoft-com:office:office" xmlns:r="http://schemas.openxmlformats.org/officeDocument/2006/relationships" xmlns:m="http://schemas.openxmlformats.org/officeDocument/2006/math" xmlns:v="urn:schemas-microsoft-com:vml" xmlns:w10="urn:schemas-microsoft-com:office:word" xmlns:w="http://schemas.openxmlformats.org/wordprocessingml/2006/main" xmlns:w14="http://schemas.microsoft.com/office/word/2010/wordml" xmlns:w15="http://schemas.microsoft.com/office/word/2012/wordml" xmlns:sl="http://schemas.openxmlformats.org/schemaLibrary/2006/main" mc:Ignorable="w14 w15">
-  <w:view w:val="normal"/>
-  <w:defaultTabStop w:val="708"/>
-  <w:hyphenationZone w:val="425"/>
-  <w:characterSpacingControl w:val="doNotCompress"/>
-  <w:compat>
-    <w:useFELayout/>
-    <w:compatSetting w:name="compatibilityMode" w:uri="http://schemas.microsoft.com/office/word" w:val="15"/>
-    <w:compatSetting w:name="overrideTableStyleFontSizeAndJustification" w:uri="http://schemas.microsoft.com/office/word" w:val="1"/>
-    <w:compatSetting w:name="enableOpenTypeFeatures" w:uri="http://schemas.microsoft.com/office/word" w:val="1"/>
-    <w:compatSetting w:name="doNotFlipMirrorIndents" w:uri="http://schemas.microsoft.com/office/word" w:val="1"/>
-    <w:compatSetting w:name="differentiateMultirowTableHeaders" w:uri="http://schemas.microsoft.com/office/word" w:val="1"/>
-  </w:compat>
-  <w:rsids>
-    <w:rsidRoot w:val="00357CFA"/>
-    <w:rsid w:val="0010544B"/>
-    <w:rsid w:val="00357CFA"/>
-  </w:rsids>
-  <m:mathPr>
-    <m:mathFont m:val="Cambria Math"/>
-    <m:brkBin m:val="before"/>
-    <m:brkBinSub m:val="--"/>
-    <m:smallFrac m:val="0"/>
-    <m:dispDef/>
-    <m:lMargin m:val="0"/>
-    <m:rMargin m:val="0"/>
-    <m:defJc m:val="centerGroup"/>
-    <m:wrapIndent m:val="1440"/>
-    <m:intLim m:val="subSup"/>
-    <m:naryLim m:val="undOvr"/>
-  </m:mathPr>
-  <w:themeFontLang w:val="es-MX"/>
-  <w:clrSchemeMapping w:bg1="light1" w:t1="dark1" w:bg2="light2" w:t2="dark2" w:accent1="accent1" w:accent2="accent2" w:accent3="accent3" w:accent4="accent4" w:accent5="accent5" w:accent6="accent6" w:hyperlink="hyperlink" w:followedHyperlink="followedHyperlink"/>
-  <w:decimalSymbol w:val="."/>
-  <w:listSeparator w:val=","/>
-  <w15:chartTrackingRefBased/>
-</w:settings>
-</file>
-
-<file path=word/glossary/styles.xml><?xml version="1.0" encoding="utf-8"?>
-<w:styles xmlns:mc="http://schemas.openxmlformats.org/markup-compatibility/2006" xmlns:r="http://schemas.openxmlformats.org/officeDocument/2006/relationships" xmlns:w="http://schemas.openxmlformats.org/wordprocessingml/2006/main" xmlns:w14="http://schemas.microsoft.com/office/word/2010/wordml" xmlns:w15="http://schemas.microsoft.com/office/word/2012/wordml" mc:Ignorable="w14 w15">
-  <w:docDefaults>
-    <w:rPrDefault>
-      <w:rPr>
-        <w:rFonts w:asciiTheme="minorHAnsi" w:eastAsiaTheme="minorEastAsia" w:hAnsiTheme="minorHAnsi" w:cstheme="minorBidi"/>
-        <w:sz w:val="22"/>
-        <w:szCs w:val="22"/>
-        <w:lang w:val="es-MX" w:eastAsia="es-MX" w:bidi="ar-SA"/>
-      </w:rPr>
-    </w:rPrDefault>
-    <w:pPrDefault>
-      <w:pPr>
-        <w:spacing w:after="160" w:line="259" w:lineRule="auto"/>
-      </w:pPr>
-    </w:pPrDefault>
-  </w:docDefaults>
-  <w:latentStyles w:defLockedState="0" w:defUIPriority="99" w:defSemiHidden="0" w:defUnhideWhenUsed="0" w:defQFormat="0" w:count="371">
-    <w:lsdException w:name="Normal" w:uiPriority="0" w:qFormat="1"/>
-    <w:lsdException w:name="heading 1" w:uiPriority="9" w:qFormat="1"/>
-    <w:lsdException w:name="heading 2" w:semiHidden="1" w:uiPriority="9" w:unhideWhenUsed="1" w:qFormat="1"/>
-    <w:lsdException w:name="heading 3" w:semiHidden="1" w:uiPriority="9" w:unhideWhenUsed="1" w:qFormat="1"/>
-    <w:lsdException w:name="heading 4" w:semiHidden="1" w:uiPriority="9" w:unhideWhenUsed="1" w:qFormat="1"/>
-    <w:lsdException w:name="heading 5" w:semiHidden="1" w:uiPriority="9" w:unhideWhenUsed="1" w:qFormat="1"/>
-    <w:lsdException w:name="heading 6" w:semiHidden="1" w:uiPriority="9" w:unhideWhenUsed="1" w:qFormat="1"/>
-    <w:lsdException w:name="heading 7" w:semiHidden="1" w:uiPriority="9" w:unhideWhenUsed="1" w:qFormat="1"/>
-    <w:lsdException w:name="heading 8" w:semiHidden="1" w:uiPriority="9" w:unhideWhenUsed="1" w:qFormat="1"/>
-    <w:lsdException w:name="heading 9" w:semiHidden="1" w:uiPriority="9" w:unhideWhenUsed="1" w:qFormat="1"/>
-    <w:lsdException w:name="index 1" w:semiHidden="1" w:unhideWhenUsed="1"/>
-    <w:lsdException w:name="index 2" w:semiHidden="1" w:unhideWhenUsed="1"/>
-    <w:lsdException w:name="index 3" w:semiHidden="1" w:unhideWhenUsed="1"/>
-    <w:lsdException w:name="index 4" w:semiHidden="1" w:unhideWhenUsed="1"/>
-    <w:lsdException w:name="index 5" w:semiHidden="1" w:unhideWhenUsed="1"/>
-    <w:lsdException w:name="index 6" w:semiHidden="1" w:unhideWhenUsed="1"/>
-    <w:lsdException w:name="index 7" w:semiHidden="1" w:unhideWhenUsed="1"/>
-    <w:lsdException w:name="index 8" w:semiHidden="1" w:unhideWhenUsed="1"/>
-    <w:lsdException w:name="index 9" w:semiHidden="1" w:unhideWhenUsed="1"/>
-    <w:lsdException w:name="toc 1" w:semiHidden="1" w:uiPriority="39" w:unhideWhenUsed="1"/>
-    <w:lsdException w:name="toc 2" w:semiHidden="1" w:uiPriority="39" w:unhideWhenUsed="1"/>
-    <w:lsdException w:name="toc 3" w:semiHidden="1" w:uiPriority="39" w:unhideWhenUsed="1"/>
-    <w:lsdException w:name="toc 4" w:semiHidden="1" w:uiPriority="39" w:unhideWhenUsed="1"/>
-    <w:lsdException w:name="toc 5" w:semiHidden="1" w:uiPriority="39" w:unhideWhenUsed="1"/>
-    <w:lsdException w:name="toc 6" w:semiHidden="1" w:uiPriority="39" w:unhideWhenUsed="1"/>
-    <w:lsdException w:name="toc 7" w:semiHidden="1" w:uiPriority="39" w:unhideWhenUsed="1"/>
-    <w:lsdException w:name="toc 8" w:semiHidden="1" w:uiPriority="39" w:unhideWhenUsed="1"/>
-    <w:lsdException w:name="toc 9" w:semiHidden="1" w:uiPriority="39" w:unhideWhenUsed="1"/>
-    <w:lsdException w:name="Normal Indent" w:semiHidden="1" w:unhideWhenUsed="1"/>
-    <w:lsdException w:name="footnote text" w:semiHidden="1" w:unhideWhenUsed="1"/>
-    <w:lsdException w:name="annotation text" w:semiHidden="1" w:unhideWhenUsed="1"/>
-    <w:lsdException w:name="header" w:semiHidden="1" w:unhideWhenUsed="1"/>
-    <w:lsdException w:name="footer" w:semiHidden="1" w:unhideWhenUsed="1"/>
-    <w:lsdException w:name="index heading" w:semiHidden="1" w:unhideWhenUsed="1"/>
-    <w:lsdException w:name="caption" w:semiHidden="1" w:uiPriority="35" w:unhideWhenUsed="1" w:qFormat="1"/>
-    <w:lsdException w:name="table of figures" w:semiHidden="1" w:unhideWhenUsed="1"/>
-    <w:lsdException w:name="envelope address" w:semiHidden="1" w:unhideWhenUsed="1"/>
-    <w:lsdException w:name="envelope return" w:semiHidden="1" w:unhideWhenUsed="1"/>
-    <w:lsdException w:name="footnote reference" w:semiHidden="1" w:unhideWhenUsed="1"/>
-    <w:lsdException w:name="annotation reference" w:semiHidden="1" w:unhideWhenUsed="1"/>
-    <w:lsdException w:name="line number" w:semiHidden="1" w:unhideWhenUsed="1"/>
-    <w:lsdException w:name="page number" w:semiHidden="1" w:unhideWhenUsed="1"/>
-    <w:lsdException w:name="endnote reference" w:semiHidden="1" w:unhideWhenUsed="1"/>
-    <w:lsdException w:name="endnote text" w:semiHidden="1" w:unhideWhenUsed="1"/>
-    <w:lsdException w:name="table of authorities" w:semiHidden="1" w:unhideWhenUsed="1"/>
-    <w:lsdException w:name="macro" w:semiHidden="1" w:unhideWhenUsed="1"/>
-    <w:lsdException w:name="toa heading" w:semiHidden="1" w:unhideWhenUsed="1"/>
-    <w:lsdException w:name="List" w:semiHidden="1" w:unhideWhenUsed="1"/>
-    <w:lsdException w:name="List Bullet" w:semiHidden="1" w:unhideWhenUsed="1"/>
-    <w:lsdException w:name="List Number" w:semiHidden="1" w:unhideWhenUsed="1"/>
-    <w:lsdException w:name="List 2" w:semiHidden="1" w:unhideWhenUsed="1"/>
-    <w:lsdException w:name="List 3" w:semiHidden="1" w:unhideWhenUsed="1"/>
-    <w:lsdException w:name="List 4" w:semiHidden="1" w:unhideWhenUsed="1"/>
-    <w:lsdException w:name="List 5" w:semiHidden="1" w:unhideWhenUsed="1"/>
-    <w:lsdException w:name="List Bullet 2" w:semiHidden="1" w:unhideWhenUsed="1"/>
-    <w:lsdException w:name="List Bullet 3" w:semiHidden="1" w:unhideWhenUsed="1"/>
-    <w:lsdException w:name="List Bullet 4" w:semiHidden="1" w:unhideWhenUsed="1"/>
-    <w:lsdException w:name="List Bullet 5" w:semiHidden="1" w:unhideWhenUsed="1"/>
-    <w:lsdException w:name="List Number 2" w:semiHidden="1" w:unhideWhenUsed="1"/>
-    <w:lsdException w:name="List Number 3" w:semiHidden="1" w:unhideWhenUsed="1"/>
-    <w:lsdException w:name="List Number 4" w:semiHidden="1" w:unhideWhenUsed="1"/>
-    <w:lsdException w:name="List Number 5" w:semiHidden="1" w:unhideWhenUsed="1"/>
-    <w:lsdException w:name="Title" w:uiPriority="10" w:qFormat="1"/>
-    <w:lsdException w:name="Closing" w:semiHidden="1" w:unhideWhenUsed="1"/>
-    <w:lsdException w:name="Signature" w:semiHidden="1" w:unhideWhenUsed="1"/>
-    <w:lsdException w:name="Default Paragraph Font" w:semiHidden="1" w:uiPriority="1" w:unhideWhenUsed="1"/>
-    <w:lsdException w:name="Body Text" w:semiHidden="1" w:unhideWhenUsed="1"/>
-    <w:lsdException w:name="Body Text Indent" w:semiHidden="1" w:unhideWhenUsed="1"/>
-    <w:lsdException w:name="List Continue" w:semiHidden="1" w:unhideWhenUsed="1"/>
-    <w:lsdException w:name="List Continue 2" w:semiHidden="1" w:unhideWhenUsed="1"/>
-    <w:lsdException w:name="List Continue 3" w:semiHidden="1" w:unhideWhenUsed="1"/>
-    <w:lsdException w:name="List Continue 4" w:semiHidden="1" w:unhideWhenUsed="1"/>
-    <w:lsdException w:name="List Continue 5" w:semiHidden="1" w:unhideWhenUsed="1"/>
-    <w:lsdException w:name="Message Header" w:semiHidden="1" w:unhideWhenUsed="1"/>
-    <w:lsdException w:name="Subtitle" w:uiPriority="11" w:qFormat="1"/>
-    <w:lsdException w:name="Salutation" w:semiHidden="1" w:unhideWhenUsed="1"/>
-    <w:lsdException w:name="Date" w:semiHidden="1" w:unhideWhenUsed="1"/>
-    <w:lsdException w:name="Body Text First Indent" w:semiHidden="1" w:unhideWhenUsed="1"/>
-    <w:lsdException w:name="Body Text First Indent 2" w:semiHidden="1" w:unhideWhenUsed="1"/>
-    <w:lsdException w:name="Note Heading" w:semiHidden="1" w:unhideWhenUsed="1"/>
-    <w:lsdException w:name="Body Text 2" w:semiHidden="1" w:unhideWhenUsed="1"/>
-    <w:lsdException w:name="Body Text 3" w:semiHidden="1" w:unhideWhenUsed="1"/>
-    <w:lsdException w:name="Body Text Indent 2" w:semiHidden="1" w:unhideWhenUsed="1"/>
-    <w:lsdException w:name="Body Text Indent 3" w:semiHidden="1" w:unhideWhenUsed="1"/>
-    <w:lsdException w:name="Block Text" w:semiHidden="1" w:unhideWhenUsed="1"/>
-    <w:lsdException w:name="Hyperlink" w:semiHidden="1" w:unhideWhenUsed="1"/>
-    <w:lsdException w:name="FollowedHyperlink" w:semiHidden="1" w:unhideWhenUsed="1"/>
-    <w:lsdException w:name="Strong" w:uiPriority="22" w:qFormat="1"/>
-    <w:lsdException w:name="Emphasis" w:uiPriority="20" w:qFormat="1"/>
-    <w:lsdException w:name="Document Map" w:semiHidden="1" w:unhideWhenUsed="1"/>
-    <w:lsdException w:name="Plain Text" w:semiHidden="1" w:unhideWhenUsed="1"/>
-    <w:lsdException w:name="E-mail Signature" w:semiHidden="1" w:unhideWhenUsed="1"/>
-    <w:lsdException w:name="HTML Top of Form" w:semiHidden="1" w:unhideWhenUsed="1"/>
-    <w:lsdException w:name="HTML Bottom of Form" w:semiHidden="1" w:unhideWhenUsed="1"/>
-    <w:lsdException w:name="Normal (Web)" w:semiHidden="1" w:unhideWhenUsed="1"/>
-    <w:lsdException w:name="HTML Acronym" w:semiHidden="1" w:unhideWhenUsed="1"/>
-    <w:lsdException w:name="HTML Address" w:semiHidden="1" w:unhideWhenUsed="1"/>
-    <w:lsdException w:name="HTML Cite" w:semiHidden="1" w:unhideWhenUsed="1"/>
-    <w:lsdException w:name="HTML Code" w:semiHidden="1" w:unhideWhenUsed="1"/>
-    <w:lsdException w:name="HTML Definition" w:semiHidden="1" w:unhideWhenUsed="1"/>
-    <w:lsdException w:name="HTML Keyboard" w:semiHidden="1" w:unhideWhenUsed="1"/>
-    <w:lsdException w:name="HTML Preformatted" w:semiHidden="1" w:unhideWhenUsed="1"/>
-    <w:lsdException w:name="HTML Sample" w:semiHidden="1" w:unhideWhenUsed="1"/>
-    <w:lsdException w:name="HTML Typewriter" w:semiHidden="1" w:unhideWhenUsed="1"/>
-    <w:lsdException w:name="HTML Variable" w:semiHidden="1" w:unhideWhenUsed="1"/>
-    <w:lsdException w:name="Normal Table" w:semiHidden="1" w:unhideWhenUsed="1"/>
-    <w:lsdException w:name="annotation subject" w:semiHidden="1" w:unhideWhenUsed="1"/>
-    <w:lsdException w:name="No List" w:semiHidden="1" w:unhideWhenUsed="1"/>
-    <w:lsdException w:name="Outline List 1" w:semiHidden="1" w:unhideWhenUsed="1"/>
-    <w:lsdException w:name="Outline List 2" w:semiHidden="1" w:unhideWhenUsed="1"/>
-    <w:lsdException w:name="Outline List 3" w:semiHidden="1" w:unhideWhenUsed="1"/>
-    <w:lsdException w:name="Table Simple 1" w:semiHidden="1" w:unhideWhenUsed="1"/>
-    <w:lsdException w:name="Table Simple 2" w:semiHidden="1" w:unhideWhenUsed="1"/>
-    <w:lsdException w:name="Table Simple 3" w:semiHidden="1" w:unhideWhenUsed="1"/>
-    <w:lsdException w:name="Table Classic 1" w:semiHidden="1" w:unhideWhenUsed="1"/>
-    <w:lsdException w:name="Table Classic 2" w:semiHidden="1" w:unhideWhenUsed="1"/>
-    <w:lsdException w:name="Table Classic 3" w:semiHidden="1" w:unhideWhenUsed="1"/>
-    <w:lsdException w:name="Table Classic 4" w:semiHidden="1" w:unhideWhenUsed="1"/>
-    <w:lsdException w:name="Table Colorful 1" w:semiHidden="1" w:unhideWhenUsed="1"/>
-    <w:lsdException w:name="Table Colorful 2" w:semiHidden="1" w:unhideWhenUsed="1"/>
-    <w:lsdException w:name="Table Colorful 3" w:semiHidden="1" w:unhideWhenUsed="1"/>
-    <w:lsdException w:name="Table Columns 1" w:semiHidden="1" w:unhideWhenUsed="1"/>
-    <w:lsdException w:name="Table Columns 2" w:semiHidden="1" w:unhideWhenUsed="1"/>
-    <w:lsdException w:name="Table Columns 3" w:semiHidden="1" w:unhideWhenUsed="1"/>
-    <w:lsdException w:name="Table Columns 4" w:semiHidden="1" w:unhideWhenUsed="1"/>
-    <w:lsdException w:name="Table Columns 5" w:semiHidden="1" w:unhideWhenUsed="1"/>
-    <w:lsdException w:name="Table Grid 1" w:semiHidden="1" w:unhideWhenUsed="1"/>
-    <w:lsdException w:name="Table Grid 2" w:semiHidden="1" w:unhideWhenUsed="1"/>
-    <w:lsdException w:name="Table Grid 3" w:semiHidden="1" w:unhideWhenUsed="1"/>
-    <w:lsdException w:name="Table Grid 4" w:semiHidden="1" w:unhideWhenUsed="1"/>
-    <w:lsdException w:name="Table Grid 5" w:semiHidden="1" w:unhideWhenUsed="1"/>
-    <w:lsdException w:name="Table Grid 6" w:semiHidden="1" w:unhideWhenUsed="1"/>
-    <w:lsdException w:name="Table Grid 7" w:semiHidden="1" w:unhideWhenUsed="1"/>
-    <w:lsdException w:name="Table Grid 8" w:semiHidden="1" w:unhideWhenUsed="1"/>
-    <w:lsdException w:name="Table List 1" w:semiHidden="1" w:unhideWhenUsed="1"/>
-    <w:lsdException w:name="Table List 2" w:semiHidden="1" w:unhideWhenUsed="1"/>
-    <w:lsdException w:name="Table List 3" w:semiHidden="1" w:unhideWhenUsed="1"/>
-    <w:lsdException w:name="Table List 4" w:semiHidden="1" w:unhideWhenUsed="1"/>
-    <w:lsdException w:name="Table List 5" w:semiHidden="1" w:unhideWhenUsed="1"/>
-    <w:lsdException w:name="Table List 6" w:semiHidden="1" w:unhideWhenUsed="1"/>
-    <w:lsdException w:name="Table List 7" w:semiHidden="1" w:unhideWhenUsed="1"/>
-    <w:lsdException w:name="Table List 8" w:semiHidden="1" w:unhideWhenUsed="1"/>
-    <w:lsdException w:name="Table 3D effects 1" w:semiHidden="1" w:unhideWhenUsed="1"/>
-    <w:lsdException w:name="Table 3D effects 2" w:semiHidden="1" w:unhideWhenUsed="1"/>
-    <w:lsdException w:name="Table 3D effects 3" w:semiHidden="1" w:unhideWhenUsed="1"/>
-    <w:lsdException w:name="Table Contemporary" w:semiHidden="1" w:unhideWhenUsed="1"/>
-    <w:lsdException w:name="Table Elegant" w:semiHidden="1" w:unhideWhenUsed="1"/>
-    <w:lsdException w:name="Table Professional" w:semiHidden="1" w:unhideWhenUsed="1"/>
-    <w:lsdException w:name="Table Subtle 1" w:semiHidden="1" w:unhideWhenUsed="1"/>
-    <w:lsdException w:name="Table Subtle 2" w:semiHidden="1" w:unhideWhenUsed="1"/>
-    <w:lsdException w:name="Table Web 1" w:semiHidden="1" w:unhideWhenUsed="1"/>
-    <w:lsdException w:name="Table Web 2" w:semiHidden="1" w:unhideWhenUsed="1"/>
-    <w:lsdException w:name="Table Web 3" w:semiHidden="1" w:unhideWhenUsed="1"/>
-    <w:lsdException w:name="Balloon Text" w:semiHidden="1" w:unhideWhenUsed="1"/>
-    <w:lsdException w:name="Table Grid" w:uiPriority="39"/>
-    <w:lsdException w:name="Table Theme" w:semiHidden="1" w:unhideWhenUsed="1"/>
-    <w:lsdException w:name="Placeholder Text" w:semiHidden="1"/>
-    <w:lsdException w:name="No Spacing" w:uiPriority="1" w:qFormat="1"/>
-    <w:lsdException w:name="Light Shading" w:uiPriority="60"/>
-    <w:lsdException w:name="Light List" w:uiPriority="61"/>
-    <w:lsdException w:name="Light Grid" w:uiPriority="62"/>
-    <w:lsdException w:name="Medium Shading 1" w:uiPriority="63"/>
-    <w:lsdException w:name="Medium Shading 2" w:uiPriority="64"/>
-    <w:lsdException w:name="Medium List 1" w:uiPriority="65"/>
-    <w:lsdException w:name="Medium List 2" w:uiPriority="66"/>
-    <w:lsdException w:name="Medium Grid 1" w:uiPriority="67"/>
-    <w:lsdException w:name="Medium Grid 2" w:uiPriority="68"/>
-    <w:lsdException w:name="Medium Grid 3" w:uiPriority="69"/>
-    <w:lsdException w:name="Dark List" w:uiPriority="70"/>
-    <w:lsdException w:name="Colorful Shading" w:uiPriority="71"/>
-    <w:lsdException w:name="Colorful List" w:uiPriority="72"/>
-    <w:lsdException w:name="Colorful Grid" w:uiPriority="73"/>
-    <w:lsdException w:name="Light Shading Accent 1" w:uiPriority="60"/>
-    <w:lsdException w:name="Light List Accent 1" w:uiPriority="61"/>
-    <w:lsdException w:name="Light Grid Accent 1" w:uiPriority="62"/>
-    <w:lsdException w:name="Medium Shading 1 Accent 1" w:uiPriority="63"/>
-    <w:lsdException w:name="Medium Shading 2 Accent 1" w:uiPriority="64"/>
-    <w:lsdException w:name="Medium List 1 Accent 1" w:uiPriority="65"/>
-    <w:lsdException w:name="Revision" w:semiHidden="1"/>
-    <w:lsdException w:name="List Paragraph" w:uiPriority="34" w:qFormat="1"/>
-    <w:lsdException w:name="Quote" w:uiPriority="29" w:qFormat="1"/>
-    <w:lsdException w:name="Intense Quote" w:uiPriority="30" w:qFormat="1"/>
-    <w:lsdException w:name="Medium List 2 Accent 1" w:uiPriority="66"/>
-    <w:lsdException w:name="Medium Grid 1 Accent 1" w:uiPriority="67"/>
-    <w:lsdException w:name="Medium Grid 2 Accent 1" w:uiPriority="68"/>
-    <w:lsdException w:name="Medium Grid 3 Accent 1" w:uiPriority="69"/>
-    <w:lsdException w:name="Dark List Accent 1" w:uiPriority="70"/>
-    <w:lsdException w:name="Colorful Shading Accent 1" w:uiPriority="71"/>
-    <w:lsdException w:name="Colorful List Accent 1" w:uiPriority="72"/>
-    <w:lsdException w:name="Colorful Grid Accent 1" w:uiPriority="73"/>
-    <w:lsdException w:name="Light Shading Accent 2" w:uiPriority="60"/>
-    <w:lsdException w:name="Light List Accent 2" w:uiPriority="61"/>
-    <w:lsdException w:name="Light Grid Accent 2" w:uiPriority="62"/>
-    <w:lsdException w:name="Medium Shading 1 Accent 2" w:uiPriority="63"/>
-    <w:lsdException w:name="Medium Shading 2 Accent 2" w:uiPriority="64"/>
-    <w:lsdException w:name="Medium List 1 Accent 2" w:uiPriority="65"/>
-    <w:lsdException w:name="Medium List 2 Accent 2" w:uiPriority="66"/>
-    <w:lsdException w:name="Medium Grid 1 Accent 2" w:uiPriority="67"/>
-    <w:lsdException w:name="Medium Grid 2 Accent 2" w:uiPriority="68"/>
-    <w:lsdException w:name="Medium Grid 3 Accent 2" w:uiPriority="69"/>
-    <w:lsdException w:name="Dark List Accent 2" w:uiPriority="70"/>
-    <w:lsdException w:name="Colorful Shading Accent 2" w:uiPriority="71"/>
-    <w:lsdException w:name="Colorful List Accent 2" w:uiPriority="72"/>
-    <w:lsdException w:name="Colorful Grid Accent 2" w:uiPriority="73"/>
-    <w:lsdException w:name="Light Shading Accent 3" w:uiPriority="60"/>
-    <w:lsdException w:name="Light List Accent 3" w:uiPriority="61"/>
-    <w:lsdException w:name="Light Grid Accent 3" w:uiPriority="62"/>
-    <w:lsdException w:name="Medium Shading 1 Accent 3" w:uiPriority="63"/>
-    <w:lsdException w:name="Medium Shading 2 Accent 3" w:uiPriority="64"/>
-    <w:lsdException w:name="Medium List 1 Accent 3" w:uiPriority="65"/>
-    <w:lsdException w:name="Medium List 2 Accent 3" w:uiPriority="66"/>
-    <w:lsdException w:name="Medium Grid 1 Accent 3" w:uiPriority="67"/>
-    <w:lsdException w:name="Medium Grid 2 Accent 3" w:uiPriority="68"/>
-    <w:lsdException w:name="Medium Grid 3 Accent 3" w:uiPriority="69"/>
-    <w:lsdException w:name="Dark List Accent 3" w:uiPriority="70"/>
-    <w:lsdException w:name="Colorful Shading Accent 3" w:uiPriority="71"/>
-    <w:lsdException w:name="Colorful List Accent 3" w:uiPriority="72"/>
-    <w:lsdException w:name="Colorful Grid Accent 3" w:uiPriority="73"/>
-    <w:lsdException w:name="Light Shading Accent 4" w:uiPriority="60"/>
-    <w:lsdException w:name="Light List Accent 4" w:uiPriority="61"/>
-    <w:lsdException w:name="Light Grid Accent 4" w:uiPriority="62"/>
-    <w:lsdException w:name="Medium Shading 1 Accent 4" w:uiPriority="63"/>
-    <w:lsdException w:name="Medium Shading 2 Accent 4" w:uiPriority="64"/>
-    <w:lsdException w:name="Medium List 1 Accent 4" w:uiPriority="65"/>
-    <w:lsdException w:name="Medium List 2 Accent 4" w:uiPriority="66"/>
-    <w:lsdException w:name="Medium Grid 1 Accent 4" w:uiPriority="67"/>
-    <w:lsdException w:name="Medium Grid 2 Accent 4" w:uiPriority="68"/>
-    <w:lsdException w:name="Medium Grid 3 Accent 4" w:uiPriority="69"/>
-    <w:lsdException w:name="Dark List Accent 4" w:uiPriority="70"/>
-    <w:lsdException w:name="Colorful Shading Accent 4" w:uiPriority="71"/>
-    <w:lsdException w:name="Colorful List Accent 4" w:uiPriority="72"/>
-    <w:lsdException w:name="Colorful Grid Accent 4" w:uiPriority="73"/>
-    <w:lsdException w:name="Light Shading Accent 5" w:uiPriority="60"/>
-    <w:lsdException w:name="Light List Accent 5" w:uiPriority="61"/>
-    <w:lsdException w:name="Light Grid Accent 5" w:uiPriority="62"/>
-    <w:lsdException w:name="Medium Shading 1 Accent 5" w:uiPriority="63"/>
-    <w:lsdException w:name="Medium Shading 2 Accent 5" w:uiPriority="64"/>
-    <w:lsdException w:name="Medium List 1 Accent 5" w:uiPriority="65"/>
-    <w:lsdException w:name="Medium List 2 Accent 5" w:uiPriority="66"/>
-    <w:lsdException w:name="Medium Grid 1 Accent 5" w:uiPriority="67"/>
-    <w:lsdException w:name="Medium Grid 2 Accent 5" w:uiPriority="68"/>
-    <w:lsdException w:name="Medium Grid 3 Accent 5" w:uiPriority="69"/>
-    <w:lsdException w:name="Dark List Accent 5" w:uiPriority="70"/>
-    <w:lsdException w:name="Colorful Shading Accent 5" w:uiPriority="71"/>
-    <w:lsdException w:name="Colorful List Accent 5" w:uiPriority="72"/>
-    <w:lsdException w:name="Colorful Grid Accent 5" w:uiPriority="73"/>
-    <w:lsdException w:name="Light Shading Accent 6" w:uiPriority="60"/>
-    <w:lsdException w:name="Light List Accent 6" w:uiPriority="61"/>
-    <w:lsdException w:name="Light Grid Accent 6" w:uiPriority="62"/>
-    <w:lsdException w:name="Medium Shading 1 Accent 6" w:uiPriority="63"/>
-    <w:lsdException w:name="Medium Shading 2 Accent 6" w:uiPriority="64"/>
-    <w:lsdException w:name="Medium List 1 Accent 6" w:uiPriority="65"/>
-    <w:lsdException w:name="Medium List 2 Accent 6" w:uiPriority="66"/>
-    <w:lsdException w:name="Medium Grid 1 Accent 6" w:uiPriority="67"/>
-    <w:lsdException w:name="Medium Grid 2 Accent 6" w:uiPriority="68"/>
-    <w:lsdException w:name="Medium Grid 3 Accent 6" w:uiPriority="69"/>
-    <w:lsdException w:name="Dark List Accent 6" w:uiPriority="70"/>
-    <w:lsdException w:name="Colorful Shading Accent 6" w:uiPriority="71"/>
-    <w:lsdException w:name="Colorful List Accent 6" w:uiPriority="72"/>
-    <w:lsdException w:name="Colorful Grid Accent 6" w:uiPriority="73"/>
-    <w:lsdException w:name="Subtle Emphasis" w:uiPriority="19" w:qFormat="1"/>
-    <w:lsdException w:name="Intense Emphasis" w:uiPriority="21" w:qFormat="1"/>
-    <w:lsdException w:name="Subtle Reference" w:uiPriority="31" w:qFormat="1"/>
-    <w:lsdException w:name="Intense Reference" w:uiPriority="32" w:qFormat="1"/>
-    <w:lsdException w:name="Book Title" w:uiPriority="33" w:qFormat="1"/>
-    <w:lsdException w:name="Bibliography" w:semiHidden="1" w:uiPriority="37" w:unhideWhenUsed="1"/>
-    <w:lsdException w:name="TOC Heading" w:semiHidden="1" w:uiPriority="39" w:unhideWhenUsed="1" w:qFormat="1"/>
-    <w:lsdException w:name="Plain Table 1" w:uiPriority="41"/>
-    <w:lsdException w:name="Plain Table 2" w:uiPriority="42"/>
-    <w:lsdException w:name="Plain Table 3" w:uiPriority="43"/>
-    <w:lsdException w:name="Plain Table 4" w:uiPriority="44"/>
-    <w:lsdException w:name="Plain Table 5" w:uiPriority="45"/>
-    <w:lsdException w:name="Grid Table Light" w:uiPriority="40"/>
-    <w:lsdException w:name="Grid Table 1 Light" w:uiPriority="46"/>
-    <w:lsdException w:name="Grid Table 2" w:uiPriority="47"/>
-    <w:lsdException w:name="Grid Table 3" w:uiPriority="48"/>
-    <w:lsdException w:name="Grid Table 4" w:uiPriority="49"/>
-    <w:lsdException w:name="Grid Table 5 Dark" w:uiPriority="50"/>
-    <w:lsdException w:name="Grid Table 6 Colorful" w:uiPriority="51"/>
-    <w:lsdException w:name="Grid Table 7 Colorful" w:uiPriority="52"/>
-    <w:lsdException w:name="Grid Table 1 Light Accent 1" w:uiPriority="46"/>
-    <w:lsdException w:name="Grid Table 2 Accent 1" w:uiPriority="47"/>
-    <w:lsdException w:name="Grid Table 3 Accent 1" w:uiPriority="48"/>
-    <w:lsdException w:name="Grid Table 4 Accent 1" w:uiPriority="49"/>
-    <w:lsdException w:name="Grid Table 5 Dark Accent 1" w:uiPriority="50"/>
-    <w:lsdException w:name="Grid Table 6 Colorful Accent 1" w:uiPriority="51"/>
-    <w:lsdException w:name="Grid Table 7 Colorful Accent 1" w:uiPriority="52"/>
-    <w:lsdException w:name="Grid Table 1 Light Accent 2" w:uiPriority="46"/>
-    <w:lsdException w:name="Grid Table 2 Accent 2" w:uiPriority="47"/>
-    <w:lsdException w:name="Grid Table 3 Accent 2" w:uiPriority="48"/>
-    <w:lsdException w:name="Grid Table 4 Accent 2" w:uiPriority="49"/>
-    <w:lsdException w:name="Grid Table 5 Dark Accent 2" w:uiPriority="50"/>
-    <w:lsdException w:name="Grid Table 6 Colorful Accent 2" w:uiPriority="51"/>
-    <w:lsdException w:name="Grid Table 7 Colorful Accent 2" w:uiPriority="52"/>
-    <w:lsdException w:name="Grid Table 1 Light Accent 3" w:uiPriority="46"/>
-    <w:lsdException w:name="Grid Table 2 Accent 3" w:uiPriority="47"/>
-    <w:lsdException w:name="Grid Table 3 Accent 3" w:uiPriority="48"/>
-    <w:lsdException w:name="Grid Table 4 Accent 3" w:uiPriority="49"/>
-    <w:lsdException w:name="Grid Table 5 Dark Accent 3" w:uiPriority="50"/>
-    <w:lsdException w:name="Grid Table 6 Colorful Accent 3" w:uiPriority="51"/>
-    <w:lsdException w:name="Grid Table 7 Colorful Accent 3" w:uiPriority="52"/>
-    <w:lsdException w:name="Grid Table 1 Light Accent 4" w:uiPriority="46"/>
-    <w:lsdException w:name="Grid Table 2 Accent 4" w:uiPriority="47"/>
-    <w:lsdException w:name="Grid Table 3 Accent 4" w:uiPriority="48"/>
-    <w:lsdException w:name="Grid Table 4 Accent 4" w:uiPriority="49"/>
-    <w:lsdException w:name="Grid Table 5 Dark Accent 4" w:uiPriority="50"/>
-    <w:lsdException w:name="Grid Table 6 Colorful Accent 4" w:uiPriority="51"/>
-    <w:lsdException w:name="Grid Table 7 Colorful Accent 4" w:uiPriority="52"/>
-    <w:lsdException w:name="Grid Table 1 Light Accent 5" w:uiPriority="46"/>
-    <w:lsdException w:name="Grid Table 2 Accent 5" w:uiPriority="47"/>
-    <w:lsdException w:name="Grid Table 3 Accent 5" w:uiPriority="48"/>
-    <w:lsdException w:name="Grid Table 4 Accent 5" w:uiPriority="49"/>
-    <w:lsdException w:name="Grid Table 5 Dark Accent 5" w:uiPriority="50"/>
-    <w:lsdException w:name="Grid Table 6 Colorful Accent 5" w:uiPriority="51"/>
-    <w:lsdException w:name="Grid Table 7 Colorful Accent 5" w:uiPriority="52"/>
-    <w:lsdException w:name="Grid Table 1 Light Accent 6" w:uiPriority="46"/>
-    <w:lsdException w:name="Grid Table 2 Accent 6" w:uiPriority="47"/>
-    <w:lsdException w:name="Grid Table 3 Accent 6" w:uiPriority="48"/>
-    <w:lsdException w:name="Grid Table 4 Accent 6" w:uiPriority="49"/>
-    <w:lsdException w:name="Grid Table 5 Dark Accent 6" w:uiPriority="50"/>
-    <w:lsdException w:name="Grid Table 6 Colorful Accent 6" w:uiPriority="51"/>
-    <w:lsdException w:name="Grid Table 7 Colorful Accent 6" w:uiPriority="52"/>
-    <w:lsdException w:name="List Table 1 Light" w:uiPriority="46"/>
-    <w:lsdException w:name="List Table 2" w:uiPriority="47"/>
-    <w:lsdException w:name="List Table 3" w:uiPriority="48"/>
-    <w:lsdException w:name="List Table 4" w:uiPriority="49"/>
-    <w:lsdException w:name="List Table 5 Dark" w:uiPriority="50"/>
-    <w:lsdException w:name="List Table 6 Colorful" w:uiPriority="51"/>
-    <w:lsdException w:name="List Table 7 Colorful" w:uiPriority="52"/>
-    <w:lsdException w:name="List Table 1 Light Accent 1" w:uiPriority="46"/>
-    <w:lsdException w:name="List Table 2 Accent 1" w:uiPriority="47"/>
-    <w:lsdException w:name="List Table 3 Accent 1" w:uiPriority="48"/>
-    <w:lsdException w:name="List Table 4 Accent 1" w:uiPriority="49"/>
-    <w:lsdException w:name="List Table 5 Dark Accent 1" w:uiPriority="50"/>
-    <w:lsdException w:name="List Table 6 Colorful Accent 1" w:uiPriority="51"/>
-    <w:lsdException w:name="List Table 7 Colorful Accent 1" w:uiPriority="52"/>
-    <w:lsdException w:name="List Table 1 Light Accent 2" w:uiPriority="46"/>
-    <w:lsdException w:name="List Table 2 Accent 2" w:uiPriority="47"/>
-    <w:lsdException w:name="List Table 3 Accent 2" w:uiPriority="48"/>
-    <w:lsdException w:name="List Table 4 Accent 2" w:uiPriority="49"/>
-    <w:lsdException w:name="List Table 5 Dark Accent 2" w:uiPriority="50"/>
-    <w:lsdException w:name="List Table 6 Colorful Accent 2" w:uiPriority="51"/>
-    <w:lsdException w:name="List Table 7 Colorful Accent 2" w:uiPriority="52"/>
-    <w:lsdException w:name="List Table 1 Light Accent 3" w:uiPriority="46"/>
-    <w:lsdException w:name="List Table 2 Accent 3" w:uiPriority="47"/>
-    <w:lsdException w:name="List Table 3 Accent 3" w:uiPriority="48"/>
-    <w:lsdException w:name="List Table 4 Accent 3" w:uiPriority="49"/>
-    <w:lsdException w:name="List Table 5 Dark Accent 3" w:uiPriority="50"/>
-    <w:lsdException w:name="List Table 6 Colorful Accent 3" w:uiPriority="51"/>
-    <w:lsdException w:name="List Table 7 Colorful Accent 3" w:uiPriority="52"/>
-    <w:lsdException w:name="List Table 1 Light Accent 4" w:uiPriority="46"/>
-    <w:lsdException w:name="List Table 2 Accent 4" w:uiPriority="47"/>
-    <w:lsdException w:name="List Table 3 Accent 4" w:uiPriority="48"/>
-    <w:lsdException w:name="List Table 4 Accent 4" w:uiPriority="49"/>
-    <w:lsdException w:name="List Table 5 Dark Accent 4" w:uiPriority="50"/>
-    <w:lsdException w:name="List Table 6 Colorful Accent 4" w:uiPriority="51"/>
-    <w:lsdException w:name="List Table 7 Colorful Accent 4" w:uiPriority="52"/>
-    <w:lsdException w:name="List Table 1 Light Accent 5" w:uiPriority="46"/>
-    <w:lsdException w:name="List Table 2 Accent 5" w:uiPriority="47"/>
-    <w:lsdException w:name="List Table 3 Accent 5" w:uiPriority="48"/>
-    <w:lsdException w:name="List Table 4 Accent 5" w:uiPriority="49"/>
-    <w:lsdException w:name="List Table 5 Dark Accent 5" w:uiPriority="50"/>
-    <w:lsdException w:name="List Table 6 Colorful Accent 5" w:uiPriority="51"/>
-    <w:lsdException w:name="List Table 7 Colorful Accent 5" w:uiPriority="52"/>
-    <w:lsdException w:name="List Table 1 Light Accent 6" w:uiPriority="46"/>
-    <w:lsdException w:name="List Table 2 Accent 6" w:uiPriority="47"/>
-    <w:lsdException w:name="List Table 3 Accent 6" w:uiPriority="48"/>
-    <w:lsdException w:name="List Table 4 Accent 6" w:uiPriority="49"/>
-    <w:lsdException w:name="List Table 5 Dark Accent 6" w:uiPriority="50"/>
-    <w:lsdException w:name="List Table 6 Colorful Accent 6" w:uiPriority="51"/>
-    <w:lsdException w:name="List Table 7 Colorful Accent 6" w:uiPriority="52"/>
-  </w:latentStyles>
-  <w:style w:type="paragraph" w:default="1" w:styleId="Normal">
-    <w:name w:val="Normal"/>
-    <w:qFormat/>
-    <w:rsid w:val="00357CFA"/>
-    <w:rPr>
-      <w:rFonts w:cs="Times New Roman"/>
-      <w:sz w:val="3276"/>
-      <w:szCs w:val="3276"/>
-    </w:rPr>
-  </w:style>
-  <w:style w:type="character" w:default="1" w:styleId="Fuentedeprrafopredeter">
-    <w:name w:val="Default Paragraph Font"/>
-    <w:uiPriority w:val="1"/>
-    <w:semiHidden/>
-    <w:unhideWhenUsed/>
-    <w:rsid w:val="00357CFA"/>
-  </w:style>
-  <w:style w:type="table" w:default="1" w:styleId="Tablanormal">
-    <w:name w:val="Normal Table"/>
-    <w:uiPriority w:val="99"/>
-    <w:semiHidden/>
-    <w:unhideWhenUsed/>
-    <w:tblPr>
-      <w:tblInd w:w="0" w:type="dxa"/>
-      <w:tblCellMar>
-        <w:top w:w="0" w:type="dxa"/>
-        <w:left w:w="108" w:type="dxa"/>
-        <w:bottom w:w="0" w:type="dxa"/>
-        <w:right w:w="108" w:type="dxa"/>
-      </w:tblCellMar>
-    </w:tblPr>
-  </w:style>
-  <w:style w:type="numbering" w:default="1" w:styleId="Sinlista">
-    <w:name w:val="No List"/>
-    <w:uiPriority w:val="99"/>
-    <w:semiHidden/>
-    <w:unhideWhenUsed/>
-  </w:style>
-  <w:style w:type="character" w:styleId="Textodelmarcadordeposicin">
-    <w:name w:val="Placeholder Text"/>
-    <w:basedOn w:val="Fuentedeprrafopredeter"/>
-    <w:uiPriority w:val="99"/>
-    <w:semiHidden/>
-    <w:rsid w:val="00357CFA"/>
-    <w:rPr>
-      <w:color w:val="808080"/>
-    </w:rPr>
-  </w:style>
-</w:styles>
-</file>
-
-<file path=word/glossary/webSettings.xml><?xml version="1.0" encoding="utf-8"?>
-<w:webSettings xmlns:mc="http://schemas.openxmlformats.org/markup-compatibility/2006" xmlns:r="http://schemas.openxmlformats.org/officeDocument/2006/relationships" xmlns:w="http://schemas.openxmlformats.org/wordprocessingml/2006/main" xmlns:w14="http://schemas.microsoft.com/office/word/2010/wordml" xmlns:w15="http://schemas.microsoft.com/office/word/2012/wordml" mc:Ignorable="w14 w15">
-  <w:optimizeForBrowser/>
-  <w:allowPNG/>
-</w:webSettings>
-</file>
-
 <file path=word/theme/theme1.xml><?xml version="1.0" encoding="utf-8"?>
 <a:theme xmlns:a="http://schemas.openxmlformats.org/drawingml/2006/main" name="Tema de Office">
   <a:themeElements>
@@ -40363,7 +39795,7 @@
 </file>
 
 <file path=customXml/itemProps1.xml><?xml version="1.0" encoding="utf-8"?>
-<ds:datastoreItem xmlns:ds="http://schemas.openxmlformats.org/officeDocument/2006/customXml" ds:itemID="{F13C05A8-2653-4070-AB6F-01B9354C04B8}">
+<ds:datastoreItem xmlns:ds="http://schemas.openxmlformats.org/officeDocument/2006/customXml" ds:itemID="{F6BE10A8-DF62-4792-A84A-AC616052BC76}">
   <ds:schemaRefs>
     <ds:schemaRef ds:uri="http://schemas.openxmlformats.org/officeDocument/2006/bibliography"/>
   </ds:schemaRefs>

</xml_diff>

<commit_message>
mis look and feel de hoy
</commit_message>
<xml_diff>
--- a/Documentacion/Documentacion-0.1.docx
+++ b/Documentacion/Documentacion-0.1.docx
@@ -6130,10 +6130,10 @@
             <v:path o:extrusionok="f" gradientshapeok="t" o:connecttype="rect"/>
             <o:lock v:ext="edit" aspectratio="t"/>
           </v:shapetype>
-          <v:shape id="_x0000_i1025" type="#_x0000_t75" style="width:718.15pt;height:267.05pt" o:ole="">
+          <v:shape id="_x0000_i1025" type="#_x0000_t75" style="width:718.5pt;height:267pt" o:ole="">
             <v:imagedata r:id="rId16" o:title=""/>
           </v:shape>
-          <o:OLEObject Type="Embed" ProgID="Visio.Drawing.15" ShapeID="_x0000_i1025" DrawAspect="Content" ObjectID="_1507644594" r:id="rId17"/>
+          <o:OLEObject Type="Embed" ProgID="Visio.Drawing.15" ShapeID="_x0000_i1025" DrawAspect="Content" ObjectID="_1507654392" r:id="rId17"/>
         </w:object>
       </w:r>
     </w:p>
@@ -6578,19 +6578,6 @@
         <w:jc w:val="both"/>
       </w:pPr>
       <w:r>
-        <w:t>Código Postal</w:t>
-      </w:r>
-    </w:p>
-    <w:p>
-      <w:pPr>
-        <w:numPr>
-          <w:ilvl w:val="1"/>
-          <w:numId w:val="31"/>
-        </w:numPr>
-        <w:contextualSpacing/>
-        <w:jc w:val="both"/>
-      </w:pPr>
-      <w:r>
         <w:t xml:space="preserve">al poner la </w:t>
       </w:r>
       <w:r>
@@ -6600,10 +6587,12 @@
         <w:t xml:space="preserve"> del inmueble se agregara automáticamente al </w:t>
       </w:r>
       <w:r>
-        <w:tab/>
+        <w:t xml:space="preserve"> </w:t>
       </w:r>
+      <w:bookmarkStart w:id="54" w:name="_GoBack"/>
+      <w:bookmarkEnd w:id="54"/>
       <w:r>
-        <w:tab/>
+        <w:t>mapa</w:t>
       </w:r>
       <w:r>
         <w:t xml:space="preserve"> para que los conductores lo puedan localizar</w:t>
@@ -6894,13 +6883,13 @@
       <w:pPr>
         <w:pStyle w:val="subSeccion"/>
       </w:pPr>
-      <w:bookmarkStart w:id="54" w:name="_Toc430869809"/>
-      <w:bookmarkStart w:id="55" w:name="_Toc433744585"/>
+      <w:bookmarkStart w:id="55" w:name="_Toc430869809"/>
+      <w:bookmarkStart w:id="56" w:name="_Toc433744585"/>
       <w:r>
         <w:t>Conductores</w:t>
       </w:r>
-      <w:bookmarkEnd w:id="54"/>
       <w:bookmarkEnd w:id="55"/>
+      <w:bookmarkEnd w:id="56"/>
     </w:p>
     <w:p>
       <w:pPr>
@@ -7211,13 +7200,13 @@
       <w:pPr>
         <w:pStyle w:val="subSeccion"/>
       </w:pPr>
-      <w:bookmarkStart w:id="56" w:name="_Toc430869810"/>
-      <w:bookmarkStart w:id="57" w:name="_Toc433744586"/>
+      <w:bookmarkStart w:id="57" w:name="_Toc430869810"/>
+      <w:bookmarkStart w:id="58" w:name="_Toc433744586"/>
       <w:r>
         <w:t>Herramientas del administrador</w:t>
       </w:r>
-      <w:bookmarkEnd w:id="56"/>
       <w:bookmarkEnd w:id="57"/>
+      <w:bookmarkEnd w:id="58"/>
     </w:p>
     <w:p>
       <w:pPr>
@@ -7418,14 +7407,14 @@
           <w:rStyle w:val="Textoennegrita"/>
         </w:rPr>
       </w:pPr>
-      <w:bookmarkStart w:id="58" w:name="_Toc433744587"/>
+      <w:bookmarkStart w:id="59" w:name="_Toc433744587"/>
       <w:r>
         <w:rPr>
           <w:lang w:val="es-419"/>
         </w:rPr>
         <w:t>REQUERIMIENTOS NO FUNCIONALES</w:t>
       </w:r>
-      <w:bookmarkEnd w:id="58"/>
+      <w:bookmarkEnd w:id="59"/>
     </w:p>
     <w:p>
       <w:pPr>
@@ -7440,13 +7429,13 @@
       <w:pPr>
         <w:pStyle w:val="subSeccion"/>
       </w:pPr>
-      <w:bookmarkStart w:id="59" w:name="_Toc430869812"/>
-      <w:bookmarkStart w:id="60" w:name="_Toc433744588"/>
+      <w:bookmarkStart w:id="60" w:name="_Toc430869812"/>
+      <w:bookmarkStart w:id="61" w:name="_Toc433744588"/>
       <w:r>
         <w:t>Seguridad</w:t>
       </w:r>
-      <w:bookmarkEnd w:id="59"/>
       <w:bookmarkEnd w:id="60"/>
+      <w:bookmarkEnd w:id="61"/>
     </w:p>
     <w:p>
       <w:pPr>
@@ -7470,13 +7459,13 @@
       <w:pPr>
         <w:pStyle w:val="subSeccion"/>
       </w:pPr>
-      <w:bookmarkStart w:id="61" w:name="_Toc430869813"/>
-      <w:bookmarkStart w:id="62" w:name="_Toc433744589"/>
+      <w:bookmarkStart w:id="62" w:name="_Toc430869813"/>
+      <w:bookmarkStart w:id="63" w:name="_Toc433744589"/>
       <w:r>
         <w:t>Disponibilidad</w:t>
       </w:r>
-      <w:bookmarkEnd w:id="61"/>
       <w:bookmarkEnd w:id="62"/>
+      <w:bookmarkEnd w:id="63"/>
       <w:r>
         <w:t xml:space="preserve"> </w:t>
       </w:r>
@@ -7503,8 +7492,8 @@
       <w:pPr>
         <w:pStyle w:val="subSeccion"/>
       </w:pPr>
-      <w:bookmarkStart w:id="63" w:name="_Toc430869814"/>
-      <w:bookmarkStart w:id="64" w:name="_Toc433744590"/>
+      <w:bookmarkStart w:id="64" w:name="_Toc430869814"/>
+      <w:bookmarkStart w:id="65" w:name="_Toc433744590"/>
       <w:r>
         <w:lastRenderedPageBreak/>
         <w:t>Manteni</w:t>
@@ -7512,8 +7501,8 @@
       <w:r>
         <w:t>bilidad</w:t>
       </w:r>
-      <w:bookmarkEnd w:id="63"/>
       <w:bookmarkEnd w:id="64"/>
+      <w:bookmarkEnd w:id="65"/>
       <w:r>
         <w:t xml:space="preserve"> </w:t>
       </w:r>
@@ -7568,13 +7557,13 @@
           <w:lang w:val="es-419"/>
         </w:rPr>
       </w:pPr>
-      <w:bookmarkStart w:id="65" w:name="_Toc430869815"/>
-      <w:bookmarkStart w:id="66" w:name="_Toc433744591"/>
+      <w:bookmarkStart w:id="66" w:name="_Toc430869815"/>
+      <w:bookmarkStart w:id="67" w:name="_Toc433744591"/>
       <w:r>
         <w:t>Accesibilidad</w:t>
       </w:r>
-      <w:bookmarkEnd w:id="65"/>
       <w:bookmarkEnd w:id="66"/>
+      <w:bookmarkEnd w:id="67"/>
     </w:p>
     <w:p>
       <w:pPr>
@@ -7608,23 +7597,23 @@
       <w:pPr>
         <w:pStyle w:val="Seccion"/>
       </w:pPr>
-      <w:bookmarkStart w:id="67" w:name="_Toc433744592"/>
+      <w:bookmarkStart w:id="68" w:name="_Toc433744592"/>
       <w:r>
         <w:t>REQUERIMIENTOS DE SISTEMA</w:t>
       </w:r>
-      <w:bookmarkEnd w:id="67"/>
+      <w:bookmarkEnd w:id="68"/>
     </w:p>
     <w:p>
       <w:pPr>
         <w:pStyle w:val="subSeccion"/>
       </w:pPr>
-      <w:bookmarkStart w:id="68" w:name="_Toc430869817"/>
-      <w:bookmarkStart w:id="69" w:name="_Toc433744593"/>
+      <w:bookmarkStart w:id="69" w:name="_Toc430869817"/>
+      <w:bookmarkStart w:id="70" w:name="_Toc433744593"/>
       <w:r>
         <w:t>Escritorio y web:</w:t>
       </w:r>
-      <w:bookmarkEnd w:id="68"/>
       <w:bookmarkEnd w:id="69"/>
+      <w:bookmarkEnd w:id="70"/>
     </w:p>
     <w:p>
       <w:pPr>
@@ -7674,13 +7663,13 @@
       <w:pPr>
         <w:pStyle w:val="subSeccion"/>
       </w:pPr>
-      <w:bookmarkStart w:id="70" w:name="_Toc430869818"/>
-      <w:bookmarkStart w:id="71" w:name="_Toc433744594"/>
+      <w:bookmarkStart w:id="71" w:name="_Toc430869818"/>
+      <w:bookmarkStart w:id="72" w:name="_Toc433744594"/>
       <w:r>
         <w:t>Móvil:</w:t>
       </w:r>
-      <w:bookmarkEnd w:id="70"/>
       <w:bookmarkEnd w:id="71"/>
+      <w:bookmarkEnd w:id="72"/>
     </w:p>
     <w:p>
       <w:pPr>
@@ -7784,12 +7773,12 @@
       <w:pPr>
         <w:pStyle w:val="Seccion"/>
       </w:pPr>
-      <w:bookmarkStart w:id="72" w:name="_Toc433744595"/>
+      <w:bookmarkStart w:id="73" w:name="_Toc433744595"/>
       <w:r>
         <w:lastRenderedPageBreak/>
         <w:t>MAPA DE NAVEGACION</w:t>
       </w:r>
-      <w:bookmarkEnd w:id="72"/>
+      <w:bookmarkEnd w:id="73"/>
     </w:p>
     <w:p>
       <w:pPr>
@@ -7808,7 +7797,7 @@
           <w:lang w:val="es-MX" w:eastAsia="es-MX"/>
         </w:rPr>
         <w:drawing>
-          <wp:inline distT="0" distB="0" distL="0" distR="0" wp14:anchorId="04D36BC0" wp14:editId="3DD9662A">
+          <wp:inline distT="0" distB="0" distL="0" distR="0" wp14:anchorId="04D36BC0" wp14:editId="7960A1BF">
             <wp:extent cx="5943600" cy="7044022"/>
             <wp:effectExtent l="76200" t="0" r="57150" b="0"/>
             <wp:docPr id="17" name="Diagrama 17"/>
@@ -7847,12 +7836,12 @@
       <w:pPr>
         <w:pStyle w:val="Seccion"/>
       </w:pPr>
-      <w:bookmarkStart w:id="73" w:name="_Toc433744596"/>
+      <w:bookmarkStart w:id="74" w:name="_Toc433744596"/>
       <w:r>
         <w:lastRenderedPageBreak/>
         <w:t>ESPECIFICACION DE CASOS DE USO</w:t>
       </w:r>
-      <w:bookmarkEnd w:id="73"/>
+      <w:bookmarkEnd w:id="74"/>
     </w:p>
     <w:p>
       <w:pPr>
@@ -7861,7 +7850,7 @@
           <w:lang w:val="es-419"/>
         </w:rPr>
       </w:pPr>
-      <w:bookmarkStart w:id="74" w:name="_Toc433744597"/>
+      <w:bookmarkStart w:id="75" w:name="_Toc433744597"/>
       <w:r>
         <w:rPr>
           <w:lang w:val="es-419"/>
@@ -7880,7 +7869,7 @@
         </w:rPr>
         <w:t>Cuentas de usuario</w:t>
       </w:r>
-      <w:bookmarkEnd w:id="74"/>
+      <w:bookmarkEnd w:id="75"/>
     </w:p>
     <w:p>
       <w:pPr>
@@ -9924,15 +9913,7 @@
         <w:rPr>
           <w:lang w:val="es-419"/>
         </w:rPr>
-        <w:t>Inicio de Sesión</w:t>
-      </w:r>
-      <w:bookmarkStart w:id="75" w:name="_GoBack"/>
-      <w:bookmarkEnd w:id="75"/>
-      <w:r>
-        <w:rPr>
-          <w:lang w:val="es-419"/>
-        </w:rPr>
-        <w:t xml:space="preserve"> </w:t>
+        <w:t xml:space="preserve">Inicio de Sesión </w:t>
       </w:r>
       <w:r>
         <w:rPr>
@@ -13687,7 +13668,21 @@
                 <w:rFonts w:eastAsiaTheme="minorHAnsi"/>
                 <w:lang w:val="es-419" w:eastAsia="en-US"/>
               </w:rPr>
-              <w:t>Ir a la opción “Mis lugares de aparcamiento”</w:t>
+              <w:t>Ir a la opción “Ver</w:t>
+            </w:r>
+            <w:r>
+              <w:rPr>
+                <w:rFonts w:eastAsiaTheme="minorHAnsi"/>
+                <w:lang w:val="es-419" w:eastAsia="en-US"/>
+              </w:rPr>
+              <w:t xml:space="preserve"> esquema</w:t>
+            </w:r>
+            <w:r>
+              <w:rPr>
+                <w:rFonts w:eastAsiaTheme="minorHAnsi"/>
+                <w:lang w:val="es-419" w:eastAsia="en-US"/>
+              </w:rPr>
+              <w:t xml:space="preserve"> en vivo”</w:t>
             </w:r>
           </w:p>
           <w:p>
@@ -17504,17 +17499,16 @@
           <w:lang w:val="es-419"/>
         </w:rPr>
       </w:pPr>
-      <w:bookmarkStart w:id="86" w:name="_Toc432100493"/>
       <w:r>
         <w:rPr>
           <w:noProof/>
           <w:lang w:val="es-MX" w:eastAsia="es-MX"/>
         </w:rPr>
         <w:drawing>
-          <wp:inline distT="0" distB="0" distL="0" distR="0" wp14:anchorId="2D998A73" wp14:editId="766126D4">
+          <wp:inline distT="0" distB="0" distL="0" distR="0" wp14:anchorId="0E75CC4A" wp14:editId="5BD7B026">
             <wp:extent cx="5943600" cy="3561715"/>
             <wp:effectExtent l="0" t="0" r="0" b="635"/>
-            <wp:docPr id="8" name="Imagen 8"/>
+            <wp:docPr id="3" name="Imagen 3"/>
             <wp:cNvGraphicFramePr>
               <a:graphicFrameLocks xmlns:a="http://schemas.openxmlformats.org/drawingml/2006/main" noChangeAspect="1"/>
             </wp:cNvGraphicFramePr>
@@ -17522,7 +17516,7 @@
               <a:graphicData uri="http://schemas.openxmlformats.org/drawingml/2006/picture">
                 <pic:pic xmlns:pic="http://schemas.openxmlformats.org/drawingml/2006/picture">
                   <pic:nvPicPr>
-                    <pic:cNvPr id="8" name="Estacionamiento.jpg"/>
+                    <pic:cNvPr id="3" name="UseCaseDiagram1.jpg"/>
                     <pic:cNvPicPr/>
                   </pic:nvPicPr>
                   <pic:blipFill>
@@ -17552,7 +17546,6 @@
           </wp:inline>
         </w:drawing>
       </w:r>
-      <w:bookmarkEnd w:id="86"/>
     </w:p>
     <w:p>
       <w:pPr>
@@ -17561,14 +17554,14 @@
           <w:lang w:val="es-419"/>
         </w:rPr>
       </w:pPr>
-      <w:bookmarkStart w:id="87" w:name="_Toc433744604"/>
+      <w:bookmarkStart w:id="86" w:name="_Toc433744604"/>
       <w:r>
         <w:rPr>
           <w:lang w:val="es-419"/>
         </w:rPr>
         <w:t>Conductor</w:t>
       </w:r>
-      <w:bookmarkEnd w:id="87"/>
+      <w:bookmarkEnd w:id="86"/>
     </w:p>
     <w:p>
       <w:pPr>
@@ -17577,7 +17570,7 @@
           <w:lang w:val="es-419"/>
         </w:rPr>
       </w:pPr>
-      <w:bookmarkStart w:id="88" w:name="_Toc432100495"/>
+      <w:bookmarkStart w:id="87" w:name="_Toc432100495"/>
       <w:r>
         <w:rPr>
           <w:noProof/>
@@ -17632,7 +17625,7 @@
           </wp:inline>
         </w:drawing>
       </w:r>
-      <w:bookmarkEnd w:id="88"/>
+      <w:bookmarkEnd w:id="87"/>
     </w:p>
     <w:p>
       <w:pPr>
@@ -17641,7 +17634,7 @@
           <w:lang w:val="es-419"/>
         </w:rPr>
       </w:pPr>
-      <w:bookmarkStart w:id="89" w:name="_Toc433744605"/>
+      <w:bookmarkStart w:id="88" w:name="_Toc433744605"/>
       <w:r>
         <w:rPr>
           <w:lang w:val="es-419"/>
@@ -17649,7 +17642,7 @@
         <w:lastRenderedPageBreak/>
         <w:t>Herramientas del administrador</w:t>
       </w:r>
-      <w:bookmarkEnd w:id="89"/>
+      <w:bookmarkEnd w:id="88"/>
     </w:p>
     <w:p>
       <w:pPr>
@@ -17658,7 +17651,7 @@
           <w:lang w:val="es-419"/>
         </w:rPr>
       </w:pPr>
-      <w:bookmarkStart w:id="90" w:name="_Toc432100497"/>
+      <w:bookmarkStart w:id="89" w:name="_Toc432100497"/>
       <w:r>
         <w:rPr>
           <w:noProof/>
@@ -17713,7 +17706,7 @@
           </wp:inline>
         </w:drawing>
       </w:r>
-      <w:bookmarkEnd w:id="90"/>
+      <w:bookmarkEnd w:id="89"/>
     </w:p>
     <w:p>
       <w:pPr>
@@ -17735,7 +17728,7 @@
           <w:lang w:val="es-419"/>
         </w:rPr>
       </w:pPr>
-      <w:bookmarkStart w:id="91" w:name="_Toc433744606"/>
+      <w:bookmarkStart w:id="90" w:name="_Toc433744606"/>
       <w:r>
         <w:rPr>
           <w:lang w:val="es-419"/>
@@ -17743,7 +17736,7 @@
         <w:lastRenderedPageBreak/>
         <w:t>BASE DE DATOS</w:t>
       </w:r>
-      <w:bookmarkEnd w:id="91"/>
+      <w:bookmarkEnd w:id="90"/>
     </w:p>
     <w:p>
       <w:pPr>
@@ -17752,14 +17745,14 @@
           <w:lang w:val="es-419"/>
         </w:rPr>
       </w:pPr>
-      <w:bookmarkStart w:id="92" w:name="_Toc433744607"/>
+      <w:bookmarkStart w:id="91" w:name="_Toc433744607"/>
       <w:r>
         <w:rPr>
           <w:lang w:val="es-419"/>
         </w:rPr>
         <w:t>Diccionario de datos</w:t>
       </w:r>
-      <w:bookmarkEnd w:id="92"/>
+      <w:bookmarkEnd w:id="91"/>
     </w:p>
     <w:p>
       <w:pPr>
@@ -21512,7 +21505,7 @@
         <w:sz w:val="26"/>
         <w:szCs w:val="26"/>
       </w:rPr>
-      <w:t>16</w:t>
+      <w:t>17</w:t>
     </w:r>
     <w:r>
       <w:rPr>
@@ -31231,10 +31224,9 @@
         <a:lstStyle/>
         <a:p>
           <a:r>
-            <a:rPr lang="es-419"/>
-            <a:t>Lugares de aparcamiento</a:t>
+            <a:rPr lang="es-ES"/>
+            <a:t>Ver esquema en vivo</a:t>
           </a:r>
-          <a:endParaRPr lang="es-ES"/>
         </a:p>
       </dgm:t>
     </dgm:pt>
@@ -33194,269 +33186,269 @@
     </dgm:pt>
   </dgm:ptLst>
   <dgm:cxnLst>
-    <dgm:cxn modelId="{D859573F-5641-4591-93DA-39F7E65F5B7E}" type="presOf" srcId="{47C330CF-E497-4E71-B4AA-634321A449DA}" destId="{71CA74E9-0425-40C0-A225-3EA96D04D8C9}" srcOrd="0" destOrd="0" presId="urn:microsoft.com/office/officeart/2005/8/layout/orgChart1"/>
-    <dgm:cxn modelId="{DABAD9D5-44D4-4ECC-A2BE-8CF5C89D16E6}" type="presOf" srcId="{7A5AF140-1E3A-42C2-B825-7DF55752EDE0}" destId="{9320737E-AEA9-4104-8551-1B2A47E75A3B}" srcOrd="0" destOrd="0" presId="urn:microsoft.com/office/officeart/2005/8/layout/orgChart1"/>
-    <dgm:cxn modelId="{1ABB8B9B-231E-4498-9EC4-899C52158A83}" type="presOf" srcId="{74B79303-EFBE-459D-A66F-D71E84B280BC}" destId="{2BC05C86-BABD-40F4-8B3C-963EEDEBDA82}" srcOrd="0" destOrd="0" presId="urn:microsoft.com/office/officeart/2005/8/layout/orgChart1"/>
-    <dgm:cxn modelId="{F0C5CA65-B6FB-456C-9901-D48DC795B72F}" type="presOf" srcId="{56ADD705-A4A8-4618-8F15-D1A3F2A04337}" destId="{C5A9732E-B5D4-4D5B-A984-3B0808547CB7}" srcOrd="0" destOrd="0" presId="urn:microsoft.com/office/officeart/2005/8/layout/orgChart1"/>
-    <dgm:cxn modelId="{A87174EE-E4CA-4083-BD76-A2EB751A9D74}" type="presOf" srcId="{5577F1A8-184A-41BE-B23D-9D7D447D1253}" destId="{B041167E-70C9-4B4B-895B-27C6815E67D6}" srcOrd="0" destOrd="0" presId="urn:microsoft.com/office/officeart/2005/8/layout/orgChart1"/>
+    <dgm:cxn modelId="{E2B6F2CA-1813-4454-81C1-C211663DCB92}" type="presOf" srcId="{4AC0130F-34EE-4F06-A200-446A2783D611}" destId="{016F780F-62E3-4C3F-9706-3ADFD1B6FE4E}" srcOrd="1" destOrd="0" presId="urn:microsoft.com/office/officeart/2005/8/layout/orgChart1"/>
+    <dgm:cxn modelId="{8649AE80-7F26-4433-88D3-B0303322359B}" type="presOf" srcId="{74B79303-EFBE-459D-A66F-D71E84B280BC}" destId="{42F58706-68D8-4201-A3F1-9608DDC975A9}" srcOrd="1" destOrd="0" presId="urn:microsoft.com/office/officeart/2005/8/layout/orgChart1"/>
+    <dgm:cxn modelId="{A7BFA1EA-56BE-4B2A-ACED-A3EB5F06B7AC}" type="presOf" srcId="{9A5BBC1F-EAC3-45D6-88F0-BD0FDC97CF4A}" destId="{3E2B43CF-A4BB-4E78-9609-FFD5F949BE2F}" srcOrd="0" destOrd="0" presId="urn:microsoft.com/office/officeart/2005/8/layout/orgChart1"/>
+    <dgm:cxn modelId="{C2256E79-2B05-4456-B8BA-040C1FED01D8}" type="presOf" srcId="{38492057-2865-482F-A301-8C40498CD077}" destId="{3D3E59D4-586E-485D-A02F-B10FC4A24622}" srcOrd="0" destOrd="0" presId="urn:microsoft.com/office/officeart/2005/8/layout/orgChart1"/>
+    <dgm:cxn modelId="{21D765DD-0DF6-417C-A41C-4E78456B4819}" type="presOf" srcId="{49BC4D48-2569-414E-9DEF-8376C5800F03}" destId="{B91418ED-1693-4F38-B0F1-10AFA9E9C613}" srcOrd="0" destOrd="0" presId="urn:microsoft.com/office/officeart/2005/8/layout/orgChart1"/>
+    <dgm:cxn modelId="{3E5CDEBF-F01A-42D3-8B91-3133870E2AAA}" type="presOf" srcId="{E4BD77C7-4EF3-4A60-A5BD-64C43E6C1C4D}" destId="{6C487FF7-9DA5-4D42-AFEA-00E5077628C0}" srcOrd="0" destOrd="0" presId="urn:microsoft.com/office/officeart/2005/8/layout/orgChart1"/>
+    <dgm:cxn modelId="{61BAFFB4-B47A-4FB6-B7C8-13A3ED3E57EC}" type="presOf" srcId="{D590E660-F3A9-4A16-8F6F-BDAFC67F7E6B}" destId="{EB86F599-8AC6-4D77-84E9-AB666D263D62}" srcOrd="1" destOrd="0" presId="urn:microsoft.com/office/officeart/2005/8/layout/orgChart1"/>
+    <dgm:cxn modelId="{29AD4243-7B46-4C42-8C3D-63908F71E34B}" type="presOf" srcId="{2FE173AE-0EE0-4856-9960-2AAC36D8F7C2}" destId="{38E98EF4-DDA3-4D34-B40F-6C759B9001D7}" srcOrd="1" destOrd="0" presId="urn:microsoft.com/office/officeart/2005/8/layout/orgChart1"/>
+    <dgm:cxn modelId="{D9500DD8-0D34-482D-8622-6A86F4D73986}" type="presOf" srcId="{F2F6E925-2A8F-41A9-9AC1-10D17EE27CF1}" destId="{2376E0A8-D876-477F-940B-2EA2D178F003}" srcOrd="1" destOrd="0" presId="urn:microsoft.com/office/officeart/2005/8/layout/orgChart1"/>
+    <dgm:cxn modelId="{A58C30D1-CB42-4EE3-9BCE-818BBD7C1AF0}" type="presOf" srcId="{25C33440-DB19-4B6B-85BB-71DE83CED3C1}" destId="{D8D9B911-A26F-4E81-B107-C8C4E1452DE4}" srcOrd="0" destOrd="0" presId="urn:microsoft.com/office/officeart/2005/8/layout/orgChart1"/>
     <dgm:cxn modelId="{74D68286-A699-4587-93D9-E1E5C87E87B8}" srcId="{56ADD705-A4A8-4618-8F15-D1A3F2A04337}" destId="{F3725E7C-97EC-4357-8C83-834B707DD2A4}" srcOrd="1" destOrd="0" parTransId="{FC1C9363-6E19-47CD-9033-AAB5B6537CCC}" sibTransId="{02AA5B72-CB69-4A66-9C0B-09E7DE6F3DE6}"/>
-    <dgm:cxn modelId="{75765C02-C6CB-4DF6-AB00-DF2EA5586316}" type="presOf" srcId="{C6E70420-D450-4011-A137-86BA5B99FD2F}" destId="{0FFB5739-1796-4A8E-9751-7B7E72B21FC6}" srcOrd="0" destOrd="0" presId="urn:microsoft.com/office/officeart/2005/8/layout/orgChart1"/>
+    <dgm:cxn modelId="{8045EB04-2DF9-47A1-9E62-727AB26FE0F0}" type="presOf" srcId="{2FE173AE-0EE0-4856-9960-2AAC36D8F7C2}" destId="{88502C43-22FF-402A-856D-185BF2450900}" srcOrd="0" destOrd="0" presId="urn:microsoft.com/office/officeart/2005/8/layout/orgChart1"/>
+    <dgm:cxn modelId="{96CA4E52-21EA-4A0D-BDFC-BB92C19EC7E1}" type="presOf" srcId="{7FE5AA58-7461-4BB8-956A-D974854169D6}" destId="{295E0097-32FB-4469-94EB-483A6D6803B2}" srcOrd="0" destOrd="0" presId="urn:microsoft.com/office/officeart/2005/8/layout/orgChart1"/>
     <dgm:cxn modelId="{59459300-B624-4CAC-AFBF-BC1765BA3DDF}" srcId="{377ABEC7-EE34-493D-9575-898DF858A503}" destId="{D590E660-F3A9-4A16-8F6F-BDAFC67F7E6B}" srcOrd="3" destOrd="0" parTransId="{6799F43F-68D9-48DA-B7C5-0BB265B210CB}" sibTransId="{55FCD7E3-B2C6-4134-8083-0287EA76C4CC}"/>
-    <dgm:cxn modelId="{4E5FDB6F-39CB-4D2A-869D-361471A6E6D2}" type="presOf" srcId="{53D15F49-7CBB-4434-A929-3FB8D0BDCAE6}" destId="{42F8333C-4E87-4F75-9170-3352DF7AE77A}" srcOrd="1" destOrd="0" presId="urn:microsoft.com/office/officeart/2005/8/layout/orgChart1"/>
-    <dgm:cxn modelId="{AE671F0E-3E8F-4AFD-85ED-BDFC31657D93}" type="presOf" srcId="{4261EE8A-5655-4755-BD76-DC46D8B77F27}" destId="{60ED6ABD-8794-4144-A015-458C185D5B42}" srcOrd="0" destOrd="0" presId="urn:microsoft.com/office/officeart/2005/8/layout/orgChart1"/>
-    <dgm:cxn modelId="{D2B46C13-07AA-468F-9B7F-2E30DFA8CABF}" type="presOf" srcId="{7FE5AA58-7461-4BB8-956A-D974854169D6}" destId="{295E0097-32FB-4469-94EB-483A6D6803B2}" srcOrd="0" destOrd="0" presId="urn:microsoft.com/office/officeart/2005/8/layout/orgChart1"/>
-    <dgm:cxn modelId="{0A28AE88-F755-4458-A4A2-FB8F4B97E1AC}" type="presOf" srcId="{5C41FF03-95DE-45C0-A377-234E4FE631C8}" destId="{F00915F4-4CB0-455C-A8A2-9661CC9F9FEA}" srcOrd="1" destOrd="0" presId="urn:microsoft.com/office/officeart/2005/8/layout/orgChart1"/>
-    <dgm:cxn modelId="{D566BFE0-A0B3-40AB-AD5E-480450B755B8}" type="presOf" srcId="{FF6A0F34-F6EB-4861-99F1-3D2546967FB8}" destId="{08D76618-FA46-4683-8CE2-F20AD9BABA4F}" srcOrd="1" destOrd="0" presId="urn:microsoft.com/office/officeart/2005/8/layout/orgChart1"/>
-    <dgm:cxn modelId="{05ECEB71-D136-4258-851D-4CE937A13A06}" type="presOf" srcId="{25C33440-DB19-4B6B-85BB-71DE83CED3C1}" destId="{D8D9B911-A26F-4E81-B107-C8C4E1452DE4}" srcOrd="0" destOrd="0" presId="urn:microsoft.com/office/officeart/2005/8/layout/orgChart1"/>
-    <dgm:cxn modelId="{BA18F26C-E029-40A9-B754-51C8E9599795}" type="presOf" srcId="{38492057-2865-482F-A301-8C40498CD077}" destId="{3D3E59D4-586E-485D-A02F-B10FC4A24622}" srcOrd="0" destOrd="0" presId="urn:microsoft.com/office/officeart/2005/8/layout/orgChart1"/>
-    <dgm:cxn modelId="{5C3B0058-8C19-45B9-A44C-4B05195AD7F5}" type="presOf" srcId="{43CAE774-3C5A-458A-B572-E2F690D5E839}" destId="{F6633F56-6C75-4059-8CB2-694383B7B7B4}" srcOrd="0" destOrd="0" presId="urn:microsoft.com/office/officeart/2005/8/layout/orgChart1"/>
-    <dgm:cxn modelId="{9211C723-945D-4152-A34B-D3F97BF245E7}" type="presOf" srcId="{F3725E7C-97EC-4357-8C83-834B707DD2A4}" destId="{7A066AE4-ACEE-4E69-BD0E-9B90C68B6E46}" srcOrd="1" destOrd="0" presId="urn:microsoft.com/office/officeart/2005/8/layout/orgChart1"/>
+    <dgm:cxn modelId="{94C78509-BBC2-4E12-99A0-6A7EB60CE3EB}" type="presOf" srcId="{FC1C9363-6E19-47CD-9033-AAB5B6537CCC}" destId="{06542DB0-BE10-4B5D-BD56-41DC93A2B68B}" srcOrd="0" destOrd="0" presId="urn:microsoft.com/office/officeart/2005/8/layout/orgChart1"/>
+    <dgm:cxn modelId="{AD71D700-DE13-41A8-9E6F-944C6C9EE004}" type="presOf" srcId="{FA3FC5CF-BA33-45FA-A301-E0088D4566F1}" destId="{D012E598-ADA9-41C0-8B0E-F6586C588558}" srcOrd="1" destOrd="0" presId="urn:microsoft.com/office/officeart/2005/8/layout/orgChart1"/>
+    <dgm:cxn modelId="{E06BB07B-CFB5-4ADD-9ABB-BF56644F4C1E}" type="presOf" srcId="{D590E660-F3A9-4A16-8F6F-BDAFC67F7E6B}" destId="{994BCDDF-D51A-4968-A546-CEEED7A9AC37}" srcOrd="0" destOrd="0" presId="urn:microsoft.com/office/officeart/2005/8/layout/orgChart1"/>
+    <dgm:cxn modelId="{14336469-BBFC-42B0-93B4-AE304279EF7B}" type="presOf" srcId="{7DDCB00B-98DD-4C86-A010-8114467570AB}" destId="{B185A711-F0FB-42D9-9F95-91DBDCA098BF}" srcOrd="0" destOrd="0" presId="urn:microsoft.com/office/officeart/2005/8/layout/orgChart1"/>
+    <dgm:cxn modelId="{DC939D26-7202-42EA-AD78-515474DB197D}" type="presOf" srcId="{6799F43F-68D9-48DA-B7C5-0BB265B210CB}" destId="{6B5B1EED-AAD5-41CB-B1F8-5C29ED603754}" srcOrd="0" destOrd="0" presId="urn:microsoft.com/office/officeart/2005/8/layout/orgChart1"/>
+    <dgm:cxn modelId="{B44AA44B-D408-470F-878D-0373C5453889}" type="presOf" srcId="{377ABEC7-EE34-493D-9575-898DF858A503}" destId="{A3E05D60-637E-4152-B7C1-AE717280EDAD}" srcOrd="0" destOrd="0" presId="urn:microsoft.com/office/officeart/2005/8/layout/orgChart1"/>
+    <dgm:cxn modelId="{82AB5EF0-0005-4C25-8192-A4481B4035BC}" type="presOf" srcId="{F3725E7C-97EC-4357-8C83-834B707DD2A4}" destId="{7A066AE4-ACEE-4E69-BD0E-9B90C68B6E46}" srcOrd="1" destOrd="0" presId="urn:microsoft.com/office/officeart/2005/8/layout/orgChart1"/>
+    <dgm:cxn modelId="{1C6B2669-1FCA-4B29-AA78-7D745412C5B9}" type="presOf" srcId="{7003E852-2758-40E6-AC18-F70B0E63115F}" destId="{D0409C93-5F64-4644-9359-837E5F6449D0}" srcOrd="0" destOrd="0" presId="urn:microsoft.com/office/officeart/2005/8/layout/orgChart1"/>
     <dgm:cxn modelId="{57FA1187-2CCD-4596-A64F-074812E21814}" srcId="{C8B9E6F6-0506-4EE7-9C21-4BEBDB0689C0}" destId="{38492057-2865-482F-A301-8C40498CD077}" srcOrd="0" destOrd="0" parTransId="{C6E70420-D450-4011-A137-86BA5B99FD2F}" sibTransId="{E3B30D49-2BE1-414F-BF0A-02D316A4287B}"/>
-    <dgm:cxn modelId="{84A7DE88-4677-4B0C-A411-DC94B51D3A80}" type="presOf" srcId="{C8369144-5915-4554-B8CD-7F06693C46ED}" destId="{EFE439C2-52CB-4F55-B6EC-52F5815D7B56}" srcOrd="0" destOrd="0" presId="urn:microsoft.com/office/officeart/2005/8/layout/orgChart1"/>
-    <dgm:cxn modelId="{A1D7D3E0-7509-4663-94E5-A50D47B88E3E}" type="presOf" srcId="{81960E33-8402-416E-ABC7-BB4F937317BF}" destId="{AB71D7D7-9D64-4175-9741-3940FC62430B}" srcOrd="0" destOrd="0" presId="urn:microsoft.com/office/officeart/2005/8/layout/orgChart1"/>
+    <dgm:cxn modelId="{9D240791-1CF9-49A4-9C58-3F9DFACCA786}" type="presOf" srcId="{91BA68BA-E323-4D16-BDEB-2CA1F77EF57A}" destId="{841C1C1F-3B99-4BBA-B255-25C5572253C2}" srcOrd="0" destOrd="0" presId="urn:microsoft.com/office/officeart/2005/8/layout/orgChart1"/>
     <dgm:cxn modelId="{7327DFCD-AA3F-44ED-B863-F55F2022DA29}" srcId="{377ABEC7-EE34-493D-9575-898DF858A503}" destId="{E10DFB7B-0883-49D8-B805-B44BF21AAAEB}" srcOrd="2" destOrd="0" parTransId="{752B18FF-0B0F-4B85-9398-47F5CCD64888}" sibTransId="{238734CD-6F71-4646-959D-7DECDF4AE5C3}"/>
-    <dgm:cxn modelId="{AD4C4CDF-FF86-4A3D-A92D-5441428C168B}" type="presOf" srcId="{5C41FF03-95DE-45C0-A377-234E4FE631C8}" destId="{504AC891-5F57-4E60-9309-6093BAAF9833}" srcOrd="0" destOrd="0" presId="urn:microsoft.com/office/officeart/2005/8/layout/orgChart1"/>
-    <dgm:cxn modelId="{1C87CA5A-9955-49AB-A77F-0DFAD700FC80}" type="presOf" srcId="{00DBD172-5262-4574-B973-2905209B12BF}" destId="{74B475A8-0D89-4808-A198-A0C3B45C4C03}" srcOrd="0" destOrd="0" presId="urn:microsoft.com/office/officeart/2005/8/layout/orgChart1"/>
-    <dgm:cxn modelId="{7D8D58D8-0475-48B8-9E6B-C1EEEAED304A}" type="presOf" srcId="{2FE173AE-0EE0-4856-9960-2AAC36D8F7C2}" destId="{38E98EF4-DDA3-4D34-B40F-6C759B9001D7}" srcOrd="1" destOrd="0" presId="urn:microsoft.com/office/officeart/2005/8/layout/orgChart1"/>
     <dgm:cxn modelId="{9DB77041-D3D5-4E4C-BC56-1CA6491FBA99}" srcId="{38492057-2865-482F-A301-8C40498CD077}" destId="{53D15F49-7CBB-4434-A929-3FB8D0BDCAE6}" srcOrd="0" destOrd="0" parTransId="{1643CB44-1D32-40D7-9228-D801DC9D46B6}" sibTransId="{EA427CAB-CC65-48E3-8C30-77882DBE63B1}"/>
+    <dgm:cxn modelId="{D528C99C-B266-484D-8C60-914BA78A3DCC}" type="presOf" srcId="{E10DFB7B-0883-49D8-B805-B44BF21AAAEB}" destId="{47FB99D6-1159-4437-BECD-D5DF269B1CCC}" srcOrd="0" destOrd="0" presId="urn:microsoft.com/office/officeart/2005/8/layout/orgChart1"/>
+    <dgm:cxn modelId="{1C659548-C411-4F3A-969C-2115BAE9DB0E}" type="presOf" srcId="{53D15F49-7CBB-4434-A929-3FB8D0BDCAE6}" destId="{E042E7F8-77CC-44DE-B329-080F0C628381}" srcOrd="0" destOrd="0" presId="urn:microsoft.com/office/officeart/2005/8/layout/orgChart1"/>
     <dgm:cxn modelId="{6DB59811-5807-400A-B045-A71427E51D6D}" srcId="{4AC0130F-34EE-4F06-A200-446A2783D611}" destId="{7003E852-2758-40E6-AC18-F70B0E63115F}" srcOrd="0" destOrd="0" parTransId="{1F9ECC2B-DB5A-48C4-82B4-2E5E1A8DF16E}" sibTransId="{C8E43BCC-E918-4E9C-B49F-B63CE31853F1}"/>
-    <dgm:cxn modelId="{16B6ACDD-DD69-4CA5-94CD-6F2C2166CD12}" type="presOf" srcId="{5203A30D-6D75-4269-BD68-FBF5FC11F556}" destId="{783C2A5D-4F9F-45CE-AAB2-C939C659662F}" srcOrd="0" destOrd="0" presId="urn:microsoft.com/office/officeart/2005/8/layout/orgChart1"/>
-    <dgm:cxn modelId="{A87E0C7C-2A85-44B3-ACED-C4D8F9642F24}" type="presOf" srcId="{A66990A4-43FE-4CCE-980E-EB0E68B92666}" destId="{38DA4120-F81A-4E7D-9B00-036B8D121194}" srcOrd="1" destOrd="0" presId="urn:microsoft.com/office/officeart/2005/8/layout/orgChart1"/>
-    <dgm:cxn modelId="{52C6BE11-06F3-4C0C-8F9D-09D0538836DA}" type="presOf" srcId="{7A5AF140-1E3A-42C2-B825-7DF55752EDE0}" destId="{7A6F1D8F-4B11-4118-80B8-1274609055AA}" srcOrd="1" destOrd="0" presId="urn:microsoft.com/office/officeart/2005/8/layout/orgChart1"/>
+    <dgm:cxn modelId="{6B0C5259-E7F9-479C-B9F4-2E49069AD138}" type="presOf" srcId="{D09CACAC-2406-4764-BDC7-457426221341}" destId="{3B4D4F5E-593C-4AAD-94BC-BBA095052D5B}" srcOrd="0" destOrd="0" presId="urn:microsoft.com/office/officeart/2005/8/layout/orgChart1"/>
+    <dgm:cxn modelId="{8A100F65-41E9-4B12-B642-86659FD9D785}" type="presOf" srcId="{56ADD705-A4A8-4618-8F15-D1A3F2A04337}" destId="{0F439F5E-F58C-4A63-AE90-E018BBC65702}" srcOrd="1" destOrd="0" presId="urn:microsoft.com/office/officeart/2005/8/layout/orgChart1"/>
+    <dgm:cxn modelId="{1496EDF6-22AB-4E3D-BEF9-883133FB6C45}" type="presOf" srcId="{B95F4914-A6FC-4A8D-A641-4F5490C25831}" destId="{B8079C6B-2AAF-4079-8107-1DDC33116C0A}" srcOrd="1" destOrd="0" presId="urn:microsoft.com/office/officeart/2005/8/layout/orgChart1"/>
     <dgm:cxn modelId="{996113E9-A5A3-4746-88B2-D50B55FDAFA9}" srcId="{25C33440-DB19-4B6B-85BB-71DE83CED3C1}" destId="{FA3FC5CF-BA33-45FA-A301-E0088D4566F1}" srcOrd="0" destOrd="0" parTransId="{4538E597-C7AF-4823-868C-68E5519B9BCD}" sibTransId="{EBC4A419-22F1-4789-B8A5-654824E51DFF}"/>
-    <dgm:cxn modelId="{3B1D20F3-1C2E-44A2-99CB-3B828576B2B4}" type="presOf" srcId="{4AA6A5CA-CB56-4EDE-BF59-E781E27B19B3}" destId="{2A43148B-4205-48D7-AF8B-6557D66C377C}" srcOrd="0" destOrd="0" presId="urn:microsoft.com/office/officeart/2005/8/layout/orgChart1"/>
-    <dgm:cxn modelId="{EA2AD8B0-791E-48BC-9D89-BA81871830F7}" type="presOf" srcId="{F2F6E925-2A8F-41A9-9AC1-10D17EE27CF1}" destId="{BAB96DC3-2838-4D61-B1B7-A10F281D18B3}" srcOrd="0" destOrd="0" presId="urn:microsoft.com/office/officeart/2005/8/layout/orgChart1"/>
-    <dgm:cxn modelId="{87226F94-C719-4100-8C04-B4DB170D3347}" type="presOf" srcId="{752B18FF-0B0F-4B85-9398-47F5CCD64888}" destId="{2C9C744D-559C-4FFB-A1C8-D0265CA90E77}" srcOrd="0" destOrd="0" presId="urn:microsoft.com/office/officeart/2005/8/layout/orgChart1"/>
+    <dgm:cxn modelId="{959F94D9-20EA-4F62-AB34-073D8C929114}" type="presOf" srcId="{857688B0-7012-4700-9095-C393EE262B00}" destId="{C490178F-51D7-48C7-AA7D-2B0174BEFF81}" srcOrd="0" destOrd="0" presId="urn:microsoft.com/office/officeart/2005/8/layout/orgChart1"/>
+    <dgm:cxn modelId="{898C5555-F484-4B4D-BE2D-3E88BA5CBF2B}" type="presOf" srcId="{C8369144-5915-4554-B8CD-7F06693C46ED}" destId="{EFE439C2-52CB-4F55-B6EC-52F5815D7B56}" srcOrd="0" destOrd="0" presId="urn:microsoft.com/office/officeart/2005/8/layout/orgChart1"/>
+    <dgm:cxn modelId="{12029F00-834E-478F-AE62-E03C782CFBA1}" type="presOf" srcId="{E37FECDD-EE58-4FAC-BE0A-A22DF95E1F85}" destId="{97B4AFB4-6CA2-49D1-A1E9-C69BECF3AC57}" srcOrd="0" destOrd="0" presId="urn:microsoft.com/office/officeart/2005/8/layout/orgChart1"/>
+    <dgm:cxn modelId="{C14E2E28-7021-4575-8110-1C560902D754}" type="presOf" srcId="{4538E597-C7AF-4823-868C-68E5519B9BCD}" destId="{0ECD2A48-9BA6-4100-A2D7-2E9C9EE6727E}" srcOrd="0" destOrd="0" presId="urn:microsoft.com/office/officeart/2005/8/layout/orgChart1"/>
+    <dgm:cxn modelId="{9717B81D-99AF-4326-B3E1-48C351F41742}" type="presOf" srcId="{FF6A0F34-F6EB-4861-99F1-3D2546967FB8}" destId="{59A7E882-1009-48A3-B05C-92383365C96B}" srcOrd="0" destOrd="0" presId="urn:microsoft.com/office/officeart/2005/8/layout/orgChart1"/>
+    <dgm:cxn modelId="{F5E84F5B-377D-4BA9-9DBA-3CFFB9BD2D04}" type="presOf" srcId="{25C33440-DB19-4B6B-85BB-71DE83CED3C1}" destId="{4B7BD147-52A6-4B0B-BF43-E08FE3E5158B}" srcOrd="1" destOrd="0" presId="urn:microsoft.com/office/officeart/2005/8/layout/orgChart1"/>
     <dgm:cxn modelId="{6D0BF5A1-B4D9-4654-9F80-95D0B0CECD9E}" srcId="{C8B9E6F6-0506-4EE7-9C21-4BEBDB0689C0}" destId="{25C33440-DB19-4B6B-85BB-71DE83CED3C1}" srcOrd="6" destOrd="0" parTransId="{FF0A8EC6-38E3-4A1F-A076-A338F1403EFA}" sibTransId="{7BC36B0E-26D7-4FD6-8A55-E804C73DF8A4}"/>
     <dgm:cxn modelId="{8F5D6DF6-ED2F-4E37-B797-A81C8566D53B}" srcId="{C8B9E6F6-0506-4EE7-9C21-4BEBDB0689C0}" destId="{4261EE8A-5655-4755-BD76-DC46D8B77F27}" srcOrd="3" destOrd="0" parTransId="{E4BD77C7-4EF3-4A60-A5BD-64C43E6C1C4D}" sibTransId="{A09CA496-AF58-43B7-B9C3-08290511CD79}"/>
-    <dgm:cxn modelId="{AE19C4C6-A86C-4F40-B49B-0E5A9A23B354}" type="presOf" srcId="{D590E660-F3A9-4A16-8F6F-BDAFC67F7E6B}" destId="{994BCDDF-D51A-4968-A546-CEEED7A9AC37}" srcOrd="0" destOrd="0" presId="urn:microsoft.com/office/officeart/2005/8/layout/orgChart1"/>
-    <dgm:cxn modelId="{5EC1EFC6-B999-4DEC-8B29-AA3DE75FC584}" type="presOf" srcId="{FA3FC5CF-BA33-45FA-A301-E0088D4566F1}" destId="{B537A1EE-4249-4074-B5BA-12585CDB8984}" srcOrd="0" destOrd="0" presId="urn:microsoft.com/office/officeart/2005/8/layout/orgChart1"/>
-    <dgm:cxn modelId="{5E226A83-722B-43E5-9102-38E53CEA4F18}" type="presOf" srcId="{F2F6E925-2A8F-41A9-9AC1-10D17EE27CF1}" destId="{2376E0A8-D876-477F-940B-2EA2D178F003}" srcOrd="1" destOrd="0" presId="urn:microsoft.com/office/officeart/2005/8/layout/orgChart1"/>
-    <dgm:cxn modelId="{2FE923A6-D4DB-4D61-90F1-5C7016A6D16E}" type="presOf" srcId="{F3725E7C-97EC-4357-8C83-834B707DD2A4}" destId="{5E4BD612-A1F9-49DF-9F9B-202CAA25B533}" srcOrd="0" destOrd="0" presId="urn:microsoft.com/office/officeart/2005/8/layout/orgChart1"/>
-    <dgm:cxn modelId="{960C8948-CF36-40B2-92AD-0AB776146F9A}" type="presOf" srcId="{E10DFB7B-0883-49D8-B805-B44BF21AAAEB}" destId="{9ADE805B-6A8E-42C7-AB44-1CDB9E4163C1}" srcOrd="1" destOrd="0" presId="urn:microsoft.com/office/officeart/2005/8/layout/orgChart1"/>
-    <dgm:cxn modelId="{DAB1A5EE-D7DB-4A20-BCBC-7C017ADFDA9E}" type="presOf" srcId="{4AC0130F-34EE-4F06-A200-446A2783D611}" destId="{679BE6C1-65AC-497F-8147-54AB56CDF270}" srcOrd="0" destOrd="0" presId="urn:microsoft.com/office/officeart/2005/8/layout/orgChart1"/>
+    <dgm:cxn modelId="{8CA93EAD-003A-4FFC-B504-85049330E651}" type="presOf" srcId="{56ADD705-A4A8-4618-8F15-D1A3F2A04337}" destId="{C5A9732E-B5D4-4D5B-A984-3B0808547CB7}" srcOrd="0" destOrd="0" presId="urn:microsoft.com/office/officeart/2005/8/layout/orgChart1"/>
+    <dgm:cxn modelId="{3C4DB027-1B34-4BF4-8E70-2A83D4ED8CA3}" type="presOf" srcId="{4AC0130F-34EE-4F06-A200-446A2783D611}" destId="{679BE6C1-65AC-497F-8147-54AB56CDF270}" srcOrd="0" destOrd="0" presId="urn:microsoft.com/office/officeart/2005/8/layout/orgChart1"/>
+    <dgm:cxn modelId="{B8358DD1-D960-4A02-8A26-1E5241515CD8}" type="presOf" srcId="{1643CB44-1D32-40D7-9228-D801DC9D46B6}" destId="{69B844C9-2F7A-4A50-9DB6-FF7D522B1369}" srcOrd="0" destOrd="0" presId="urn:microsoft.com/office/officeart/2005/8/layout/orgChart1"/>
+    <dgm:cxn modelId="{A2AF8314-D659-433C-8064-C6B5A2A9EDB9}" type="presOf" srcId="{FF0A8EC6-38E3-4A1F-A076-A338F1403EFA}" destId="{52E6DA1D-4F70-49F7-A5CF-362EF40F6EC7}" srcOrd="0" destOrd="0" presId="urn:microsoft.com/office/officeart/2005/8/layout/orgChart1"/>
+    <dgm:cxn modelId="{6D0AB145-2643-44D0-B39A-F1A4F8EDE685}" type="presOf" srcId="{4AA6A5CA-CB56-4EDE-BF59-E781E27B19B3}" destId="{2A43148B-4205-48D7-AF8B-6557D66C377C}" srcOrd="0" destOrd="0" presId="urn:microsoft.com/office/officeart/2005/8/layout/orgChart1"/>
     <dgm:cxn modelId="{037C0777-A813-4458-A454-D06A58FA81F5}" srcId="{7FE5AA58-7461-4BB8-956A-D974854169D6}" destId="{B95F4914-A6FC-4A8D-A641-4F5490C25831}" srcOrd="0" destOrd="0" parTransId="{C8369144-5915-4554-B8CD-7F06693C46ED}" sibTransId="{AC6C7FA6-7EC6-4F83-B575-3E9D181B5237}"/>
-    <dgm:cxn modelId="{3D4E6DC1-CAA6-49CE-8971-A55452D996F7}" type="presOf" srcId="{1643CB44-1D32-40D7-9228-D801DC9D46B6}" destId="{69B844C9-2F7A-4A50-9DB6-FF7D522B1369}" srcOrd="0" destOrd="0" presId="urn:microsoft.com/office/officeart/2005/8/layout/orgChart1"/>
-    <dgm:cxn modelId="{B1196A8E-39D7-4A62-B517-3B568D16371D}" type="presOf" srcId="{4538E597-C7AF-4823-868C-68E5519B9BCD}" destId="{0ECD2A48-9BA6-4100-A2D7-2E9C9EE6727E}" srcOrd="0" destOrd="0" presId="urn:microsoft.com/office/officeart/2005/8/layout/orgChart1"/>
-    <dgm:cxn modelId="{B8B630BC-8CC1-4886-9396-5FA16C8D5718}" type="presOf" srcId="{6799F43F-68D9-48DA-B7C5-0BB265B210CB}" destId="{6B5B1EED-AAD5-41CB-B1F8-5C29ED603754}" srcOrd="0" destOrd="0" presId="urn:microsoft.com/office/officeart/2005/8/layout/orgChart1"/>
-    <dgm:cxn modelId="{9C800E26-63B5-4C36-9748-BA54405DEB98}" type="presOf" srcId="{857688B0-7012-4700-9095-C393EE262B00}" destId="{A398CCB2-4401-4E65-B69C-89003D740336}" srcOrd="1" destOrd="0" presId="urn:microsoft.com/office/officeart/2005/8/layout/orgChart1"/>
-    <dgm:cxn modelId="{E403A322-7306-44F0-B282-C1FD58066DBC}" type="presOf" srcId="{B95F4914-A6FC-4A8D-A641-4F5490C25831}" destId="{B8079C6B-2AAF-4079-8107-1DDC33116C0A}" srcOrd="1" destOrd="0" presId="urn:microsoft.com/office/officeart/2005/8/layout/orgChart1"/>
-    <dgm:cxn modelId="{BE06F342-1192-4D0D-9D6D-ED98D344115B}" type="presOf" srcId="{E10DFB7B-0883-49D8-B805-B44BF21AAAEB}" destId="{47FB99D6-1159-4437-BECD-D5DF269B1CCC}" srcOrd="0" destOrd="0" presId="urn:microsoft.com/office/officeart/2005/8/layout/orgChart1"/>
-    <dgm:cxn modelId="{4D671853-1159-46B2-B61F-09972E928ABF}" type="presOf" srcId="{D09CACAC-2406-4764-BDC7-457426221341}" destId="{3B4D4F5E-593C-4AAD-94BC-BBA095052D5B}" srcOrd="0" destOrd="0" presId="urn:microsoft.com/office/officeart/2005/8/layout/orgChart1"/>
-    <dgm:cxn modelId="{0C113A8F-D383-4759-B957-21BFAF88929C}" type="presOf" srcId="{FF6A0F34-F6EB-4861-99F1-3D2546967FB8}" destId="{59A7E882-1009-48A3-B05C-92383365C96B}" srcOrd="0" destOrd="0" presId="urn:microsoft.com/office/officeart/2005/8/layout/orgChart1"/>
-    <dgm:cxn modelId="{C983E973-FA1F-4403-831D-F987B38BCCDD}" type="presOf" srcId="{49BC4D48-2569-414E-9DEF-8376C5800F03}" destId="{B91418ED-1693-4F38-B0F1-10AFA9E9C613}" srcOrd="0" destOrd="0" presId="urn:microsoft.com/office/officeart/2005/8/layout/orgChart1"/>
-    <dgm:cxn modelId="{5BD9DB18-60FD-42F1-9719-B154F6756EA7}" type="presOf" srcId="{377ABEC7-EE34-493D-9575-898DF858A503}" destId="{C43A92B1-45FE-45F3-B904-49B55859ACE8}" srcOrd="1" destOrd="0" presId="urn:microsoft.com/office/officeart/2005/8/layout/orgChart1"/>
+    <dgm:cxn modelId="{92DD68AA-6BF2-485F-AF31-F28FDD45C167}" type="presOf" srcId="{857688B0-7012-4700-9095-C393EE262B00}" destId="{A398CCB2-4401-4E65-B69C-89003D740336}" srcOrd="1" destOrd="0" presId="urn:microsoft.com/office/officeart/2005/8/layout/orgChart1"/>
+    <dgm:cxn modelId="{9AECC975-ABB9-4DEF-A8D0-2E075BFEE991}" type="presOf" srcId="{377ABEC7-EE34-493D-9575-898DF858A503}" destId="{C43A92B1-45FE-45F3-B904-49B55859ACE8}" srcOrd="1" destOrd="0" presId="urn:microsoft.com/office/officeart/2005/8/layout/orgChart1"/>
+    <dgm:cxn modelId="{CF7C4531-5868-40D3-AAE3-CB92E6493A1E}" type="presOf" srcId="{CC33AA0E-D5D5-45F9-8510-16DEB5C477DE}" destId="{E224CE68-8626-43C1-827F-EAB97EE1754D}" srcOrd="0" destOrd="0" presId="urn:microsoft.com/office/officeart/2005/8/layout/orgChart1"/>
+    <dgm:cxn modelId="{3F0FFF66-F06A-4AB6-A1EB-D3414D50459B}" type="presOf" srcId="{A66990A4-43FE-4CCE-980E-EB0E68B92666}" destId="{38DA4120-F81A-4E7D-9B00-036B8D121194}" srcOrd="1" destOrd="0" presId="urn:microsoft.com/office/officeart/2005/8/layout/orgChart1"/>
+    <dgm:cxn modelId="{E7AC9600-E620-4ED1-B376-4EBA70E69339}" type="presOf" srcId="{E10DFB7B-0883-49D8-B805-B44BF21AAAEB}" destId="{9ADE805B-6A8E-42C7-AB44-1CDB9E4163C1}" srcOrd="1" destOrd="0" presId="urn:microsoft.com/office/officeart/2005/8/layout/orgChart1"/>
     <dgm:cxn modelId="{26DB76D5-E0E8-42B1-BB42-D6D2F250903C}" srcId="{25C33440-DB19-4B6B-85BB-71DE83CED3C1}" destId="{5C41FF03-95DE-45C0-A377-234E4FE631C8}" srcOrd="1" destOrd="0" parTransId="{49BC4D48-2569-414E-9DEF-8376C5800F03}" sibTransId="{093F7709-5AEC-4213-BA94-FE51C1A314B0}"/>
-    <dgm:cxn modelId="{D7D1A52A-0ED4-4B80-B998-55BE26DA2B02}" type="presOf" srcId="{E37FECDD-EE58-4FAC-BE0A-A22DF95E1F85}" destId="{97B4AFB4-6CA2-49D1-A1E9-C69BECF3AC57}" srcOrd="0" destOrd="0" presId="urn:microsoft.com/office/officeart/2005/8/layout/orgChart1"/>
-    <dgm:cxn modelId="{C5CAC8A6-8AD6-4691-961C-6237A7E7B67C}" type="presOf" srcId="{56ADD705-A4A8-4618-8F15-D1A3F2A04337}" destId="{0F439F5E-F58C-4A63-AE90-E018BBC65702}" srcOrd="1" destOrd="0" presId="urn:microsoft.com/office/officeart/2005/8/layout/orgChart1"/>
-    <dgm:cxn modelId="{6F732C5B-9B97-4F28-B722-807B8F6CA291}" type="presOf" srcId="{CC33AA0E-D5D5-45F9-8510-16DEB5C477DE}" destId="{E224CE68-8626-43C1-827F-EAB97EE1754D}" srcOrd="0" destOrd="0" presId="urn:microsoft.com/office/officeart/2005/8/layout/orgChart1"/>
-    <dgm:cxn modelId="{5D061AF7-3FD8-48B1-B8AB-CB84A916AFF3}" type="presOf" srcId="{D590E660-F3A9-4A16-8F6F-BDAFC67F7E6B}" destId="{EB86F599-8AC6-4D77-84E9-AB666D263D62}" srcOrd="1" destOrd="0" presId="urn:microsoft.com/office/officeart/2005/8/layout/orgChart1"/>
-    <dgm:cxn modelId="{FD671C25-7DEC-4C4E-AC56-1D2D312ED304}" type="presOf" srcId="{7003E852-2758-40E6-AC18-F70B0E63115F}" destId="{5D6CF49E-052F-479A-9A0A-2F08A3635934}" srcOrd="1" destOrd="0" presId="urn:microsoft.com/office/officeart/2005/8/layout/orgChart1"/>
-    <dgm:cxn modelId="{7914E7E3-102D-472F-BCF0-1BABC291A63E}" type="presOf" srcId="{857688B0-7012-4700-9095-C393EE262B00}" destId="{C490178F-51D7-48C7-AA7D-2B0174BEFF81}" srcOrd="0" destOrd="0" presId="urn:microsoft.com/office/officeart/2005/8/layout/orgChart1"/>
+    <dgm:cxn modelId="{E68A1CC8-D8FB-438D-9047-79E2C7CF7513}" type="presOf" srcId="{1F9ECC2B-DB5A-48C4-82B4-2E5E1A8DF16E}" destId="{0B313F8B-33AE-48ED-90CC-7E3056247B4E}" srcOrd="0" destOrd="0" presId="urn:microsoft.com/office/officeart/2005/8/layout/orgChart1"/>
+    <dgm:cxn modelId="{88347D24-3993-4DD5-96AB-FBCEB007E901}" type="presOf" srcId="{47C330CF-E497-4E71-B4AA-634321A449DA}" destId="{71CA74E9-0425-40C0-A225-3EA96D04D8C9}" srcOrd="0" destOrd="0" presId="urn:microsoft.com/office/officeart/2005/8/layout/orgChart1"/>
+    <dgm:cxn modelId="{B0ED39C1-4E8F-4A95-8BC9-130E96844034}" type="presOf" srcId="{7A5AF140-1E3A-42C2-B825-7DF55752EDE0}" destId="{7A6F1D8F-4B11-4118-80B8-1274609055AA}" srcOrd="1" destOrd="0" presId="urn:microsoft.com/office/officeart/2005/8/layout/orgChart1"/>
+    <dgm:cxn modelId="{ECC5466D-6447-4D88-BDDA-C4805EF35553}" type="presOf" srcId="{74B79303-EFBE-459D-A66F-D71E84B280BC}" destId="{2BC05C86-BABD-40F4-8B3C-963EEDEBDA82}" srcOrd="0" destOrd="0" presId="urn:microsoft.com/office/officeart/2005/8/layout/orgChart1"/>
+    <dgm:cxn modelId="{3422F7A0-A88F-4665-B60F-ABB5ECDDF988}" type="presOf" srcId="{C6E70420-D450-4011-A137-86BA5B99FD2F}" destId="{0FFB5739-1796-4A8E-9751-7B7E72B21FC6}" srcOrd="0" destOrd="0" presId="urn:microsoft.com/office/officeart/2005/8/layout/orgChart1"/>
+    <dgm:cxn modelId="{EDE96877-44D4-43AD-95D7-F406A490FCE8}" type="presOf" srcId="{F3725E7C-97EC-4357-8C83-834B707DD2A4}" destId="{5E4BD612-A1F9-49DF-9F9B-202CAA25B533}" srcOrd="0" destOrd="0" presId="urn:microsoft.com/office/officeart/2005/8/layout/orgChart1"/>
     <dgm:cxn modelId="{8BA1FFFF-FFF8-4A3A-907F-6B211FC8B6CA}" srcId="{377ABEC7-EE34-493D-9575-898DF858A503}" destId="{857688B0-7012-4700-9095-C393EE262B00}" srcOrd="1" destOrd="0" parTransId="{D09CACAC-2406-4764-BDC7-457426221341}" sibTransId="{5A1A7848-DB49-4349-8626-2FFA9B5F17B0}"/>
-    <dgm:cxn modelId="{02B87448-6312-4A6F-BACC-A07C916DD831}" type="presOf" srcId="{9A5BBC1F-EAC3-45D6-88F0-BD0FDC97CF4A}" destId="{3E2B43CF-A4BB-4E78-9609-FFD5F949BE2F}" srcOrd="0" destOrd="0" presId="urn:microsoft.com/office/officeart/2005/8/layout/orgChart1"/>
-    <dgm:cxn modelId="{A40A4A41-988C-4915-836F-7C5D6CF934C8}" type="presOf" srcId="{91BA68BA-E323-4D16-BDEB-2CA1F77EF57A}" destId="{841C1C1F-3B99-4BBA-B255-25C5572253C2}" srcOrd="0" destOrd="0" presId="urn:microsoft.com/office/officeart/2005/8/layout/orgChart1"/>
+    <dgm:cxn modelId="{45848238-3089-4415-B990-9D6F56A52072}" type="presOf" srcId="{7FE5AA58-7461-4BB8-956A-D974854169D6}" destId="{509E1568-59DD-4883-B88B-3E4AE5B88FCA}" srcOrd="1" destOrd="0" presId="urn:microsoft.com/office/officeart/2005/8/layout/orgChart1"/>
+    <dgm:cxn modelId="{00305F9B-146C-42F0-B1A7-366D76FCD818}" type="presOf" srcId="{752B18FF-0B0F-4B85-9398-47F5CCD64888}" destId="{2C9C744D-559C-4FFB-A1C8-D0265CA90E77}" srcOrd="0" destOrd="0" presId="urn:microsoft.com/office/officeart/2005/8/layout/orgChart1"/>
+    <dgm:cxn modelId="{9E848CDB-0606-45A2-B7F5-4560B5963B4F}" srcId="{4261EE8A-5655-4755-BD76-DC46D8B77F27}" destId="{74B79303-EFBE-459D-A66F-D71E84B280BC}" srcOrd="0" destOrd="0" parTransId="{7DDCB00B-98DD-4C86-A010-8114467570AB}" sibTransId="{2668A5D6-10CB-47B5-8E8B-900D0BBC553D}"/>
+    <dgm:cxn modelId="{32E49953-B4B3-4A2A-86C0-23CB05B4EF72}" type="presOf" srcId="{5C41FF03-95DE-45C0-A377-234E4FE631C8}" destId="{504AC891-5F57-4E60-9309-6093BAAF9833}" srcOrd="0" destOrd="0" presId="urn:microsoft.com/office/officeart/2005/8/layout/orgChart1"/>
     <dgm:cxn modelId="{1C9855CF-596C-47CA-A067-C59E9F0345D6}" srcId="{56ADD705-A4A8-4618-8F15-D1A3F2A04337}" destId="{9A5BBC1F-EAC3-45D6-88F0-BD0FDC97CF4A}" srcOrd="4" destOrd="0" parTransId="{CC33AA0E-D5D5-45F9-8510-16DEB5C477DE}" sibTransId="{4AF79F99-5F89-4EB4-A612-F8292EC0F740}"/>
-    <dgm:cxn modelId="{9E848CDB-0606-45A2-B7F5-4560B5963B4F}" srcId="{4261EE8A-5655-4755-BD76-DC46D8B77F27}" destId="{74B79303-EFBE-459D-A66F-D71E84B280BC}" srcOrd="0" destOrd="0" parTransId="{7DDCB00B-98DD-4C86-A010-8114467570AB}" sibTransId="{2668A5D6-10CB-47B5-8E8B-900D0BBC553D}"/>
-    <dgm:cxn modelId="{B0F75865-0892-44E7-9DA1-5225D9A01DAD}" type="presOf" srcId="{4261EE8A-5655-4755-BD76-DC46D8B77F27}" destId="{77C99415-3010-46C5-870E-C4919ECD9D75}" srcOrd="1" destOrd="0" presId="urn:microsoft.com/office/officeart/2005/8/layout/orgChart1"/>
     <dgm:cxn modelId="{9EDE2947-DE10-46CD-ADFF-495227F20B5F}" srcId="{377ABEC7-EE34-493D-9575-898DF858A503}" destId="{7A5AF140-1E3A-42C2-B825-7DF55752EDE0}" srcOrd="0" destOrd="0" parTransId="{81960E33-8402-416E-ABC7-BB4F937317BF}" sibTransId="{F64AC004-FF7A-47AB-BFA2-16BF85D1227B}"/>
-    <dgm:cxn modelId="{932B8236-B969-4DB4-86FB-2FDFDAC48EA7}" type="presOf" srcId="{7003E852-2758-40E6-AC18-F70B0E63115F}" destId="{D0409C93-5F64-4644-9359-837E5F6449D0}" srcOrd="0" destOrd="0" presId="urn:microsoft.com/office/officeart/2005/8/layout/orgChart1"/>
+    <dgm:cxn modelId="{14333D7B-31CF-47C2-826F-C3A8FE8DF6CA}" type="presOf" srcId="{C8B9E6F6-0506-4EE7-9C21-4BEBDB0689C0}" destId="{48834FAA-CB7C-4F03-AB78-610695B7E90E}" srcOrd="1" destOrd="0" presId="urn:microsoft.com/office/officeart/2005/8/layout/orgChart1"/>
     <dgm:cxn modelId="{E1BDCE4D-160A-4ACB-9A63-B6B394073F17}" srcId="{C8B9E6F6-0506-4EE7-9C21-4BEBDB0689C0}" destId="{56ADD705-A4A8-4618-8F15-D1A3F2A04337}" srcOrd="4" destOrd="0" parTransId="{91BA68BA-E323-4D16-BDEB-2CA1F77EF57A}" sibTransId="{73D355F5-FAFA-48E6-B872-50777BA46226}"/>
     <dgm:cxn modelId="{010B9CD1-B608-4455-811E-3D61ACDBC779}" srcId="{56ADD705-A4A8-4618-8F15-D1A3F2A04337}" destId="{FF6A0F34-F6EB-4861-99F1-3D2546967FB8}" srcOrd="2" destOrd="0" parTransId="{5577F1A8-184A-41BE-B23D-9D7D447D1253}" sibTransId="{F4FEE68D-59E9-4EAB-81D7-95F18D224D67}"/>
-    <dgm:cxn modelId="{ED8CE2C0-63C3-4405-BBE7-26A61E4862C5}" type="presOf" srcId="{A66990A4-43FE-4CCE-980E-EB0E68B92666}" destId="{832F7CAD-916E-4089-81E0-5DE70538B4E8}" srcOrd="0" destOrd="0" presId="urn:microsoft.com/office/officeart/2005/8/layout/orgChart1"/>
     <dgm:cxn modelId="{468EB231-842A-475A-80C2-7F58632791B2}" srcId="{47C330CF-E497-4E71-B4AA-634321A449DA}" destId="{C8B9E6F6-0506-4EE7-9C21-4BEBDB0689C0}" srcOrd="0" destOrd="0" parTransId="{602334D9-472A-49F6-8420-5ABE5A39F0E3}" sibTransId="{0926E749-89F9-4BAE-B284-3C25358B834B}"/>
-    <dgm:cxn modelId="{5C3EE491-798A-42A1-AA3F-0CFC57B04041}" type="presOf" srcId="{38492057-2865-482F-A301-8C40498CD077}" destId="{BB30C418-5FEE-4D52-A902-98ADE0CC8F98}" srcOrd="1" destOrd="0" presId="urn:microsoft.com/office/officeart/2005/8/layout/orgChart1"/>
-    <dgm:cxn modelId="{1055ADFF-C12D-438E-B11C-5B0274131CFD}" type="presOf" srcId="{25C33440-DB19-4B6B-85BB-71DE83CED3C1}" destId="{4B7BD147-52A6-4B0B-BF43-E08FE3E5158B}" srcOrd="1" destOrd="0" presId="urn:microsoft.com/office/officeart/2005/8/layout/orgChart1"/>
-    <dgm:cxn modelId="{47DB2A54-6DCF-4A76-B1B8-CBE7C47EF866}" type="presOf" srcId="{1F9ECC2B-DB5A-48C4-82B4-2E5E1A8DF16E}" destId="{0B313F8B-33AE-48ED-90CC-7E3056247B4E}" srcOrd="0" destOrd="0" presId="urn:microsoft.com/office/officeart/2005/8/layout/orgChart1"/>
+    <dgm:cxn modelId="{72C03949-647E-4178-AB29-021CD712193C}" type="presOf" srcId="{7A5AF140-1E3A-42C2-B825-7DF55752EDE0}" destId="{9320737E-AEA9-4104-8551-1B2A47E75A3B}" srcOrd="0" destOrd="0" presId="urn:microsoft.com/office/officeart/2005/8/layout/orgChart1"/>
+    <dgm:cxn modelId="{761ABAE0-041B-4BCB-A879-37622807C773}" type="presOf" srcId="{00DBD172-5262-4574-B973-2905209B12BF}" destId="{74B475A8-0D89-4808-A198-A0C3B45C4C03}" srcOrd="0" destOrd="0" presId="urn:microsoft.com/office/officeart/2005/8/layout/orgChart1"/>
+    <dgm:cxn modelId="{8B17603F-DD23-493B-A3E0-A281EDBD4C6A}" type="presOf" srcId="{5577F1A8-184A-41BE-B23D-9D7D447D1253}" destId="{B041167E-70C9-4B4B-895B-27C6815E67D6}" srcOrd="0" destOrd="0" presId="urn:microsoft.com/office/officeart/2005/8/layout/orgChart1"/>
+    <dgm:cxn modelId="{D4B92077-00E9-49D3-87E4-0C2E496D59F7}" type="presOf" srcId="{FA3FC5CF-BA33-45FA-A301-E0088D4566F1}" destId="{B537A1EE-4249-4074-B5BA-12585CDB8984}" srcOrd="0" destOrd="0" presId="urn:microsoft.com/office/officeart/2005/8/layout/orgChart1"/>
+    <dgm:cxn modelId="{5DAC6B09-1B94-4840-8C7B-3BC027E74A00}" type="presOf" srcId="{C8B9E6F6-0506-4EE7-9C21-4BEBDB0689C0}" destId="{4165B59A-4AC0-4AED-80AD-90AFFFE48BB4}" srcOrd="0" destOrd="0" presId="urn:microsoft.com/office/officeart/2005/8/layout/orgChart1"/>
+    <dgm:cxn modelId="{EF42995A-DF41-4317-8008-F25814FB4F24}" type="presOf" srcId="{5203A30D-6D75-4269-BD68-FBF5FC11F556}" destId="{783C2A5D-4F9F-45CE-AAB2-C939C659662F}" srcOrd="0" destOrd="0" presId="urn:microsoft.com/office/officeart/2005/8/layout/orgChart1"/>
+    <dgm:cxn modelId="{3156DD44-669E-4FAE-931F-79179C85969F}" type="presOf" srcId="{4261EE8A-5655-4755-BD76-DC46D8B77F27}" destId="{77C99415-3010-46C5-870E-C4919ECD9D75}" srcOrd="1" destOrd="0" presId="urn:microsoft.com/office/officeart/2005/8/layout/orgChart1"/>
+    <dgm:cxn modelId="{0660849E-8880-4198-B5C0-B59DF5DBB01E}" type="presOf" srcId="{53D15F49-7CBB-4434-A929-3FB8D0BDCAE6}" destId="{42F8333C-4E87-4F75-9170-3352DF7AE77A}" srcOrd="1" destOrd="0" presId="urn:microsoft.com/office/officeart/2005/8/layout/orgChart1"/>
+    <dgm:cxn modelId="{7D880B20-D862-4DCA-A5B0-C0A5B03C6FB3}" type="presOf" srcId="{4261EE8A-5655-4755-BD76-DC46D8B77F27}" destId="{60ED6ABD-8794-4144-A015-458C185D5B42}" srcOrd="0" destOrd="0" presId="urn:microsoft.com/office/officeart/2005/8/layout/orgChart1"/>
     <dgm:cxn modelId="{8F512DF0-9136-4433-8705-C4A066EFAB13}" srcId="{4261EE8A-5655-4755-BD76-DC46D8B77F27}" destId="{A66990A4-43FE-4CCE-980E-EB0E68B92666}" srcOrd="1" destOrd="0" parTransId="{E37FECDD-EE58-4FAC-BE0A-A22DF95E1F85}" sibTransId="{5A9E9811-FE55-4FD2-83D1-AFFF130A8867}"/>
     <dgm:cxn modelId="{3839C908-9DD1-4E42-A41D-CBE3241ACE8D}" srcId="{C8B9E6F6-0506-4EE7-9C21-4BEBDB0689C0}" destId="{4AC0130F-34EE-4F06-A200-446A2783D611}" srcOrd="2" destOrd="0" parTransId="{4AA6A5CA-CB56-4EDE-BF59-E781E27B19B3}" sibTransId="{C2A6DA4A-26C1-478C-8068-6EE0272E9CE7}"/>
-    <dgm:cxn modelId="{B046307D-77C0-4529-9524-D0E3B332E2E0}" type="presOf" srcId="{53D15F49-7CBB-4434-A929-3FB8D0BDCAE6}" destId="{E042E7F8-77CC-44DE-B329-080F0C628381}" srcOrd="0" destOrd="0" presId="urn:microsoft.com/office/officeart/2005/8/layout/orgChart1"/>
-    <dgm:cxn modelId="{0BB394A0-E5FF-4F94-A9DE-889108C84837}" type="presOf" srcId="{C0D09452-9BBB-4CFE-829A-A0AC5D540F37}" destId="{82893F5C-0E1F-415D-8AC9-6474C3F85CD4}" srcOrd="0" destOrd="0" presId="urn:microsoft.com/office/officeart/2005/8/layout/orgChart1"/>
-    <dgm:cxn modelId="{3B965B63-898D-4557-AFC9-CBC2DCDCA978}" type="presOf" srcId="{74B79303-EFBE-459D-A66F-D71E84B280BC}" destId="{42F58706-68D8-4201-A3F1-9608DDC975A9}" srcOrd="1" destOrd="0" presId="urn:microsoft.com/office/officeart/2005/8/layout/orgChart1"/>
-    <dgm:cxn modelId="{3DBE0CCD-96B1-439A-A8D8-04E164522D92}" type="presOf" srcId="{E4BD77C7-4EF3-4A60-A5BD-64C43E6C1C4D}" destId="{6C487FF7-9DA5-4D42-AFEA-00E5077628C0}" srcOrd="0" destOrd="0" presId="urn:microsoft.com/office/officeart/2005/8/layout/orgChart1"/>
-    <dgm:cxn modelId="{87DF001C-BB16-4853-89EA-D47B179D669A}" type="presOf" srcId="{B95F4914-A6FC-4A8D-A641-4F5490C25831}" destId="{ECB66948-CDE8-4BC9-A8DA-AC98417E84B4}" srcOrd="0" destOrd="0" presId="urn:microsoft.com/office/officeart/2005/8/layout/orgChart1"/>
-    <dgm:cxn modelId="{F628FF7F-3FD7-4C7E-91BB-A262AD0E222B}" type="presOf" srcId="{FA3FC5CF-BA33-45FA-A301-E0088D4566F1}" destId="{D012E598-ADA9-41C0-8B0E-F6586C588558}" srcOrd="1" destOrd="0" presId="urn:microsoft.com/office/officeart/2005/8/layout/orgChart1"/>
-    <dgm:cxn modelId="{3FA41D3D-3C7A-4213-BF47-4313B3BF3190}" type="presOf" srcId="{4AC0130F-34EE-4F06-A200-446A2783D611}" destId="{016F780F-62E3-4C3F-9706-3ADFD1B6FE4E}" srcOrd="1" destOrd="0" presId="urn:microsoft.com/office/officeart/2005/8/layout/orgChart1"/>
-    <dgm:cxn modelId="{83133D68-EE79-4C20-B30B-AC3DCB78CA90}" type="presOf" srcId="{FC1C9363-6E19-47CD-9033-AAB5B6537CCC}" destId="{06542DB0-BE10-4B5D-BD56-41DC93A2B68B}" srcOrd="0" destOrd="0" presId="urn:microsoft.com/office/officeart/2005/8/layout/orgChart1"/>
-    <dgm:cxn modelId="{8B1A34D8-895E-49E0-BD1D-DB7F8637557F}" type="presOf" srcId="{C8B9E6F6-0506-4EE7-9C21-4BEBDB0689C0}" destId="{48834FAA-CB7C-4F03-AB78-610695B7E90E}" srcOrd="1" destOrd="0" presId="urn:microsoft.com/office/officeart/2005/8/layout/orgChart1"/>
-    <dgm:cxn modelId="{01479544-76D7-4EB9-8F8C-368E1AD83B92}" type="presOf" srcId="{377ABEC7-EE34-493D-9575-898DF858A503}" destId="{A3E05D60-637E-4152-B7C1-AE717280EDAD}" srcOrd="0" destOrd="0" presId="urn:microsoft.com/office/officeart/2005/8/layout/orgChart1"/>
+    <dgm:cxn modelId="{5CD91561-3489-40EF-9067-55F32F66BFDE}" type="presOf" srcId="{F2F6E925-2A8F-41A9-9AC1-10D17EE27CF1}" destId="{BAB96DC3-2838-4D61-B1B7-A10F281D18B3}" srcOrd="0" destOrd="0" presId="urn:microsoft.com/office/officeart/2005/8/layout/orgChart1"/>
+    <dgm:cxn modelId="{4EB54FD0-2662-4904-B3D9-42C78B7AF5E2}" type="presOf" srcId="{A66990A4-43FE-4CCE-980E-EB0E68B92666}" destId="{832F7CAD-916E-4089-81E0-5DE70538B4E8}" srcOrd="0" destOrd="0" presId="urn:microsoft.com/office/officeart/2005/8/layout/orgChart1"/>
+    <dgm:cxn modelId="{4163B09F-F806-4F10-A867-0B5E2CFC9980}" type="presOf" srcId="{81960E33-8402-416E-ABC7-BB4F937317BF}" destId="{AB71D7D7-9D64-4175-9741-3940FC62430B}" srcOrd="0" destOrd="0" presId="urn:microsoft.com/office/officeart/2005/8/layout/orgChart1"/>
+    <dgm:cxn modelId="{8BC4E54D-E1CC-4045-B5CC-FF3963C08A55}" type="presOf" srcId="{C0D09452-9BBB-4CFE-829A-A0AC5D540F37}" destId="{82893F5C-0E1F-415D-8AC9-6474C3F85CD4}" srcOrd="0" destOrd="0" presId="urn:microsoft.com/office/officeart/2005/8/layout/orgChart1"/>
+    <dgm:cxn modelId="{7431B4D6-E22F-4669-8A99-E346FB3E54B3}" type="presOf" srcId="{B95F4914-A6FC-4A8D-A641-4F5490C25831}" destId="{ECB66948-CDE8-4BC9-A8DA-AC98417E84B4}" srcOrd="0" destOrd="0" presId="urn:microsoft.com/office/officeart/2005/8/layout/orgChart1"/>
     <dgm:cxn modelId="{43BB67C3-E17A-4F19-B939-573D19F84969}" srcId="{C8B9E6F6-0506-4EE7-9C21-4BEBDB0689C0}" destId="{377ABEC7-EE34-493D-9575-898DF858A503}" srcOrd="5" destOrd="0" parTransId="{5203A30D-6D75-4269-BD68-FBF5FC11F556}" sibTransId="{BAC8DC11-94EF-45F0-B2FA-6849F5717781}"/>
     <dgm:cxn modelId="{DB7707D1-B900-4C9E-8F73-5CE685AF7038}" srcId="{C8B9E6F6-0506-4EE7-9C21-4BEBDB0689C0}" destId="{7FE5AA58-7461-4BB8-956A-D974854169D6}" srcOrd="1" destOrd="0" parTransId="{43CAE774-3C5A-458A-B572-E2F690D5E839}" sibTransId="{5B9116E6-F340-40B7-BBAE-C769AA2C26CE}"/>
-    <dgm:cxn modelId="{08549744-B439-4EF3-A6DA-2AE2CC620228}" type="presOf" srcId="{2FE173AE-0EE0-4856-9960-2AAC36D8F7C2}" destId="{88502C43-22FF-402A-856D-185BF2450900}" srcOrd="0" destOrd="0" presId="urn:microsoft.com/office/officeart/2005/8/layout/orgChart1"/>
-    <dgm:cxn modelId="{2C2E26AD-3CE8-4229-8D4D-724AC0EB5C2D}" type="presOf" srcId="{FF0A8EC6-38E3-4A1F-A076-A338F1403EFA}" destId="{52E6DA1D-4F70-49F7-A5CF-362EF40F6EC7}" srcOrd="0" destOrd="0" presId="urn:microsoft.com/office/officeart/2005/8/layout/orgChart1"/>
-    <dgm:cxn modelId="{EC31F0CF-C3C9-4BB7-8195-760F6FBED993}" type="presOf" srcId="{7FE5AA58-7461-4BB8-956A-D974854169D6}" destId="{509E1568-59DD-4883-B88B-3E4AE5B88FCA}" srcOrd="1" destOrd="0" presId="urn:microsoft.com/office/officeart/2005/8/layout/orgChart1"/>
-    <dgm:cxn modelId="{A45BC6A9-1BB3-48F8-A825-7398D08C8D3F}" type="presOf" srcId="{9A5BBC1F-EAC3-45D6-88F0-BD0FDC97CF4A}" destId="{477FF09D-E9DA-4DAD-BC17-C9A46DE006B1}" srcOrd="1" destOrd="0" presId="urn:microsoft.com/office/officeart/2005/8/layout/orgChart1"/>
+    <dgm:cxn modelId="{1A780B46-C7EF-498E-B7AF-927FD7911DF6}" type="presOf" srcId="{43CAE774-3C5A-458A-B572-E2F690D5E839}" destId="{F6633F56-6C75-4059-8CB2-694383B7B7B4}" srcOrd="0" destOrd="0" presId="urn:microsoft.com/office/officeart/2005/8/layout/orgChart1"/>
     <dgm:cxn modelId="{C46CF4EE-BE06-42D7-870E-9486AFC29B58}" srcId="{56ADD705-A4A8-4618-8F15-D1A3F2A04337}" destId="{2FE173AE-0EE0-4856-9960-2AAC36D8F7C2}" srcOrd="3" destOrd="0" parTransId="{00DBD172-5262-4574-B973-2905209B12BF}" sibTransId="{9A5F495A-2BCD-4EA6-86B8-44A03180DEE1}"/>
-    <dgm:cxn modelId="{1D4DA995-5F17-4323-B5A0-58DBB536624B}" type="presOf" srcId="{C8B9E6F6-0506-4EE7-9C21-4BEBDB0689C0}" destId="{4165B59A-4AC0-4AED-80AD-90AFFFE48BB4}" srcOrd="0" destOrd="0" presId="urn:microsoft.com/office/officeart/2005/8/layout/orgChart1"/>
+    <dgm:cxn modelId="{346CB0B9-1653-4895-B292-EC908D90BDA7}" type="presOf" srcId="{FF6A0F34-F6EB-4861-99F1-3D2546967FB8}" destId="{08D76618-FA46-4683-8CE2-F20AD9BABA4F}" srcOrd="1" destOrd="0" presId="urn:microsoft.com/office/officeart/2005/8/layout/orgChart1"/>
+    <dgm:cxn modelId="{B9549D86-F0E9-4353-A189-583853E0A089}" type="presOf" srcId="{7003E852-2758-40E6-AC18-F70B0E63115F}" destId="{5D6CF49E-052F-479A-9A0A-2F08A3635934}" srcOrd="1" destOrd="0" presId="urn:microsoft.com/office/officeart/2005/8/layout/orgChart1"/>
+    <dgm:cxn modelId="{A7B3905F-31B3-4806-A7E3-31DF7C049BA0}" type="presOf" srcId="{9A5BBC1F-EAC3-45D6-88F0-BD0FDC97CF4A}" destId="{477FF09D-E9DA-4DAD-BC17-C9A46DE006B1}" srcOrd="1" destOrd="0" presId="urn:microsoft.com/office/officeart/2005/8/layout/orgChart1"/>
     <dgm:cxn modelId="{26D4A6A3-ED2F-4A1A-844B-3E923BD46F9D}" srcId="{56ADD705-A4A8-4618-8F15-D1A3F2A04337}" destId="{F2F6E925-2A8F-41A9-9AC1-10D17EE27CF1}" srcOrd="0" destOrd="0" parTransId="{C0D09452-9BBB-4CFE-829A-A0AC5D540F37}" sibTransId="{A2E02319-7206-449A-B1C9-C8858E8B49FF}"/>
-    <dgm:cxn modelId="{FE8995EB-C8BE-4AB5-B38A-4F60DF9395BF}" type="presOf" srcId="{7DDCB00B-98DD-4C86-A010-8114467570AB}" destId="{B185A711-F0FB-42D9-9F95-91DBDCA098BF}" srcOrd="0" destOrd="0" presId="urn:microsoft.com/office/officeart/2005/8/layout/orgChart1"/>
-    <dgm:cxn modelId="{3EBBD865-F18C-4C7C-8670-14BD2547189F}" type="presParOf" srcId="{71CA74E9-0425-40C0-A225-3EA96D04D8C9}" destId="{42534A47-E293-4B98-A20A-B60959D0115E}" srcOrd="0" destOrd="0" presId="urn:microsoft.com/office/officeart/2005/8/layout/orgChart1"/>
-    <dgm:cxn modelId="{79C0C17F-44B2-4B63-9370-E8F7D93B8598}" type="presParOf" srcId="{42534A47-E293-4B98-A20A-B60959D0115E}" destId="{525909C9-436F-4606-9334-9404E9467484}" srcOrd="0" destOrd="0" presId="urn:microsoft.com/office/officeart/2005/8/layout/orgChart1"/>
-    <dgm:cxn modelId="{BC6D343B-4A4A-4E92-B573-A328AC6F2C44}" type="presParOf" srcId="{525909C9-436F-4606-9334-9404E9467484}" destId="{4165B59A-4AC0-4AED-80AD-90AFFFE48BB4}" srcOrd="0" destOrd="0" presId="urn:microsoft.com/office/officeart/2005/8/layout/orgChart1"/>
-    <dgm:cxn modelId="{96152770-48BA-4C18-BF91-DFAAB4D64D2E}" type="presParOf" srcId="{525909C9-436F-4606-9334-9404E9467484}" destId="{48834FAA-CB7C-4F03-AB78-610695B7E90E}" srcOrd="1" destOrd="0" presId="urn:microsoft.com/office/officeart/2005/8/layout/orgChart1"/>
-    <dgm:cxn modelId="{3D43F87D-1087-49EB-BADB-597CAEAA1D21}" type="presParOf" srcId="{42534A47-E293-4B98-A20A-B60959D0115E}" destId="{CA53F23B-23DE-4B61-9C52-F95EAF527CC6}" srcOrd="1" destOrd="0" presId="urn:microsoft.com/office/officeart/2005/8/layout/orgChart1"/>
-    <dgm:cxn modelId="{8245DF8C-E947-45A0-9245-1CD6E7541F71}" type="presParOf" srcId="{CA53F23B-23DE-4B61-9C52-F95EAF527CC6}" destId="{0FFB5739-1796-4A8E-9751-7B7E72B21FC6}" srcOrd="0" destOrd="0" presId="urn:microsoft.com/office/officeart/2005/8/layout/orgChart1"/>
-    <dgm:cxn modelId="{186D7035-52CA-4D4C-AED0-6E60388122C1}" type="presParOf" srcId="{CA53F23B-23DE-4B61-9C52-F95EAF527CC6}" destId="{5EC5E795-9E5C-4FE1-A4EA-034B9AD72087}" srcOrd="1" destOrd="0" presId="urn:microsoft.com/office/officeart/2005/8/layout/orgChart1"/>
-    <dgm:cxn modelId="{8CFA21F8-0124-4D13-9D92-5147CFE943A2}" type="presParOf" srcId="{5EC5E795-9E5C-4FE1-A4EA-034B9AD72087}" destId="{E438B531-829B-44E9-828E-289FF66FDCA1}" srcOrd="0" destOrd="0" presId="urn:microsoft.com/office/officeart/2005/8/layout/orgChart1"/>
-    <dgm:cxn modelId="{4ECA42D2-A4D1-4DEE-A513-C5D909FAE7AC}" type="presParOf" srcId="{E438B531-829B-44E9-828E-289FF66FDCA1}" destId="{3D3E59D4-586E-485D-A02F-B10FC4A24622}" srcOrd="0" destOrd="0" presId="urn:microsoft.com/office/officeart/2005/8/layout/orgChart1"/>
-    <dgm:cxn modelId="{8AD32B7E-782C-4447-86B4-57C3A5B47210}" type="presParOf" srcId="{E438B531-829B-44E9-828E-289FF66FDCA1}" destId="{BB30C418-5FEE-4D52-A902-98ADE0CC8F98}" srcOrd="1" destOrd="0" presId="urn:microsoft.com/office/officeart/2005/8/layout/orgChart1"/>
-    <dgm:cxn modelId="{CBDC3743-5B61-4755-A1FF-3F1D63D05D25}" type="presParOf" srcId="{5EC5E795-9E5C-4FE1-A4EA-034B9AD72087}" destId="{7D24DC27-02A7-4078-B22B-4161643DBB9A}" srcOrd="1" destOrd="0" presId="urn:microsoft.com/office/officeart/2005/8/layout/orgChart1"/>
-    <dgm:cxn modelId="{F8E15464-E80B-48CE-B260-865040649D39}" type="presParOf" srcId="{7D24DC27-02A7-4078-B22B-4161643DBB9A}" destId="{69B844C9-2F7A-4A50-9DB6-FF7D522B1369}" srcOrd="0" destOrd="0" presId="urn:microsoft.com/office/officeart/2005/8/layout/orgChart1"/>
-    <dgm:cxn modelId="{52531841-B720-4556-B5CD-44A849DCAF33}" type="presParOf" srcId="{7D24DC27-02A7-4078-B22B-4161643DBB9A}" destId="{D0342E9C-0BEF-4347-9F33-4CFA38B0EFFC}" srcOrd="1" destOrd="0" presId="urn:microsoft.com/office/officeart/2005/8/layout/orgChart1"/>
-    <dgm:cxn modelId="{4D83D9F4-CA10-4A35-8563-F0B8B62DBAE6}" type="presParOf" srcId="{D0342E9C-0BEF-4347-9F33-4CFA38B0EFFC}" destId="{36E8BA03-C971-47B2-94C0-14858734B168}" srcOrd="0" destOrd="0" presId="urn:microsoft.com/office/officeart/2005/8/layout/orgChart1"/>
-    <dgm:cxn modelId="{C1EB96D4-D3B4-4774-BC96-CB6D92248425}" type="presParOf" srcId="{36E8BA03-C971-47B2-94C0-14858734B168}" destId="{E042E7F8-77CC-44DE-B329-080F0C628381}" srcOrd="0" destOrd="0" presId="urn:microsoft.com/office/officeart/2005/8/layout/orgChart1"/>
-    <dgm:cxn modelId="{CDCB9FF5-D32A-442C-B3EF-F4AE9C4FCDA1}" type="presParOf" srcId="{36E8BA03-C971-47B2-94C0-14858734B168}" destId="{42F8333C-4E87-4F75-9170-3352DF7AE77A}" srcOrd="1" destOrd="0" presId="urn:microsoft.com/office/officeart/2005/8/layout/orgChart1"/>
-    <dgm:cxn modelId="{2F37361E-EBEA-4AFB-8903-B348E00D26A7}" type="presParOf" srcId="{D0342E9C-0BEF-4347-9F33-4CFA38B0EFFC}" destId="{F1422271-5BCF-45AA-9664-B55CC3FA36A2}" srcOrd="1" destOrd="0" presId="urn:microsoft.com/office/officeart/2005/8/layout/orgChart1"/>
-    <dgm:cxn modelId="{F71A085B-E928-41A9-96F6-7777D92CBFF9}" type="presParOf" srcId="{D0342E9C-0BEF-4347-9F33-4CFA38B0EFFC}" destId="{6F91E5E1-94B7-4B80-BE6E-93839524F984}" srcOrd="2" destOrd="0" presId="urn:microsoft.com/office/officeart/2005/8/layout/orgChart1"/>
-    <dgm:cxn modelId="{E524FFD6-2EC0-4C25-A1D5-9C7B2BBD027C}" type="presParOf" srcId="{5EC5E795-9E5C-4FE1-A4EA-034B9AD72087}" destId="{702B4011-EC25-4D97-842F-A1DABD624B8E}" srcOrd="2" destOrd="0" presId="urn:microsoft.com/office/officeart/2005/8/layout/orgChart1"/>
-    <dgm:cxn modelId="{D829DD8D-1A41-486E-B73B-A31D03736562}" type="presParOf" srcId="{CA53F23B-23DE-4B61-9C52-F95EAF527CC6}" destId="{F6633F56-6C75-4059-8CB2-694383B7B7B4}" srcOrd="2" destOrd="0" presId="urn:microsoft.com/office/officeart/2005/8/layout/orgChart1"/>
-    <dgm:cxn modelId="{0D3A5301-E797-40C1-9EB2-A199B7C1B517}" type="presParOf" srcId="{CA53F23B-23DE-4B61-9C52-F95EAF527CC6}" destId="{2622A5A2-3D33-4232-9B9F-0DEDBD4F4DE7}" srcOrd="3" destOrd="0" presId="urn:microsoft.com/office/officeart/2005/8/layout/orgChart1"/>
-    <dgm:cxn modelId="{00D5BFEA-0551-4102-9E00-3D8A7E41A451}" type="presParOf" srcId="{2622A5A2-3D33-4232-9B9F-0DEDBD4F4DE7}" destId="{E66AA66C-836A-43B8-AEFA-46D8C95286A7}" srcOrd="0" destOrd="0" presId="urn:microsoft.com/office/officeart/2005/8/layout/orgChart1"/>
-    <dgm:cxn modelId="{85101C08-522F-4174-9805-78599E5AD6C0}" type="presParOf" srcId="{E66AA66C-836A-43B8-AEFA-46D8C95286A7}" destId="{295E0097-32FB-4469-94EB-483A6D6803B2}" srcOrd="0" destOrd="0" presId="urn:microsoft.com/office/officeart/2005/8/layout/orgChart1"/>
-    <dgm:cxn modelId="{C8E57DB4-2DBD-4941-98D9-324A358E8D6B}" type="presParOf" srcId="{E66AA66C-836A-43B8-AEFA-46D8C95286A7}" destId="{509E1568-59DD-4883-B88B-3E4AE5B88FCA}" srcOrd="1" destOrd="0" presId="urn:microsoft.com/office/officeart/2005/8/layout/orgChart1"/>
-    <dgm:cxn modelId="{82AADFF8-3658-4A64-A31E-BBDF2AA9E264}" type="presParOf" srcId="{2622A5A2-3D33-4232-9B9F-0DEDBD4F4DE7}" destId="{56520729-68BD-4102-B5FA-D22454FDAB96}" srcOrd="1" destOrd="0" presId="urn:microsoft.com/office/officeart/2005/8/layout/orgChart1"/>
-    <dgm:cxn modelId="{5354FC26-D0B8-47DD-945F-FFBD2F5AF00E}" type="presParOf" srcId="{56520729-68BD-4102-B5FA-D22454FDAB96}" destId="{EFE439C2-52CB-4F55-B6EC-52F5815D7B56}" srcOrd="0" destOrd="0" presId="urn:microsoft.com/office/officeart/2005/8/layout/orgChart1"/>
-    <dgm:cxn modelId="{82EF95CC-1894-4EA0-A419-8B7C27B073B9}" type="presParOf" srcId="{56520729-68BD-4102-B5FA-D22454FDAB96}" destId="{A36D5457-770B-425B-AAC6-431C16A5CFA1}" srcOrd="1" destOrd="0" presId="urn:microsoft.com/office/officeart/2005/8/layout/orgChart1"/>
-    <dgm:cxn modelId="{9BF710A1-43DC-409E-A65C-819305EA00F1}" type="presParOf" srcId="{A36D5457-770B-425B-AAC6-431C16A5CFA1}" destId="{678C1D93-C481-49D5-9F96-1F1767F6A152}" srcOrd="0" destOrd="0" presId="urn:microsoft.com/office/officeart/2005/8/layout/orgChart1"/>
-    <dgm:cxn modelId="{733E24C0-B4AB-4346-81DC-22C29293708F}" type="presParOf" srcId="{678C1D93-C481-49D5-9F96-1F1767F6A152}" destId="{ECB66948-CDE8-4BC9-A8DA-AC98417E84B4}" srcOrd="0" destOrd="0" presId="urn:microsoft.com/office/officeart/2005/8/layout/orgChart1"/>
-    <dgm:cxn modelId="{BFE9A7CF-227C-412D-8E86-8C86E516558A}" type="presParOf" srcId="{678C1D93-C481-49D5-9F96-1F1767F6A152}" destId="{B8079C6B-2AAF-4079-8107-1DDC33116C0A}" srcOrd="1" destOrd="0" presId="urn:microsoft.com/office/officeart/2005/8/layout/orgChart1"/>
-    <dgm:cxn modelId="{CF8EB912-E291-4BC9-BA6B-BC27D54B771F}" type="presParOf" srcId="{A36D5457-770B-425B-AAC6-431C16A5CFA1}" destId="{09AFD7EC-4BFB-413C-A0AD-AC7B9A182A65}" srcOrd="1" destOrd="0" presId="urn:microsoft.com/office/officeart/2005/8/layout/orgChart1"/>
-    <dgm:cxn modelId="{9DD59B33-134F-494B-96A0-F86EE78D170C}" type="presParOf" srcId="{A36D5457-770B-425B-AAC6-431C16A5CFA1}" destId="{63BCE137-23EE-46DF-8E92-AB58B994E0C8}" srcOrd="2" destOrd="0" presId="urn:microsoft.com/office/officeart/2005/8/layout/orgChart1"/>
-    <dgm:cxn modelId="{D441EBF3-0594-42AE-88E8-751E63BBE72A}" type="presParOf" srcId="{2622A5A2-3D33-4232-9B9F-0DEDBD4F4DE7}" destId="{50868219-E32B-4FA1-8408-68F06768DAA4}" srcOrd="2" destOrd="0" presId="urn:microsoft.com/office/officeart/2005/8/layout/orgChart1"/>
-    <dgm:cxn modelId="{7420F743-592C-4453-BC2D-7A780C8F2C3C}" type="presParOf" srcId="{CA53F23B-23DE-4B61-9C52-F95EAF527CC6}" destId="{2A43148B-4205-48D7-AF8B-6557D66C377C}" srcOrd="4" destOrd="0" presId="urn:microsoft.com/office/officeart/2005/8/layout/orgChart1"/>
-    <dgm:cxn modelId="{14E3D70E-9656-4D89-84E9-E9556F56A95C}" type="presParOf" srcId="{CA53F23B-23DE-4B61-9C52-F95EAF527CC6}" destId="{67C69175-96DB-4512-A3B9-982AAFC3D4C1}" srcOrd="5" destOrd="0" presId="urn:microsoft.com/office/officeart/2005/8/layout/orgChart1"/>
-    <dgm:cxn modelId="{8A85C539-A5FB-4B3F-9796-10BA9377EBFF}" type="presParOf" srcId="{67C69175-96DB-4512-A3B9-982AAFC3D4C1}" destId="{417F6662-DABC-4156-A5EE-B774BBE8C2C7}" srcOrd="0" destOrd="0" presId="urn:microsoft.com/office/officeart/2005/8/layout/orgChart1"/>
-    <dgm:cxn modelId="{B3626DB1-A4A5-4430-BD0A-40DBA6A932B6}" type="presParOf" srcId="{417F6662-DABC-4156-A5EE-B774BBE8C2C7}" destId="{679BE6C1-65AC-497F-8147-54AB56CDF270}" srcOrd="0" destOrd="0" presId="urn:microsoft.com/office/officeart/2005/8/layout/orgChart1"/>
-    <dgm:cxn modelId="{88351F44-AFA2-41EF-A186-D8B57FF07083}" type="presParOf" srcId="{417F6662-DABC-4156-A5EE-B774BBE8C2C7}" destId="{016F780F-62E3-4C3F-9706-3ADFD1B6FE4E}" srcOrd="1" destOrd="0" presId="urn:microsoft.com/office/officeart/2005/8/layout/orgChart1"/>
-    <dgm:cxn modelId="{7B5EF2D2-B3C1-49A8-93A4-53F2816B5006}" type="presParOf" srcId="{67C69175-96DB-4512-A3B9-982AAFC3D4C1}" destId="{1D74F39B-6870-4596-A79C-090CAD0DDC70}" srcOrd="1" destOrd="0" presId="urn:microsoft.com/office/officeart/2005/8/layout/orgChart1"/>
-    <dgm:cxn modelId="{20BC12CA-1A54-48A4-BF89-040FCB4AD5BC}" type="presParOf" srcId="{1D74F39B-6870-4596-A79C-090CAD0DDC70}" destId="{0B313F8B-33AE-48ED-90CC-7E3056247B4E}" srcOrd="0" destOrd="0" presId="urn:microsoft.com/office/officeart/2005/8/layout/orgChart1"/>
-    <dgm:cxn modelId="{A40DDFDE-F777-485B-B58C-5B5916B43EAE}" type="presParOf" srcId="{1D74F39B-6870-4596-A79C-090CAD0DDC70}" destId="{6F8CD13F-A2B2-49B5-8310-B338B79CD698}" srcOrd="1" destOrd="0" presId="urn:microsoft.com/office/officeart/2005/8/layout/orgChart1"/>
-    <dgm:cxn modelId="{735C78F4-1D1F-4C1E-A464-8291B82F7D8A}" type="presParOf" srcId="{6F8CD13F-A2B2-49B5-8310-B338B79CD698}" destId="{09B08E98-39D5-4608-86AE-E882460C3AF6}" srcOrd="0" destOrd="0" presId="urn:microsoft.com/office/officeart/2005/8/layout/orgChart1"/>
-    <dgm:cxn modelId="{985A7C20-B873-4782-8DE3-A7F5A8BBF733}" type="presParOf" srcId="{09B08E98-39D5-4608-86AE-E882460C3AF6}" destId="{D0409C93-5F64-4644-9359-837E5F6449D0}" srcOrd="0" destOrd="0" presId="urn:microsoft.com/office/officeart/2005/8/layout/orgChart1"/>
-    <dgm:cxn modelId="{10960ACA-68EA-4479-BB5A-846D19304651}" type="presParOf" srcId="{09B08E98-39D5-4608-86AE-E882460C3AF6}" destId="{5D6CF49E-052F-479A-9A0A-2F08A3635934}" srcOrd="1" destOrd="0" presId="urn:microsoft.com/office/officeart/2005/8/layout/orgChart1"/>
-    <dgm:cxn modelId="{6B3F0111-B1DD-480C-A39E-0A89FB28622C}" type="presParOf" srcId="{6F8CD13F-A2B2-49B5-8310-B338B79CD698}" destId="{8E122639-C240-4DA9-9F0A-DCEA4AE6475A}" srcOrd="1" destOrd="0" presId="urn:microsoft.com/office/officeart/2005/8/layout/orgChart1"/>
-    <dgm:cxn modelId="{47AF438E-C3DD-4C95-BA94-133DDCDC641A}" type="presParOf" srcId="{6F8CD13F-A2B2-49B5-8310-B338B79CD698}" destId="{171E11B4-2AA2-4BE4-8499-712A6B6F0656}" srcOrd="2" destOrd="0" presId="urn:microsoft.com/office/officeart/2005/8/layout/orgChart1"/>
-    <dgm:cxn modelId="{B741F913-13AE-4C60-8C59-22D1F47D49D4}" type="presParOf" srcId="{67C69175-96DB-4512-A3B9-982AAFC3D4C1}" destId="{C76F7797-1A37-4A0F-A186-C068588C47B6}" srcOrd="2" destOrd="0" presId="urn:microsoft.com/office/officeart/2005/8/layout/orgChart1"/>
-    <dgm:cxn modelId="{437A280B-CFE2-45AB-8D0B-E7A80B311D08}" type="presParOf" srcId="{CA53F23B-23DE-4B61-9C52-F95EAF527CC6}" destId="{6C487FF7-9DA5-4D42-AFEA-00E5077628C0}" srcOrd="6" destOrd="0" presId="urn:microsoft.com/office/officeart/2005/8/layout/orgChart1"/>
-    <dgm:cxn modelId="{4195E224-8193-4D85-A758-881339AE6B15}" type="presParOf" srcId="{CA53F23B-23DE-4B61-9C52-F95EAF527CC6}" destId="{0D169990-9D25-4C74-A71D-16EA8D1D3D67}" srcOrd="7" destOrd="0" presId="urn:microsoft.com/office/officeart/2005/8/layout/orgChart1"/>
-    <dgm:cxn modelId="{AE528112-F1BA-4D63-B963-63D4751E28E8}" type="presParOf" srcId="{0D169990-9D25-4C74-A71D-16EA8D1D3D67}" destId="{9CAD2A99-9435-47A6-B161-77E1B21E2BCB}" srcOrd="0" destOrd="0" presId="urn:microsoft.com/office/officeart/2005/8/layout/orgChart1"/>
-    <dgm:cxn modelId="{82F1953A-7B75-4C50-A90C-987647BFC9BD}" type="presParOf" srcId="{9CAD2A99-9435-47A6-B161-77E1B21E2BCB}" destId="{60ED6ABD-8794-4144-A015-458C185D5B42}" srcOrd="0" destOrd="0" presId="urn:microsoft.com/office/officeart/2005/8/layout/orgChart1"/>
-    <dgm:cxn modelId="{1E1452F5-2606-4540-8271-B76BD5BDDEE1}" type="presParOf" srcId="{9CAD2A99-9435-47A6-B161-77E1B21E2BCB}" destId="{77C99415-3010-46C5-870E-C4919ECD9D75}" srcOrd="1" destOrd="0" presId="urn:microsoft.com/office/officeart/2005/8/layout/orgChart1"/>
-    <dgm:cxn modelId="{4F5F9B24-32FA-4522-94DD-7348AF1F0F25}" type="presParOf" srcId="{0D169990-9D25-4C74-A71D-16EA8D1D3D67}" destId="{94D4F46E-A9EE-483D-A84E-214D8CB1500C}" srcOrd="1" destOrd="0" presId="urn:microsoft.com/office/officeart/2005/8/layout/orgChart1"/>
-    <dgm:cxn modelId="{B7FA0401-569B-4F0D-A3F7-675B724144C0}" type="presParOf" srcId="{94D4F46E-A9EE-483D-A84E-214D8CB1500C}" destId="{B185A711-F0FB-42D9-9F95-91DBDCA098BF}" srcOrd="0" destOrd="0" presId="urn:microsoft.com/office/officeart/2005/8/layout/orgChart1"/>
-    <dgm:cxn modelId="{39ADE674-72D8-4028-B917-CD849380CE76}" type="presParOf" srcId="{94D4F46E-A9EE-483D-A84E-214D8CB1500C}" destId="{8BD51A87-8469-4F05-B54B-F35AE33DE4F0}" srcOrd="1" destOrd="0" presId="urn:microsoft.com/office/officeart/2005/8/layout/orgChart1"/>
-    <dgm:cxn modelId="{FD5659FD-9DC4-4F21-9C3E-4B56F0FD2369}" type="presParOf" srcId="{8BD51A87-8469-4F05-B54B-F35AE33DE4F0}" destId="{9BAA052F-75E1-4D28-99F5-31FA5EA3CACC}" srcOrd="0" destOrd="0" presId="urn:microsoft.com/office/officeart/2005/8/layout/orgChart1"/>
-    <dgm:cxn modelId="{A08223AC-A2A7-460D-9EC1-F5876F7E9E48}" type="presParOf" srcId="{9BAA052F-75E1-4D28-99F5-31FA5EA3CACC}" destId="{2BC05C86-BABD-40F4-8B3C-963EEDEBDA82}" srcOrd="0" destOrd="0" presId="urn:microsoft.com/office/officeart/2005/8/layout/orgChart1"/>
-    <dgm:cxn modelId="{D50F0C50-DFB2-45E8-AE64-6C443C197E9A}" type="presParOf" srcId="{9BAA052F-75E1-4D28-99F5-31FA5EA3CACC}" destId="{42F58706-68D8-4201-A3F1-9608DDC975A9}" srcOrd="1" destOrd="0" presId="urn:microsoft.com/office/officeart/2005/8/layout/orgChart1"/>
-    <dgm:cxn modelId="{FFF7A07D-ED00-46DF-97F9-13F33F5B76C3}" type="presParOf" srcId="{8BD51A87-8469-4F05-B54B-F35AE33DE4F0}" destId="{E37A6529-50A3-4DA1-B34B-BE550737EEB0}" srcOrd="1" destOrd="0" presId="urn:microsoft.com/office/officeart/2005/8/layout/orgChart1"/>
-    <dgm:cxn modelId="{B86ED7A7-C552-459C-B200-4551039B430A}" type="presParOf" srcId="{8BD51A87-8469-4F05-B54B-F35AE33DE4F0}" destId="{3CCE1F50-4430-47FF-8E79-C46E75174682}" srcOrd="2" destOrd="0" presId="urn:microsoft.com/office/officeart/2005/8/layout/orgChart1"/>
-    <dgm:cxn modelId="{C1CEF560-EF2A-4F2C-8034-160871ABA6CE}" type="presParOf" srcId="{94D4F46E-A9EE-483D-A84E-214D8CB1500C}" destId="{97B4AFB4-6CA2-49D1-A1E9-C69BECF3AC57}" srcOrd="2" destOrd="0" presId="urn:microsoft.com/office/officeart/2005/8/layout/orgChart1"/>
-    <dgm:cxn modelId="{CE7B8A48-F29A-4184-A61E-BE4AC0909902}" type="presParOf" srcId="{94D4F46E-A9EE-483D-A84E-214D8CB1500C}" destId="{02DFC37A-F3B9-4803-9FAE-866E1594DDEC}" srcOrd="3" destOrd="0" presId="urn:microsoft.com/office/officeart/2005/8/layout/orgChart1"/>
-    <dgm:cxn modelId="{CBE07F4D-F38A-41C0-8109-4C0C8189B6B0}" type="presParOf" srcId="{02DFC37A-F3B9-4803-9FAE-866E1594DDEC}" destId="{CE915095-1323-4F8D-8D01-70847904029F}" srcOrd="0" destOrd="0" presId="urn:microsoft.com/office/officeart/2005/8/layout/orgChart1"/>
-    <dgm:cxn modelId="{64517674-FB6F-4F5D-9D11-638CDCAF7172}" type="presParOf" srcId="{CE915095-1323-4F8D-8D01-70847904029F}" destId="{832F7CAD-916E-4089-81E0-5DE70538B4E8}" srcOrd="0" destOrd="0" presId="urn:microsoft.com/office/officeart/2005/8/layout/orgChart1"/>
-    <dgm:cxn modelId="{5787D338-859C-437C-ABC2-9A8575CA3FFE}" type="presParOf" srcId="{CE915095-1323-4F8D-8D01-70847904029F}" destId="{38DA4120-F81A-4E7D-9B00-036B8D121194}" srcOrd="1" destOrd="0" presId="urn:microsoft.com/office/officeart/2005/8/layout/orgChart1"/>
-    <dgm:cxn modelId="{D637893C-1A14-4E8A-A14B-C512AB176DC8}" type="presParOf" srcId="{02DFC37A-F3B9-4803-9FAE-866E1594DDEC}" destId="{389F5021-0605-4BD9-95CB-0FF44E21471E}" srcOrd="1" destOrd="0" presId="urn:microsoft.com/office/officeart/2005/8/layout/orgChart1"/>
-    <dgm:cxn modelId="{D022BC08-4B77-4AF2-9489-14350C7A7905}" type="presParOf" srcId="{02DFC37A-F3B9-4803-9FAE-866E1594DDEC}" destId="{F841E710-10AA-4E79-A9C1-4F1E7220A6C9}" srcOrd="2" destOrd="0" presId="urn:microsoft.com/office/officeart/2005/8/layout/orgChart1"/>
-    <dgm:cxn modelId="{7603E7D0-1648-4C5D-B954-ED84F3B32F05}" type="presParOf" srcId="{0D169990-9D25-4C74-A71D-16EA8D1D3D67}" destId="{E59BE5BD-EBF1-4C0E-BE7E-593711991EB2}" srcOrd="2" destOrd="0" presId="urn:microsoft.com/office/officeart/2005/8/layout/orgChart1"/>
-    <dgm:cxn modelId="{027E5DD3-740B-4465-B880-0B8BFC456226}" type="presParOf" srcId="{CA53F23B-23DE-4B61-9C52-F95EAF527CC6}" destId="{841C1C1F-3B99-4BBA-B255-25C5572253C2}" srcOrd="8" destOrd="0" presId="urn:microsoft.com/office/officeart/2005/8/layout/orgChart1"/>
-    <dgm:cxn modelId="{8EA2D0B7-7CE1-40E4-A68F-7B4E20AC84AD}" type="presParOf" srcId="{CA53F23B-23DE-4B61-9C52-F95EAF527CC6}" destId="{701F0963-CC8F-4D66-9885-B86DE51BF998}" srcOrd="9" destOrd="0" presId="urn:microsoft.com/office/officeart/2005/8/layout/orgChart1"/>
-    <dgm:cxn modelId="{4860F817-510B-4751-A786-92D83D22E004}" type="presParOf" srcId="{701F0963-CC8F-4D66-9885-B86DE51BF998}" destId="{A065C68F-5D89-4966-A760-FC75569C9610}" srcOrd="0" destOrd="0" presId="urn:microsoft.com/office/officeart/2005/8/layout/orgChart1"/>
-    <dgm:cxn modelId="{ED264D4C-A533-4E89-A586-2845A454AA8C}" type="presParOf" srcId="{A065C68F-5D89-4966-A760-FC75569C9610}" destId="{C5A9732E-B5D4-4D5B-A984-3B0808547CB7}" srcOrd="0" destOrd="0" presId="urn:microsoft.com/office/officeart/2005/8/layout/orgChart1"/>
-    <dgm:cxn modelId="{7ACDC9FF-C84B-47FC-8091-BB40087AE3B6}" type="presParOf" srcId="{A065C68F-5D89-4966-A760-FC75569C9610}" destId="{0F439F5E-F58C-4A63-AE90-E018BBC65702}" srcOrd="1" destOrd="0" presId="urn:microsoft.com/office/officeart/2005/8/layout/orgChart1"/>
-    <dgm:cxn modelId="{0D6EA950-4630-427F-A0BB-F65B66E4F010}" type="presParOf" srcId="{701F0963-CC8F-4D66-9885-B86DE51BF998}" destId="{A31CA775-2706-4B5A-8345-A2CD14FCB353}" srcOrd="1" destOrd="0" presId="urn:microsoft.com/office/officeart/2005/8/layout/orgChart1"/>
-    <dgm:cxn modelId="{956B09C6-79C7-4E46-B763-A2F21A994F8B}" type="presParOf" srcId="{A31CA775-2706-4B5A-8345-A2CD14FCB353}" destId="{82893F5C-0E1F-415D-8AC9-6474C3F85CD4}" srcOrd="0" destOrd="0" presId="urn:microsoft.com/office/officeart/2005/8/layout/orgChart1"/>
-    <dgm:cxn modelId="{BF1488EB-1A91-43AF-A272-A0060FED6C87}" type="presParOf" srcId="{A31CA775-2706-4B5A-8345-A2CD14FCB353}" destId="{ABBD2C47-58CA-43A0-A8E5-3D8509B55D58}" srcOrd="1" destOrd="0" presId="urn:microsoft.com/office/officeart/2005/8/layout/orgChart1"/>
-    <dgm:cxn modelId="{FFFC195B-0480-4481-AEA0-8FBA618E31E8}" type="presParOf" srcId="{ABBD2C47-58CA-43A0-A8E5-3D8509B55D58}" destId="{3307B81A-5F00-4DAA-81F7-21C752DBF807}" srcOrd="0" destOrd="0" presId="urn:microsoft.com/office/officeart/2005/8/layout/orgChart1"/>
-    <dgm:cxn modelId="{87E36D1C-EB02-4BCB-BDF5-A9D08DE5814D}" type="presParOf" srcId="{3307B81A-5F00-4DAA-81F7-21C752DBF807}" destId="{BAB96DC3-2838-4D61-B1B7-A10F281D18B3}" srcOrd="0" destOrd="0" presId="urn:microsoft.com/office/officeart/2005/8/layout/orgChart1"/>
-    <dgm:cxn modelId="{F14FE3EF-A0DE-4473-BA09-EF83315DCD09}" type="presParOf" srcId="{3307B81A-5F00-4DAA-81F7-21C752DBF807}" destId="{2376E0A8-D876-477F-940B-2EA2D178F003}" srcOrd="1" destOrd="0" presId="urn:microsoft.com/office/officeart/2005/8/layout/orgChart1"/>
-    <dgm:cxn modelId="{5C3804DB-7367-4080-81B7-44B4DFF625DA}" type="presParOf" srcId="{ABBD2C47-58CA-43A0-A8E5-3D8509B55D58}" destId="{B226FEF2-DC67-48BA-8F64-B142A3119CC2}" srcOrd="1" destOrd="0" presId="urn:microsoft.com/office/officeart/2005/8/layout/orgChart1"/>
-    <dgm:cxn modelId="{E0D5223F-8433-44FF-9B54-8A5894B822EF}" type="presParOf" srcId="{ABBD2C47-58CA-43A0-A8E5-3D8509B55D58}" destId="{002FD7EC-C3EF-410B-98CB-04FBD7AE8EC4}" srcOrd="2" destOrd="0" presId="urn:microsoft.com/office/officeart/2005/8/layout/orgChart1"/>
-    <dgm:cxn modelId="{E73FD409-1360-4F43-8A97-595714A9D5A2}" type="presParOf" srcId="{A31CA775-2706-4B5A-8345-A2CD14FCB353}" destId="{06542DB0-BE10-4B5D-BD56-41DC93A2B68B}" srcOrd="2" destOrd="0" presId="urn:microsoft.com/office/officeart/2005/8/layout/orgChart1"/>
-    <dgm:cxn modelId="{844D1F45-DE7C-4B26-AA0F-6AE90FF075B6}" type="presParOf" srcId="{A31CA775-2706-4B5A-8345-A2CD14FCB353}" destId="{CDDC3481-FC47-4BD7-914F-85E0A75DC26B}" srcOrd="3" destOrd="0" presId="urn:microsoft.com/office/officeart/2005/8/layout/orgChart1"/>
-    <dgm:cxn modelId="{D2D04E80-DADB-4F3A-8CBC-958BF9E4C003}" type="presParOf" srcId="{CDDC3481-FC47-4BD7-914F-85E0A75DC26B}" destId="{06A7E6E6-D386-40B4-9EF6-27658899E853}" srcOrd="0" destOrd="0" presId="urn:microsoft.com/office/officeart/2005/8/layout/orgChart1"/>
-    <dgm:cxn modelId="{B6A9CD99-9C3B-43FD-8C26-C125FD0C9200}" type="presParOf" srcId="{06A7E6E6-D386-40B4-9EF6-27658899E853}" destId="{5E4BD612-A1F9-49DF-9F9B-202CAA25B533}" srcOrd="0" destOrd="0" presId="urn:microsoft.com/office/officeart/2005/8/layout/orgChart1"/>
-    <dgm:cxn modelId="{F462226D-2BDC-45F0-B8D0-3AF363100D76}" type="presParOf" srcId="{06A7E6E6-D386-40B4-9EF6-27658899E853}" destId="{7A066AE4-ACEE-4E69-BD0E-9B90C68B6E46}" srcOrd="1" destOrd="0" presId="urn:microsoft.com/office/officeart/2005/8/layout/orgChart1"/>
-    <dgm:cxn modelId="{96B5E73C-AB55-4451-9045-144DA201128A}" type="presParOf" srcId="{CDDC3481-FC47-4BD7-914F-85E0A75DC26B}" destId="{12C0AB47-ACD0-4C8F-8151-57DFE21CBD30}" srcOrd="1" destOrd="0" presId="urn:microsoft.com/office/officeart/2005/8/layout/orgChart1"/>
-    <dgm:cxn modelId="{030A79D9-5EAE-4A2D-8BCB-A0F127CFA605}" type="presParOf" srcId="{CDDC3481-FC47-4BD7-914F-85E0A75DC26B}" destId="{7A165BEA-2E4D-4228-8CE8-A4DD1E8D8DD3}" srcOrd="2" destOrd="0" presId="urn:microsoft.com/office/officeart/2005/8/layout/orgChart1"/>
-    <dgm:cxn modelId="{368FAF98-1A5E-467B-9FEE-C1EB0B1B78A8}" type="presParOf" srcId="{A31CA775-2706-4B5A-8345-A2CD14FCB353}" destId="{B041167E-70C9-4B4B-895B-27C6815E67D6}" srcOrd="4" destOrd="0" presId="urn:microsoft.com/office/officeart/2005/8/layout/orgChart1"/>
-    <dgm:cxn modelId="{470DD58F-6CDC-402F-9A94-20CFD0B2216E}" type="presParOf" srcId="{A31CA775-2706-4B5A-8345-A2CD14FCB353}" destId="{7CF2BFB6-A8F2-44BC-BA9A-EADF19EB9572}" srcOrd="5" destOrd="0" presId="urn:microsoft.com/office/officeart/2005/8/layout/orgChart1"/>
-    <dgm:cxn modelId="{128BE57C-12D5-487E-8DF8-DA4A861E306D}" type="presParOf" srcId="{7CF2BFB6-A8F2-44BC-BA9A-EADF19EB9572}" destId="{2CD327B9-5D7A-4746-9127-D9A87A5DCD4D}" srcOrd="0" destOrd="0" presId="urn:microsoft.com/office/officeart/2005/8/layout/orgChart1"/>
-    <dgm:cxn modelId="{4B073ADA-16D0-4BE0-8197-7D48274F6E0D}" type="presParOf" srcId="{2CD327B9-5D7A-4746-9127-D9A87A5DCD4D}" destId="{59A7E882-1009-48A3-B05C-92383365C96B}" srcOrd="0" destOrd="0" presId="urn:microsoft.com/office/officeart/2005/8/layout/orgChart1"/>
-    <dgm:cxn modelId="{03B623D3-97E1-42D9-B1DE-CF00B830FE83}" type="presParOf" srcId="{2CD327B9-5D7A-4746-9127-D9A87A5DCD4D}" destId="{08D76618-FA46-4683-8CE2-F20AD9BABA4F}" srcOrd="1" destOrd="0" presId="urn:microsoft.com/office/officeart/2005/8/layout/orgChart1"/>
-    <dgm:cxn modelId="{A952F811-3B6A-46B1-8B78-3096AF72DFAB}" type="presParOf" srcId="{7CF2BFB6-A8F2-44BC-BA9A-EADF19EB9572}" destId="{E841BF1B-2B07-4EA8-83E9-71625BED54EA}" srcOrd="1" destOrd="0" presId="urn:microsoft.com/office/officeart/2005/8/layout/orgChart1"/>
-    <dgm:cxn modelId="{9208A68D-8925-46C5-8327-7015D240CB23}" type="presParOf" srcId="{7CF2BFB6-A8F2-44BC-BA9A-EADF19EB9572}" destId="{97D16C28-692B-4A2E-ABFA-CB7D52A8E42C}" srcOrd="2" destOrd="0" presId="urn:microsoft.com/office/officeart/2005/8/layout/orgChart1"/>
-    <dgm:cxn modelId="{B5A5C1C0-FA24-4AFE-8AEF-C09EDFF896E4}" type="presParOf" srcId="{A31CA775-2706-4B5A-8345-A2CD14FCB353}" destId="{74B475A8-0D89-4808-A198-A0C3B45C4C03}" srcOrd="6" destOrd="0" presId="urn:microsoft.com/office/officeart/2005/8/layout/orgChart1"/>
-    <dgm:cxn modelId="{262E0D82-E002-4A6C-8955-582E1D0E2F03}" type="presParOf" srcId="{A31CA775-2706-4B5A-8345-A2CD14FCB353}" destId="{444D6B4E-9AC1-46D4-873B-21AE81DB1257}" srcOrd="7" destOrd="0" presId="urn:microsoft.com/office/officeart/2005/8/layout/orgChart1"/>
-    <dgm:cxn modelId="{B1CF4D38-60D5-4C3F-A41E-850125F366F1}" type="presParOf" srcId="{444D6B4E-9AC1-46D4-873B-21AE81DB1257}" destId="{BD74AFED-68F0-4E8D-89AA-70AAA29F8BFB}" srcOrd="0" destOrd="0" presId="urn:microsoft.com/office/officeart/2005/8/layout/orgChart1"/>
-    <dgm:cxn modelId="{2A57746C-1109-4CE6-88FE-D18FF3C1D23D}" type="presParOf" srcId="{BD74AFED-68F0-4E8D-89AA-70AAA29F8BFB}" destId="{88502C43-22FF-402A-856D-185BF2450900}" srcOrd="0" destOrd="0" presId="urn:microsoft.com/office/officeart/2005/8/layout/orgChart1"/>
-    <dgm:cxn modelId="{577F7CC2-41A4-47CD-9A39-160794B10DBE}" type="presParOf" srcId="{BD74AFED-68F0-4E8D-89AA-70AAA29F8BFB}" destId="{38E98EF4-DDA3-4D34-B40F-6C759B9001D7}" srcOrd="1" destOrd="0" presId="urn:microsoft.com/office/officeart/2005/8/layout/orgChart1"/>
-    <dgm:cxn modelId="{F30DECD0-EE1A-4928-989E-71CB665FB406}" type="presParOf" srcId="{444D6B4E-9AC1-46D4-873B-21AE81DB1257}" destId="{8DE4F08C-8831-42B9-A33F-6CB7DBA9CD30}" srcOrd="1" destOrd="0" presId="urn:microsoft.com/office/officeart/2005/8/layout/orgChart1"/>
-    <dgm:cxn modelId="{2E61C256-253C-4049-8D3C-21BEDA728119}" type="presParOf" srcId="{444D6B4E-9AC1-46D4-873B-21AE81DB1257}" destId="{0618E550-69C6-4CE2-93DA-A61718D75CF6}" srcOrd="2" destOrd="0" presId="urn:microsoft.com/office/officeart/2005/8/layout/orgChart1"/>
-    <dgm:cxn modelId="{600E2766-D069-4438-A7D8-8360FAD67C6F}" type="presParOf" srcId="{A31CA775-2706-4B5A-8345-A2CD14FCB353}" destId="{E224CE68-8626-43C1-827F-EAB97EE1754D}" srcOrd="8" destOrd="0" presId="urn:microsoft.com/office/officeart/2005/8/layout/orgChart1"/>
-    <dgm:cxn modelId="{B1E46A7C-DE9E-48FD-8A7E-08C089FB81BA}" type="presParOf" srcId="{A31CA775-2706-4B5A-8345-A2CD14FCB353}" destId="{57382897-85D1-4871-B135-1F8BC685AD02}" srcOrd="9" destOrd="0" presId="urn:microsoft.com/office/officeart/2005/8/layout/orgChart1"/>
-    <dgm:cxn modelId="{246A83BC-2E52-48A5-8DEE-0F38BBC56282}" type="presParOf" srcId="{57382897-85D1-4871-B135-1F8BC685AD02}" destId="{B6A22CB6-FFA7-4C9D-A0B7-3F5CAC7B3467}" srcOrd="0" destOrd="0" presId="urn:microsoft.com/office/officeart/2005/8/layout/orgChart1"/>
-    <dgm:cxn modelId="{D92B1067-159E-49C5-BFFC-E6902C198AC3}" type="presParOf" srcId="{B6A22CB6-FFA7-4C9D-A0B7-3F5CAC7B3467}" destId="{3E2B43CF-A4BB-4E78-9609-FFD5F949BE2F}" srcOrd="0" destOrd="0" presId="urn:microsoft.com/office/officeart/2005/8/layout/orgChart1"/>
-    <dgm:cxn modelId="{717C81D7-2533-4437-A451-DD1BEB51B4F4}" type="presParOf" srcId="{B6A22CB6-FFA7-4C9D-A0B7-3F5CAC7B3467}" destId="{477FF09D-E9DA-4DAD-BC17-C9A46DE006B1}" srcOrd="1" destOrd="0" presId="urn:microsoft.com/office/officeart/2005/8/layout/orgChart1"/>
-    <dgm:cxn modelId="{3556C3F0-7271-4C0F-A9E9-7DFE48B1D707}" type="presParOf" srcId="{57382897-85D1-4871-B135-1F8BC685AD02}" destId="{08D2CEF8-DB12-4633-90AF-669A2E0D6FB0}" srcOrd="1" destOrd="0" presId="urn:microsoft.com/office/officeart/2005/8/layout/orgChart1"/>
-    <dgm:cxn modelId="{14D89AC8-B024-4820-A106-7FB020736AB6}" type="presParOf" srcId="{57382897-85D1-4871-B135-1F8BC685AD02}" destId="{A31CACE7-5C15-4E12-88EE-2AF3DDBB4330}" srcOrd="2" destOrd="0" presId="urn:microsoft.com/office/officeart/2005/8/layout/orgChart1"/>
-    <dgm:cxn modelId="{4933951B-88CA-45F2-9A24-747D6B8A7789}" type="presParOf" srcId="{701F0963-CC8F-4D66-9885-B86DE51BF998}" destId="{95D3A866-FFE1-48FA-B592-C181E49095D6}" srcOrd="2" destOrd="0" presId="urn:microsoft.com/office/officeart/2005/8/layout/orgChart1"/>
-    <dgm:cxn modelId="{FC18B17F-954B-4CC3-869F-6CDDA4D5B392}" type="presParOf" srcId="{CA53F23B-23DE-4B61-9C52-F95EAF527CC6}" destId="{783C2A5D-4F9F-45CE-AAB2-C939C659662F}" srcOrd="10" destOrd="0" presId="urn:microsoft.com/office/officeart/2005/8/layout/orgChart1"/>
-    <dgm:cxn modelId="{4F84BC1C-4BF8-46C6-A7CA-5D98B3A4AA1E}" type="presParOf" srcId="{CA53F23B-23DE-4B61-9C52-F95EAF527CC6}" destId="{64F55494-5A6E-4ABF-8BEB-7202C78A1517}" srcOrd="11" destOrd="0" presId="urn:microsoft.com/office/officeart/2005/8/layout/orgChart1"/>
-    <dgm:cxn modelId="{82769CB8-B0D7-46ED-9516-F1E12C9F5A37}" type="presParOf" srcId="{64F55494-5A6E-4ABF-8BEB-7202C78A1517}" destId="{3A18FDA1-598A-448B-B9FC-CD3DEC195EB7}" srcOrd="0" destOrd="0" presId="urn:microsoft.com/office/officeart/2005/8/layout/orgChart1"/>
-    <dgm:cxn modelId="{607F7377-E01C-4BA9-BB6E-603A82571CA9}" type="presParOf" srcId="{3A18FDA1-598A-448B-B9FC-CD3DEC195EB7}" destId="{A3E05D60-637E-4152-B7C1-AE717280EDAD}" srcOrd="0" destOrd="0" presId="urn:microsoft.com/office/officeart/2005/8/layout/orgChart1"/>
-    <dgm:cxn modelId="{A73912FA-8F11-4B9B-9162-49417090C273}" type="presParOf" srcId="{3A18FDA1-598A-448B-B9FC-CD3DEC195EB7}" destId="{C43A92B1-45FE-45F3-B904-49B55859ACE8}" srcOrd="1" destOrd="0" presId="urn:microsoft.com/office/officeart/2005/8/layout/orgChart1"/>
-    <dgm:cxn modelId="{B853BBB6-8A3E-4DC9-BBF0-3049DA750243}" type="presParOf" srcId="{64F55494-5A6E-4ABF-8BEB-7202C78A1517}" destId="{F0D1EE0C-259D-46F8-BE41-6FAD9B12F24F}" srcOrd="1" destOrd="0" presId="urn:microsoft.com/office/officeart/2005/8/layout/orgChart1"/>
-    <dgm:cxn modelId="{9AF34FA0-6AF9-439D-832E-0E30C547AD63}" type="presParOf" srcId="{F0D1EE0C-259D-46F8-BE41-6FAD9B12F24F}" destId="{AB71D7D7-9D64-4175-9741-3940FC62430B}" srcOrd="0" destOrd="0" presId="urn:microsoft.com/office/officeart/2005/8/layout/orgChart1"/>
-    <dgm:cxn modelId="{5D563BD8-C9F2-4A69-8F31-9DF7964ACD93}" type="presParOf" srcId="{F0D1EE0C-259D-46F8-BE41-6FAD9B12F24F}" destId="{0C660666-49BE-482E-923B-330FC338C221}" srcOrd="1" destOrd="0" presId="urn:microsoft.com/office/officeart/2005/8/layout/orgChart1"/>
-    <dgm:cxn modelId="{7AD56FE0-7EDD-473E-8AFD-25DB021EFA0E}" type="presParOf" srcId="{0C660666-49BE-482E-923B-330FC338C221}" destId="{E4BF7A45-9BE3-4DE6-8575-593923A71DCA}" srcOrd="0" destOrd="0" presId="urn:microsoft.com/office/officeart/2005/8/layout/orgChart1"/>
-    <dgm:cxn modelId="{74BF5F88-5903-4AD3-AC17-89D848E2C483}" type="presParOf" srcId="{E4BF7A45-9BE3-4DE6-8575-593923A71DCA}" destId="{9320737E-AEA9-4104-8551-1B2A47E75A3B}" srcOrd="0" destOrd="0" presId="urn:microsoft.com/office/officeart/2005/8/layout/orgChart1"/>
-    <dgm:cxn modelId="{895948A1-8943-4963-94B3-2DF5720DFA4C}" type="presParOf" srcId="{E4BF7A45-9BE3-4DE6-8575-593923A71DCA}" destId="{7A6F1D8F-4B11-4118-80B8-1274609055AA}" srcOrd="1" destOrd="0" presId="urn:microsoft.com/office/officeart/2005/8/layout/orgChart1"/>
-    <dgm:cxn modelId="{C5598BA0-E3B4-4B36-BF0A-DED3675539C5}" type="presParOf" srcId="{0C660666-49BE-482E-923B-330FC338C221}" destId="{03816911-1839-46D2-91EA-925FC6A0A7EB}" srcOrd="1" destOrd="0" presId="urn:microsoft.com/office/officeart/2005/8/layout/orgChart1"/>
-    <dgm:cxn modelId="{B388BC91-65E5-47B1-80BE-D9F6ACD06B82}" type="presParOf" srcId="{0C660666-49BE-482E-923B-330FC338C221}" destId="{124B1213-4E85-4F81-8B9F-16087B258430}" srcOrd="2" destOrd="0" presId="urn:microsoft.com/office/officeart/2005/8/layout/orgChart1"/>
-    <dgm:cxn modelId="{F16B8470-3DD2-46CA-8578-F37BA61243DC}" type="presParOf" srcId="{F0D1EE0C-259D-46F8-BE41-6FAD9B12F24F}" destId="{3B4D4F5E-593C-4AAD-94BC-BBA095052D5B}" srcOrd="2" destOrd="0" presId="urn:microsoft.com/office/officeart/2005/8/layout/orgChart1"/>
-    <dgm:cxn modelId="{E8033F2B-68C8-4C40-BBF1-4BADC87B8795}" type="presParOf" srcId="{F0D1EE0C-259D-46F8-BE41-6FAD9B12F24F}" destId="{7BF4BE64-0E9D-41E5-8F26-38844E1C6FB5}" srcOrd="3" destOrd="0" presId="urn:microsoft.com/office/officeart/2005/8/layout/orgChart1"/>
-    <dgm:cxn modelId="{4E31DFD3-D997-4CD7-A4CF-66D258D31EB3}" type="presParOf" srcId="{7BF4BE64-0E9D-41E5-8F26-38844E1C6FB5}" destId="{16DF47A6-8B8F-427C-B057-E57900D1F2AC}" srcOrd="0" destOrd="0" presId="urn:microsoft.com/office/officeart/2005/8/layout/orgChart1"/>
-    <dgm:cxn modelId="{342D5792-4AC7-4460-9D20-8F3A19CA0C6A}" type="presParOf" srcId="{16DF47A6-8B8F-427C-B057-E57900D1F2AC}" destId="{C490178F-51D7-48C7-AA7D-2B0174BEFF81}" srcOrd="0" destOrd="0" presId="urn:microsoft.com/office/officeart/2005/8/layout/orgChart1"/>
-    <dgm:cxn modelId="{919CB776-0AEE-46A2-B594-E651E0BFA448}" type="presParOf" srcId="{16DF47A6-8B8F-427C-B057-E57900D1F2AC}" destId="{A398CCB2-4401-4E65-B69C-89003D740336}" srcOrd="1" destOrd="0" presId="urn:microsoft.com/office/officeart/2005/8/layout/orgChart1"/>
-    <dgm:cxn modelId="{F02CED12-C60E-4B3F-A959-0B7D99345D89}" type="presParOf" srcId="{7BF4BE64-0E9D-41E5-8F26-38844E1C6FB5}" destId="{9FA91EA2-CEA4-4460-8DF4-980971895FB9}" srcOrd="1" destOrd="0" presId="urn:microsoft.com/office/officeart/2005/8/layout/orgChart1"/>
-    <dgm:cxn modelId="{34CFA727-DC31-48C1-B4D3-D3F89C4E5972}" type="presParOf" srcId="{7BF4BE64-0E9D-41E5-8F26-38844E1C6FB5}" destId="{EDD1C21B-3426-485B-BE71-722985CCD31A}" srcOrd="2" destOrd="0" presId="urn:microsoft.com/office/officeart/2005/8/layout/orgChart1"/>
-    <dgm:cxn modelId="{6F2FE2BB-279B-4C3F-B599-F5F44F8CE3A7}" type="presParOf" srcId="{F0D1EE0C-259D-46F8-BE41-6FAD9B12F24F}" destId="{2C9C744D-559C-4FFB-A1C8-D0265CA90E77}" srcOrd="4" destOrd="0" presId="urn:microsoft.com/office/officeart/2005/8/layout/orgChart1"/>
-    <dgm:cxn modelId="{C4081901-92F2-4FB0-A3F7-E986B1B7A325}" type="presParOf" srcId="{F0D1EE0C-259D-46F8-BE41-6FAD9B12F24F}" destId="{AE537027-A315-4CF1-BCE0-4A7250E7BFF5}" srcOrd="5" destOrd="0" presId="urn:microsoft.com/office/officeart/2005/8/layout/orgChart1"/>
-    <dgm:cxn modelId="{ACED4FD8-BDF2-477C-B7C4-F84D0FEBE478}" type="presParOf" srcId="{AE537027-A315-4CF1-BCE0-4A7250E7BFF5}" destId="{1BAACA3A-B6AF-4516-B997-B6C1BD7D750F}" srcOrd="0" destOrd="0" presId="urn:microsoft.com/office/officeart/2005/8/layout/orgChart1"/>
-    <dgm:cxn modelId="{67A6B537-1F1E-4B18-890F-6B47586B6E68}" type="presParOf" srcId="{1BAACA3A-B6AF-4516-B997-B6C1BD7D750F}" destId="{47FB99D6-1159-4437-BECD-D5DF269B1CCC}" srcOrd="0" destOrd="0" presId="urn:microsoft.com/office/officeart/2005/8/layout/orgChart1"/>
-    <dgm:cxn modelId="{2CF79C3C-C650-497B-B277-80F844DF4F27}" type="presParOf" srcId="{1BAACA3A-B6AF-4516-B997-B6C1BD7D750F}" destId="{9ADE805B-6A8E-42C7-AB44-1CDB9E4163C1}" srcOrd="1" destOrd="0" presId="urn:microsoft.com/office/officeart/2005/8/layout/orgChart1"/>
-    <dgm:cxn modelId="{05E77850-E5D1-4D9F-A03C-2A217A546B4C}" type="presParOf" srcId="{AE537027-A315-4CF1-BCE0-4A7250E7BFF5}" destId="{5B55C1DB-DAC8-4AA7-A1D7-A321B16719E8}" srcOrd="1" destOrd="0" presId="urn:microsoft.com/office/officeart/2005/8/layout/orgChart1"/>
-    <dgm:cxn modelId="{D884D98E-2C2C-4746-AC00-0697E4A542F6}" type="presParOf" srcId="{AE537027-A315-4CF1-BCE0-4A7250E7BFF5}" destId="{A0BF66E8-8B6A-4CBB-BE85-A656DD932EF5}" srcOrd="2" destOrd="0" presId="urn:microsoft.com/office/officeart/2005/8/layout/orgChart1"/>
-    <dgm:cxn modelId="{33705253-21B8-49E6-B417-8F8DFE347AE8}" type="presParOf" srcId="{F0D1EE0C-259D-46F8-BE41-6FAD9B12F24F}" destId="{6B5B1EED-AAD5-41CB-B1F8-5C29ED603754}" srcOrd="6" destOrd="0" presId="urn:microsoft.com/office/officeart/2005/8/layout/orgChart1"/>
-    <dgm:cxn modelId="{D7B78030-B4AE-4F8B-9096-0B64E65D4CFD}" type="presParOf" srcId="{F0D1EE0C-259D-46F8-BE41-6FAD9B12F24F}" destId="{0867E055-5AC9-495E-9583-EA7AF8460D5D}" srcOrd="7" destOrd="0" presId="urn:microsoft.com/office/officeart/2005/8/layout/orgChart1"/>
-    <dgm:cxn modelId="{26F30700-BBD8-45F1-A938-FAAAD61D4748}" type="presParOf" srcId="{0867E055-5AC9-495E-9583-EA7AF8460D5D}" destId="{D8294BEF-3E58-4F4F-B0BE-01CA747C0981}" srcOrd="0" destOrd="0" presId="urn:microsoft.com/office/officeart/2005/8/layout/orgChart1"/>
-    <dgm:cxn modelId="{0EBC1E3F-5685-44F4-B900-5C93B9FEDC7D}" type="presParOf" srcId="{D8294BEF-3E58-4F4F-B0BE-01CA747C0981}" destId="{994BCDDF-D51A-4968-A546-CEEED7A9AC37}" srcOrd="0" destOrd="0" presId="urn:microsoft.com/office/officeart/2005/8/layout/orgChart1"/>
-    <dgm:cxn modelId="{ECCC0ED1-E3B2-4B6D-87AF-B87BBF1F5E80}" type="presParOf" srcId="{D8294BEF-3E58-4F4F-B0BE-01CA747C0981}" destId="{EB86F599-8AC6-4D77-84E9-AB666D263D62}" srcOrd="1" destOrd="0" presId="urn:microsoft.com/office/officeart/2005/8/layout/orgChart1"/>
-    <dgm:cxn modelId="{E93F83DD-F7B6-412E-83FA-5D956CB7C207}" type="presParOf" srcId="{0867E055-5AC9-495E-9583-EA7AF8460D5D}" destId="{871BF957-9C97-410E-A1D7-9C83BE0663B8}" srcOrd="1" destOrd="0" presId="urn:microsoft.com/office/officeart/2005/8/layout/orgChart1"/>
-    <dgm:cxn modelId="{4C52D6E7-BFA5-49FE-B048-D75D47BA4BC9}" type="presParOf" srcId="{0867E055-5AC9-495E-9583-EA7AF8460D5D}" destId="{DC4899F8-5AB0-466D-9264-A090AC83248E}" srcOrd="2" destOrd="0" presId="urn:microsoft.com/office/officeart/2005/8/layout/orgChart1"/>
-    <dgm:cxn modelId="{CCC009B3-8E0C-4E08-9EE6-3AD54EABA3A3}" type="presParOf" srcId="{64F55494-5A6E-4ABF-8BEB-7202C78A1517}" destId="{7DB92DAE-8778-4152-878D-8C6DC89001BE}" srcOrd="2" destOrd="0" presId="urn:microsoft.com/office/officeart/2005/8/layout/orgChart1"/>
-    <dgm:cxn modelId="{8738B7BC-783E-4C7F-84C6-A7EF9CE3C49B}" type="presParOf" srcId="{CA53F23B-23DE-4B61-9C52-F95EAF527CC6}" destId="{52E6DA1D-4F70-49F7-A5CF-362EF40F6EC7}" srcOrd="12" destOrd="0" presId="urn:microsoft.com/office/officeart/2005/8/layout/orgChart1"/>
-    <dgm:cxn modelId="{96D5AD1D-EECF-4F6E-8578-976C088562CA}" type="presParOf" srcId="{CA53F23B-23DE-4B61-9C52-F95EAF527CC6}" destId="{64A578CA-3512-4149-B82A-C3FB37CD32D1}" srcOrd="13" destOrd="0" presId="urn:microsoft.com/office/officeart/2005/8/layout/orgChart1"/>
-    <dgm:cxn modelId="{49E31CBA-FDE0-40D3-8588-BB3DC4D1BB28}" type="presParOf" srcId="{64A578CA-3512-4149-B82A-C3FB37CD32D1}" destId="{E10FB2C8-A9C6-4786-B1CB-9E931D372B31}" srcOrd="0" destOrd="0" presId="urn:microsoft.com/office/officeart/2005/8/layout/orgChart1"/>
-    <dgm:cxn modelId="{77CA3FE8-6363-4135-BCA8-695AA5FC9773}" type="presParOf" srcId="{E10FB2C8-A9C6-4786-B1CB-9E931D372B31}" destId="{D8D9B911-A26F-4E81-B107-C8C4E1452DE4}" srcOrd="0" destOrd="0" presId="urn:microsoft.com/office/officeart/2005/8/layout/orgChart1"/>
-    <dgm:cxn modelId="{837AA943-DCD6-4274-8509-D27C39E864A9}" type="presParOf" srcId="{E10FB2C8-A9C6-4786-B1CB-9E931D372B31}" destId="{4B7BD147-52A6-4B0B-BF43-E08FE3E5158B}" srcOrd="1" destOrd="0" presId="urn:microsoft.com/office/officeart/2005/8/layout/orgChart1"/>
-    <dgm:cxn modelId="{911C6634-1866-4A7C-9863-784D2D7BAA9E}" type="presParOf" srcId="{64A578CA-3512-4149-B82A-C3FB37CD32D1}" destId="{E2BBAFE6-A85F-4A45-ABE4-58709A446E5D}" srcOrd="1" destOrd="0" presId="urn:microsoft.com/office/officeart/2005/8/layout/orgChart1"/>
-    <dgm:cxn modelId="{6CE6029C-FE41-414B-8225-33B913573CD4}" type="presParOf" srcId="{E2BBAFE6-A85F-4A45-ABE4-58709A446E5D}" destId="{0ECD2A48-9BA6-4100-A2D7-2E9C9EE6727E}" srcOrd="0" destOrd="0" presId="urn:microsoft.com/office/officeart/2005/8/layout/orgChart1"/>
-    <dgm:cxn modelId="{CEA53455-88E4-453B-926D-0B1D4C063814}" type="presParOf" srcId="{E2BBAFE6-A85F-4A45-ABE4-58709A446E5D}" destId="{ED918CB5-A3BA-4CF3-ADEA-AFFD76B3D3EA}" srcOrd="1" destOrd="0" presId="urn:microsoft.com/office/officeart/2005/8/layout/orgChart1"/>
-    <dgm:cxn modelId="{FB5B185A-9056-4732-A388-97140572F219}" type="presParOf" srcId="{ED918CB5-A3BA-4CF3-ADEA-AFFD76B3D3EA}" destId="{2A494D29-6DDD-49BD-AE8A-4B70B6CB3AE2}" srcOrd="0" destOrd="0" presId="urn:microsoft.com/office/officeart/2005/8/layout/orgChart1"/>
-    <dgm:cxn modelId="{02EA5757-7E0B-49B9-B36F-C044ECC89AEE}" type="presParOf" srcId="{2A494D29-6DDD-49BD-AE8A-4B70B6CB3AE2}" destId="{B537A1EE-4249-4074-B5BA-12585CDB8984}" srcOrd="0" destOrd="0" presId="urn:microsoft.com/office/officeart/2005/8/layout/orgChart1"/>
-    <dgm:cxn modelId="{D816A2CA-A3CD-48E5-B45C-439B36B3D96A}" type="presParOf" srcId="{2A494D29-6DDD-49BD-AE8A-4B70B6CB3AE2}" destId="{D012E598-ADA9-41C0-8B0E-F6586C588558}" srcOrd="1" destOrd="0" presId="urn:microsoft.com/office/officeart/2005/8/layout/orgChart1"/>
-    <dgm:cxn modelId="{9773CF43-D6FC-49F1-A140-C7613B299448}" type="presParOf" srcId="{ED918CB5-A3BA-4CF3-ADEA-AFFD76B3D3EA}" destId="{C80A6CD5-33C4-429A-B602-62D56DA9B43A}" srcOrd="1" destOrd="0" presId="urn:microsoft.com/office/officeart/2005/8/layout/orgChart1"/>
-    <dgm:cxn modelId="{A50ACE63-C6A8-476C-A9A5-67B67389720F}" type="presParOf" srcId="{ED918CB5-A3BA-4CF3-ADEA-AFFD76B3D3EA}" destId="{1A4929DA-069A-4AF6-B20A-E137EBF7B208}" srcOrd="2" destOrd="0" presId="urn:microsoft.com/office/officeart/2005/8/layout/orgChart1"/>
-    <dgm:cxn modelId="{9B677107-603B-4D00-9177-E80C2C673194}" type="presParOf" srcId="{E2BBAFE6-A85F-4A45-ABE4-58709A446E5D}" destId="{B91418ED-1693-4F38-B0F1-10AFA9E9C613}" srcOrd="2" destOrd="0" presId="urn:microsoft.com/office/officeart/2005/8/layout/orgChart1"/>
-    <dgm:cxn modelId="{FCAB6D2A-10E6-4583-B532-EAF3A980089E}" type="presParOf" srcId="{E2BBAFE6-A85F-4A45-ABE4-58709A446E5D}" destId="{269C1852-7A34-4A07-BF23-EEC001B6B6E8}" srcOrd="3" destOrd="0" presId="urn:microsoft.com/office/officeart/2005/8/layout/orgChart1"/>
-    <dgm:cxn modelId="{7440DF61-316C-4158-8A48-C560BA46274E}" type="presParOf" srcId="{269C1852-7A34-4A07-BF23-EEC001B6B6E8}" destId="{BD9BE302-5C5C-4679-951A-A59E33C58876}" srcOrd="0" destOrd="0" presId="urn:microsoft.com/office/officeart/2005/8/layout/orgChart1"/>
-    <dgm:cxn modelId="{336E3DD7-E88F-477D-B4AD-9A19ED6670BC}" type="presParOf" srcId="{BD9BE302-5C5C-4679-951A-A59E33C58876}" destId="{504AC891-5F57-4E60-9309-6093BAAF9833}" srcOrd="0" destOrd="0" presId="urn:microsoft.com/office/officeart/2005/8/layout/orgChart1"/>
-    <dgm:cxn modelId="{A5D81755-5ED5-4BA6-8729-B86ECAF88C9F}" type="presParOf" srcId="{BD9BE302-5C5C-4679-951A-A59E33C58876}" destId="{F00915F4-4CB0-455C-A8A2-9661CC9F9FEA}" srcOrd="1" destOrd="0" presId="urn:microsoft.com/office/officeart/2005/8/layout/orgChart1"/>
-    <dgm:cxn modelId="{8461B364-1157-4553-9DD7-23A06065ABFB}" type="presParOf" srcId="{269C1852-7A34-4A07-BF23-EEC001B6B6E8}" destId="{B90FBA34-8B3A-4691-A0CD-8CB30338645D}" srcOrd="1" destOrd="0" presId="urn:microsoft.com/office/officeart/2005/8/layout/orgChart1"/>
-    <dgm:cxn modelId="{23AD1894-DD70-4C84-8961-45E0667A4A49}" type="presParOf" srcId="{269C1852-7A34-4A07-BF23-EEC001B6B6E8}" destId="{880EF911-83B6-4A84-9FAE-AE771DA927EA}" srcOrd="2" destOrd="0" presId="urn:microsoft.com/office/officeart/2005/8/layout/orgChart1"/>
-    <dgm:cxn modelId="{99EB01D9-AE37-4BB1-A2BA-2F0377EA2298}" type="presParOf" srcId="{64A578CA-3512-4149-B82A-C3FB37CD32D1}" destId="{DB477691-AB70-401A-866B-F9EEF92F851E}" srcOrd="2" destOrd="0" presId="urn:microsoft.com/office/officeart/2005/8/layout/orgChart1"/>
-    <dgm:cxn modelId="{C6252511-290C-4669-B3F6-4CA469B45989}" type="presParOf" srcId="{42534A47-E293-4B98-A20A-B60959D0115E}" destId="{9654071F-8BC0-4130-BBF0-D57582CA4881}" srcOrd="2" destOrd="0" presId="urn:microsoft.com/office/officeart/2005/8/layout/orgChart1"/>
+    <dgm:cxn modelId="{CF011DE0-BFBA-4241-AF05-9A16F69B36A4}" type="presOf" srcId="{38492057-2865-482F-A301-8C40498CD077}" destId="{BB30C418-5FEE-4D52-A902-98ADE0CC8F98}" srcOrd="1" destOrd="0" presId="urn:microsoft.com/office/officeart/2005/8/layout/orgChart1"/>
+    <dgm:cxn modelId="{EB563A6B-C921-4A43-9430-180E2E99052B}" type="presOf" srcId="{5C41FF03-95DE-45C0-A377-234E4FE631C8}" destId="{F00915F4-4CB0-455C-A8A2-9661CC9F9FEA}" srcOrd="1" destOrd="0" presId="urn:microsoft.com/office/officeart/2005/8/layout/orgChart1"/>
+    <dgm:cxn modelId="{F89AF682-CD8B-4377-A06A-18A4C0D00849}" type="presParOf" srcId="{71CA74E9-0425-40C0-A225-3EA96D04D8C9}" destId="{42534A47-E293-4B98-A20A-B60959D0115E}" srcOrd="0" destOrd="0" presId="urn:microsoft.com/office/officeart/2005/8/layout/orgChart1"/>
+    <dgm:cxn modelId="{57938E9B-73E8-4A92-8023-3B8F7A2FE724}" type="presParOf" srcId="{42534A47-E293-4B98-A20A-B60959D0115E}" destId="{525909C9-436F-4606-9334-9404E9467484}" srcOrd="0" destOrd="0" presId="urn:microsoft.com/office/officeart/2005/8/layout/orgChart1"/>
+    <dgm:cxn modelId="{1C183F50-36D9-484E-90C7-F756743B4C07}" type="presParOf" srcId="{525909C9-436F-4606-9334-9404E9467484}" destId="{4165B59A-4AC0-4AED-80AD-90AFFFE48BB4}" srcOrd="0" destOrd="0" presId="urn:microsoft.com/office/officeart/2005/8/layout/orgChart1"/>
+    <dgm:cxn modelId="{BED46707-A908-43DD-A420-F68C8E5DF789}" type="presParOf" srcId="{525909C9-436F-4606-9334-9404E9467484}" destId="{48834FAA-CB7C-4F03-AB78-610695B7E90E}" srcOrd="1" destOrd="0" presId="urn:microsoft.com/office/officeart/2005/8/layout/orgChart1"/>
+    <dgm:cxn modelId="{AC8F6ACD-55EF-4871-A876-E2C592396E5B}" type="presParOf" srcId="{42534A47-E293-4B98-A20A-B60959D0115E}" destId="{CA53F23B-23DE-4B61-9C52-F95EAF527CC6}" srcOrd="1" destOrd="0" presId="urn:microsoft.com/office/officeart/2005/8/layout/orgChart1"/>
+    <dgm:cxn modelId="{1D189FBC-CB73-4FF2-AB73-2CAD30D7690E}" type="presParOf" srcId="{CA53F23B-23DE-4B61-9C52-F95EAF527CC6}" destId="{0FFB5739-1796-4A8E-9751-7B7E72B21FC6}" srcOrd="0" destOrd="0" presId="urn:microsoft.com/office/officeart/2005/8/layout/orgChart1"/>
+    <dgm:cxn modelId="{496C1630-81FF-4093-AA3B-0A241E44EB79}" type="presParOf" srcId="{CA53F23B-23DE-4B61-9C52-F95EAF527CC6}" destId="{5EC5E795-9E5C-4FE1-A4EA-034B9AD72087}" srcOrd="1" destOrd="0" presId="urn:microsoft.com/office/officeart/2005/8/layout/orgChart1"/>
+    <dgm:cxn modelId="{74FCF38A-E72D-464D-8100-56AC78677DE0}" type="presParOf" srcId="{5EC5E795-9E5C-4FE1-A4EA-034B9AD72087}" destId="{E438B531-829B-44E9-828E-289FF66FDCA1}" srcOrd="0" destOrd="0" presId="urn:microsoft.com/office/officeart/2005/8/layout/orgChart1"/>
+    <dgm:cxn modelId="{84A407A6-EF2D-4027-99F4-C0012A6FF66F}" type="presParOf" srcId="{E438B531-829B-44E9-828E-289FF66FDCA1}" destId="{3D3E59D4-586E-485D-A02F-B10FC4A24622}" srcOrd="0" destOrd="0" presId="urn:microsoft.com/office/officeart/2005/8/layout/orgChart1"/>
+    <dgm:cxn modelId="{9DBA54CF-669C-4ABE-859C-B0FFB950711C}" type="presParOf" srcId="{E438B531-829B-44E9-828E-289FF66FDCA1}" destId="{BB30C418-5FEE-4D52-A902-98ADE0CC8F98}" srcOrd="1" destOrd="0" presId="urn:microsoft.com/office/officeart/2005/8/layout/orgChart1"/>
+    <dgm:cxn modelId="{E93AC937-4745-4C9A-879B-D347744D39AC}" type="presParOf" srcId="{5EC5E795-9E5C-4FE1-A4EA-034B9AD72087}" destId="{7D24DC27-02A7-4078-B22B-4161643DBB9A}" srcOrd="1" destOrd="0" presId="urn:microsoft.com/office/officeart/2005/8/layout/orgChart1"/>
+    <dgm:cxn modelId="{756137EE-B916-43AF-96D2-DC0D32080E17}" type="presParOf" srcId="{7D24DC27-02A7-4078-B22B-4161643DBB9A}" destId="{69B844C9-2F7A-4A50-9DB6-FF7D522B1369}" srcOrd="0" destOrd="0" presId="urn:microsoft.com/office/officeart/2005/8/layout/orgChart1"/>
+    <dgm:cxn modelId="{AB1F1083-7C85-4164-B6A6-363EEB0DC7EC}" type="presParOf" srcId="{7D24DC27-02A7-4078-B22B-4161643DBB9A}" destId="{D0342E9C-0BEF-4347-9F33-4CFA38B0EFFC}" srcOrd="1" destOrd="0" presId="urn:microsoft.com/office/officeart/2005/8/layout/orgChart1"/>
+    <dgm:cxn modelId="{C170213A-AE6A-4A5C-86F2-64E273E3F10F}" type="presParOf" srcId="{D0342E9C-0BEF-4347-9F33-4CFA38B0EFFC}" destId="{36E8BA03-C971-47B2-94C0-14858734B168}" srcOrd="0" destOrd="0" presId="urn:microsoft.com/office/officeart/2005/8/layout/orgChart1"/>
+    <dgm:cxn modelId="{B7F57A97-04C0-4073-A21A-0B3648BF6F78}" type="presParOf" srcId="{36E8BA03-C971-47B2-94C0-14858734B168}" destId="{E042E7F8-77CC-44DE-B329-080F0C628381}" srcOrd="0" destOrd="0" presId="urn:microsoft.com/office/officeart/2005/8/layout/orgChart1"/>
+    <dgm:cxn modelId="{E4BBEF52-0E96-4D26-BCA3-7DABE0E42D0C}" type="presParOf" srcId="{36E8BA03-C971-47B2-94C0-14858734B168}" destId="{42F8333C-4E87-4F75-9170-3352DF7AE77A}" srcOrd="1" destOrd="0" presId="urn:microsoft.com/office/officeart/2005/8/layout/orgChart1"/>
+    <dgm:cxn modelId="{E1AEEE42-E523-47F3-BA2E-4394B68998A0}" type="presParOf" srcId="{D0342E9C-0BEF-4347-9F33-4CFA38B0EFFC}" destId="{F1422271-5BCF-45AA-9664-B55CC3FA36A2}" srcOrd="1" destOrd="0" presId="urn:microsoft.com/office/officeart/2005/8/layout/orgChart1"/>
+    <dgm:cxn modelId="{D26F8791-DE8E-4F9E-AF9B-7EFD20DCBFA8}" type="presParOf" srcId="{D0342E9C-0BEF-4347-9F33-4CFA38B0EFFC}" destId="{6F91E5E1-94B7-4B80-BE6E-93839524F984}" srcOrd="2" destOrd="0" presId="urn:microsoft.com/office/officeart/2005/8/layout/orgChart1"/>
+    <dgm:cxn modelId="{4A8A951E-7DBF-4647-95F2-93EE53317E95}" type="presParOf" srcId="{5EC5E795-9E5C-4FE1-A4EA-034B9AD72087}" destId="{702B4011-EC25-4D97-842F-A1DABD624B8E}" srcOrd="2" destOrd="0" presId="urn:microsoft.com/office/officeart/2005/8/layout/orgChart1"/>
+    <dgm:cxn modelId="{7A46DEC5-8F17-4144-80EC-266B339E9688}" type="presParOf" srcId="{CA53F23B-23DE-4B61-9C52-F95EAF527CC6}" destId="{F6633F56-6C75-4059-8CB2-694383B7B7B4}" srcOrd="2" destOrd="0" presId="urn:microsoft.com/office/officeart/2005/8/layout/orgChart1"/>
+    <dgm:cxn modelId="{9189F7D4-AD33-492F-97B9-7053B463DE99}" type="presParOf" srcId="{CA53F23B-23DE-4B61-9C52-F95EAF527CC6}" destId="{2622A5A2-3D33-4232-9B9F-0DEDBD4F4DE7}" srcOrd="3" destOrd="0" presId="urn:microsoft.com/office/officeart/2005/8/layout/orgChart1"/>
+    <dgm:cxn modelId="{7A564326-6E11-47AD-AE1F-7C0B6F1E5DA2}" type="presParOf" srcId="{2622A5A2-3D33-4232-9B9F-0DEDBD4F4DE7}" destId="{E66AA66C-836A-43B8-AEFA-46D8C95286A7}" srcOrd="0" destOrd="0" presId="urn:microsoft.com/office/officeart/2005/8/layout/orgChart1"/>
+    <dgm:cxn modelId="{76173B63-D780-4545-82D4-3786E1C39CB4}" type="presParOf" srcId="{E66AA66C-836A-43B8-AEFA-46D8C95286A7}" destId="{295E0097-32FB-4469-94EB-483A6D6803B2}" srcOrd="0" destOrd="0" presId="urn:microsoft.com/office/officeart/2005/8/layout/orgChart1"/>
+    <dgm:cxn modelId="{F4149FB5-8C15-4C77-AA6A-0D517CC36B73}" type="presParOf" srcId="{E66AA66C-836A-43B8-AEFA-46D8C95286A7}" destId="{509E1568-59DD-4883-B88B-3E4AE5B88FCA}" srcOrd="1" destOrd="0" presId="urn:microsoft.com/office/officeart/2005/8/layout/orgChart1"/>
+    <dgm:cxn modelId="{0D24431F-EE5A-4EF7-A9E6-BC7DFA2EF4AA}" type="presParOf" srcId="{2622A5A2-3D33-4232-9B9F-0DEDBD4F4DE7}" destId="{56520729-68BD-4102-B5FA-D22454FDAB96}" srcOrd="1" destOrd="0" presId="urn:microsoft.com/office/officeart/2005/8/layout/orgChart1"/>
+    <dgm:cxn modelId="{DB005E02-9963-445C-88F3-C7D0997F7FE0}" type="presParOf" srcId="{56520729-68BD-4102-B5FA-D22454FDAB96}" destId="{EFE439C2-52CB-4F55-B6EC-52F5815D7B56}" srcOrd="0" destOrd="0" presId="urn:microsoft.com/office/officeart/2005/8/layout/orgChart1"/>
+    <dgm:cxn modelId="{38AD2A9C-604C-4FFA-86E8-A9F95315CB81}" type="presParOf" srcId="{56520729-68BD-4102-B5FA-D22454FDAB96}" destId="{A36D5457-770B-425B-AAC6-431C16A5CFA1}" srcOrd="1" destOrd="0" presId="urn:microsoft.com/office/officeart/2005/8/layout/orgChart1"/>
+    <dgm:cxn modelId="{311504D6-3E79-4B45-9421-385BF3C5D4DF}" type="presParOf" srcId="{A36D5457-770B-425B-AAC6-431C16A5CFA1}" destId="{678C1D93-C481-49D5-9F96-1F1767F6A152}" srcOrd="0" destOrd="0" presId="urn:microsoft.com/office/officeart/2005/8/layout/orgChart1"/>
+    <dgm:cxn modelId="{AE6D90FD-22F6-4A18-AD41-E688D088CC2C}" type="presParOf" srcId="{678C1D93-C481-49D5-9F96-1F1767F6A152}" destId="{ECB66948-CDE8-4BC9-A8DA-AC98417E84B4}" srcOrd="0" destOrd="0" presId="urn:microsoft.com/office/officeart/2005/8/layout/orgChart1"/>
+    <dgm:cxn modelId="{0BC09170-FA19-4913-8349-CDE52F238D38}" type="presParOf" srcId="{678C1D93-C481-49D5-9F96-1F1767F6A152}" destId="{B8079C6B-2AAF-4079-8107-1DDC33116C0A}" srcOrd="1" destOrd="0" presId="urn:microsoft.com/office/officeart/2005/8/layout/orgChart1"/>
+    <dgm:cxn modelId="{4D873EC2-51AE-4CCC-BE73-98C7947AF124}" type="presParOf" srcId="{A36D5457-770B-425B-AAC6-431C16A5CFA1}" destId="{09AFD7EC-4BFB-413C-A0AD-AC7B9A182A65}" srcOrd="1" destOrd="0" presId="urn:microsoft.com/office/officeart/2005/8/layout/orgChart1"/>
+    <dgm:cxn modelId="{0199F863-8698-48ED-89D6-4B209AA63736}" type="presParOf" srcId="{A36D5457-770B-425B-AAC6-431C16A5CFA1}" destId="{63BCE137-23EE-46DF-8E92-AB58B994E0C8}" srcOrd="2" destOrd="0" presId="urn:microsoft.com/office/officeart/2005/8/layout/orgChart1"/>
+    <dgm:cxn modelId="{13C095DE-D0CF-42C0-82EB-963F8537EC21}" type="presParOf" srcId="{2622A5A2-3D33-4232-9B9F-0DEDBD4F4DE7}" destId="{50868219-E32B-4FA1-8408-68F06768DAA4}" srcOrd="2" destOrd="0" presId="urn:microsoft.com/office/officeart/2005/8/layout/orgChart1"/>
+    <dgm:cxn modelId="{0996C958-374B-4F53-89AD-5F93417528B5}" type="presParOf" srcId="{CA53F23B-23DE-4B61-9C52-F95EAF527CC6}" destId="{2A43148B-4205-48D7-AF8B-6557D66C377C}" srcOrd="4" destOrd="0" presId="urn:microsoft.com/office/officeart/2005/8/layout/orgChart1"/>
+    <dgm:cxn modelId="{E8D9998B-6FF1-4A92-B209-83C6AEE8CCAA}" type="presParOf" srcId="{CA53F23B-23DE-4B61-9C52-F95EAF527CC6}" destId="{67C69175-96DB-4512-A3B9-982AAFC3D4C1}" srcOrd="5" destOrd="0" presId="urn:microsoft.com/office/officeart/2005/8/layout/orgChart1"/>
+    <dgm:cxn modelId="{7EE12709-06E5-4836-8713-9B9E3A510C17}" type="presParOf" srcId="{67C69175-96DB-4512-A3B9-982AAFC3D4C1}" destId="{417F6662-DABC-4156-A5EE-B774BBE8C2C7}" srcOrd="0" destOrd="0" presId="urn:microsoft.com/office/officeart/2005/8/layout/orgChart1"/>
+    <dgm:cxn modelId="{838F2DDB-5434-4BDC-8540-574755488535}" type="presParOf" srcId="{417F6662-DABC-4156-A5EE-B774BBE8C2C7}" destId="{679BE6C1-65AC-497F-8147-54AB56CDF270}" srcOrd="0" destOrd="0" presId="urn:microsoft.com/office/officeart/2005/8/layout/orgChart1"/>
+    <dgm:cxn modelId="{ED56CEC0-9D17-4575-A32C-AD6872857CAC}" type="presParOf" srcId="{417F6662-DABC-4156-A5EE-B774BBE8C2C7}" destId="{016F780F-62E3-4C3F-9706-3ADFD1B6FE4E}" srcOrd="1" destOrd="0" presId="urn:microsoft.com/office/officeart/2005/8/layout/orgChart1"/>
+    <dgm:cxn modelId="{4FD6ED22-C757-4704-BDAD-7FA509870D8F}" type="presParOf" srcId="{67C69175-96DB-4512-A3B9-982AAFC3D4C1}" destId="{1D74F39B-6870-4596-A79C-090CAD0DDC70}" srcOrd="1" destOrd="0" presId="urn:microsoft.com/office/officeart/2005/8/layout/orgChart1"/>
+    <dgm:cxn modelId="{68854FA8-9F3E-4E90-B95E-C020FB58DD25}" type="presParOf" srcId="{1D74F39B-6870-4596-A79C-090CAD0DDC70}" destId="{0B313F8B-33AE-48ED-90CC-7E3056247B4E}" srcOrd="0" destOrd="0" presId="urn:microsoft.com/office/officeart/2005/8/layout/orgChart1"/>
+    <dgm:cxn modelId="{A0D3F803-1A80-4723-84EF-AB9C2DFD5855}" type="presParOf" srcId="{1D74F39B-6870-4596-A79C-090CAD0DDC70}" destId="{6F8CD13F-A2B2-49B5-8310-B338B79CD698}" srcOrd="1" destOrd="0" presId="urn:microsoft.com/office/officeart/2005/8/layout/orgChart1"/>
+    <dgm:cxn modelId="{FA3276C2-6FD9-458A-8C9F-A7F4A1C9950F}" type="presParOf" srcId="{6F8CD13F-A2B2-49B5-8310-B338B79CD698}" destId="{09B08E98-39D5-4608-86AE-E882460C3AF6}" srcOrd="0" destOrd="0" presId="urn:microsoft.com/office/officeart/2005/8/layout/orgChart1"/>
+    <dgm:cxn modelId="{0CE6536E-4935-4649-A7DD-CE3FFB31EDAD}" type="presParOf" srcId="{09B08E98-39D5-4608-86AE-E882460C3AF6}" destId="{D0409C93-5F64-4644-9359-837E5F6449D0}" srcOrd="0" destOrd="0" presId="urn:microsoft.com/office/officeart/2005/8/layout/orgChart1"/>
+    <dgm:cxn modelId="{28CEB772-91FB-46A3-AF4D-A27C9C04F000}" type="presParOf" srcId="{09B08E98-39D5-4608-86AE-E882460C3AF6}" destId="{5D6CF49E-052F-479A-9A0A-2F08A3635934}" srcOrd="1" destOrd="0" presId="urn:microsoft.com/office/officeart/2005/8/layout/orgChart1"/>
+    <dgm:cxn modelId="{64043CA9-7A6B-43E5-A057-DE2834BA220F}" type="presParOf" srcId="{6F8CD13F-A2B2-49B5-8310-B338B79CD698}" destId="{8E122639-C240-4DA9-9F0A-DCEA4AE6475A}" srcOrd="1" destOrd="0" presId="urn:microsoft.com/office/officeart/2005/8/layout/orgChart1"/>
+    <dgm:cxn modelId="{BE142A23-6859-436C-A622-40691D811E6B}" type="presParOf" srcId="{6F8CD13F-A2B2-49B5-8310-B338B79CD698}" destId="{171E11B4-2AA2-4BE4-8499-712A6B6F0656}" srcOrd="2" destOrd="0" presId="urn:microsoft.com/office/officeart/2005/8/layout/orgChart1"/>
+    <dgm:cxn modelId="{5D52E41D-813A-4731-BB2E-F798ADD4C6A0}" type="presParOf" srcId="{67C69175-96DB-4512-A3B9-982AAFC3D4C1}" destId="{C76F7797-1A37-4A0F-A186-C068588C47B6}" srcOrd="2" destOrd="0" presId="urn:microsoft.com/office/officeart/2005/8/layout/orgChart1"/>
+    <dgm:cxn modelId="{3EE6E47C-E6D0-4B76-B5B5-D6F6483DAF37}" type="presParOf" srcId="{CA53F23B-23DE-4B61-9C52-F95EAF527CC6}" destId="{6C487FF7-9DA5-4D42-AFEA-00E5077628C0}" srcOrd="6" destOrd="0" presId="urn:microsoft.com/office/officeart/2005/8/layout/orgChart1"/>
+    <dgm:cxn modelId="{9529D552-DE72-43DA-A42A-4EC80AC27300}" type="presParOf" srcId="{CA53F23B-23DE-4B61-9C52-F95EAF527CC6}" destId="{0D169990-9D25-4C74-A71D-16EA8D1D3D67}" srcOrd="7" destOrd="0" presId="urn:microsoft.com/office/officeart/2005/8/layout/orgChart1"/>
+    <dgm:cxn modelId="{7284DF8A-3D3D-4EC4-B29E-9811C54F3A1C}" type="presParOf" srcId="{0D169990-9D25-4C74-A71D-16EA8D1D3D67}" destId="{9CAD2A99-9435-47A6-B161-77E1B21E2BCB}" srcOrd="0" destOrd="0" presId="urn:microsoft.com/office/officeart/2005/8/layout/orgChart1"/>
+    <dgm:cxn modelId="{1662F7C3-1616-4F21-98F4-F4F20F896762}" type="presParOf" srcId="{9CAD2A99-9435-47A6-B161-77E1B21E2BCB}" destId="{60ED6ABD-8794-4144-A015-458C185D5B42}" srcOrd="0" destOrd="0" presId="urn:microsoft.com/office/officeart/2005/8/layout/orgChart1"/>
+    <dgm:cxn modelId="{3B38716D-2B16-423A-978C-5D4E5C72E77E}" type="presParOf" srcId="{9CAD2A99-9435-47A6-B161-77E1B21E2BCB}" destId="{77C99415-3010-46C5-870E-C4919ECD9D75}" srcOrd="1" destOrd="0" presId="urn:microsoft.com/office/officeart/2005/8/layout/orgChart1"/>
+    <dgm:cxn modelId="{6C439FA0-8DE3-4B55-84CD-7FE54B996553}" type="presParOf" srcId="{0D169990-9D25-4C74-A71D-16EA8D1D3D67}" destId="{94D4F46E-A9EE-483D-A84E-214D8CB1500C}" srcOrd="1" destOrd="0" presId="urn:microsoft.com/office/officeart/2005/8/layout/orgChart1"/>
+    <dgm:cxn modelId="{1132A815-BE23-418E-AA14-16FC556554AA}" type="presParOf" srcId="{94D4F46E-A9EE-483D-A84E-214D8CB1500C}" destId="{B185A711-F0FB-42D9-9F95-91DBDCA098BF}" srcOrd="0" destOrd="0" presId="urn:microsoft.com/office/officeart/2005/8/layout/orgChart1"/>
+    <dgm:cxn modelId="{ABD704CB-0485-4AEF-AFA4-E671770A7364}" type="presParOf" srcId="{94D4F46E-A9EE-483D-A84E-214D8CB1500C}" destId="{8BD51A87-8469-4F05-B54B-F35AE33DE4F0}" srcOrd="1" destOrd="0" presId="urn:microsoft.com/office/officeart/2005/8/layout/orgChart1"/>
+    <dgm:cxn modelId="{7668BA75-A05C-463D-AA7E-FE6DF167D32A}" type="presParOf" srcId="{8BD51A87-8469-4F05-B54B-F35AE33DE4F0}" destId="{9BAA052F-75E1-4D28-99F5-31FA5EA3CACC}" srcOrd="0" destOrd="0" presId="urn:microsoft.com/office/officeart/2005/8/layout/orgChart1"/>
+    <dgm:cxn modelId="{58C9472B-8D55-44E6-8B9C-99BC3CB15941}" type="presParOf" srcId="{9BAA052F-75E1-4D28-99F5-31FA5EA3CACC}" destId="{2BC05C86-BABD-40F4-8B3C-963EEDEBDA82}" srcOrd="0" destOrd="0" presId="urn:microsoft.com/office/officeart/2005/8/layout/orgChart1"/>
+    <dgm:cxn modelId="{FB3F7393-5686-42C7-B500-7F0B5229F5A5}" type="presParOf" srcId="{9BAA052F-75E1-4D28-99F5-31FA5EA3CACC}" destId="{42F58706-68D8-4201-A3F1-9608DDC975A9}" srcOrd="1" destOrd="0" presId="urn:microsoft.com/office/officeart/2005/8/layout/orgChart1"/>
+    <dgm:cxn modelId="{3A562C89-D8BC-4605-ADE2-59C00A5E4C48}" type="presParOf" srcId="{8BD51A87-8469-4F05-B54B-F35AE33DE4F0}" destId="{E37A6529-50A3-4DA1-B34B-BE550737EEB0}" srcOrd="1" destOrd="0" presId="urn:microsoft.com/office/officeart/2005/8/layout/orgChart1"/>
+    <dgm:cxn modelId="{F046ADB9-B92B-4BCD-B6C6-0CDD535A36E5}" type="presParOf" srcId="{8BD51A87-8469-4F05-B54B-F35AE33DE4F0}" destId="{3CCE1F50-4430-47FF-8E79-C46E75174682}" srcOrd="2" destOrd="0" presId="urn:microsoft.com/office/officeart/2005/8/layout/orgChart1"/>
+    <dgm:cxn modelId="{010A39BB-32A6-4A28-B934-6B2ACEEA7061}" type="presParOf" srcId="{94D4F46E-A9EE-483D-A84E-214D8CB1500C}" destId="{97B4AFB4-6CA2-49D1-A1E9-C69BECF3AC57}" srcOrd="2" destOrd="0" presId="urn:microsoft.com/office/officeart/2005/8/layout/orgChart1"/>
+    <dgm:cxn modelId="{B3129C19-421E-4C7C-8AE6-DC135F3816FD}" type="presParOf" srcId="{94D4F46E-A9EE-483D-A84E-214D8CB1500C}" destId="{02DFC37A-F3B9-4803-9FAE-866E1594DDEC}" srcOrd="3" destOrd="0" presId="urn:microsoft.com/office/officeart/2005/8/layout/orgChart1"/>
+    <dgm:cxn modelId="{9C17667D-0A7E-4994-B03E-B9B01E89C65E}" type="presParOf" srcId="{02DFC37A-F3B9-4803-9FAE-866E1594DDEC}" destId="{CE915095-1323-4F8D-8D01-70847904029F}" srcOrd="0" destOrd="0" presId="urn:microsoft.com/office/officeart/2005/8/layout/orgChart1"/>
+    <dgm:cxn modelId="{6B2E2FD8-0E87-40DF-BC74-69980706E280}" type="presParOf" srcId="{CE915095-1323-4F8D-8D01-70847904029F}" destId="{832F7CAD-916E-4089-81E0-5DE70538B4E8}" srcOrd="0" destOrd="0" presId="urn:microsoft.com/office/officeart/2005/8/layout/orgChart1"/>
+    <dgm:cxn modelId="{CC2DA96C-4053-4EE1-BACB-3F574F47D274}" type="presParOf" srcId="{CE915095-1323-4F8D-8D01-70847904029F}" destId="{38DA4120-F81A-4E7D-9B00-036B8D121194}" srcOrd="1" destOrd="0" presId="urn:microsoft.com/office/officeart/2005/8/layout/orgChart1"/>
+    <dgm:cxn modelId="{31B10F70-D914-4083-94F1-4BCC097E3DB9}" type="presParOf" srcId="{02DFC37A-F3B9-4803-9FAE-866E1594DDEC}" destId="{389F5021-0605-4BD9-95CB-0FF44E21471E}" srcOrd="1" destOrd="0" presId="urn:microsoft.com/office/officeart/2005/8/layout/orgChart1"/>
+    <dgm:cxn modelId="{01967F20-5F32-430A-96B5-2D57CFF4EEE5}" type="presParOf" srcId="{02DFC37A-F3B9-4803-9FAE-866E1594DDEC}" destId="{F841E710-10AA-4E79-A9C1-4F1E7220A6C9}" srcOrd="2" destOrd="0" presId="urn:microsoft.com/office/officeart/2005/8/layout/orgChart1"/>
+    <dgm:cxn modelId="{C4A809DF-736D-40E1-8732-8377E5B23B81}" type="presParOf" srcId="{0D169990-9D25-4C74-A71D-16EA8D1D3D67}" destId="{E59BE5BD-EBF1-4C0E-BE7E-593711991EB2}" srcOrd="2" destOrd="0" presId="urn:microsoft.com/office/officeart/2005/8/layout/orgChart1"/>
+    <dgm:cxn modelId="{4FC3327D-29A2-4A4A-826C-7CA34B9C4D1B}" type="presParOf" srcId="{CA53F23B-23DE-4B61-9C52-F95EAF527CC6}" destId="{841C1C1F-3B99-4BBA-B255-25C5572253C2}" srcOrd="8" destOrd="0" presId="urn:microsoft.com/office/officeart/2005/8/layout/orgChart1"/>
+    <dgm:cxn modelId="{DB8B8BDF-CA85-4404-9B23-731CF5394E5C}" type="presParOf" srcId="{CA53F23B-23DE-4B61-9C52-F95EAF527CC6}" destId="{701F0963-CC8F-4D66-9885-B86DE51BF998}" srcOrd="9" destOrd="0" presId="urn:microsoft.com/office/officeart/2005/8/layout/orgChart1"/>
+    <dgm:cxn modelId="{F8397E61-CA98-4DCE-BB59-5F3B5BE1EA95}" type="presParOf" srcId="{701F0963-CC8F-4D66-9885-B86DE51BF998}" destId="{A065C68F-5D89-4966-A760-FC75569C9610}" srcOrd="0" destOrd="0" presId="urn:microsoft.com/office/officeart/2005/8/layout/orgChart1"/>
+    <dgm:cxn modelId="{9C6819C9-D78E-4A71-B9E8-8B1D87663CBE}" type="presParOf" srcId="{A065C68F-5D89-4966-A760-FC75569C9610}" destId="{C5A9732E-B5D4-4D5B-A984-3B0808547CB7}" srcOrd="0" destOrd="0" presId="urn:microsoft.com/office/officeart/2005/8/layout/orgChart1"/>
+    <dgm:cxn modelId="{CCE19320-B99B-440E-844F-A0848A68967B}" type="presParOf" srcId="{A065C68F-5D89-4966-A760-FC75569C9610}" destId="{0F439F5E-F58C-4A63-AE90-E018BBC65702}" srcOrd="1" destOrd="0" presId="urn:microsoft.com/office/officeart/2005/8/layout/orgChart1"/>
+    <dgm:cxn modelId="{DED2DD14-BEAF-4A53-B560-D581449989A0}" type="presParOf" srcId="{701F0963-CC8F-4D66-9885-B86DE51BF998}" destId="{A31CA775-2706-4B5A-8345-A2CD14FCB353}" srcOrd="1" destOrd="0" presId="urn:microsoft.com/office/officeart/2005/8/layout/orgChart1"/>
+    <dgm:cxn modelId="{0EB9DD5E-7939-46F4-A704-CC9E6E393578}" type="presParOf" srcId="{A31CA775-2706-4B5A-8345-A2CD14FCB353}" destId="{82893F5C-0E1F-415D-8AC9-6474C3F85CD4}" srcOrd="0" destOrd="0" presId="urn:microsoft.com/office/officeart/2005/8/layout/orgChart1"/>
+    <dgm:cxn modelId="{5418C607-5937-45FE-ACC7-CEABCDA132C7}" type="presParOf" srcId="{A31CA775-2706-4B5A-8345-A2CD14FCB353}" destId="{ABBD2C47-58CA-43A0-A8E5-3D8509B55D58}" srcOrd="1" destOrd="0" presId="urn:microsoft.com/office/officeart/2005/8/layout/orgChart1"/>
+    <dgm:cxn modelId="{8698DC6F-45EA-47A8-A0F6-7B4F78EA4287}" type="presParOf" srcId="{ABBD2C47-58CA-43A0-A8E5-3D8509B55D58}" destId="{3307B81A-5F00-4DAA-81F7-21C752DBF807}" srcOrd="0" destOrd="0" presId="urn:microsoft.com/office/officeart/2005/8/layout/orgChart1"/>
+    <dgm:cxn modelId="{B2573601-30D5-46BD-AC2B-BEA9750615EF}" type="presParOf" srcId="{3307B81A-5F00-4DAA-81F7-21C752DBF807}" destId="{BAB96DC3-2838-4D61-B1B7-A10F281D18B3}" srcOrd="0" destOrd="0" presId="urn:microsoft.com/office/officeart/2005/8/layout/orgChart1"/>
+    <dgm:cxn modelId="{EC06DFD2-73A4-4D8E-9730-328A39F058C5}" type="presParOf" srcId="{3307B81A-5F00-4DAA-81F7-21C752DBF807}" destId="{2376E0A8-D876-477F-940B-2EA2D178F003}" srcOrd="1" destOrd="0" presId="urn:microsoft.com/office/officeart/2005/8/layout/orgChart1"/>
+    <dgm:cxn modelId="{BBDA4CB1-92CC-48A2-90C9-258DC2A55440}" type="presParOf" srcId="{ABBD2C47-58CA-43A0-A8E5-3D8509B55D58}" destId="{B226FEF2-DC67-48BA-8F64-B142A3119CC2}" srcOrd="1" destOrd="0" presId="urn:microsoft.com/office/officeart/2005/8/layout/orgChart1"/>
+    <dgm:cxn modelId="{D9A88C36-57D2-4B17-880B-2CD9559750B1}" type="presParOf" srcId="{ABBD2C47-58CA-43A0-A8E5-3D8509B55D58}" destId="{002FD7EC-C3EF-410B-98CB-04FBD7AE8EC4}" srcOrd="2" destOrd="0" presId="urn:microsoft.com/office/officeart/2005/8/layout/orgChart1"/>
+    <dgm:cxn modelId="{75C71C4F-FFC7-476D-9012-C0C2F94AB034}" type="presParOf" srcId="{A31CA775-2706-4B5A-8345-A2CD14FCB353}" destId="{06542DB0-BE10-4B5D-BD56-41DC93A2B68B}" srcOrd="2" destOrd="0" presId="urn:microsoft.com/office/officeart/2005/8/layout/orgChart1"/>
+    <dgm:cxn modelId="{C294A561-21C0-4DB6-9FA2-369B9B8331E9}" type="presParOf" srcId="{A31CA775-2706-4B5A-8345-A2CD14FCB353}" destId="{CDDC3481-FC47-4BD7-914F-85E0A75DC26B}" srcOrd="3" destOrd="0" presId="urn:microsoft.com/office/officeart/2005/8/layout/orgChart1"/>
+    <dgm:cxn modelId="{CCDB33D6-FEEF-465C-AB29-B0BDB3851112}" type="presParOf" srcId="{CDDC3481-FC47-4BD7-914F-85E0A75DC26B}" destId="{06A7E6E6-D386-40B4-9EF6-27658899E853}" srcOrd="0" destOrd="0" presId="urn:microsoft.com/office/officeart/2005/8/layout/orgChart1"/>
+    <dgm:cxn modelId="{22B347C1-BD46-492D-9DC9-CE0DB6E3A794}" type="presParOf" srcId="{06A7E6E6-D386-40B4-9EF6-27658899E853}" destId="{5E4BD612-A1F9-49DF-9F9B-202CAA25B533}" srcOrd="0" destOrd="0" presId="urn:microsoft.com/office/officeart/2005/8/layout/orgChart1"/>
+    <dgm:cxn modelId="{937D90E5-B8DC-4925-AD89-C19FDD13D159}" type="presParOf" srcId="{06A7E6E6-D386-40B4-9EF6-27658899E853}" destId="{7A066AE4-ACEE-4E69-BD0E-9B90C68B6E46}" srcOrd="1" destOrd="0" presId="urn:microsoft.com/office/officeart/2005/8/layout/orgChart1"/>
+    <dgm:cxn modelId="{AAC9453D-8E13-4851-894B-3693B48E8D9A}" type="presParOf" srcId="{CDDC3481-FC47-4BD7-914F-85E0A75DC26B}" destId="{12C0AB47-ACD0-4C8F-8151-57DFE21CBD30}" srcOrd="1" destOrd="0" presId="urn:microsoft.com/office/officeart/2005/8/layout/orgChart1"/>
+    <dgm:cxn modelId="{80868C7A-76EC-4FFF-9CC2-35480FB16FD5}" type="presParOf" srcId="{CDDC3481-FC47-4BD7-914F-85E0A75DC26B}" destId="{7A165BEA-2E4D-4228-8CE8-A4DD1E8D8DD3}" srcOrd="2" destOrd="0" presId="urn:microsoft.com/office/officeart/2005/8/layout/orgChart1"/>
+    <dgm:cxn modelId="{A7DC8E3B-4000-46E2-AB18-0953ACB0204F}" type="presParOf" srcId="{A31CA775-2706-4B5A-8345-A2CD14FCB353}" destId="{B041167E-70C9-4B4B-895B-27C6815E67D6}" srcOrd="4" destOrd="0" presId="urn:microsoft.com/office/officeart/2005/8/layout/orgChart1"/>
+    <dgm:cxn modelId="{CAFF29F3-37AA-41ED-BEA6-FAE7ACC2ED27}" type="presParOf" srcId="{A31CA775-2706-4B5A-8345-A2CD14FCB353}" destId="{7CF2BFB6-A8F2-44BC-BA9A-EADF19EB9572}" srcOrd="5" destOrd="0" presId="urn:microsoft.com/office/officeart/2005/8/layout/orgChart1"/>
+    <dgm:cxn modelId="{F241CCA3-617C-4157-B9B1-93E137946C63}" type="presParOf" srcId="{7CF2BFB6-A8F2-44BC-BA9A-EADF19EB9572}" destId="{2CD327B9-5D7A-4746-9127-D9A87A5DCD4D}" srcOrd="0" destOrd="0" presId="urn:microsoft.com/office/officeart/2005/8/layout/orgChart1"/>
+    <dgm:cxn modelId="{97EC119C-AEA1-490A-B485-1433386F6444}" type="presParOf" srcId="{2CD327B9-5D7A-4746-9127-D9A87A5DCD4D}" destId="{59A7E882-1009-48A3-B05C-92383365C96B}" srcOrd="0" destOrd="0" presId="urn:microsoft.com/office/officeart/2005/8/layout/orgChart1"/>
+    <dgm:cxn modelId="{60C84E63-F8AB-46B5-9CE5-A87CCFD77862}" type="presParOf" srcId="{2CD327B9-5D7A-4746-9127-D9A87A5DCD4D}" destId="{08D76618-FA46-4683-8CE2-F20AD9BABA4F}" srcOrd="1" destOrd="0" presId="urn:microsoft.com/office/officeart/2005/8/layout/orgChart1"/>
+    <dgm:cxn modelId="{7B590F1B-1354-4973-B95B-CAEAF74C8CCE}" type="presParOf" srcId="{7CF2BFB6-A8F2-44BC-BA9A-EADF19EB9572}" destId="{E841BF1B-2B07-4EA8-83E9-71625BED54EA}" srcOrd="1" destOrd="0" presId="urn:microsoft.com/office/officeart/2005/8/layout/orgChart1"/>
+    <dgm:cxn modelId="{31C0B447-BC92-453C-8F59-203AF21578CB}" type="presParOf" srcId="{7CF2BFB6-A8F2-44BC-BA9A-EADF19EB9572}" destId="{97D16C28-692B-4A2E-ABFA-CB7D52A8E42C}" srcOrd="2" destOrd="0" presId="urn:microsoft.com/office/officeart/2005/8/layout/orgChart1"/>
+    <dgm:cxn modelId="{B15DEBA1-3CCD-4ACA-AEB1-7475ABF1A275}" type="presParOf" srcId="{A31CA775-2706-4B5A-8345-A2CD14FCB353}" destId="{74B475A8-0D89-4808-A198-A0C3B45C4C03}" srcOrd="6" destOrd="0" presId="urn:microsoft.com/office/officeart/2005/8/layout/orgChart1"/>
+    <dgm:cxn modelId="{FED3DACB-FADD-4236-8574-5CBC884DFF7A}" type="presParOf" srcId="{A31CA775-2706-4B5A-8345-A2CD14FCB353}" destId="{444D6B4E-9AC1-46D4-873B-21AE81DB1257}" srcOrd="7" destOrd="0" presId="urn:microsoft.com/office/officeart/2005/8/layout/orgChart1"/>
+    <dgm:cxn modelId="{00AFA1A0-C115-4F8D-BE75-A5B3F5AC4243}" type="presParOf" srcId="{444D6B4E-9AC1-46D4-873B-21AE81DB1257}" destId="{BD74AFED-68F0-4E8D-89AA-70AAA29F8BFB}" srcOrd="0" destOrd="0" presId="urn:microsoft.com/office/officeart/2005/8/layout/orgChart1"/>
+    <dgm:cxn modelId="{D349C39E-ECE7-42DC-9318-EE9A1AFAAC83}" type="presParOf" srcId="{BD74AFED-68F0-4E8D-89AA-70AAA29F8BFB}" destId="{88502C43-22FF-402A-856D-185BF2450900}" srcOrd="0" destOrd="0" presId="urn:microsoft.com/office/officeart/2005/8/layout/orgChart1"/>
+    <dgm:cxn modelId="{A05DFE93-0A06-49A9-A408-570B64762518}" type="presParOf" srcId="{BD74AFED-68F0-4E8D-89AA-70AAA29F8BFB}" destId="{38E98EF4-DDA3-4D34-B40F-6C759B9001D7}" srcOrd="1" destOrd="0" presId="urn:microsoft.com/office/officeart/2005/8/layout/orgChart1"/>
+    <dgm:cxn modelId="{A0D87EE5-2A27-4454-9861-6866498657B1}" type="presParOf" srcId="{444D6B4E-9AC1-46D4-873B-21AE81DB1257}" destId="{8DE4F08C-8831-42B9-A33F-6CB7DBA9CD30}" srcOrd="1" destOrd="0" presId="urn:microsoft.com/office/officeart/2005/8/layout/orgChart1"/>
+    <dgm:cxn modelId="{C424E863-1EED-4D57-BCA5-3D80245BF166}" type="presParOf" srcId="{444D6B4E-9AC1-46D4-873B-21AE81DB1257}" destId="{0618E550-69C6-4CE2-93DA-A61718D75CF6}" srcOrd="2" destOrd="0" presId="urn:microsoft.com/office/officeart/2005/8/layout/orgChart1"/>
+    <dgm:cxn modelId="{3E963C36-7CBB-4192-A834-C6496BB699C3}" type="presParOf" srcId="{A31CA775-2706-4B5A-8345-A2CD14FCB353}" destId="{E224CE68-8626-43C1-827F-EAB97EE1754D}" srcOrd="8" destOrd="0" presId="urn:microsoft.com/office/officeart/2005/8/layout/orgChart1"/>
+    <dgm:cxn modelId="{99F8CA70-4E90-4C80-A94C-B066F091524B}" type="presParOf" srcId="{A31CA775-2706-4B5A-8345-A2CD14FCB353}" destId="{57382897-85D1-4871-B135-1F8BC685AD02}" srcOrd="9" destOrd="0" presId="urn:microsoft.com/office/officeart/2005/8/layout/orgChart1"/>
+    <dgm:cxn modelId="{3AB708A1-7C08-4A48-92B1-5ABA16801855}" type="presParOf" srcId="{57382897-85D1-4871-B135-1F8BC685AD02}" destId="{B6A22CB6-FFA7-4C9D-A0B7-3F5CAC7B3467}" srcOrd="0" destOrd="0" presId="urn:microsoft.com/office/officeart/2005/8/layout/orgChart1"/>
+    <dgm:cxn modelId="{9CD01995-7ADA-40CD-AE1C-F9B38137DE3A}" type="presParOf" srcId="{B6A22CB6-FFA7-4C9D-A0B7-3F5CAC7B3467}" destId="{3E2B43CF-A4BB-4E78-9609-FFD5F949BE2F}" srcOrd="0" destOrd="0" presId="urn:microsoft.com/office/officeart/2005/8/layout/orgChart1"/>
+    <dgm:cxn modelId="{DA71B6D7-6C21-4BD6-A9FD-C441E05647E8}" type="presParOf" srcId="{B6A22CB6-FFA7-4C9D-A0B7-3F5CAC7B3467}" destId="{477FF09D-E9DA-4DAD-BC17-C9A46DE006B1}" srcOrd="1" destOrd="0" presId="urn:microsoft.com/office/officeart/2005/8/layout/orgChart1"/>
+    <dgm:cxn modelId="{63A24AA6-BBCA-45B9-A864-9184A7637342}" type="presParOf" srcId="{57382897-85D1-4871-B135-1F8BC685AD02}" destId="{08D2CEF8-DB12-4633-90AF-669A2E0D6FB0}" srcOrd="1" destOrd="0" presId="urn:microsoft.com/office/officeart/2005/8/layout/orgChart1"/>
+    <dgm:cxn modelId="{EF9653CE-944E-4F24-8F00-41E9493B21D3}" type="presParOf" srcId="{57382897-85D1-4871-B135-1F8BC685AD02}" destId="{A31CACE7-5C15-4E12-88EE-2AF3DDBB4330}" srcOrd="2" destOrd="0" presId="urn:microsoft.com/office/officeart/2005/8/layout/orgChart1"/>
+    <dgm:cxn modelId="{67ADFE63-D89F-4FA7-AF3B-4DF1DFFD0C02}" type="presParOf" srcId="{701F0963-CC8F-4D66-9885-B86DE51BF998}" destId="{95D3A866-FFE1-48FA-B592-C181E49095D6}" srcOrd="2" destOrd="0" presId="urn:microsoft.com/office/officeart/2005/8/layout/orgChart1"/>
+    <dgm:cxn modelId="{FD4130BF-59EF-430C-962B-7724B6382F6D}" type="presParOf" srcId="{CA53F23B-23DE-4B61-9C52-F95EAF527CC6}" destId="{783C2A5D-4F9F-45CE-AAB2-C939C659662F}" srcOrd="10" destOrd="0" presId="urn:microsoft.com/office/officeart/2005/8/layout/orgChart1"/>
+    <dgm:cxn modelId="{EFD2FFFC-F782-4C21-8586-E56C0D0C8871}" type="presParOf" srcId="{CA53F23B-23DE-4B61-9C52-F95EAF527CC6}" destId="{64F55494-5A6E-4ABF-8BEB-7202C78A1517}" srcOrd="11" destOrd="0" presId="urn:microsoft.com/office/officeart/2005/8/layout/orgChart1"/>
+    <dgm:cxn modelId="{4541AB50-2A9E-4617-8F8D-238FBBB4A31A}" type="presParOf" srcId="{64F55494-5A6E-4ABF-8BEB-7202C78A1517}" destId="{3A18FDA1-598A-448B-B9FC-CD3DEC195EB7}" srcOrd="0" destOrd="0" presId="urn:microsoft.com/office/officeart/2005/8/layout/orgChart1"/>
+    <dgm:cxn modelId="{FC16C3BB-7447-45E2-BA20-CB2D7FCD412A}" type="presParOf" srcId="{3A18FDA1-598A-448B-B9FC-CD3DEC195EB7}" destId="{A3E05D60-637E-4152-B7C1-AE717280EDAD}" srcOrd="0" destOrd="0" presId="urn:microsoft.com/office/officeart/2005/8/layout/orgChart1"/>
+    <dgm:cxn modelId="{76CDECC0-77BF-4298-80A9-5A2AD4415556}" type="presParOf" srcId="{3A18FDA1-598A-448B-B9FC-CD3DEC195EB7}" destId="{C43A92B1-45FE-45F3-B904-49B55859ACE8}" srcOrd="1" destOrd="0" presId="urn:microsoft.com/office/officeart/2005/8/layout/orgChart1"/>
+    <dgm:cxn modelId="{9D464A7C-0910-4C92-A96E-9B8997D5B926}" type="presParOf" srcId="{64F55494-5A6E-4ABF-8BEB-7202C78A1517}" destId="{F0D1EE0C-259D-46F8-BE41-6FAD9B12F24F}" srcOrd="1" destOrd="0" presId="urn:microsoft.com/office/officeart/2005/8/layout/orgChart1"/>
+    <dgm:cxn modelId="{D627688B-F727-4543-BC58-5F2D23878640}" type="presParOf" srcId="{F0D1EE0C-259D-46F8-BE41-6FAD9B12F24F}" destId="{AB71D7D7-9D64-4175-9741-3940FC62430B}" srcOrd="0" destOrd="0" presId="urn:microsoft.com/office/officeart/2005/8/layout/orgChart1"/>
+    <dgm:cxn modelId="{B92F506E-47CC-4353-BD0D-61C712C64AD3}" type="presParOf" srcId="{F0D1EE0C-259D-46F8-BE41-6FAD9B12F24F}" destId="{0C660666-49BE-482E-923B-330FC338C221}" srcOrd="1" destOrd="0" presId="urn:microsoft.com/office/officeart/2005/8/layout/orgChart1"/>
+    <dgm:cxn modelId="{77980612-1FC8-4AC3-B883-0F8DEA86178F}" type="presParOf" srcId="{0C660666-49BE-482E-923B-330FC338C221}" destId="{E4BF7A45-9BE3-4DE6-8575-593923A71DCA}" srcOrd="0" destOrd="0" presId="urn:microsoft.com/office/officeart/2005/8/layout/orgChart1"/>
+    <dgm:cxn modelId="{68717568-B837-463F-B17C-10814E1593C3}" type="presParOf" srcId="{E4BF7A45-9BE3-4DE6-8575-593923A71DCA}" destId="{9320737E-AEA9-4104-8551-1B2A47E75A3B}" srcOrd="0" destOrd="0" presId="urn:microsoft.com/office/officeart/2005/8/layout/orgChart1"/>
+    <dgm:cxn modelId="{6AFF2223-F1BD-459A-BA5C-E8C8D5BFC020}" type="presParOf" srcId="{E4BF7A45-9BE3-4DE6-8575-593923A71DCA}" destId="{7A6F1D8F-4B11-4118-80B8-1274609055AA}" srcOrd="1" destOrd="0" presId="urn:microsoft.com/office/officeart/2005/8/layout/orgChart1"/>
+    <dgm:cxn modelId="{DAE399D3-664F-4511-9642-BBFDADA91108}" type="presParOf" srcId="{0C660666-49BE-482E-923B-330FC338C221}" destId="{03816911-1839-46D2-91EA-925FC6A0A7EB}" srcOrd="1" destOrd="0" presId="urn:microsoft.com/office/officeart/2005/8/layout/orgChart1"/>
+    <dgm:cxn modelId="{589098B5-5F1B-4A4F-A2F3-DC5505AFFC1D}" type="presParOf" srcId="{0C660666-49BE-482E-923B-330FC338C221}" destId="{124B1213-4E85-4F81-8B9F-16087B258430}" srcOrd="2" destOrd="0" presId="urn:microsoft.com/office/officeart/2005/8/layout/orgChart1"/>
+    <dgm:cxn modelId="{D91114C5-47CF-4B1F-8B48-5654EDB5BE86}" type="presParOf" srcId="{F0D1EE0C-259D-46F8-BE41-6FAD9B12F24F}" destId="{3B4D4F5E-593C-4AAD-94BC-BBA095052D5B}" srcOrd="2" destOrd="0" presId="urn:microsoft.com/office/officeart/2005/8/layout/orgChart1"/>
+    <dgm:cxn modelId="{B24911C4-3585-40A6-A652-4F56AB2C9776}" type="presParOf" srcId="{F0D1EE0C-259D-46F8-BE41-6FAD9B12F24F}" destId="{7BF4BE64-0E9D-41E5-8F26-38844E1C6FB5}" srcOrd="3" destOrd="0" presId="urn:microsoft.com/office/officeart/2005/8/layout/orgChart1"/>
+    <dgm:cxn modelId="{9EBA7755-F4E2-4FF6-AD7B-7E30A4D5F389}" type="presParOf" srcId="{7BF4BE64-0E9D-41E5-8F26-38844E1C6FB5}" destId="{16DF47A6-8B8F-427C-B057-E57900D1F2AC}" srcOrd="0" destOrd="0" presId="urn:microsoft.com/office/officeart/2005/8/layout/orgChart1"/>
+    <dgm:cxn modelId="{857EA6B4-28D8-42B9-986F-FB4E0E1730A6}" type="presParOf" srcId="{16DF47A6-8B8F-427C-B057-E57900D1F2AC}" destId="{C490178F-51D7-48C7-AA7D-2B0174BEFF81}" srcOrd="0" destOrd="0" presId="urn:microsoft.com/office/officeart/2005/8/layout/orgChart1"/>
+    <dgm:cxn modelId="{0E504C66-AC64-43E3-A1D7-A6D9657A0981}" type="presParOf" srcId="{16DF47A6-8B8F-427C-B057-E57900D1F2AC}" destId="{A398CCB2-4401-4E65-B69C-89003D740336}" srcOrd="1" destOrd="0" presId="urn:microsoft.com/office/officeart/2005/8/layout/orgChart1"/>
+    <dgm:cxn modelId="{2834ACF5-F06E-4038-93DA-CEEC7F781826}" type="presParOf" srcId="{7BF4BE64-0E9D-41E5-8F26-38844E1C6FB5}" destId="{9FA91EA2-CEA4-4460-8DF4-980971895FB9}" srcOrd="1" destOrd="0" presId="urn:microsoft.com/office/officeart/2005/8/layout/orgChart1"/>
+    <dgm:cxn modelId="{09FCFC9B-2220-4AD0-B196-513E58020BB5}" type="presParOf" srcId="{7BF4BE64-0E9D-41E5-8F26-38844E1C6FB5}" destId="{EDD1C21B-3426-485B-BE71-722985CCD31A}" srcOrd="2" destOrd="0" presId="urn:microsoft.com/office/officeart/2005/8/layout/orgChart1"/>
+    <dgm:cxn modelId="{6513F128-4FBE-49D6-BDB8-B76673D17463}" type="presParOf" srcId="{F0D1EE0C-259D-46F8-BE41-6FAD9B12F24F}" destId="{2C9C744D-559C-4FFB-A1C8-D0265CA90E77}" srcOrd="4" destOrd="0" presId="urn:microsoft.com/office/officeart/2005/8/layout/orgChart1"/>
+    <dgm:cxn modelId="{3951DCA8-719B-489D-9C96-14715FD065A0}" type="presParOf" srcId="{F0D1EE0C-259D-46F8-BE41-6FAD9B12F24F}" destId="{AE537027-A315-4CF1-BCE0-4A7250E7BFF5}" srcOrd="5" destOrd="0" presId="urn:microsoft.com/office/officeart/2005/8/layout/orgChart1"/>
+    <dgm:cxn modelId="{2FF8EB08-6077-46AA-BBA8-3D66EF681292}" type="presParOf" srcId="{AE537027-A315-4CF1-BCE0-4A7250E7BFF5}" destId="{1BAACA3A-B6AF-4516-B997-B6C1BD7D750F}" srcOrd="0" destOrd="0" presId="urn:microsoft.com/office/officeart/2005/8/layout/orgChart1"/>
+    <dgm:cxn modelId="{B8F20CF9-9D9C-4EA7-AF7C-927D98D9DCCD}" type="presParOf" srcId="{1BAACA3A-B6AF-4516-B997-B6C1BD7D750F}" destId="{47FB99D6-1159-4437-BECD-D5DF269B1CCC}" srcOrd="0" destOrd="0" presId="urn:microsoft.com/office/officeart/2005/8/layout/orgChart1"/>
+    <dgm:cxn modelId="{544FAA2F-F64E-4701-8285-BC36BC5F03F5}" type="presParOf" srcId="{1BAACA3A-B6AF-4516-B997-B6C1BD7D750F}" destId="{9ADE805B-6A8E-42C7-AB44-1CDB9E4163C1}" srcOrd="1" destOrd="0" presId="urn:microsoft.com/office/officeart/2005/8/layout/orgChart1"/>
+    <dgm:cxn modelId="{74DBA901-3516-4163-9227-42CE8B6B52FD}" type="presParOf" srcId="{AE537027-A315-4CF1-BCE0-4A7250E7BFF5}" destId="{5B55C1DB-DAC8-4AA7-A1D7-A321B16719E8}" srcOrd="1" destOrd="0" presId="urn:microsoft.com/office/officeart/2005/8/layout/orgChart1"/>
+    <dgm:cxn modelId="{D34529AF-EA76-47F1-9E2F-A40D60600985}" type="presParOf" srcId="{AE537027-A315-4CF1-BCE0-4A7250E7BFF5}" destId="{A0BF66E8-8B6A-4CBB-BE85-A656DD932EF5}" srcOrd="2" destOrd="0" presId="urn:microsoft.com/office/officeart/2005/8/layout/orgChart1"/>
+    <dgm:cxn modelId="{736C8BEC-B1DE-4657-9D2A-D88DE58BBDB0}" type="presParOf" srcId="{F0D1EE0C-259D-46F8-BE41-6FAD9B12F24F}" destId="{6B5B1EED-AAD5-41CB-B1F8-5C29ED603754}" srcOrd="6" destOrd="0" presId="urn:microsoft.com/office/officeart/2005/8/layout/orgChart1"/>
+    <dgm:cxn modelId="{04E380FA-0BBF-4517-B0B8-20AA9E32FFAD}" type="presParOf" srcId="{F0D1EE0C-259D-46F8-BE41-6FAD9B12F24F}" destId="{0867E055-5AC9-495E-9583-EA7AF8460D5D}" srcOrd="7" destOrd="0" presId="urn:microsoft.com/office/officeart/2005/8/layout/orgChart1"/>
+    <dgm:cxn modelId="{A355BED0-CCEC-4E91-A60F-919E16491F7B}" type="presParOf" srcId="{0867E055-5AC9-495E-9583-EA7AF8460D5D}" destId="{D8294BEF-3E58-4F4F-B0BE-01CA747C0981}" srcOrd="0" destOrd="0" presId="urn:microsoft.com/office/officeart/2005/8/layout/orgChart1"/>
+    <dgm:cxn modelId="{011E0C43-7C5B-4CF6-8D66-2C9CDC8839F4}" type="presParOf" srcId="{D8294BEF-3E58-4F4F-B0BE-01CA747C0981}" destId="{994BCDDF-D51A-4968-A546-CEEED7A9AC37}" srcOrd="0" destOrd="0" presId="urn:microsoft.com/office/officeart/2005/8/layout/orgChart1"/>
+    <dgm:cxn modelId="{B2A354C3-6792-44E2-8D54-32D417A1573B}" type="presParOf" srcId="{D8294BEF-3E58-4F4F-B0BE-01CA747C0981}" destId="{EB86F599-8AC6-4D77-84E9-AB666D263D62}" srcOrd="1" destOrd="0" presId="urn:microsoft.com/office/officeart/2005/8/layout/orgChart1"/>
+    <dgm:cxn modelId="{0D4D0F81-D652-4685-B7F9-C1A74FB673B4}" type="presParOf" srcId="{0867E055-5AC9-495E-9583-EA7AF8460D5D}" destId="{871BF957-9C97-410E-A1D7-9C83BE0663B8}" srcOrd="1" destOrd="0" presId="urn:microsoft.com/office/officeart/2005/8/layout/orgChart1"/>
+    <dgm:cxn modelId="{4255B57B-D9D6-422E-B0F6-42E0A1258439}" type="presParOf" srcId="{0867E055-5AC9-495E-9583-EA7AF8460D5D}" destId="{DC4899F8-5AB0-466D-9264-A090AC83248E}" srcOrd="2" destOrd="0" presId="urn:microsoft.com/office/officeart/2005/8/layout/orgChart1"/>
+    <dgm:cxn modelId="{F21D1FDB-FBCF-4F34-B3BD-C941663BE46A}" type="presParOf" srcId="{64F55494-5A6E-4ABF-8BEB-7202C78A1517}" destId="{7DB92DAE-8778-4152-878D-8C6DC89001BE}" srcOrd="2" destOrd="0" presId="urn:microsoft.com/office/officeart/2005/8/layout/orgChart1"/>
+    <dgm:cxn modelId="{67679FBB-76B6-4997-BD92-34DB8DF2A320}" type="presParOf" srcId="{CA53F23B-23DE-4B61-9C52-F95EAF527CC6}" destId="{52E6DA1D-4F70-49F7-A5CF-362EF40F6EC7}" srcOrd="12" destOrd="0" presId="urn:microsoft.com/office/officeart/2005/8/layout/orgChart1"/>
+    <dgm:cxn modelId="{9ABF2332-8D09-49AE-B4F4-DA09E520F6F2}" type="presParOf" srcId="{CA53F23B-23DE-4B61-9C52-F95EAF527CC6}" destId="{64A578CA-3512-4149-B82A-C3FB37CD32D1}" srcOrd="13" destOrd="0" presId="urn:microsoft.com/office/officeart/2005/8/layout/orgChart1"/>
+    <dgm:cxn modelId="{0AA318EF-CA19-4B06-A2FB-9F7426059DA0}" type="presParOf" srcId="{64A578CA-3512-4149-B82A-C3FB37CD32D1}" destId="{E10FB2C8-A9C6-4786-B1CB-9E931D372B31}" srcOrd="0" destOrd="0" presId="urn:microsoft.com/office/officeart/2005/8/layout/orgChart1"/>
+    <dgm:cxn modelId="{D925E64E-2B61-4112-A2FB-61A959F9520B}" type="presParOf" srcId="{E10FB2C8-A9C6-4786-B1CB-9E931D372B31}" destId="{D8D9B911-A26F-4E81-B107-C8C4E1452DE4}" srcOrd="0" destOrd="0" presId="urn:microsoft.com/office/officeart/2005/8/layout/orgChart1"/>
+    <dgm:cxn modelId="{0F627536-7EC2-49D8-B83D-96B5C6F961D7}" type="presParOf" srcId="{E10FB2C8-A9C6-4786-B1CB-9E931D372B31}" destId="{4B7BD147-52A6-4B0B-BF43-E08FE3E5158B}" srcOrd="1" destOrd="0" presId="urn:microsoft.com/office/officeart/2005/8/layout/orgChart1"/>
+    <dgm:cxn modelId="{7696B718-F111-4D03-9A77-F4271FDF7C88}" type="presParOf" srcId="{64A578CA-3512-4149-B82A-C3FB37CD32D1}" destId="{E2BBAFE6-A85F-4A45-ABE4-58709A446E5D}" srcOrd="1" destOrd="0" presId="urn:microsoft.com/office/officeart/2005/8/layout/orgChart1"/>
+    <dgm:cxn modelId="{9A82060F-02A1-4DFC-8B8E-150F8098D8FD}" type="presParOf" srcId="{E2BBAFE6-A85F-4A45-ABE4-58709A446E5D}" destId="{0ECD2A48-9BA6-4100-A2D7-2E9C9EE6727E}" srcOrd="0" destOrd="0" presId="urn:microsoft.com/office/officeart/2005/8/layout/orgChart1"/>
+    <dgm:cxn modelId="{A5E38625-2E11-4706-8932-E45953560EE7}" type="presParOf" srcId="{E2BBAFE6-A85F-4A45-ABE4-58709A446E5D}" destId="{ED918CB5-A3BA-4CF3-ADEA-AFFD76B3D3EA}" srcOrd="1" destOrd="0" presId="urn:microsoft.com/office/officeart/2005/8/layout/orgChart1"/>
+    <dgm:cxn modelId="{09E098B2-4E2B-448C-B73A-145CD70FE4CA}" type="presParOf" srcId="{ED918CB5-A3BA-4CF3-ADEA-AFFD76B3D3EA}" destId="{2A494D29-6DDD-49BD-AE8A-4B70B6CB3AE2}" srcOrd="0" destOrd="0" presId="urn:microsoft.com/office/officeart/2005/8/layout/orgChart1"/>
+    <dgm:cxn modelId="{D9323D32-09A4-4251-AA2F-ACA49518F233}" type="presParOf" srcId="{2A494D29-6DDD-49BD-AE8A-4B70B6CB3AE2}" destId="{B537A1EE-4249-4074-B5BA-12585CDB8984}" srcOrd="0" destOrd="0" presId="urn:microsoft.com/office/officeart/2005/8/layout/orgChart1"/>
+    <dgm:cxn modelId="{4A92C768-8774-48AB-A8AE-1483F738FE2C}" type="presParOf" srcId="{2A494D29-6DDD-49BD-AE8A-4B70B6CB3AE2}" destId="{D012E598-ADA9-41C0-8B0E-F6586C588558}" srcOrd="1" destOrd="0" presId="urn:microsoft.com/office/officeart/2005/8/layout/orgChart1"/>
+    <dgm:cxn modelId="{C80C4F61-F0BD-4709-9D70-B533341CD5E9}" type="presParOf" srcId="{ED918CB5-A3BA-4CF3-ADEA-AFFD76B3D3EA}" destId="{C80A6CD5-33C4-429A-B602-62D56DA9B43A}" srcOrd="1" destOrd="0" presId="urn:microsoft.com/office/officeart/2005/8/layout/orgChart1"/>
+    <dgm:cxn modelId="{E6355624-47F8-4B61-806D-5AD9A03F7DCB}" type="presParOf" srcId="{ED918CB5-A3BA-4CF3-ADEA-AFFD76B3D3EA}" destId="{1A4929DA-069A-4AF6-B20A-E137EBF7B208}" srcOrd="2" destOrd="0" presId="urn:microsoft.com/office/officeart/2005/8/layout/orgChart1"/>
+    <dgm:cxn modelId="{38CDF137-57E0-4991-BD27-9BBF30F53A07}" type="presParOf" srcId="{E2BBAFE6-A85F-4A45-ABE4-58709A446E5D}" destId="{B91418ED-1693-4F38-B0F1-10AFA9E9C613}" srcOrd="2" destOrd="0" presId="urn:microsoft.com/office/officeart/2005/8/layout/orgChart1"/>
+    <dgm:cxn modelId="{99FCEE88-614C-4FA2-BEC1-7214F9E3F155}" type="presParOf" srcId="{E2BBAFE6-A85F-4A45-ABE4-58709A446E5D}" destId="{269C1852-7A34-4A07-BF23-EEC001B6B6E8}" srcOrd="3" destOrd="0" presId="urn:microsoft.com/office/officeart/2005/8/layout/orgChart1"/>
+    <dgm:cxn modelId="{F5557E82-E77A-409C-AE6D-01B9CC582A02}" type="presParOf" srcId="{269C1852-7A34-4A07-BF23-EEC001B6B6E8}" destId="{BD9BE302-5C5C-4679-951A-A59E33C58876}" srcOrd="0" destOrd="0" presId="urn:microsoft.com/office/officeart/2005/8/layout/orgChart1"/>
+    <dgm:cxn modelId="{094A06E6-C470-4C9B-B04F-D6B901D44E39}" type="presParOf" srcId="{BD9BE302-5C5C-4679-951A-A59E33C58876}" destId="{504AC891-5F57-4E60-9309-6093BAAF9833}" srcOrd="0" destOrd="0" presId="urn:microsoft.com/office/officeart/2005/8/layout/orgChart1"/>
+    <dgm:cxn modelId="{84D87703-87F9-4E22-BCF3-13A751CCD4AE}" type="presParOf" srcId="{BD9BE302-5C5C-4679-951A-A59E33C58876}" destId="{F00915F4-4CB0-455C-A8A2-9661CC9F9FEA}" srcOrd="1" destOrd="0" presId="urn:microsoft.com/office/officeart/2005/8/layout/orgChart1"/>
+    <dgm:cxn modelId="{95D9EBE0-47FC-4AF3-9600-693929007020}" type="presParOf" srcId="{269C1852-7A34-4A07-BF23-EEC001B6B6E8}" destId="{B90FBA34-8B3A-4691-A0CD-8CB30338645D}" srcOrd="1" destOrd="0" presId="urn:microsoft.com/office/officeart/2005/8/layout/orgChart1"/>
+    <dgm:cxn modelId="{C4C9B374-EEE9-4655-BCB5-E62A3095BC4D}" type="presParOf" srcId="{269C1852-7A34-4A07-BF23-EEC001B6B6E8}" destId="{880EF911-83B6-4A84-9FAE-AE771DA927EA}" srcOrd="2" destOrd="0" presId="urn:microsoft.com/office/officeart/2005/8/layout/orgChart1"/>
+    <dgm:cxn modelId="{10EBF40E-8A6C-49E7-994B-8B42ADF78783}" type="presParOf" srcId="{64A578CA-3512-4149-B82A-C3FB37CD32D1}" destId="{DB477691-AB70-401A-866B-F9EEF92F851E}" srcOrd="2" destOrd="0" presId="urn:microsoft.com/office/officeart/2005/8/layout/orgChart1"/>
+    <dgm:cxn modelId="{9FA706D2-B40F-482E-AD5C-9729E5B70935}" type="presParOf" srcId="{42534A47-E293-4B98-A20A-B60959D0115E}" destId="{9654071F-8BC0-4130-BBF0-D57582CA4881}" srcOrd="2" destOrd="0" presId="urn:microsoft.com/office/officeart/2005/8/layout/orgChart1"/>
   </dgm:cxnLst>
   <dgm:bg/>
   <dgm:whole/>
@@ -36389,10 +36381,9 @@
             </a:spcAft>
           </a:pPr>
           <a:r>
-            <a:rPr lang="es-419" sz="700" kern="1200"/>
-            <a:t>Lugares de aparcamiento</a:t>
+            <a:rPr lang="es-ES" sz="700" kern="1200"/>
+            <a:t>Ver esquema en vivo</a:t>
           </a:r>
-          <a:endParaRPr lang="es-ES" sz="700" kern="1200"/>
         </a:p>
       </dsp:txBody>
       <dsp:txXfrm>
@@ -39795,7 +39786,7 @@
 </file>
 
 <file path=customXml/itemProps1.xml><?xml version="1.0" encoding="utf-8"?>
-<ds:datastoreItem xmlns:ds="http://schemas.openxmlformats.org/officeDocument/2006/customXml" ds:itemID="{F6BE10A8-DF62-4792-A84A-AC616052BC76}">
+<ds:datastoreItem xmlns:ds="http://schemas.openxmlformats.org/officeDocument/2006/customXml" ds:itemID="{9DD7A5F1-DC88-4BCB-8590-86ABD2A94284}">
   <ds:schemaRefs>
     <ds:schemaRef ds:uri="http://schemas.openxmlformats.org/officeDocument/2006/bibliography"/>
   </ds:schemaRefs>

</xml_diff>